<commit_message>
version 3: Git study.docx update
</commit_message>
<xml_diff>
--- a/Git study.docx
+++ b/Git study.docx
@@ -37,22 +37,14 @@
             <w:rFonts w:ascii="Helvetica" w:eastAsia="SimSun" w:hAnsi="Helvetica" w:cs="Times New Roman"/>
             <w:lang w:eastAsia="zh-CN"/>
           </w:rPr>
-          <w:t>https://github.com/doggy8088/Learn-Git-in-30-days/blob/master/docs/01%20%E8%AA%8D%E8%AD%98%20Git%20%E7%89%88%E6%9C%AC%E6%</w:t>
-        </w:r>
-        <w:r>
-          <w:rPr>
-            <w:rStyle w:val="Hyperlink"/>
-            <w:rFonts w:ascii="Helvetica" w:eastAsia="SimSun" w:hAnsi="Helvetica" w:cs="Times New Roman"/>
-            <w:lang w:eastAsia="zh-CN"/>
-          </w:rPr>
-          <w:t>8E%A7%E7%AE%A1.markdown</w:t>
+          <w:t>https://github.com/doggy8088/Learn-Git-in-30-days/blob/master/docs/01%20%E8%AA%8D%E8%AD%98%20Git%20%E7%89%88%E6%9C%AC%E6%8E%A7%E7%AE%A1.markdown</w:t>
         </w:r>
       </w:hyperlink>
     </w:p>
     <w:p>
       <w:pPr>
         <w:rPr>
-          <w:rFonts w:eastAsia="SimSun"/>
+          <w:rFonts w:eastAsia="SimSun" w:hint="eastAsia"/>
           <w:lang w:eastAsia="zh-CN"/>
         </w:rPr>
       </w:pPr>
@@ -63,6 +55,546 @@
         </w:rPr>
         <w:t>Git: distributed version control system (DVCS)</w:t>
       </w:r>
+    </w:p>
+    <w:p>
+      <w:pPr>
+        <w:rPr>
+          <w:rFonts w:eastAsia="SimSun"/>
+          <w:lang w:val="en-US" w:eastAsia="zh-CN"/>
+        </w:rPr>
+      </w:pPr>
+      <w:r>
+        <w:rPr>
+          <w:rFonts w:eastAsia="SimSun" w:hint="eastAsia"/>
+          <w:lang w:val="en-US" w:eastAsia="zh-CN"/>
+        </w:rPr>
+        <w:t>文章作者，开始使用</w:t>
+      </w:r>
+      <w:r>
+        <w:rPr>
+          <w:lang w:val="en-US" w:eastAsia="zh-CN"/>
+        </w:rPr>
+        <w:t>Git</w:t>
+      </w:r>
+      <w:r>
+        <w:rPr>
+          <w:rFonts w:eastAsia="SimSun" w:hint="eastAsia"/>
+          <w:lang w:val="en-US" w:eastAsia="zh-CN"/>
+        </w:rPr>
+        <w:t>版本管控，其实是“选择使用</w:t>
+      </w:r>
+      <w:r>
+        <w:rPr>
+          <w:rFonts w:eastAsia="SimSun"/>
+          <w:lang w:val="en-US" w:eastAsia="zh-CN"/>
+        </w:rPr>
+        <w:t>GitHub</w:t>
+      </w:r>
+      <w:r>
+        <w:rPr>
+          <w:rFonts w:eastAsia="SimSun" w:hint="eastAsia"/>
+          <w:lang w:val="en-US" w:eastAsia="zh-CN"/>
+        </w:rPr>
+        <w:t>当作版控平台”</w:t>
+      </w:r>
+    </w:p>
+    <w:p>
+      <w:pPr>
+        <w:pStyle w:val="ListParagraph"/>
+        <w:numPr>
+          <w:ilvl w:val="0"/>
+          <w:numId w:val="14"/>
+        </w:numPr>
+        <w:rPr>
+          <w:rFonts w:eastAsia="SimSun"/>
+          <w:lang w:val="en-US" w:eastAsia="zh-CN"/>
+        </w:rPr>
+      </w:pPr>
+      <w:r>
+        <w:rPr>
+          <w:rFonts w:eastAsia="SimSun" w:hint="eastAsia"/>
+          <w:lang w:val="en-US" w:eastAsia="zh-CN"/>
+        </w:rPr>
+        <w:t>GitHub</w:t>
+      </w:r>
+      <w:r>
+        <w:rPr>
+          <w:rFonts w:eastAsia="SimSun" w:hint="eastAsia"/>
+          <w:lang w:val="en-US" w:eastAsia="zh-CN"/>
+        </w:rPr>
+        <w:t>整合很好</w:t>
+      </w:r>
+    </w:p>
+    <w:p>
+      <w:pPr>
+        <w:pStyle w:val="ListParagraph"/>
+        <w:numPr>
+          <w:ilvl w:val="0"/>
+          <w:numId w:val="14"/>
+        </w:numPr>
+        <w:rPr>
+          <w:rFonts w:eastAsia="SimSun"/>
+          <w:lang w:val="en-US" w:eastAsia="zh-CN"/>
+        </w:rPr>
+      </w:pPr>
+      <w:r>
+        <w:rPr>
+          <w:rFonts w:eastAsia="SimSun" w:hint="eastAsia"/>
+          <w:lang w:val="en-US" w:eastAsia="zh-CN"/>
+        </w:rPr>
+        <w:t>完整的</w:t>
+      </w:r>
+      <w:r>
+        <w:rPr>
+          <w:rFonts w:eastAsia="SimSun" w:hint="eastAsia"/>
+          <w:lang w:val="en-US" w:eastAsia="zh-CN"/>
+        </w:rPr>
+        <w:t>Git</w:t>
+      </w:r>
+      <w:r>
+        <w:rPr>
+          <w:rFonts w:eastAsia="SimSun" w:hint="eastAsia"/>
+          <w:lang w:val="en-US" w:eastAsia="zh-CN"/>
+        </w:rPr>
+        <w:t>版控支援</w:t>
+      </w:r>
+    </w:p>
+    <w:p>
+      <w:pPr>
+        <w:pStyle w:val="ListParagraph"/>
+        <w:numPr>
+          <w:ilvl w:val="0"/>
+          <w:numId w:val="14"/>
+        </w:numPr>
+        <w:rPr>
+          <w:rFonts w:eastAsia="SimSun"/>
+          <w:lang w:val="en-US" w:eastAsia="zh-CN"/>
+        </w:rPr>
+      </w:pPr>
+      <w:r>
+        <w:rPr>
+          <w:rFonts w:eastAsia="SimSun" w:hint="eastAsia"/>
+          <w:lang w:val="en-US" w:eastAsia="zh-CN"/>
+        </w:rPr>
+        <w:t>议题追踪与管理</w:t>
+      </w:r>
+    </w:p>
+    <w:p>
+      <w:pPr>
+        <w:pStyle w:val="ListParagraph"/>
+        <w:numPr>
+          <w:ilvl w:val="0"/>
+          <w:numId w:val="14"/>
+        </w:numPr>
+        <w:rPr>
+          <w:rFonts w:eastAsia="SimSun"/>
+          <w:lang w:val="en-US" w:eastAsia="zh-CN"/>
+        </w:rPr>
+      </w:pPr>
+      <w:r>
+        <w:rPr>
+          <w:rFonts w:eastAsia="SimSun" w:hint="eastAsia"/>
+          <w:lang w:val="en-US" w:eastAsia="zh-CN"/>
+        </w:rPr>
+        <w:t>线上</w:t>
+      </w:r>
+      <w:r>
+        <w:rPr>
+          <w:rFonts w:eastAsia="SimSun" w:hint="eastAsia"/>
+          <w:lang w:val="en-US" w:eastAsia="zh-CN"/>
+        </w:rPr>
+        <w:t>Wiki</w:t>
+      </w:r>
+      <w:r>
+        <w:rPr>
+          <w:rFonts w:eastAsia="SimSun" w:hint="eastAsia"/>
+          <w:lang w:val="en-US" w:eastAsia="zh-CN"/>
+        </w:rPr>
+        <w:t>文件管理</w:t>
+      </w:r>
+    </w:p>
+    <w:p>
+      <w:pPr>
+        <w:pStyle w:val="ListParagraph"/>
+        <w:numPr>
+          <w:ilvl w:val="0"/>
+          <w:numId w:val="14"/>
+        </w:numPr>
+        <w:rPr>
+          <w:rFonts w:eastAsia="SimSun"/>
+          <w:lang w:val="en-US" w:eastAsia="zh-CN"/>
+        </w:rPr>
+      </w:pPr>
+      <w:r>
+        <w:rPr>
+          <w:rFonts w:eastAsia="SimSun" w:hint="eastAsia"/>
+          <w:lang w:val="en-US" w:eastAsia="zh-CN"/>
+        </w:rPr>
+        <w:t>友善的代码审核</w:t>
+      </w:r>
+      <w:r>
+        <w:rPr>
+          <w:rFonts w:eastAsia="SimSun" w:hint="eastAsia"/>
+          <w:lang w:val="en-US" w:eastAsia="zh-CN"/>
+        </w:rPr>
+        <w:t>code review</w:t>
+      </w:r>
+    </w:p>
+    <w:p>
+      <w:pPr>
+        <w:rPr>
+          <w:rFonts w:eastAsia="SimSun"/>
+          <w:lang w:val="en-US" w:eastAsia="zh-CN"/>
+        </w:rPr>
+      </w:pPr>
+      <w:r>
+        <w:rPr>
+          <w:rFonts w:eastAsia="SimSun" w:hint="eastAsia"/>
+          <w:lang w:val="en-US" w:eastAsia="zh-CN"/>
+        </w:rPr>
+        <w:t xml:space="preserve">Git: </w:t>
+      </w:r>
+      <w:r>
+        <w:rPr>
+          <w:rFonts w:eastAsia="SimSun" w:hint="eastAsia"/>
+          <w:lang w:val="en-US" w:eastAsia="zh-CN"/>
+        </w:rPr>
+        <w:t>分散式版本管控，每个人都有一份完整的</w:t>
+      </w:r>
+      <w:r>
+        <w:rPr>
+          <w:rFonts w:eastAsia="SimSun" w:hint="eastAsia"/>
+          <w:lang w:val="en-US" w:eastAsia="zh-CN"/>
+        </w:rPr>
+        <w:t>repository</w:t>
+      </w:r>
+      <w:r>
+        <w:rPr>
+          <w:rFonts w:eastAsia="SimSun" w:hint="eastAsia"/>
+          <w:lang w:val="en-US" w:eastAsia="zh-CN"/>
+        </w:rPr>
+        <w:t>，但必须经常合并档案。分支与合并是常态，但只要有合并，就有冲突，要学会如何解决冲突</w:t>
+      </w:r>
+    </w:p>
+    <w:p>
+      <w:pPr>
+        <w:pStyle w:val="ListParagraph"/>
+        <w:numPr>
+          <w:ilvl w:val="0"/>
+          <w:numId w:val="15"/>
+        </w:numPr>
+        <w:rPr>
+          <w:rFonts w:eastAsia="SimSun"/>
+          <w:lang w:val="en-US" w:eastAsia="zh-CN"/>
+        </w:rPr>
+      </w:pPr>
+      <w:r>
+        <w:rPr>
+          <w:rFonts w:eastAsia="SimSun" w:hint="eastAsia"/>
+          <w:lang w:val="en-US" w:eastAsia="zh-CN"/>
+        </w:rPr>
+        <w:t>Git</w:t>
+      </w:r>
+      <w:r>
+        <w:rPr>
+          <w:rFonts w:eastAsia="SimSun" w:hint="eastAsia"/>
+          <w:lang w:val="en-US" w:eastAsia="zh-CN"/>
+        </w:rPr>
+        <w:t>完全不需要</w:t>
+      </w:r>
+      <w:r>
+        <w:rPr>
+          <w:rFonts w:eastAsia="SimSun" w:hint="eastAsia"/>
+          <w:lang w:val="en-US" w:eastAsia="zh-CN"/>
+        </w:rPr>
+        <w:t>server</w:t>
+      </w:r>
+      <w:r>
+        <w:rPr>
+          <w:rFonts w:eastAsia="SimSun" w:hint="eastAsia"/>
+          <w:lang w:val="en-US" w:eastAsia="zh-CN"/>
+        </w:rPr>
+        <w:t>的支援就可以运行版本管控，因为每个人都有一份完整的储存库副本</w:t>
+      </w:r>
+    </w:p>
+    <w:p>
+      <w:pPr>
+        <w:pStyle w:val="ListParagraph"/>
+        <w:numPr>
+          <w:ilvl w:val="0"/>
+          <w:numId w:val="15"/>
+        </w:numPr>
+        <w:rPr>
+          <w:rFonts w:eastAsia="SimSun"/>
+          <w:lang w:val="en-US" w:eastAsia="zh-CN"/>
+        </w:rPr>
+      </w:pPr>
+      <w:r>
+        <w:rPr>
+          <w:rFonts w:eastAsia="SimSun" w:hint="eastAsia"/>
+          <w:lang w:val="en-US" w:eastAsia="zh-CN"/>
+        </w:rPr>
+        <w:t>每个人都有一份完整的储存库副本，每次提交版本，仅提交到本地</w:t>
+      </w:r>
+      <w:r>
+        <w:rPr>
+          <w:rFonts w:eastAsia="SimSun" w:hint="eastAsia"/>
+          <w:lang w:val="en-US" w:eastAsia="zh-CN"/>
+        </w:rPr>
+        <w:t>repository</w:t>
+      </w:r>
+      <w:r>
+        <w:rPr>
+          <w:rFonts w:eastAsia="SimSun" w:hint="eastAsia"/>
+          <w:lang w:val="en-US" w:eastAsia="zh-CN"/>
+        </w:rPr>
+        <w:t>，因此速度非常快，也不用网络</w:t>
+      </w:r>
+    </w:p>
+    <w:p>
+      <w:pPr>
+        <w:pStyle w:val="ListParagraph"/>
+        <w:numPr>
+          <w:ilvl w:val="0"/>
+          <w:numId w:val="15"/>
+        </w:numPr>
+        <w:rPr>
+          <w:rFonts w:eastAsia="SimSun"/>
+          <w:lang w:val="en-US" w:eastAsia="zh-CN"/>
+        </w:rPr>
+      </w:pPr>
+      <w:r>
+        <w:rPr>
+          <w:rFonts w:eastAsia="SimSun" w:hint="eastAsia"/>
+          <w:lang w:val="en-US" w:eastAsia="zh-CN"/>
+        </w:rPr>
+        <w:t>每人都有一份完整的储存库副本，使用</w:t>
+      </w:r>
+      <w:r>
+        <w:rPr>
+          <w:rFonts w:eastAsia="SimSun" w:hint="eastAsia"/>
+          <w:lang w:val="en-US" w:eastAsia="zh-CN"/>
+        </w:rPr>
+        <w:t>Git</w:t>
+      </w:r>
+      <w:r>
+        <w:rPr>
+          <w:rFonts w:eastAsia="SimSun" w:hint="eastAsia"/>
+          <w:lang w:val="en-US" w:eastAsia="zh-CN"/>
+        </w:rPr>
+        <w:t>版控，没有“权限”，每个成员都能</w:t>
+      </w:r>
+      <w:r>
+        <w:rPr>
+          <w:rFonts w:eastAsia="SimSun" w:hint="eastAsia"/>
+          <w:lang w:val="en-US" w:eastAsia="zh-CN"/>
+        </w:rPr>
+        <w:t>clone</w:t>
+      </w:r>
+      <w:r>
+        <w:rPr>
+          <w:rFonts w:eastAsia="SimSun" w:hint="eastAsia"/>
+          <w:lang w:val="en-US" w:eastAsia="zh-CN"/>
+        </w:rPr>
+        <w:t>，然后在本地提交变更。使用</w:t>
+      </w:r>
+      <w:r>
+        <w:rPr>
+          <w:rFonts w:eastAsia="SimSun" w:hint="eastAsia"/>
+          <w:lang w:val="en-US" w:eastAsia="zh-CN"/>
+        </w:rPr>
+        <w:t>Git</w:t>
+      </w:r>
+      <w:r>
+        <w:rPr>
+          <w:rFonts w:eastAsia="SimSun" w:hint="eastAsia"/>
+          <w:lang w:val="en-US" w:eastAsia="zh-CN"/>
+        </w:rPr>
+        <w:t>，需要设定的权限是，能否存取上层储存库</w:t>
+      </w:r>
+      <w:r>
+        <w:rPr>
+          <w:rFonts w:eastAsia="SimSun" w:hint="eastAsia"/>
+          <w:lang w:val="en-US" w:eastAsia="zh-CN"/>
+        </w:rPr>
+        <w:t>upstream repository</w:t>
+      </w:r>
+      <w:r>
+        <w:rPr>
+          <w:rFonts w:eastAsia="SimSun" w:hint="eastAsia"/>
+          <w:lang w:val="en-US" w:eastAsia="zh-CN"/>
+        </w:rPr>
+        <w:t>或远端储存库</w:t>
+      </w:r>
+      <w:r>
+        <w:rPr>
+          <w:rFonts w:eastAsia="SimSun" w:hint="eastAsia"/>
+          <w:lang w:val="en-US" w:eastAsia="zh-CN"/>
+        </w:rPr>
+        <w:t>remote repository</w:t>
+      </w:r>
+    </w:p>
+    <w:p>
+      <w:pPr>
+        <w:pStyle w:val="ListParagraph"/>
+        <w:numPr>
+          <w:ilvl w:val="0"/>
+          <w:numId w:val="15"/>
+        </w:numPr>
+        <w:rPr>
+          <w:rFonts w:eastAsia="SimSun"/>
+          <w:lang w:val="en-US" w:eastAsia="zh-CN"/>
+        </w:rPr>
+      </w:pPr>
+      <w:r>
+        <w:rPr>
+          <w:rFonts w:eastAsia="SimSun" w:hint="eastAsia"/>
+          <w:lang w:val="en-US" w:eastAsia="zh-CN"/>
+        </w:rPr>
+        <w:t>如果需要跟别人交换变更的版本，随时可以通过“合并”，</w:t>
+      </w:r>
+      <w:r>
+        <w:rPr>
+          <w:rFonts w:eastAsia="SimSun" w:hint="eastAsia"/>
+          <w:lang w:val="en-US" w:eastAsia="zh-CN"/>
+        </w:rPr>
+        <w:t>Git</w:t>
+      </w:r>
+      <w:r>
+        <w:rPr>
+          <w:rFonts w:eastAsia="SimSun" w:hint="eastAsia"/>
+          <w:lang w:val="en-US" w:eastAsia="zh-CN"/>
+        </w:rPr>
+        <w:t>有非常强悍的合并追踪能力</w:t>
+      </w:r>
+      <w:r>
+        <w:rPr>
+          <w:rFonts w:eastAsia="SimSun" w:hint="eastAsia"/>
+          <w:lang w:val="en-US" w:eastAsia="zh-CN"/>
+        </w:rPr>
+        <w:t>merge tracing</w:t>
+      </w:r>
+    </w:p>
+    <w:p>
+      <w:pPr>
+        <w:pStyle w:val="ListParagraph"/>
+        <w:numPr>
+          <w:ilvl w:val="0"/>
+          <w:numId w:val="15"/>
+        </w:numPr>
+        <w:rPr>
+          <w:rFonts w:eastAsia="SimSun"/>
+          <w:lang w:val="en-US" w:eastAsia="zh-CN"/>
+        </w:rPr>
+      </w:pPr>
+      <w:r>
+        <w:rPr>
+          <w:rFonts w:eastAsia="SimSun" w:hint="eastAsia"/>
+          <w:lang w:val="en-US" w:eastAsia="zh-CN"/>
+        </w:rPr>
+        <w:t>要合并多人版本，只要有存取共用</w:t>
+      </w:r>
+      <w:r>
+        <w:rPr>
+          <w:rFonts w:eastAsia="SimSun" w:hint="eastAsia"/>
+          <w:color w:val="FF0000"/>
+          <w:lang w:val="en-US" w:eastAsia="zh-CN"/>
+        </w:rPr>
+        <w:t>shared repository</w:t>
+      </w:r>
+      <w:r>
+        <w:rPr>
+          <w:rFonts w:eastAsia="SimSun" w:hint="eastAsia"/>
+          <w:lang w:val="en-US" w:eastAsia="zh-CN"/>
+        </w:rPr>
+        <w:t>的权限或管道即可。如在一台</w:t>
+      </w:r>
+      <w:r>
+        <w:rPr>
+          <w:rFonts w:eastAsia="SimSun" w:hint="eastAsia"/>
+          <w:lang w:val="en-US" w:eastAsia="zh-CN"/>
+        </w:rPr>
+        <w:t>server</w:t>
+      </w:r>
+      <w:r>
+        <w:rPr>
+          <w:rFonts w:eastAsia="SimSun" w:hint="eastAsia"/>
+          <w:lang w:val="en-US" w:eastAsia="zh-CN"/>
+        </w:rPr>
+        <w:t>上可以通过资料夹权限进行共用，或通过</w:t>
+      </w:r>
+      <w:r>
+        <w:rPr>
+          <w:rFonts w:eastAsia="SimSun" w:hint="eastAsia"/>
+          <w:lang w:val="en-US" w:eastAsia="zh-CN"/>
+        </w:rPr>
+        <w:t>SSH</w:t>
+      </w:r>
+      <w:r>
+        <w:rPr>
+          <w:rFonts w:eastAsia="SimSun" w:hint="eastAsia"/>
+          <w:lang w:val="en-US" w:eastAsia="zh-CN"/>
+        </w:rPr>
+        <w:t>远端存取另一台</w:t>
+      </w:r>
+      <w:r>
+        <w:rPr>
+          <w:rFonts w:eastAsia="SimSun" w:hint="eastAsia"/>
+          <w:lang w:val="en-US" w:eastAsia="zh-CN"/>
+        </w:rPr>
+        <w:t>server</w:t>
+      </w:r>
+      <w:r>
+        <w:rPr>
+          <w:rFonts w:eastAsia="SimSun" w:hint="eastAsia"/>
+          <w:lang w:val="en-US" w:eastAsia="zh-CN"/>
+        </w:rPr>
+        <w:t>的</w:t>
+      </w:r>
+      <w:r>
+        <w:rPr>
+          <w:rFonts w:eastAsia="SimSun" w:hint="eastAsia"/>
+          <w:lang w:val="en-US" w:eastAsia="zh-CN"/>
+        </w:rPr>
+        <w:t>Git</w:t>
+      </w:r>
+      <w:r>
+        <w:rPr>
+          <w:rFonts w:eastAsia="SimSun" w:hint="eastAsia"/>
+          <w:lang w:val="en-US" w:eastAsia="zh-CN"/>
+        </w:rPr>
+        <w:t>储存库，也可通过</w:t>
+      </w:r>
+      <w:r>
+        <w:rPr>
+          <w:rFonts w:eastAsia="SimSun" w:hint="eastAsia"/>
+          <w:lang w:val="en-US" w:eastAsia="zh-CN"/>
+        </w:rPr>
+        <w:t>Web</w:t>
+      </w:r>
+      <w:r>
+        <w:rPr>
+          <w:rFonts w:eastAsia="SimSun" w:hint="eastAsia"/>
+          <w:lang w:val="en-US" w:eastAsia="zh-CN"/>
+        </w:rPr>
+        <w:t>伺服器等方式来共用</w:t>
+      </w:r>
+      <w:r>
+        <w:rPr>
+          <w:rFonts w:eastAsia="SimSun" w:hint="eastAsia"/>
+          <w:lang w:val="en-US" w:eastAsia="zh-CN"/>
+        </w:rPr>
+        <w:t>Git</w:t>
+      </w:r>
+      <w:r>
+        <w:rPr>
+          <w:rFonts w:eastAsia="SimSun" w:hint="eastAsia"/>
+          <w:lang w:val="en-US" w:eastAsia="zh-CN"/>
+        </w:rPr>
+        <w:t>储存库</w:t>
+      </w:r>
+      <w:bookmarkStart w:id="0" w:name="_GoBack"/>
+      <w:bookmarkEnd w:id="0"/>
     </w:p>
     <w:p>
       <w:pPr>
@@ -490,6 +1022,7 @@
           <w:rFonts w:eastAsia="SimSun"/>
           <w:lang w:eastAsia="zh-CN"/>
         </w:rPr>
+        <w:lastRenderedPageBreak/>
         <w:t>Git</w:t>
       </w:r>
       <w:r>
@@ -954,7 +1487,6 @@
           <w:rFonts w:eastAsia="SimSun"/>
           <w:lang w:eastAsia="zh-CN"/>
         </w:rPr>
-        <w:lastRenderedPageBreak/>
         <w:t>“</w:t>
       </w:r>
       <w:r>
@@ -1545,6 +2077,7 @@
           <w:rFonts w:eastAsia="SimSun"/>
           <w:lang w:eastAsia="zh-CN"/>
         </w:rPr>
+        <w:lastRenderedPageBreak/>
         <w:t xml:space="preserve">2.5 </w:t>
       </w:r>
       <w:r>
@@ -2064,7 +2597,6 @@
           <w:rFonts w:eastAsia="SimSun" w:hint="eastAsia"/>
           <w:lang w:val="en-US" w:eastAsia="zh-CN"/>
         </w:rPr>
-        <w:lastRenderedPageBreak/>
         <w:t>git-demo</w:t>
       </w:r>
       <w:r>
@@ -2591,6 +3123,7 @@
           <w:rFonts w:eastAsia="SimSun" w:hint="eastAsia"/>
           <w:lang w:eastAsia="zh-CN"/>
         </w:rPr>
+        <w:lastRenderedPageBreak/>
         <w:t>索引：位于</w:t>
       </w:r>
       <w:r>
@@ -3068,7 +3601,6 @@
           <w:rFonts w:eastAsia="SimSun" w:hint="eastAsia"/>
           <w:lang w:eastAsia="zh-CN"/>
         </w:rPr>
-        <w:lastRenderedPageBreak/>
         <w:t xml:space="preserve">5. </w:t>
       </w:r>
       <w:r>
@@ -3427,6 +3959,7 @@
           <w:rFonts w:eastAsia="SimSun" w:hint="eastAsia"/>
           <w:lang w:eastAsia="zh-CN"/>
         </w:rPr>
+        <w:lastRenderedPageBreak/>
         <w:t>最新版没有</w:t>
       </w:r>
       <w:r>
@@ -3941,7 +4474,6 @@
           <w:rFonts w:eastAsia="SimSun" w:hint="eastAsia"/>
           <w:lang w:eastAsia="zh-CN"/>
         </w:rPr>
-        <w:lastRenderedPageBreak/>
         <w:t>git ls-files</w:t>
       </w:r>
     </w:p>
@@ -4708,6 +5240,7 @@
           <w:noProof/>
           <w:lang w:eastAsia="zh-CN"/>
         </w:rPr>
+        <w:lastRenderedPageBreak/>
         <w:drawing>
           <wp:inline distT="0" distB="0" distL="0" distR="0">
             <wp:extent cx="3522117" cy="4102873"/>
@@ -4775,7 +5308,6 @@
           <w:rFonts w:eastAsia="SimSun" w:hint="eastAsia"/>
           <w:lang w:eastAsia="zh-CN"/>
         </w:rPr>
-        <w:lastRenderedPageBreak/>
         <w:t xml:space="preserve">diff --git: </w:t>
       </w:r>
       <w:r>
@@ -5123,7 +5655,7 @@
           <w:numId w:val="10"/>
         </w:numPr>
         <w:rPr>
-          <w:rFonts w:eastAsia="SimSun" w:hint="eastAsia"/>
+          <w:rFonts w:eastAsia="SimSun"/>
           <w:lang w:eastAsia="zh-CN"/>
         </w:rPr>
       </w:pPr>
@@ -5139,7 +5671,7 @@
       <w:pPr>
         <w:pStyle w:val="Heading2"/>
         <w:rPr>
-          <w:rFonts w:eastAsia="SimSun" w:hint="eastAsia"/>
+          <w:rFonts w:eastAsia="SimSun"/>
           <w:lang w:eastAsia="zh-CN"/>
         </w:rPr>
       </w:pPr>
@@ -5166,7 +5698,7 @@
           <w:numId w:val="11"/>
         </w:numPr>
         <w:rPr>
-          <w:rFonts w:eastAsia="SimSun" w:hint="eastAsia"/>
+          <w:rFonts w:eastAsia="SimSun"/>
           <w:lang w:eastAsia="zh-CN"/>
         </w:rPr>
       </w:pPr>
@@ -5207,7 +5739,7 @@
           <w:numId w:val="11"/>
         </w:numPr>
         <w:rPr>
-          <w:rFonts w:eastAsia="SimSun" w:hint="eastAsia"/>
+          <w:rFonts w:eastAsia="SimSun"/>
           <w:lang w:eastAsia="zh-CN"/>
         </w:rPr>
       </w:pPr>
@@ -5265,7 +5797,7 @@
       <w:pPr>
         <w:pStyle w:val="ListParagraph"/>
         <w:rPr>
-          <w:rFonts w:eastAsia="SimSun" w:hint="eastAsia"/>
+          <w:rFonts w:eastAsia="SimSun"/>
           <w:lang w:eastAsia="zh-CN"/>
         </w:rPr>
       </w:pPr>
@@ -5313,7 +5845,7 @@
           <w:numId w:val="11"/>
         </w:numPr>
         <w:rPr>
-          <w:rFonts w:eastAsia="SimSun" w:hint="eastAsia"/>
+          <w:rFonts w:eastAsia="SimSun"/>
           <w:lang w:eastAsia="zh-CN"/>
         </w:rPr>
       </w:pPr>
@@ -5364,7 +5896,7 @@
       <w:pPr>
         <w:pStyle w:val="ListParagraph"/>
         <w:rPr>
-          <w:rFonts w:eastAsia="SimSun" w:hint="eastAsia"/>
+          <w:rFonts w:eastAsia="SimSun"/>
           <w:lang w:eastAsia="zh-CN"/>
         </w:rPr>
       </w:pPr>
@@ -5405,7 +5937,7 @@
           <w:numId w:val="11"/>
         </w:numPr>
         <w:rPr>
-          <w:rFonts w:eastAsia="SimSun" w:hint="eastAsia"/>
+          <w:rFonts w:eastAsia="SimSun"/>
           <w:lang w:eastAsia="zh-CN"/>
         </w:rPr>
       </w:pPr>
@@ -5421,7 +5953,7 @@
       <w:pPr>
         <w:pStyle w:val="Heading1"/>
         <w:rPr>
-          <w:rFonts w:eastAsia="SimSun" w:hint="eastAsia"/>
+          <w:rFonts w:eastAsia="SimSun"/>
           <w:lang w:eastAsia="zh-CN"/>
         </w:rPr>
       </w:pPr>
@@ -5444,7 +5976,7 @@
       <w:pPr>
         <w:pStyle w:val="Heading2"/>
         <w:rPr>
-          <w:rFonts w:eastAsia="SimSun" w:hint="eastAsia"/>
+          <w:rFonts w:eastAsia="SimSun"/>
           <w:lang w:eastAsia="zh-CN"/>
         </w:rPr>
       </w:pPr>
@@ -5466,7 +5998,7 @@
     <w:p>
       <w:pPr>
         <w:rPr>
-          <w:rFonts w:eastAsia="SimSun" w:hint="eastAsia"/>
+          <w:rFonts w:eastAsia="SimSun"/>
           <w:lang w:eastAsia="zh-CN"/>
         </w:rPr>
       </w:pPr>
@@ -5523,7 +6055,7 @@
     <w:p>
       <w:pPr>
         <w:rPr>
-          <w:rFonts w:eastAsia="SimSun" w:hint="eastAsia"/>
+          <w:rFonts w:eastAsia="SimSun"/>
           <w:lang w:eastAsia="zh-CN"/>
         </w:rPr>
       </w:pPr>
@@ -5566,7 +6098,7 @@
     <w:p>
       <w:pPr>
         <w:rPr>
-          <w:rFonts w:eastAsia="SimSun" w:hint="eastAsia"/>
+          <w:rFonts w:eastAsia="SimSun"/>
           <w:lang w:eastAsia="zh-CN"/>
         </w:rPr>
       </w:pPr>
@@ -5609,15 +6141,16 @@
     <w:p>
       <w:pPr>
         <w:rPr>
-          <w:rFonts w:eastAsia="SimSun" w:hint="eastAsia"/>
-          <w:lang w:eastAsia="zh-CN"/>
-        </w:rPr>
-      </w:pPr>
-      <w:r>
-        <w:rPr>
-          <w:rFonts w:eastAsia="SimSun" w:hint="eastAsia"/>
-          <w:lang w:eastAsia="zh-CN"/>
-        </w:rPr>
+          <w:rFonts w:eastAsia="SimSun"/>
+          <w:lang w:eastAsia="zh-CN"/>
+        </w:rPr>
+      </w:pPr>
+      <w:r>
+        <w:rPr>
+          <w:rFonts w:eastAsia="SimSun" w:hint="eastAsia"/>
+          <w:lang w:eastAsia="zh-CN"/>
+        </w:rPr>
+        <w:lastRenderedPageBreak/>
         <w:t>git log --pretty = oneline --abbrev-commit</w:t>
       </w:r>
       <w:r>
@@ -5639,7 +6172,7 @@
       <w:pPr>
         <w:pStyle w:val="Heading1"/>
         <w:rPr>
-          <w:rFonts w:eastAsia="SimSun" w:hint="eastAsia"/>
+          <w:rFonts w:eastAsia="SimSun"/>
           <w:lang w:eastAsia="zh-CN"/>
         </w:rPr>
       </w:pPr>
@@ -5661,7 +6194,7 @@
     <w:p>
       <w:pPr>
         <w:rPr>
-          <w:rFonts w:eastAsia="SimSun" w:hint="eastAsia"/>
+          <w:rFonts w:eastAsia="SimSun"/>
           <w:lang w:eastAsia="zh-CN"/>
         </w:rPr>
       </w:pPr>
@@ -5700,7 +6233,7 @@
       <w:pPr>
         <w:pStyle w:val="Heading2"/>
         <w:rPr>
-          <w:rFonts w:eastAsia="SimSun" w:hint="eastAsia"/>
+          <w:rFonts w:eastAsia="SimSun"/>
           <w:lang w:eastAsia="zh-CN"/>
         </w:rPr>
       </w:pPr>
@@ -5722,7 +6255,7 @@
     <w:p>
       <w:pPr>
         <w:rPr>
-          <w:rFonts w:eastAsia="SimSun" w:hint="eastAsia"/>
+          <w:rFonts w:eastAsia="SimSun"/>
           <w:lang w:eastAsia="zh-CN"/>
         </w:rPr>
       </w:pPr>
@@ -5765,7 +6298,7 @@
     <w:p>
       <w:pPr>
         <w:rPr>
-          <w:rFonts w:eastAsia="SimSun" w:hint="eastAsia"/>
+          <w:rFonts w:eastAsia="SimSun"/>
           <w:lang w:eastAsia="zh-CN"/>
         </w:rPr>
       </w:pPr>
@@ -5794,7 +6327,7 @@
     <w:p>
       <w:pPr>
         <w:rPr>
-          <w:rFonts w:eastAsia="SimSun" w:hint="eastAsia"/>
+          <w:rFonts w:eastAsia="SimSun"/>
           <w:lang w:eastAsia="zh-CN"/>
         </w:rPr>
       </w:pPr>
@@ -5907,7 +6440,7 @@
     <w:p>
       <w:pPr>
         <w:rPr>
-          <w:rFonts w:eastAsia="SimSun" w:hint="eastAsia"/>
+          <w:rFonts w:eastAsia="SimSun"/>
           <w:lang w:eastAsia="zh-CN"/>
         </w:rPr>
       </w:pPr>
@@ -5922,7 +6455,7 @@
     <w:p>
       <w:pPr>
         <w:rPr>
-          <w:rFonts w:eastAsia="SimSun" w:hint="eastAsia"/>
+          <w:rFonts w:eastAsia="SimSun"/>
           <w:lang w:eastAsia="zh-CN"/>
         </w:rPr>
       </w:pPr>
@@ -5959,7 +6492,7 @@
     <w:p>
       <w:pPr>
         <w:rPr>
-          <w:rFonts w:eastAsia="SimSun" w:hint="eastAsia"/>
+          <w:rFonts w:eastAsia="SimSun"/>
           <w:lang w:eastAsia="zh-CN"/>
         </w:rPr>
       </w:pPr>
@@ -5974,7 +6507,7 @@
     <w:p>
       <w:pPr>
         <w:rPr>
-          <w:rFonts w:eastAsia="SimSun" w:hint="eastAsia"/>
+          <w:rFonts w:eastAsia="SimSun"/>
           <w:lang w:eastAsia="zh-CN"/>
         </w:rPr>
       </w:pPr>
@@ -6003,7 +6536,7 @@
     <w:p>
       <w:pPr>
         <w:rPr>
-          <w:rFonts w:eastAsia="SimSun" w:hint="eastAsia"/>
+          <w:rFonts w:eastAsia="SimSun"/>
           <w:lang w:eastAsia="zh-CN"/>
         </w:rPr>
       </w:pPr>
@@ -6067,16 +6600,15 @@
     <w:p>
       <w:pPr>
         <w:rPr>
-          <w:rFonts w:eastAsia="SimSun" w:hint="eastAsia"/>
-          <w:lang w:eastAsia="zh-CN"/>
-        </w:rPr>
-      </w:pPr>
-      <w:r>
-        <w:rPr>
-          <w:rFonts w:eastAsia="SimSun" w:hint="eastAsia"/>
-          <w:lang w:eastAsia="zh-CN"/>
-        </w:rPr>
-        <w:lastRenderedPageBreak/>
+          <w:rFonts w:eastAsia="SimSun"/>
+          <w:lang w:eastAsia="zh-CN"/>
+        </w:rPr>
+      </w:pPr>
+      <w:r>
+        <w:rPr>
+          <w:rFonts w:eastAsia="SimSun" w:hint="eastAsia"/>
+          <w:lang w:eastAsia="zh-CN"/>
+        </w:rPr>
         <w:t xml:space="preserve">$ git </w:t>
       </w:r>
       <w:r>
@@ -6118,7 +6650,7 @@
     <w:p>
       <w:pPr>
         <w:rPr>
-          <w:rFonts w:eastAsia="SimSun" w:hint="eastAsia"/>
+          <w:rFonts w:eastAsia="SimSun"/>
           <w:lang w:eastAsia="zh-CN"/>
         </w:rPr>
       </w:pPr>
@@ -6163,7 +6695,7 @@
       <w:pPr>
         <w:pStyle w:val="Heading2"/>
         <w:rPr>
-          <w:rFonts w:eastAsia="SimSun" w:hint="eastAsia"/>
+          <w:rFonts w:eastAsia="SimSun"/>
           <w:lang w:val="en-US" w:eastAsia="zh-CN"/>
         </w:rPr>
       </w:pPr>
@@ -6199,7 +6731,7 @@
     <w:p>
       <w:pPr>
         <w:rPr>
-          <w:rFonts w:eastAsia="SimSun" w:hint="eastAsia"/>
+          <w:rFonts w:eastAsia="SimSun"/>
           <w:lang w:val="en-US" w:eastAsia="zh-CN"/>
         </w:rPr>
       </w:pPr>
@@ -6306,47 +6838,45 @@
       <w:pPr>
         <w:pStyle w:val="NoSpacing"/>
         <w:rPr>
+          <w:lang w:val="en-US" w:eastAsia="zh-CN"/>
+        </w:rPr>
+      </w:pPr>
+      <w:r>
+        <w:rPr>
           <w:rFonts w:hint="eastAsia"/>
           <w:lang w:val="en-US" w:eastAsia="zh-CN"/>
         </w:rPr>
+        <w:t>.git/refs/heads/</w:t>
+      </w:r>
+    </w:p>
+    <w:p>
+      <w:pPr>
+        <w:pStyle w:val="NoSpacing"/>
+        <w:rPr>
+          <w:lang w:val="en-US" w:eastAsia="zh-CN"/>
+        </w:rPr>
       </w:pPr>
       <w:r>
         <w:rPr>
           <w:rFonts w:hint="eastAsia"/>
           <w:lang w:val="en-US" w:eastAsia="zh-CN"/>
         </w:rPr>
-        <w:t>.git/refs/heads/</w:t>
+        <w:t>.git/refs/remotes/</w:t>
       </w:r>
     </w:p>
     <w:p>
       <w:pPr>
         <w:pStyle w:val="NoSpacing"/>
         <w:rPr>
+          <w:rFonts w:eastAsia="SimSun"/>
+          <w:lang w:val="en-US" w:eastAsia="zh-CN"/>
+        </w:rPr>
+      </w:pPr>
+      <w:r>
+        <w:rPr>
           <w:rFonts w:hint="eastAsia"/>
           <w:lang w:val="en-US" w:eastAsia="zh-CN"/>
         </w:rPr>
-      </w:pPr>
-      <w:r>
-        <w:rPr>
-          <w:rFonts w:hint="eastAsia"/>
-          <w:lang w:val="en-US" w:eastAsia="zh-CN"/>
-        </w:rPr>
-        <w:t>.git/refs/remotes/</w:t>
-      </w:r>
-    </w:p>
-    <w:p>
-      <w:pPr>
-        <w:pStyle w:val="NoSpacing"/>
-        <w:rPr>
-          <w:rFonts w:eastAsia="SimSun" w:hint="eastAsia"/>
-          <w:lang w:val="en-US" w:eastAsia="zh-CN"/>
-        </w:rPr>
-      </w:pPr>
-      <w:r>
-        <w:rPr>
-          <w:rFonts w:hint="eastAsia"/>
-          <w:lang w:val="en-US" w:eastAsia="zh-CN"/>
-        </w:rPr>
         <w:t>.git/refs/tags/</w:t>
       </w:r>
     </w:p>
@@ -6354,7 +6884,7 @@
       <w:pPr>
         <w:pStyle w:val="Heading2"/>
         <w:rPr>
-          <w:rFonts w:eastAsia="SimSun" w:hint="eastAsia"/>
+          <w:rFonts w:eastAsia="SimSun"/>
           <w:lang w:val="en-US" w:eastAsia="zh-CN"/>
         </w:rPr>
       </w:pPr>
@@ -6383,7 +6913,7 @@
     <w:p>
       <w:pPr>
         <w:rPr>
-          <w:rFonts w:eastAsia="SimSun" w:hint="eastAsia"/>
+          <w:rFonts w:eastAsia="SimSun"/>
           <w:lang w:val="en-US" w:eastAsia="zh-CN"/>
         </w:rPr>
       </w:pPr>
@@ -6433,7 +6963,7 @@
     <w:p>
       <w:pPr>
         <w:rPr>
-          <w:rFonts w:eastAsia="SimSun" w:hint="eastAsia"/>
+          <w:rFonts w:eastAsia="SimSun"/>
           <w:lang w:val="en-US" w:eastAsia="zh-CN"/>
         </w:rPr>
       </w:pPr>
@@ -6461,7 +6991,7 @@
           <w:numId w:val="12"/>
         </w:numPr>
         <w:rPr>
-          <w:rFonts w:eastAsia="SimSun" w:hint="eastAsia"/>
+          <w:rFonts w:eastAsia="SimSun"/>
           <w:lang w:val="en-US" w:eastAsia="zh-CN"/>
         </w:rPr>
       </w:pPr>
@@ -6481,7 +7011,7 @@
           <w:numId w:val="12"/>
         </w:numPr>
         <w:rPr>
-          <w:rFonts w:eastAsia="SimSun" w:hint="eastAsia"/>
+          <w:rFonts w:eastAsia="SimSun"/>
           <w:lang w:val="en-US" w:eastAsia="zh-CN"/>
         </w:rPr>
       </w:pPr>
@@ -6501,7 +7031,7 @@
           <w:numId w:val="12"/>
         </w:numPr>
         <w:rPr>
-          <w:rFonts w:eastAsia="SimSun" w:hint="eastAsia"/>
+          <w:rFonts w:eastAsia="SimSun"/>
           <w:lang w:val="en-US" w:eastAsia="zh-CN"/>
         </w:rPr>
       </w:pPr>
@@ -6542,7 +7072,7 @@
           <w:numId w:val="12"/>
         </w:numPr>
         <w:rPr>
-          <w:rFonts w:eastAsia="SimSun" w:hint="eastAsia"/>
+          <w:rFonts w:eastAsia="SimSun"/>
           <w:lang w:val="en-US" w:eastAsia="zh-CN"/>
         </w:rPr>
       </w:pPr>
@@ -6562,7 +7092,7 @@
           <w:numId w:val="12"/>
         </w:numPr>
         <w:rPr>
-          <w:rFonts w:eastAsia="SimSun" w:hint="eastAsia"/>
+          <w:rFonts w:eastAsia="SimSun"/>
           <w:lang w:val="en-US" w:eastAsia="zh-CN"/>
         </w:rPr>
       </w:pPr>
@@ -6610,7 +7140,7 @@
           <w:numId w:val="13"/>
         </w:numPr>
         <w:rPr>
-          <w:rFonts w:eastAsia="SimSun" w:hint="eastAsia"/>
+          <w:rFonts w:eastAsia="SimSun"/>
           <w:lang w:val="en-US" w:eastAsia="zh-CN"/>
         </w:rPr>
       </w:pPr>
@@ -6630,7 +7160,7 @@
           <w:numId w:val="13"/>
         </w:numPr>
         <w:rPr>
-          <w:rFonts w:eastAsia="SimSun" w:hint="eastAsia"/>
+          <w:rFonts w:eastAsia="SimSun"/>
           <w:lang w:val="en-US" w:eastAsia="zh-CN"/>
         </w:rPr>
       </w:pPr>
@@ -6699,7 +7229,7 @@
           <w:numId w:val="13"/>
         </w:numPr>
         <w:rPr>
-          <w:rFonts w:eastAsia="SimSun" w:hint="eastAsia"/>
+          <w:rFonts w:eastAsia="SimSun"/>
           <w:lang w:val="en-US" w:eastAsia="zh-CN"/>
         </w:rPr>
       </w:pPr>
@@ -6719,7 +7249,7 @@
           <w:numId w:val="13"/>
         </w:numPr>
         <w:rPr>
-          <w:rFonts w:eastAsia="SimSun" w:hint="eastAsia"/>
+          <w:rFonts w:eastAsia="SimSun"/>
           <w:lang w:val="en-US" w:eastAsia="zh-CN"/>
         </w:rPr>
       </w:pPr>
@@ -6763,15 +7293,16 @@
       <w:pPr>
         <w:pStyle w:val="Heading2"/>
         <w:rPr>
-          <w:rFonts w:eastAsia="SimSun" w:hint="eastAsia"/>
-          <w:lang w:val="en-US" w:eastAsia="zh-CN"/>
-        </w:rPr>
-      </w:pPr>
-      <w:r>
-        <w:rPr>
-          <w:rFonts w:eastAsia="SimSun" w:hint="eastAsia"/>
-          <w:lang w:val="en-US" w:eastAsia="zh-CN"/>
-        </w:rPr>
+          <w:rFonts w:eastAsia="SimSun"/>
+          <w:lang w:val="en-US" w:eastAsia="zh-CN"/>
+        </w:rPr>
+      </w:pPr>
+      <w:r>
+        <w:rPr>
+          <w:rFonts w:eastAsia="SimSun" w:hint="eastAsia"/>
+          <w:lang w:val="en-US" w:eastAsia="zh-CN"/>
+        </w:rPr>
+        <w:lastRenderedPageBreak/>
         <w:t xml:space="preserve">9.4 </w:t>
       </w:r>
       <w:r>
@@ -6785,7 +7316,7 @@
     <w:p>
       <w:pPr>
         <w:rPr>
-          <w:rFonts w:eastAsia="SimSun" w:hint="eastAsia"/>
+          <w:rFonts w:eastAsia="SimSun"/>
           <w:lang w:val="en-US" w:eastAsia="zh-CN"/>
         </w:rPr>
       </w:pPr>
@@ -6807,7 +7338,7 @@
     <w:p>
       <w:pPr>
         <w:rPr>
-          <w:rFonts w:eastAsia="SimSun" w:hint="eastAsia"/>
+          <w:rFonts w:eastAsia="SimSun"/>
           <w:lang w:val="en-US" w:eastAsia="zh-CN"/>
         </w:rPr>
       </w:pPr>
@@ -6829,7 +7360,7 @@
     <w:p>
       <w:pPr>
         <w:rPr>
-          <w:rFonts w:eastAsia="SimSun" w:hint="eastAsia"/>
+          <w:rFonts w:eastAsia="SimSun"/>
           <w:lang w:val="en-US" w:eastAsia="zh-CN"/>
         </w:rPr>
       </w:pPr>
@@ -6938,7 +7469,7 @@
       <w:pPr>
         <w:pStyle w:val="Heading1"/>
         <w:rPr>
-          <w:rFonts w:eastAsia="SimSun" w:hint="eastAsia"/>
+          <w:rFonts w:eastAsia="SimSun"/>
           <w:lang w:val="en-US" w:eastAsia="zh-CN"/>
         </w:rPr>
       </w:pPr>
@@ -6970,8 +7501,14 @@
         </w:rPr>
         <w:t>物件的相对名称</w:t>
       </w:r>
-      <w:bookmarkStart w:id="0" w:name="_GoBack"/>
-      <w:bookmarkEnd w:id="0"/>
+    </w:p>
+    <w:p>
+      <w:pPr>
+        <w:rPr>
+          <w:rFonts w:eastAsia="SimSun"/>
+          <w:lang w:val="en-US" w:eastAsia="zh-CN"/>
+        </w:rPr>
+      </w:pPr>
     </w:p>
     <w:sectPr>
       <w:pgSz w:w="11906" w:h="16838"/>
@@ -7298,6 +7835,119 @@
     </w:lvl>
   </w:abstractNum>
   <w:abstractNum w:abstractNumId="3">
+    <w:nsid w:val="248125C1"/>
+    <w:multiLevelType w:val="hybridMultilevel"/>
+    <w:tmpl w:val="1F242240"/>
+    <w:lvl w:ilvl="0" w:tplc="48090001">
+      <w:start w:val="1"/>
+      <w:numFmt w:val="bullet"/>
+      <w:lvlText w:val=""/>
+      <w:lvlJc w:val="left"/>
+      <w:pPr>
+        <w:ind w:left="720" w:hanging="360"/>
+      </w:pPr>
+      <w:rPr>
+        <w:rFonts w:ascii="Symbol" w:hAnsi="Symbol" w:hint="default"/>
+      </w:rPr>
+    </w:lvl>
+    <w:lvl w:ilvl="1" w:tplc="48090003" w:tentative="1">
+      <w:start w:val="1"/>
+      <w:numFmt w:val="bullet"/>
+      <w:lvlText w:val="o"/>
+      <w:lvlJc w:val="left"/>
+      <w:pPr>
+        <w:ind w:left="1440" w:hanging="360"/>
+      </w:pPr>
+      <w:rPr>
+        <w:rFonts w:ascii="Courier New" w:hAnsi="Courier New" w:cs="Courier New" w:hint="default"/>
+      </w:rPr>
+    </w:lvl>
+    <w:lvl w:ilvl="2" w:tplc="48090005" w:tentative="1">
+      <w:start w:val="1"/>
+      <w:numFmt w:val="bullet"/>
+      <w:lvlText w:val=""/>
+      <w:lvlJc w:val="left"/>
+      <w:pPr>
+        <w:ind w:left="2160" w:hanging="360"/>
+      </w:pPr>
+      <w:rPr>
+        <w:rFonts w:ascii="Wingdings" w:hAnsi="Wingdings" w:hint="default"/>
+      </w:rPr>
+    </w:lvl>
+    <w:lvl w:ilvl="3" w:tplc="48090001" w:tentative="1">
+      <w:start w:val="1"/>
+      <w:numFmt w:val="bullet"/>
+      <w:lvlText w:val=""/>
+      <w:lvlJc w:val="left"/>
+      <w:pPr>
+        <w:ind w:left="2880" w:hanging="360"/>
+      </w:pPr>
+      <w:rPr>
+        <w:rFonts w:ascii="Symbol" w:hAnsi="Symbol" w:hint="default"/>
+      </w:rPr>
+    </w:lvl>
+    <w:lvl w:ilvl="4" w:tplc="48090003" w:tentative="1">
+      <w:start w:val="1"/>
+      <w:numFmt w:val="bullet"/>
+      <w:lvlText w:val="o"/>
+      <w:lvlJc w:val="left"/>
+      <w:pPr>
+        <w:ind w:left="3600" w:hanging="360"/>
+      </w:pPr>
+      <w:rPr>
+        <w:rFonts w:ascii="Courier New" w:hAnsi="Courier New" w:cs="Courier New" w:hint="default"/>
+      </w:rPr>
+    </w:lvl>
+    <w:lvl w:ilvl="5" w:tplc="48090005" w:tentative="1">
+      <w:start w:val="1"/>
+      <w:numFmt w:val="bullet"/>
+      <w:lvlText w:val=""/>
+      <w:lvlJc w:val="left"/>
+      <w:pPr>
+        <w:ind w:left="4320" w:hanging="360"/>
+      </w:pPr>
+      <w:rPr>
+        <w:rFonts w:ascii="Wingdings" w:hAnsi="Wingdings" w:hint="default"/>
+      </w:rPr>
+    </w:lvl>
+    <w:lvl w:ilvl="6" w:tplc="48090001" w:tentative="1">
+      <w:start w:val="1"/>
+      <w:numFmt w:val="bullet"/>
+      <w:lvlText w:val=""/>
+      <w:lvlJc w:val="left"/>
+      <w:pPr>
+        <w:ind w:left="5040" w:hanging="360"/>
+      </w:pPr>
+      <w:rPr>
+        <w:rFonts w:ascii="Symbol" w:hAnsi="Symbol" w:hint="default"/>
+      </w:rPr>
+    </w:lvl>
+    <w:lvl w:ilvl="7" w:tplc="48090003" w:tentative="1">
+      <w:start w:val="1"/>
+      <w:numFmt w:val="bullet"/>
+      <w:lvlText w:val="o"/>
+      <w:lvlJc w:val="left"/>
+      <w:pPr>
+        <w:ind w:left="5760" w:hanging="360"/>
+      </w:pPr>
+      <w:rPr>
+        <w:rFonts w:ascii="Courier New" w:hAnsi="Courier New" w:cs="Courier New" w:hint="default"/>
+      </w:rPr>
+    </w:lvl>
+    <w:lvl w:ilvl="8" w:tplc="48090005" w:tentative="1">
+      <w:start w:val="1"/>
+      <w:numFmt w:val="bullet"/>
+      <w:lvlText w:val=""/>
+      <w:lvlJc w:val="left"/>
+      <w:pPr>
+        <w:ind w:left="6480" w:hanging="360"/>
+      </w:pPr>
+      <w:rPr>
+        <w:rFonts w:ascii="Wingdings" w:hAnsi="Wingdings" w:hint="default"/>
+      </w:rPr>
+    </w:lvl>
+  </w:abstractNum>
+  <w:abstractNum w:abstractNumId="4">
     <w:nsid w:val="26455AF6"/>
     <w:multiLevelType w:val="hybridMultilevel"/>
     <w:tmpl w:val="AE5EC04E"/>
@@ -7410,7 +8060,120 @@
       </w:rPr>
     </w:lvl>
   </w:abstractNum>
-  <w:abstractNum w:abstractNumId="4">
+  <w:abstractNum w:abstractNumId="5">
+    <w:nsid w:val="29850E1C"/>
+    <w:multiLevelType w:val="hybridMultilevel"/>
+    <w:tmpl w:val="0E2645C8"/>
+    <w:lvl w:ilvl="0" w:tplc="48090001">
+      <w:start w:val="1"/>
+      <w:numFmt w:val="bullet"/>
+      <w:lvlText w:val=""/>
+      <w:lvlJc w:val="left"/>
+      <w:pPr>
+        <w:ind w:left="720" w:hanging="360"/>
+      </w:pPr>
+      <w:rPr>
+        <w:rFonts w:ascii="Symbol" w:hAnsi="Symbol" w:hint="default"/>
+      </w:rPr>
+    </w:lvl>
+    <w:lvl w:ilvl="1" w:tplc="48090003" w:tentative="1">
+      <w:start w:val="1"/>
+      <w:numFmt w:val="bullet"/>
+      <w:lvlText w:val="o"/>
+      <w:lvlJc w:val="left"/>
+      <w:pPr>
+        <w:ind w:left="1440" w:hanging="360"/>
+      </w:pPr>
+      <w:rPr>
+        <w:rFonts w:ascii="Courier New" w:hAnsi="Courier New" w:cs="Courier New" w:hint="default"/>
+      </w:rPr>
+    </w:lvl>
+    <w:lvl w:ilvl="2" w:tplc="48090005" w:tentative="1">
+      <w:start w:val="1"/>
+      <w:numFmt w:val="bullet"/>
+      <w:lvlText w:val=""/>
+      <w:lvlJc w:val="left"/>
+      <w:pPr>
+        <w:ind w:left="2160" w:hanging="360"/>
+      </w:pPr>
+      <w:rPr>
+        <w:rFonts w:ascii="Wingdings" w:hAnsi="Wingdings" w:hint="default"/>
+      </w:rPr>
+    </w:lvl>
+    <w:lvl w:ilvl="3" w:tplc="48090001" w:tentative="1">
+      <w:start w:val="1"/>
+      <w:numFmt w:val="bullet"/>
+      <w:lvlText w:val=""/>
+      <w:lvlJc w:val="left"/>
+      <w:pPr>
+        <w:ind w:left="2880" w:hanging="360"/>
+      </w:pPr>
+      <w:rPr>
+        <w:rFonts w:ascii="Symbol" w:hAnsi="Symbol" w:hint="default"/>
+      </w:rPr>
+    </w:lvl>
+    <w:lvl w:ilvl="4" w:tplc="48090003" w:tentative="1">
+      <w:start w:val="1"/>
+      <w:numFmt w:val="bullet"/>
+      <w:lvlText w:val="o"/>
+      <w:lvlJc w:val="left"/>
+      <w:pPr>
+        <w:ind w:left="3600" w:hanging="360"/>
+      </w:pPr>
+      <w:rPr>
+        <w:rFonts w:ascii="Courier New" w:hAnsi="Courier New" w:cs="Courier New" w:hint="default"/>
+      </w:rPr>
+    </w:lvl>
+    <w:lvl w:ilvl="5" w:tplc="48090005" w:tentative="1">
+      <w:start w:val="1"/>
+      <w:numFmt w:val="bullet"/>
+      <w:lvlText w:val=""/>
+      <w:lvlJc w:val="left"/>
+      <w:pPr>
+        <w:ind w:left="4320" w:hanging="360"/>
+      </w:pPr>
+      <w:rPr>
+        <w:rFonts w:ascii="Wingdings" w:hAnsi="Wingdings" w:hint="default"/>
+      </w:rPr>
+    </w:lvl>
+    <w:lvl w:ilvl="6" w:tplc="48090001" w:tentative="1">
+      <w:start w:val="1"/>
+      <w:numFmt w:val="bullet"/>
+      <w:lvlText w:val=""/>
+      <w:lvlJc w:val="left"/>
+      <w:pPr>
+        <w:ind w:left="5040" w:hanging="360"/>
+      </w:pPr>
+      <w:rPr>
+        <w:rFonts w:ascii="Symbol" w:hAnsi="Symbol" w:hint="default"/>
+      </w:rPr>
+    </w:lvl>
+    <w:lvl w:ilvl="7" w:tplc="48090003" w:tentative="1">
+      <w:start w:val="1"/>
+      <w:numFmt w:val="bullet"/>
+      <w:lvlText w:val="o"/>
+      <w:lvlJc w:val="left"/>
+      <w:pPr>
+        <w:ind w:left="5760" w:hanging="360"/>
+      </w:pPr>
+      <w:rPr>
+        <w:rFonts w:ascii="Courier New" w:hAnsi="Courier New" w:cs="Courier New" w:hint="default"/>
+      </w:rPr>
+    </w:lvl>
+    <w:lvl w:ilvl="8" w:tplc="48090005" w:tentative="1">
+      <w:start w:val="1"/>
+      <w:numFmt w:val="bullet"/>
+      <w:lvlText w:val=""/>
+      <w:lvlJc w:val="left"/>
+      <w:pPr>
+        <w:ind w:left="6480" w:hanging="360"/>
+      </w:pPr>
+      <w:rPr>
+        <w:rFonts w:ascii="Wingdings" w:hAnsi="Wingdings" w:hint="default"/>
+      </w:rPr>
+    </w:lvl>
+  </w:abstractNum>
+  <w:abstractNum w:abstractNumId="6">
     <w:nsid w:val="382409C0"/>
     <w:multiLevelType w:val="hybridMultilevel"/>
     <w:tmpl w:val="62107272"/>
@@ -7523,7 +8286,7 @@
       </w:rPr>
     </w:lvl>
   </w:abstractNum>
-  <w:abstractNum w:abstractNumId="5">
+  <w:abstractNum w:abstractNumId="7">
     <w:nsid w:val="3E545E97"/>
     <w:multiLevelType w:val="hybridMultilevel"/>
     <w:tmpl w:val="87C624F8"/>
@@ -7636,7 +8399,7 @@
       </w:rPr>
     </w:lvl>
   </w:abstractNum>
-  <w:abstractNum w:abstractNumId="6">
+  <w:abstractNum w:abstractNumId="8">
     <w:nsid w:val="41663AAC"/>
     <w:multiLevelType w:val="hybridMultilevel"/>
     <w:tmpl w:val="C4DCD582"/>
@@ -7749,7 +8512,7 @@
       </w:rPr>
     </w:lvl>
   </w:abstractNum>
-  <w:abstractNum w:abstractNumId="7">
+  <w:abstractNum w:abstractNumId="9">
     <w:nsid w:val="59AB31DC"/>
     <w:multiLevelType w:val="hybridMultilevel"/>
     <w:tmpl w:val="1AB281DA"/>
@@ -7862,7 +8625,7 @@
       </w:rPr>
     </w:lvl>
   </w:abstractNum>
-  <w:abstractNum w:abstractNumId="8">
+  <w:abstractNum w:abstractNumId="10">
     <w:nsid w:val="5C1B3D38"/>
     <w:multiLevelType w:val="hybridMultilevel"/>
     <w:tmpl w:val="7B88733C"/>
@@ -7975,7 +8738,7 @@
       </w:rPr>
     </w:lvl>
   </w:abstractNum>
-  <w:abstractNum w:abstractNumId="9">
+  <w:abstractNum w:abstractNumId="11">
     <w:nsid w:val="5DFE320F"/>
     <w:multiLevelType w:val="hybridMultilevel"/>
     <w:tmpl w:val="4DBA69B6"/>
@@ -8088,7 +8851,7 @@
       </w:rPr>
     </w:lvl>
   </w:abstractNum>
-  <w:abstractNum w:abstractNumId="10">
+  <w:abstractNum w:abstractNumId="12">
     <w:nsid w:val="64136B77"/>
     <w:multiLevelType w:val="hybridMultilevel"/>
     <w:tmpl w:val="7716033E"/>
@@ -8174,7 +8937,7 @@
       </w:pPr>
     </w:lvl>
   </w:abstractNum>
-  <w:abstractNum w:abstractNumId="11">
+  <w:abstractNum w:abstractNumId="13">
     <w:nsid w:val="67F14C69"/>
     <w:multiLevelType w:val="hybridMultilevel"/>
     <w:tmpl w:val="2A1CDBFA"/>
@@ -8287,7 +9050,7 @@
       </w:rPr>
     </w:lvl>
   </w:abstractNum>
-  <w:abstractNum w:abstractNumId="12">
+  <w:abstractNum w:abstractNumId="14">
     <w:nsid w:val="7A7C406A"/>
     <w:multiLevelType w:val="hybridMultilevel"/>
     <w:tmpl w:val="DBCA83A2"/>
@@ -8401,43 +9164,49 @@
     </w:lvl>
   </w:abstractNum>
   <w:num w:numId="1">
-    <w:abstractNumId w:val="9"/>
+    <w:abstractNumId w:val="11"/>
   </w:num>
   <w:num w:numId="2">
-    <w:abstractNumId w:val="12"/>
+    <w:abstractNumId w:val="14"/>
   </w:num>
   <w:num w:numId="3">
-    <w:abstractNumId w:val="3"/>
+    <w:abstractNumId w:val="4"/>
   </w:num>
   <w:num w:numId="4">
     <w:abstractNumId w:val="2"/>
   </w:num>
   <w:num w:numId="5">
+    <w:abstractNumId w:val="10"/>
+  </w:num>
+  <w:num w:numId="6">
+    <w:abstractNumId w:val="7"/>
+  </w:num>
+  <w:num w:numId="7">
     <w:abstractNumId w:val="8"/>
   </w:num>
-  <w:num w:numId="6">
-    <w:abstractNumId w:val="5"/>
-  </w:num>
-  <w:num w:numId="7">
-    <w:abstractNumId w:val="6"/>
-  </w:num>
   <w:num w:numId="8">
-    <w:abstractNumId w:val="7"/>
+    <w:abstractNumId w:val="9"/>
   </w:num>
   <w:num w:numId="9">
     <w:abstractNumId w:val="1"/>
   </w:num>
   <w:num w:numId="10">
-    <w:abstractNumId w:val="4"/>
+    <w:abstractNumId w:val="6"/>
   </w:num>
   <w:num w:numId="11">
-    <w:abstractNumId w:val="10"/>
+    <w:abstractNumId w:val="12"/>
   </w:num>
   <w:num w:numId="12">
-    <w:abstractNumId w:val="11"/>
+    <w:abstractNumId w:val="13"/>
   </w:num>
   <w:num w:numId="13">
     <w:abstractNumId w:val="0"/>
+  </w:num>
+  <w:num w:numId="14">
+    <w:abstractNumId w:val="5"/>
+  </w:num>
+  <w:num w:numId="15">
+    <w:abstractNumId w:val="3"/>
   </w:num>
 </w:numbering>
 </file>

</xml_diff>

<commit_message>
version 4: Git study.docx update
</commit_message>
<xml_diff>
--- a/Git study.docx
+++ b/Git study.docx
@@ -593,8 +593,6 @@
         </w:rPr>
         <w:t>储存库</w:t>
       </w:r>
-      <w:bookmarkStart w:id="0" w:name="_GoBack"/>
-      <w:bookmarkEnd w:id="0"/>
     </w:p>
     <w:p>
       <w:pPr>
@@ -7504,11 +7502,620 @@
     </w:p>
     <w:p>
       <w:pPr>
-        <w:rPr>
-          <w:rFonts w:eastAsia="SimSun"/>
-          <w:lang w:val="en-US" w:eastAsia="zh-CN"/>
-        </w:rPr>
-      </w:pPr>
+        <w:pStyle w:val="Heading2"/>
+        <w:rPr>
+          <w:rFonts w:eastAsia="SimSun" w:hint="eastAsia"/>
+          <w:lang w:val="en-US" w:eastAsia="zh-CN"/>
+        </w:rPr>
+      </w:pPr>
+      <w:r>
+        <w:rPr>
+          <w:rFonts w:eastAsia="SimSun" w:hint="eastAsia"/>
+          <w:lang w:val="en-US" w:eastAsia="zh-CN"/>
+        </w:rPr>
+        <w:t xml:space="preserve">10.1 </w:t>
+      </w:r>
+      <w:r>
+        <w:rPr>
+          <w:rFonts w:eastAsia="SimSun" w:hint="eastAsia"/>
+          <w:lang w:val="en-US" w:eastAsia="zh-CN"/>
+        </w:rPr>
+        <w:t>相对名称表示法</w:t>
+      </w:r>
+    </w:p>
+    <w:p>
+      <w:pPr>
+        <w:rPr>
+          <w:rFonts w:eastAsia="SimSun" w:hint="eastAsia"/>
+          <w:lang w:val="en-US" w:eastAsia="zh-CN"/>
+        </w:rPr>
+      </w:pPr>
+      <w:r>
+        <w:rPr>
+          <w:rFonts w:eastAsia="SimSun" w:hint="eastAsia"/>
+          <w:b/>
+          <w:color w:val="FF0000"/>
+          <w:lang w:val="en-US" w:eastAsia="zh-CN"/>
+        </w:rPr>
+        <w:t>特殊符号</w:t>
+      </w:r>
+      <w:r>
+        <w:rPr>
+          <w:rFonts w:eastAsia="SimSun" w:hint="eastAsia"/>
+          <w:lang w:val="en-US" w:eastAsia="zh-CN"/>
+        </w:rPr>
+        <w:t>：</w:t>
+      </w:r>
+      <w:r>
+        <w:rPr>
+          <w:rFonts w:eastAsia="SimSun" w:hint="eastAsia"/>
+          <w:lang w:val="en-US" w:eastAsia="zh-CN"/>
+        </w:rPr>
+        <w:t>^</w:t>
+      </w:r>
+      <w:r>
+        <w:rPr>
+          <w:rFonts w:eastAsia="SimSun" w:hint="eastAsia"/>
+          <w:lang w:val="en-US" w:eastAsia="zh-CN"/>
+        </w:rPr>
+        <w:tab/>
+      </w:r>
+      <w:r>
+        <w:rPr>
+          <w:rFonts w:eastAsia="SimSun" w:hint="eastAsia"/>
+          <w:lang w:val="en-US" w:eastAsia="zh-CN"/>
+        </w:rPr>
+        <w:t xml:space="preserve"> ~</w:t>
+      </w:r>
+    </w:p>
+    <w:p>
+      <w:pPr>
+        <w:rPr>
+          <w:rFonts w:eastAsia="SimSun" w:hint="eastAsia"/>
+          <w:lang w:val="en-US" w:eastAsia="zh-CN"/>
+        </w:rPr>
+      </w:pPr>
+      <w:r>
+        <w:rPr>
+          <w:rFonts w:eastAsia="SimSun" w:hint="eastAsia"/>
+          <w:lang w:val="en-US" w:eastAsia="zh-CN"/>
+        </w:rPr>
+        <w:t>HEAD</w:t>
+      </w:r>
+      <w:r>
+        <w:rPr>
+          <w:rFonts w:eastAsia="SimSun" w:hint="eastAsia"/>
+          <w:lang w:val="en-US" w:eastAsia="zh-CN"/>
+        </w:rPr>
+        <w:t>的前一版本：</w:t>
+      </w:r>
+      <w:r>
+        <w:rPr>
+          <w:rFonts w:eastAsia="SimSun" w:hint="eastAsia"/>
+          <w:lang w:val="en-US" w:eastAsia="zh-CN"/>
+        </w:rPr>
+        <w:t>HEAD~/HEAD~1</w:t>
+      </w:r>
+      <w:r>
+        <w:rPr>
+          <w:rFonts w:eastAsia="SimSun" w:hint="eastAsia"/>
+          <w:lang w:val="en-US" w:eastAsia="zh-CN"/>
+        </w:rPr>
+        <w:tab/>
+      </w:r>
+      <w:r>
+        <w:rPr>
+          <w:rFonts w:eastAsia="SimSun" w:hint="eastAsia"/>
+          <w:lang w:val="en-US" w:eastAsia="zh-CN"/>
+        </w:rPr>
+        <w:t>f2e branch</w:t>
+      </w:r>
+      <w:r>
+        <w:rPr>
+          <w:rFonts w:eastAsia="SimSun" w:hint="eastAsia"/>
+          <w:lang w:val="en-US" w:eastAsia="zh-CN"/>
+        </w:rPr>
+        <w:t>的</w:t>
+      </w:r>
+      <w:r>
+        <w:rPr>
+          <w:rFonts w:eastAsia="SimSun" w:hint="eastAsia"/>
+          <w:lang w:val="en-US" w:eastAsia="zh-CN"/>
+        </w:rPr>
+        <w:t>前两个版本</w:t>
+      </w:r>
+      <w:r>
+        <w:rPr>
+          <w:rFonts w:eastAsia="SimSun" w:hint="eastAsia"/>
+          <w:lang w:val="en-US" w:eastAsia="zh-CN"/>
+        </w:rPr>
+        <w:tab/>
+        <w:t>f2e~~/f2e~2</w:t>
+      </w:r>
+    </w:p>
+    <w:p>
+      <w:pPr>
+        <w:rPr>
+          <w:rFonts w:eastAsia="SimSun" w:hint="eastAsia"/>
+          <w:lang w:val="en-US" w:eastAsia="zh-CN"/>
+        </w:rPr>
+      </w:pPr>
+      <w:r>
+        <w:rPr>
+          <w:rFonts w:eastAsia="SimSun" w:hint="eastAsia"/>
+          <w:lang w:val="en-US" w:eastAsia="zh-CN"/>
+        </w:rPr>
+        <w:t>没有分支与合并的储存库，</w:t>
+      </w:r>
+      <w:r>
+        <w:rPr>
+          <w:rFonts w:eastAsia="SimSun" w:hint="eastAsia"/>
+          <w:lang w:val="en-US" w:eastAsia="zh-CN"/>
+        </w:rPr>
+        <w:t>^1</w:t>
+      </w:r>
+      <w:r>
+        <w:rPr>
+          <w:rFonts w:eastAsia="SimSun" w:hint="eastAsia"/>
+          <w:lang w:val="en-US" w:eastAsia="zh-CN"/>
+        </w:rPr>
+        <w:t>与</w:t>
+      </w:r>
+      <w:r>
+        <w:rPr>
+          <w:rFonts w:eastAsia="SimSun" w:hint="eastAsia"/>
+          <w:lang w:val="en-US" w:eastAsia="zh-CN"/>
+        </w:rPr>
+        <w:t>~1</w:t>
+      </w:r>
+      <w:r>
+        <w:rPr>
+          <w:rFonts w:eastAsia="SimSun" w:hint="eastAsia"/>
+          <w:lang w:val="en-US" w:eastAsia="zh-CN"/>
+        </w:rPr>
+        <w:t>是一样的，都代表“前一版”</w:t>
+      </w:r>
+      <w:r>
+        <w:rPr>
+          <w:rFonts w:eastAsia="SimSun" w:hint="eastAsia"/>
+          <w:lang w:val="en-US" w:eastAsia="zh-CN"/>
+        </w:rPr>
+        <w:t>；若有分支、合并，则不同意义</w:t>
+      </w:r>
+    </w:p>
+    <w:p>
+      <w:pPr>
+        <w:pStyle w:val="Heading2"/>
+        <w:rPr>
+          <w:rFonts w:eastAsia="SimSun" w:hint="eastAsia"/>
+          <w:lang w:val="en-US" w:eastAsia="zh-CN"/>
+        </w:rPr>
+      </w:pPr>
+      <w:r>
+        <w:rPr>
+          <w:rFonts w:eastAsia="SimSun" w:hint="eastAsia"/>
+          <w:lang w:val="en-US" w:eastAsia="zh-CN"/>
+        </w:rPr>
+        <w:t>10.2 commit</w:t>
+      </w:r>
+      <w:r>
+        <w:rPr>
+          <w:rFonts w:eastAsia="SimSun" w:hint="eastAsia"/>
+          <w:lang w:val="en-US" w:eastAsia="zh-CN"/>
+        </w:rPr>
+        <w:t>物件彼此间的连结</w:t>
+      </w:r>
+    </w:p>
+    <w:p>
+      <w:pPr>
+        <w:rPr>
+          <w:rFonts w:eastAsia="SimSun" w:hint="eastAsia"/>
+          <w:lang w:val="en-US" w:eastAsia="zh-CN"/>
+        </w:rPr>
+      </w:pPr>
+      <w:r>
+        <w:rPr>
+          <w:rFonts w:eastAsia="SimSun" w:hint="eastAsia"/>
+          <w:lang w:val="en-US" w:eastAsia="zh-CN"/>
+        </w:rPr>
+        <w:t>常见</w:t>
+      </w:r>
+      <w:r>
+        <w:rPr>
+          <w:rFonts w:eastAsia="SimSun" w:hint="eastAsia"/>
+          <w:lang w:val="en-US" w:eastAsia="zh-CN"/>
+        </w:rPr>
+        <w:t>Git repository</w:t>
+      </w:r>
+      <w:r>
+        <w:rPr>
+          <w:rFonts w:eastAsia="SimSun" w:hint="eastAsia"/>
+          <w:lang w:val="en-US" w:eastAsia="zh-CN"/>
+        </w:rPr>
+        <w:t>，预设一个“根</w:t>
+      </w:r>
+      <w:r>
+        <w:rPr>
+          <w:rFonts w:eastAsia="SimSun" w:hint="eastAsia"/>
+          <w:lang w:val="en-US" w:eastAsia="zh-CN"/>
+        </w:rPr>
+        <w:t>commit</w:t>
+      </w:r>
+      <w:r>
+        <w:rPr>
+          <w:rFonts w:eastAsia="SimSun" w:hint="eastAsia"/>
+          <w:lang w:val="en-US" w:eastAsia="zh-CN"/>
+        </w:rPr>
+        <w:t>物件”：</w:t>
+      </w:r>
+      <w:r>
+        <w:rPr>
+          <w:rFonts w:eastAsia="SimSun" w:hint="eastAsia"/>
+          <w:lang w:val="en-US" w:eastAsia="zh-CN"/>
+        </w:rPr>
+        <w:t>Initial Commit</w:t>
+      </w:r>
+      <w:r>
+        <w:rPr>
+          <w:rFonts w:eastAsia="SimSun" w:hint="eastAsia"/>
+          <w:lang w:val="en-US" w:eastAsia="zh-CN"/>
+        </w:rPr>
+        <w:t>。</w:t>
+      </w:r>
+      <w:r>
+        <w:rPr>
+          <w:rFonts w:eastAsia="SimSun" w:hint="eastAsia"/>
+          <w:lang w:val="en-US" w:eastAsia="zh-CN"/>
+        </w:rPr>
+        <w:t>除了第一个</w:t>
+      </w:r>
+      <w:r>
+        <w:rPr>
+          <w:rFonts w:eastAsia="SimSun" w:hint="eastAsia"/>
+          <w:lang w:val="en-US" w:eastAsia="zh-CN"/>
+        </w:rPr>
+        <w:t>commit</w:t>
+      </w:r>
+      <w:r>
+        <w:rPr>
+          <w:rFonts w:eastAsia="SimSun" w:hint="eastAsia"/>
+          <w:lang w:val="en-US" w:eastAsia="zh-CN"/>
+        </w:rPr>
+        <w:t>物件，其他任何</w:t>
+      </w:r>
+      <w:r>
+        <w:rPr>
+          <w:rFonts w:eastAsia="SimSun" w:hint="eastAsia"/>
+          <w:lang w:val="en-US" w:eastAsia="zh-CN"/>
+        </w:rPr>
+        <w:t>commit</w:t>
+      </w:r>
+      <w:r>
+        <w:rPr>
+          <w:rFonts w:eastAsia="SimSun" w:hint="eastAsia"/>
+          <w:lang w:val="en-US" w:eastAsia="zh-CN"/>
+        </w:rPr>
+        <w:t>物件都会有一个、或</w:t>
+      </w:r>
+      <w:r>
+        <w:rPr>
+          <w:rFonts w:eastAsia="SimSun" w:hint="eastAsia"/>
+          <w:lang w:val="en-US" w:eastAsia="zh-CN"/>
+        </w:rPr>
+        <w:t>多个</w:t>
+      </w:r>
+      <w:r>
+        <w:rPr>
+          <w:rFonts w:eastAsia="SimSun" w:hint="eastAsia"/>
+          <w:lang w:val="en-US" w:eastAsia="zh-CN"/>
+        </w:rPr>
+        <w:t>parent commit</w:t>
+      </w:r>
+      <w:r>
+        <w:rPr>
+          <w:rFonts w:eastAsia="SimSun" w:hint="eastAsia"/>
+          <w:lang w:val="en-US" w:eastAsia="zh-CN"/>
+        </w:rPr>
+        <w:t>（合并两个以上分支到另一个分支里，所以会有多个</w:t>
+      </w:r>
+      <w:r>
+        <w:rPr>
+          <w:rFonts w:eastAsia="SimSun" w:hint="eastAsia"/>
+          <w:lang w:val="en-US" w:eastAsia="zh-CN"/>
+        </w:rPr>
+        <w:t>parent commit</w:t>
+      </w:r>
+      <w:r>
+        <w:rPr>
+          <w:rFonts w:eastAsia="SimSun" w:hint="eastAsia"/>
+          <w:lang w:val="en-US" w:eastAsia="zh-CN"/>
+        </w:rPr>
+        <w:t>）</w:t>
+      </w:r>
+    </w:p>
+    <w:p>
+      <w:pPr>
+        <w:pStyle w:val="Heading2"/>
+        <w:rPr>
+          <w:rFonts w:eastAsia="SimSun" w:hint="eastAsia"/>
+          <w:lang w:val="en-US" w:eastAsia="zh-CN"/>
+        </w:rPr>
+      </w:pPr>
+      <w:r>
+        <w:rPr>
+          <w:lang w:val="en-US" w:eastAsia="zh-CN"/>
+        </w:rPr>
+        <w:t xml:space="preserve">10.3 </w:t>
+      </w:r>
+      <w:r>
+        <w:rPr>
+          <w:rFonts w:eastAsia="SimSun" w:hint="eastAsia"/>
+          <w:lang w:val="en-US" w:eastAsia="zh-CN"/>
+        </w:rPr>
+        <w:t>相对名称表示法</w:t>
+      </w:r>
+      <w:r>
+        <w:rPr>
+          <w:rFonts w:eastAsia="SimSun" w:hint="eastAsia"/>
+          <w:lang w:val="en-US" w:eastAsia="zh-CN"/>
+        </w:rPr>
+        <w:t>~, ^</w:t>
+      </w:r>
+      <w:r>
+        <w:rPr>
+          <w:rFonts w:eastAsia="SimSun" w:hint="eastAsia"/>
+          <w:lang w:val="en-US" w:eastAsia="zh-CN"/>
+        </w:rPr>
+        <w:t>的差异</w:t>
+      </w:r>
+    </w:p>
+    <w:p>
+      <w:pPr>
+        <w:rPr>
+          <w:rFonts w:eastAsia="SimSun" w:hint="eastAsia"/>
+          <w:lang w:val="en-US" w:eastAsia="zh-CN"/>
+        </w:rPr>
+      </w:pPr>
+      <w:r>
+        <w:rPr>
+          <w:rFonts w:eastAsia="SimSun" w:hint="eastAsia"/>
+          <w:lang w:val="en-US" w:eastAsia="zh-CN"/>
+        </w:rPr>
+        <w:t xml:space="preserve">~: </w:t>
+      </w:r>
+      <w:r>
+        <w:rPr>
+          <w:rFonts w:eastAsia="SimSun" w:hint="eastAsia"/>
+          <w:lang w:val="en-US" w:eastAsia="zh-CN"/>
+        </w:rPr>
+        <w:t>第一个上层</w:t>
+      </w:r>
+      <w:r>
+        <w:rPr>
+          <w:rFonts w:eastAsia="SimSun" w:hint="eastAsia"/>
+          <w:lang w:val="en-US" w:eastAsia="zh-CN"/>
+        </w:rPr>
+        <w:t>commit</w:t>
+      </w:r>
+      <w:r>
+        <w:rPr>
+          <w:rFonts w:eastAsia="SimSun" w:hint="eastAsia"/>
+          <w:lang w:val="en-US" w:eastAsia="zh-CN"/>
+        </w:rPr>
+        <w:t>物件</w:t>
+      </w:r>
+    </w:p>
+    <w:p>
+      <w:pPr>
+        <w:rPr>
+          <w:rFonts w:eastAsia="SimSun" w:hint="eastAsia"/>
+          <w:lang w:val="en-US" w:eastAsia="zh-CN"/>
+        </w:rPr>
+      </w:pPr>
+      <w:r>
+        <w:rPr>
+          <w:rFonts w:eastAsia="SimSun" w:hint="eastAsia"/>
+          <w:lang w:val="en-US" w:eastAsia="zh-CN"/>
+        </w:rPr>
+        <w:t xml:space="preserve">^: </w:t>
+      </w:r>
+      <w:r>
+        <w:rPr>
+          <w:rFonts w:eastAsia="SimSun" w:hint="eastAsia"/>
+          <w:lang w:val="en-US" w:eastAsia="zh-CN"/>
+        </w:rPr>
+        <w:t>拥有多个上层</w:t>
+      </w:r>
+      <w:r>
+        <w:rPr>
+          <w:rFonts w:eastAsia="SimSun" w:hint="eastAsia"/>
+          <w:lang w:val="en-US" w:eastAsia="zh-CN"/>
+        </w:rPr>
+        <w:t>commit</w:t>
+      </w:r>
+      <w:r>
+        <w:rPr>
+          <w:rFonts w:eastAsia="SimSun" w:hint="eastAsia"/>
+          <w:lang w:val="en-US" w:eastAsia="zh-CN"/>
+        </w:rPr>
+        <w:t>物件时，代表上一层第几个物件</w:t>
+      </w:r>
+    </w:p>
+    <w:p>
+      <w:pPr>
+        <w:rPr>
+          <w:rFonts w:eastAsia="SimSun" w:hint="eastAsia"/>
+          <w:lang w:val="en-US" w:eastAsia="zh-CN"/>
+        </w:rPr>
+      </w:pPr>
+      <w:r>
+        <w:rPr>
+          <w:rFonts w:eastAsia="SimSun" w:hint="eastAsia"/>
+          <w:lang w:val="en-US" w:eastAsia="zh-CN"/>
+        </w:rPr>
+        <w:t>如</w:t>
+      </w:r>
+      <w:r>
+        <w:rPr>
+          <w:rFonts w:eastAsia="SimSun" w:hint="eastAsia"/>
+          <w:lang w:val="en-US" w:eastAsia="zh-CN"/>
+        </w:rPr>
+        <w:t>C^2</w:t>
+      </w:r>
+      <w:r>
+        <w:rPr>
+          <w:rFonts w:eastAsia="SimSun" w:hint="eastAsia"/>
+          <w:lang w:val="en-US" w:eastAsia="zh-CN"/>
+        </w:rPr>
+        <w:t>，不能得到上面第二层。</w:t>
+      </w:r>
+      <w:r>
+        <w:rPr>
+          <w:rFonts w:eastAsia="SimSun" w:hint="eastAsia"/>
+          <w:lang w:val="en-US" w:eastAsia="zh-CN"/>
+        </w:rPr>
+        <w:t>因为</w:t>
+      </w:r>
+      <w:r>
+        <w:rPr>
+          <w:rFonts w:eastAsia="SimSun" w:hint="eastAsia"/>
+          <w:color w:val="FF0000"/>
+          <w:lang w:val="en-US" w:eastAsia="zh-CN"/>
+        </w:rPr>
+        <w:t>C^2</w:t>
+      </w:r>
+      <w:r>
+        <w:rPr>
+          <w:rFonts w:eastAsia="SimSun" w:hint="eastAsia"/>
+          <w:color w:val="FF0000"/>
+          <w:lang w:val="en-US" w:eastAsia="zh-CN"/>
+        </w:rPr>
+        <w:t>找到的是：上一层中的第二个</w:t>
+      </w:r>
+    </w:p>
+    <w:p>
+      <w:pPr>
+        <w:rPr>
+          <w:rFonts w:eastAsia="SimSun" w:hint="eastAsia"/>
+          <w:lang w:val="en-US" w:eastAsia="zh-CN"/>
+        </w:rPr>
+      </w:pPr>
+      <w:r>
+        <w:rPr>
+          <w:noProof/>
+          <w:lang w:eastAsia="zh-CN"/>
+        </w:rPr>
+        <w:drawing>
+          <wp:inline distT="0" distB="0" distL="0" distR="0">
+            <wp:extent cx="2894956" cy="2075290"/>
+            <wp:effectExtent l="0" t="0" r="1270" b="1270"/>
+            <wp:docPr id="2" name="Picture 2" descr="image"/>
+            <wp:cNvGraphicFramePr>
+              <a:graphicFrameLocks xmlns:a="http://schemas.openxmlformats.org/drawingml/2006/main" noChangeAspect="1"/>
+            </wp:cNvGraphicFramePr>
+            <a:graphic xmlns:a="http://schemas.openxmlformats.org/drawingml/2006/main">
+              <a:graphicData uri="http://schemas.openxmlformats.org/drawingml/2006/picture">
+                <pic:pic xmlns:pic="http://schemas.openxmlformats.org/drawingml/2006/picture">
+                  <pic:nvPicPr>
+                    <pic:cNvPr id="0" name="Picture 1" descr="image"/>
+                    <pic:cNvPicPr>
+                      <a:picLocks noChangeAspect="1" noChangeArrowheads="1"/>
+                    </pic:cNvPicPr>
+                  </pic:nvPicPr>
+                  <pic:blipFill>
+                    <a:blip r:embed="rId10">
+                      <a:extLst>
+                        <a:ext uri="{28A0092B-C50C-407E-A947-70E740481C1C}">
+                          <a14:useLocalDpi xmlns:a14="http://schemas.microsoft.com/office/drawing/2010/main" val="0"/>
+                        </a:ext>
+                      </a:extLst>
+                    </a:blip>
+                    <a:srcRect/>
+                    <a:stretch>
+                      <a:fillRect/>
+                    </a:stretch>
+                  </pic:blipFill>
+                  <pic:spPr bwMode="auto">
+                    <a:xfrm>
+                      <a:off x="0" y="0"/>
+                      <a:ext cx="2895209" cy="2075471"/>
+                    </a:xfrm>
+                    <a:prstGeom prst="rect">
+                      <a:avLst/>
+                    </a:prstGeom>
+                    <a:noFill/>
+                    <a:ln>
+                      <a:noFill/>
+                    </a:ln>
+                  </pic:spPr>
+                </pic:pic>
+              </a:graphicData>
+            </a:graphic>
+          </wp:inline>
+        </w:drawing>
+      </w:r>
+    </w:p>
+    <w:p>
+      <w:pPr>
+        <w:pStyle w:val="Heading2"/>
+        <w:rPr>
+          <w:rFonts w:eastAsia="SimSun" w:hint="eastAsia"/>
+          <w:lang w:val="en-US" w:eastAsia="zh-CN"/>
+        </w:rPr>
+      </w:pPr>
+      <w:r>
+        <w:rPr>
+          <w:rFonts w:eastAsia="SimSun" w:hint="eastAsia"/>
+          <w:lang w:val="en-US" w:eastAsia="zh-CN"/>
+        </w:rPr>
+        <w:t>10.4 git rev-parse</w:t>
+      </w:r>
+      <w:r>
+        <w:rPr>
+          <w:rFonts w:eastAsia="SimSun" w:hint="eastAsia"/>
+          <w:lang w:val="en-US" w:eastAsia="zh-CN"/>
+        </w:rPr>
+        <w:t>指令</w:t>
+      </w:r>
+    </w:p>
+    <w:p>
+      <w:pPr>
+        <w:rPr>
+          <w:rFonts w:eastAsia="SimSun" w:hint="eastAsia"/>
+          <w:lang w:val="en-US" w:eastAsia="zh-CN"/>
+        </w:rPr>
+      </w:pPr>
+      <w:r>
+        <w:rPr>
+          <w:rFonts w:eastAsia="SimSun" w:hint="eastAsia"/>
+          <w:lang w:val="en-US" w:eastAsia="zh-CN"/>
+        </w:rPr>
+        <w:t>将任意“参考名称”或“相对名称”解析出“绝对名称”</w:t>
+      </w:r>
+    </w:p>
+    <w:p>
+      <w:pPr>
+        <w:pStyle w:val="Heading1"/>
+        <w:rPr>
+          <w:rFonts w:eastAsia="SimSun" w:hint="eastAsia"/>
+          <w:lang w:val="en-US" w:eastAsia="zh-CN"/>
+        </w:rPr>
+      </w:pPr>
+      <w:r>
+        <w:rPr>
+          <w:lang w:val="en-US" w:eastAsia="zh-CN"/>
+        </w:rPr>
+        <w:t xml:space="preserve">11. </w:t>
+      </w:r>
+      <w:r>
+        <w:rPr>
+          <w:rFonts w:eastAsia="SimSun" w:hint="eastAsia"/>
+          <w:lang w:val="en-US" w:eastAsia="zh-CN"/>
+        </w:rPr>
+        <w:t>暂存工作目录与索引的变更状态</w:t>
+      </w:r>
+      <w:bookmarkStart w:id="0" w:name="_GoBack"/>
+      <w:bookmarkEnd w:id="0"/>
     </w:p>
     <w:sectPr>
       <w:pgSz w:w="11906" w:h="16838"/>
@@ -9370,7 +9977,10 @@
   <w:style w:type="paragraph" w:default="1" w:styleId="Normal">
     <w:name w:val="Normal"/>
     <w:qFormat/>
-    <w:rsid w:val="00CC4B8A"/>
+    <w:rsid w:val="00831C46"/>
+    <w:pPr>
+      <w:jc w:val="both"/>
+    </w:pPr>
     <w:rPr>
       <w:rFonts w:ascii="Times New Roman" w:hAnsi="Times New Roman"/>
     </w:rPr>
@@ -9788,7 +10398,10 @@
   <w:style w:type="paragraph" w:default="1" w:styleId="Normal">
     <w:name w:val="Normal"/>
     <w:qFormat/>
-    <w:rsid w:val="00CC4B8A"/>
+    <w:rsid w:val="00831C46"/>
+    <w:pPr>
+      <w:jc w:val="both"/>
+    </w:pPr>
     <w:rPr>
       <w:rFonts w:ascii="Times New Roman" w:hAnsi="Times New Roman"/>
     </w:rPr>

</xml_diff>

<commit_message>
version 5: Git study.docx update
</commit_message>
<xml_diff>
--- a/Git study.docx
+++ b/Git study.docx
@@ -44,7 +44,7 @@
     <w:p>
       <w:pPr>
         <w:rPr>
-          <w:rFonts w:eastAsia="SimSun" w:hint="eastAsia"/>
+          <w:rFonts w:eastAsia="SimSun"/>
           <w:lang w:eastAsia="zh-CN"/>
         </w:rPr>
       </w:pPr>
@@ -70,12 +70,14 @@
         </w:rPr>
         <w:t>文章作者，开始使用</w:t>
       </w:r>
+      <w:proofErr w:type="spellStart"/>
       <w:r>
         <w:rPr>
           <w:lang w:val="en-US" w:eastAsia="zh-CN"/>
         </w:rPr>
         <w:t>Git</w:t>
       </w:r>
+      <w:proofErr w:type="spellEnd"/>
       <w:r>
         <w:rPr>
           <w:rFonts w:eastAsia="SimSun" w:hint="eastAsia"/>
@@ -83,6 +85,7 @@
         </w:rPr>
         <w:t>版本管控，其实是“选择使用</w:t>
       </w:r>
+      <w:proofErr w:type="spellStart"/>
       <w:r>
         <w:rPr>
           <w:rFonts w:eastAsia="SimSun"/>
@@ -90,6 +93,7 @@
         </w:rPr>
         <w:t>GitHub</w:t>
       </w:r>
+      <w:proofErr w:type="spellEnd"/>
       <w:r>
         <w:rPr>
           <w:rFonts w:eastAsia="SimSun" w:hint="eastAsia"/>
@@ -110,6 +114,7 @@
           <w:lang w:val="en-US" w:eastAsia="zh-CN"/>
         </w:rPr>
       </w:pPr>
+      <w:proofErr w:type="spellStart"/>
       <w:r>
         <w:rPr>
           <w:rFonts w:eastAsia="SimSun" w:hint="eastAsia"/>
@@ -117,6 +122,7 @@
         </w:rPr>
         <w:t>GitHub</w:t>
       </w:r>
+      <w:proofErr w:type="spellEnd"/>
       <w:r>
         <w:rPr>
           <w:rFonts w:eastAsia="SimSun" w:hint="eastAsia"/>
@@ -144,6 +150,7 @@
         </w:rPr>
         <w:t>完整的</w:t>
       </w:r>
+      <w:proofErr w:type="spellStart"/>
       <w:r>
         <w:rPr>
           <w:rFonts w:eastAsia="SimSun" w:hint="eastAsia"/>
@@ -151,6 +158,7 @@
         </w:rPr>
         <w:t>Git</w:t>
       </w:r>
+      <w:proofErr w:type="spellEnd"/>
       <w:r>
         <w:rPr>
           <w:rFonts w:eastAsia="SimSun" w:hint="eastAsia"/>
@@ -247,12 +255,21 @@
           <w:lang w:val="en-US" w:eastAsia="zh-CN"/>
         </w:rPr>
       </w:pPr>
-      <w:r>
-        <w:rPr>
-          <w:rFonts w:eastAsia="SimSun" w:hint="eastAsia"/>
-          <w:lang w:val="en-US" w:eastAsia="zh-CN"/>
-        </w:rPr>
-        <w:t xml:space="preserve">Git: </w:t>
+      <w:proofErr w:type="spellStart"/>
+      <w:r>
+        <w:rPr>
+          <w:rFonts w:eastAsia="SimSun" w:hint="eastAsia"/>
+          <w:lang w:val="en-US" w:eastAsia="zh-CN"/>
+        </w:rPr>
+        <w:t>Git</w:t>
+      </w:r>
+      <w:proofErr w:type="spellEnd"/>
+      <w:r>
+        <w:rPr>
+          <w:rFonts w:eastAsia="SimSun" w:hint="eastAsia"/>
+          <w:lang w:val="en-US" w:eastAsia="zh-CN"/>
+        </w:rPr>
+        <w:t xml:space="preserve">: </w:t>
       </w:r>
       <w:r>
         <w:rPr>
@@ -288,6 +305,7 @@
           <w:lang w:val="en-US" w:eastAsia="zh-CN"/>
         </w:rPr>
       </w:pPr>
+      <w:proofErr w:type="spellStart"/>
       <w:r>
         <w:rPr>
           <w:rFonts w:eastAsia="SimSun" w:hint="eastAsia"/>
@@ -295,6 +313,7 @@
         </w:rPr>
         <w:t>Git</w:t>
       </w:r>
+      <w:proofErr w:type="spellEnd"/>
       <w:r>
         <w:rPr>
           <w:rFonts w:eastAsia="SimSun" w:hint="eastAsia"/>
@@ -370,6 +389,7 @@
         </w:rPr>
         <w:t>每人都有一份完整的储存库副本，使用</w:t>
       </w:r>
+      <w:proofErr w:type="spellStart"/>
       <w:r>
         <w:rPr>
           <w:rFonts w:eastAsia="SimSun" w:hint="eastAsia"/>
@@ -377,6 +397,7 @@
         </w:rPr>
         <w:t>Git</w:t>
       </w:r>
+      <w:proofErr w:type="spellEnd"/>
       <w:r>
         <w:rPr>
           <w:rFonts w:eastAsia="SimSun" w:hint="eastAsia"/>
@@ -398,6 +419,7 @@
         </w:rPr>
         <w:t>，然后在本地提交变更。使用</w:t>
       </w:r>
+      <w:proofErr w:type="spellStart"/>
       <w:r>
         <w:rPr>
           <w:rFonts w:eastAsia="SimSun" w:hint="eastAsia"/>
@@ -405,6 +427,7 @@
         </w:rPr>
         <w:t>Git</w:t>
       </w:r>
+      <w:proofErr w:type="spellEnd"/>
       <w:r>
         <w:rPr>
           <w:rFonts w:eastAsia="SimSun" w:hint="eastAsia"/>
@@ -453,6 +476,7 @@
         </w:rPr>
         <w:t>如果需要跟别人交换变更的版本，随时可以通过“合并”，</w:t>
       </w:r>
+      <w:proofErr w:type="spellStart"/>
       <w:r>
         <w:rPr>
           <w:rFonts w:eastAsia="SimSun" w:hint="eastAsia"/>
@@ -460,6 +484,7 @@
         </w:rPr>
         <w:t>Git</w:t>
       </w:r>
+      <w:proofErr w:type="spellEnd"/>
       <w:r>
         <w:rPr>
           <w:rFonts w:eastAsia="SimSun" w:hint="eastAsia"/>
@@ -551,6 +576,7 @@
         </w:rPr>
         <w:t>的</w:t>
       </w:r>
+      <w:proofErr w:type="spellStart"/>
       <w:r>
         <w:rPr>
           <w:rFonts w:eastAsia="SimSun" w:hint="eastAsia"/>
@@ -558,6 +584,7 @@
         </w:rPr>
         <w:t>Git</w:t>
       </w:r>
+      <w:proofErr w:type="spellEnd"/>
       <w:r>
         <w:rPr>
           <w:rFonts w:eastAsia="SimSun" w:hint="eastAsia"/>
@@ -579,6 +606,7 @@
         </w:rPr>
         <w:t>伺服器等方式来共用</w:t>
       </w:r>
+      <w:proofErr w:type="spellStart"/>
       <w:r>
         <w:rPr>
           <w:rFonts w:eastAsia="SimSun" w:hint="eastAsia"/>
@@ -586,6 +614,7 @@
         </w:rPr>
         <w:t>Git</w:t>
       </w:r>
+      <w:proofErr w:type="spellEnd"/>
       <w:r>
         <w:rPr>
           <w:rFonts w:eastAsia="SimSun" w:hint="eastAsia"/>
@@ -681,6 +710,7 @@
         </w:rPr>
         <w:t>在</w:t>
       </w:r>
+      <w:proofErr w:type="spellStart"/>
       <w:r>
         <w:rPr>
           <w:rFonts w:eastAsia="SimSun"/>
@@ -688,6 +718,7 @@
         </w:rPr>
         <w:t>GitHub</w:t>
       </w:r>
+      <w:proofErr w:type="spellEnd"/>
       <w:r>
         <w:rPr>
           <w:rFonts w:eastAsia="SimSun"/>
@@ -743,7 +774,23 @@
           <w:rFonts w:eastAsia="SimSun"/>
           <w:lang w:eastAsia="zh-CN"/>
         </w:rPr>
-        <w:t>Git Shell &gt; mkdir git-demo</w:t>
+        <w:t xml:space="preserve">Git Shell &gt; </w:t>
+      </w:r>
+      <w:proofErr w:type="spellStart"/>
+      <w:r>
+        <w:rPr>
+          <w:rFonts w:eastAsia="SimSun"/>
+          <w:lang w:eastAsia="zh-CN"/>
+        </w:rPr>
+        <w:t>mkdir</w:t>
+      </w:r>
+      <w:proofErr w:type="spellEnd"/>
+      <w:r>
+        <w:rPr>
+          <w:rFonts w:eastAsia="SimSun"/>
+          <w:lang w:eastAsia="zh-CN"/>
+        </w:rPr>
+        <w:t xml:space="preserve"> git-demo</w:t>
       </w:r>
       <w:r>
         <w:rPr>
@@ -794,8 +841,17 @@
           <w:rFonts w:eastAsia="SimSun"/>
           <w:lang w:eastAsia="zh-CN"/>
         </w:rPr>
-        <w:t>git init</w:t>
-      </w:r>
+        <w:t xml:space="preserve">git </w:t>
+      </w:r>
+      <w:proofErr w:type="spellStart"/>
+      <w:r>
+        <w:rPr>
+          <w:rFonts w:eastAsia="SimSun"/>
+          <w:lang w:eastAsia="zh-CN"/>
+        </w:rPr>
+        <w:t>init</w:t>
+      </w:r>
+      <w:proofErr w:type="spellEnd"/>
       <w:r>
         <w:rPr>
           <w:rFonts w:eastAsia="SimSun"/>
@@ -914,7 +970,23 @@
           <w:rFonts w:eastAsia="SimSun"/>
           <w:lang w:eastAsia="zh-CN"/>
         </w:rPr>
-        <w:t>git init –bare</w:t>
+        <w:t xml:space="preserve">git </w:t>
+      </w:r>
+      <w:proofErr w:type="spellStart"/>
+      <w:r>
+        <w:rPr>
+          <w:rFonts w:eastAsia="SimSun"/>
+          <w:lang w:eastAsia="zh-CN"/>
+        </w:rPr>
+        <w:t>init</w:t>
+      </w:r>
+      <w:proofErr w:type="spellEnd"/>
+      <w:r>
+        <w:rPr>
+          <w:rFonts w:eastAsia="SimSun"/>
+          <w:lang w:eastAsia="zh-CN"/>
+        </w:rPr>
+        <w:t xml:space="preserve"> –bare</w:t>
       </w:r>
       <w:r>
         <w:rPr>
@@ -1294,63 +1366,111 @@
           <w:lang w:eastAsia="zh-CN"/>
         </w:rPr>
       </w:pPr>
-      <w:r>
-        <w:rPr>
-          <w:lang w:eastAsia="zh-CN"/>
-        </w:rPr>
-        <w:t>touch README.md</w:t>
-      </w:r>
-    </w:p>
-    <w:p>
-      <w:pPr>
-        <w:rPr>
-          <w:lang w:eastAsia="zh-CN"/>
-        </w:rPr>
-      </w:pPr>
-      <w:r>
-        <w:rPr>
-          <w:lang w:eastAsia="zh-CN"/>
-        </w:rPr>
-        <w:t>git init</w:t>
-      </w:r>
-    </w:p>
-    <w:p>
-      <w:pPr>
-        <w:rPr>
-          <w:lang w:eastAsia="zh-CN"/>
-        </w:rPr>
-      </w:pPr>
-      <w:r>
-        <w:rPr>
-          <w:lang w:eastAsia="zh-CN"/>
-        </w:rPr>
-        <w:t>git add README.md</w:t>
-      </w:r>
-    </w:p>
-    <w:p>
-      <w:pPr>
-        <w:rPr>
-          <w:lang w:eastAsia="zh-CN"/>
-        </w:rPr>
-      </w:pPr>
-      <w:r>
-        <w:rPr>
-          <w:lang w:eastAsia="zh-CN"/>
-        </w:rPr>
-        <w:t>git commit –m “first commit”</w:t>
-      </w:r>
-    </w:p>
-    <w:p>
-      <w:pPr>
-        <w:rPr>
-          <w:lang w:eastAsia="zh-CN"/>
-        </w:rPr>
-      </w:pPr>
-      <w:r>
-        <w:rPr>
-          <w:lang w:eastAsia="zh-CN"/>
-        </w:rPr>
-        <w:t xml:space="preserve">git remote add origin </w:t>
+      <w:proofErr w:type="gramStart"/>
+      <w:r>
+        <w:rPr>
+          <w:lang w:eastAsia="zh-CN"/>
+        </w:rPr>
+        <w:t>touch</w:t>
+      </w:r>
+      <w:proofErr w:type="gramEnd"/>
+      <w:r>
+        <w:rPr>
+          <w:lang w:eastAsia="zh-CN"/>
+        </w:rPr>
+        <w:t xml:space="preserve"> README.md</w:t>
+      </w:r>
+    </w:p>
+    <w:p>
+      <w:pPr>
+        <w:rPr>
+          <w:lang w:eastAsia="zh-CN"/>
+        </w:rPr>
+      </w:pPr>
+      <w:proofErr w:type="gramStart"/>
+      <w:r>
+        <w:rPr>
+          <w:lang w:eastAsia="zh-CN"/>
+        </w:rPr>
+        <w:t>git</w:t>
+      </w:r>
+      <w:proofErr w:type="gramEnd"/>
+      <w:r>
+        <w:rPr>
+          <w:lang w:eastAsia="zh-CN"/>
+        </w:rPr>
+        <w:t xml:space="preserve"> </w:t>
+      </w:r>
+      <w:proofErr w:type="spellStart"/>
+      <w:r>
+        <w:rPr>
+          <w:lang w:eastAsia="zh-CN"/>
+        </w:rPr>
+        <w:t>init</w:t>
+      </w:r>
+      <w:proofErr w:type="spellEnd"/>
+    </w:p>
+    <w:p>
+      <w:pPr>
+        <w:rPr>
+          <w:lang w:eastAsia="zh-CN"/>
+        </w:rPr>
+      </w:pPr>
+      <w:proofErr w:type="gramStart"/>
+      <w:r>
+        <w:rPr>
+          <w:lang w:eastAsia="zh-CN"/>
+        </w:rPr>
+        <w:t>git</w:t>
+      </w:r>
+      <w:proofErr w:type="gramEnd"/>
+      <w:r>
+        <w:rPr>
+          <w:lang w:eastAsia="zh-CN"/>
+        </w:rPr>
+        <w:t xml:space="preserve"> add README.md</w:t>
+      </w:r>
+    </w:p>
+    <w:p>
+      <w:pPr>
+        <w:rPr>
+          <w:lang w:eastAsia="zh-CN"/>
+        </w:rPr>
+      </w:pPr>
+      <w:proofErr w:type="gramStart"/>
+      <w:r>
+        <w:rPr>
+          <w:lang w:eastAsia="zh-CN"/>
+        </w:rPr>
+        <w:t>git</w:t>
+      </w:r>
+      <w:proofErr w:type="gramEnd"/>
+      <w:r>
+        <w:rPr>
+          <w:lang w:eastAsia="zh-CN"/>
+        </w:rPr>
+        <w:t xml:space="preserve"> commit –m “first commit”</w:t>
+      </w:r>
+    </w:p>
+    <w:p>
+      <w:pPr>
+        <w:rPr>
+          <w:lang w:eastAsia="zh-CN"/>
+        </w:rPr>
+      </w:pPr>
+      <w:proofErr w:type="gramStart"/>
+      <w:r>
+        <w:rPr>
+          <w:lang w:eastAsia="zh-CN"/>
+        </w:rPr>
+        <w:t>git</w:t>
+      </w:r>
+      <w:proofErr w:type="gramEnd"/>
+      <w:r>
+        <w:rPr>
+          <w:lang w:eastAsia="zh-CN"/>
+        </w:rPr>
+        <w:t xml:space="preserve"> remote add origin </w:t>
       </w:r>
       <w:hyperlink r:id="rId7" w:history="1">
         <w:r>
@@ -1369,11 +1489,19 @@
           <w:lang w:eastAsia="zh-CN"/>
         </w:rPr>
       </w:pPr>
-      <w:r>
-        <w:rPr>
-          <w:lang w:eastAsia="zh-CN"/>
-        </w:rPr>
-        <w:t>git push –u origin master</w:t>
+      <w:proofErr w:type="gramStart"/>
+      <w:r>
+        <w:rPr>
+          <w:lang w:eastAsia="zh-CN"/>
+        </w:rPr>
+        <w:t>git</w:t>
+      </w:r>
+      <w:proofErr w:type="gramEnd"/>
+      <w:r>
+        <w:rPr>
+          <w:lang w:eastAsia="zh-CN"/>
+        </w:rPr>
+        <w:t xml:space="preserve"> push –u origin master</w:t>
       </w:r>
     </w:p>
     <w:p>
@@ -1420,16 +1548,9 @@
           <w:rFonts w:eastAsia="SimSun"/>
           <w:lang w:eastAsia="zh-CN"/>
         </w:rPr>
-        <w:t>[master +10 ~1 -2!]</w:t>
-      </w:r>
-    </w:p>
-    <w:p>
-      <w:pPr>
-        <w:rPr>
-          <w:rFonts w:eastAsia="SimSun"/>
-          <w:lang w:eastAsia="zh-CN"/>
-        </w:rPr>
-      </w:pPr>
+        <w:t>[</w:t>
+      </w:r>
+      <w:proofErr w:type="gramStart"/>
       <w:r>
         <w:rPr>
           <w:rFonts w:eastAsia="SimSun"/>
@@ -1437,6 +1558,30 @@
         </w:rPr>
         <w:t>master</w:t>
       </w:r>
+      <w:proofErr w:type="gramEnd"/>
+      <w:r>
+        <w:rPr>
+          <w:rFonts w:eastAsia="SimSun"/>
+          <w:lang w:eastAsia="zh-CN"/>
+        </w:rPr>
+        <w:t xml:space="preserve"> +10 ~1 -2!]</w:t>
+      </w:r>
+    </w:p>
+    <w:p>
+      <w:pPr>
+        <w:rPr>
+          <w:rFonts w:eastAsia="SimSun"/>
+          <w:lang w:eastAsia="zh-CN"/>
+        </w:rPr>
+      </w:pPr>
+      <w:proofErr w:type="gramStart"/>
+      <w:r>
+        <w:rPr>
+          <w:rFonts w:eastAsia="SimSun"/>
+          <w:lang w:eastAsia="zh-CN"/>
+        </w:rPr>
+        <w:t>master</w:t>
+      </w:r>
       <w:r>
         <w:rPr>
           <w:rFonts w:eastAsia="SimSun"/>
@@ -1449,7 +1594,15 @@
           <w:rFonts w:eastAsia="SimSun"/>
           <w:lang w:eastAsia="zh-CN"/>
         </w:rPr>
-        <w:t xml:space="preserve">master </w:t>
+        <w:t>master</w:t>
+      </w:r>
+      <w:proofErr w:type="gramEnd"/>
+      <w:r>
+        <w:rPr>
+          <w:rFonts w:eastAsia="SimSun"/>
+          <w:lang w:eastAsia="zh-CN"/>
+        </w:rPr>
+        <w:t xml:space="preserve"> </w:t>
       </w:r>
       <w:r>
         <w:rPr>
@@ -1681,12 +1834,21 @@
           <w:lang w:eastAsia="zh-CN"/>
         </w:rPr>
       </w:pPr>
-      <w:r>
-        <w:rPr>
-          <w:rFonts w:eastAsia="SimSun"/>
-          <w:lang w:eastAsia="zh-CN"/>
-        </w:rPr>
-        <w:t>git add .</w:t>
+      <w:proofErr w:type="gramStart"/>
+      <w:r>
+        <w:rPr>
+          <w:rFonts w:eastAsia="SimSun"/>
+          <w:lang w:eastAsia="zh-CN"/>
+        </w:rPr>
+        <w:t>git</w:t>
+      </w:r>
+      <w:proofErr w:type="gramEnd"/>
+      <w:r>
+        <w:rPr>
+          <w:rFonts w:eastAsia="SimSun"/>
+          <w:lang w:eastAsia="zh-CN"/>
+        </w:rPr>
+        <w:t xml:space="preserve"> add .</w:t>
       </w:r>
       <w:r>
         <w:rPr>
@@ -1781,12 +1943,21 @@
           <w:lang w:eastAsia="zh-CN"/>
         </w:rPr>
       </w:pPr>
-      <w:r>
-        <w:rPr>
-          <w:rFonts w:eastAsia="SimSun"/>
-          <w:lang w:eastAsia="zh-CN"/>
-        </w:rPr>
-        <w:t xml:space="preserve">git add app: </w:t>
+      <w:proofErr w:type="gramStart"/>
+      <w:r>
+        <w:rPr>
+          <w:rFonts w:eastAsia="SimSun"/>
+          <w:lang w:eastAsia="zh-CN"/>
+        </w:rPr>
+        <w:t>git</w:t>
+      </w:r>
+      <w:proofErr w:type="gramEnd"/>
+      <w:r>
+        <w:rPr>
+          <w:rFonts w:eastAsia="SimSun"/>
+          <w:lang w:eastAsia="zh-CN"/>
+        </w:rPr>
+        <w:t xml:space="preserve"> add app: </w:t>
       </w:r>
       <w:r>
         <w:rPr>
@@ -1822,7 +1993,23 @@
           <w:rFonts w:eastAsia="SimSun"/>
           <w:lang w:eastAsia="zh-CN"/>
         </w:rPr>
-        <w:t xml:space="preserve">git add .*: </w:t>
+        <w:t xml:space="preserve">git </w:t>
+      </w:r>
+      <w:proofErr w:type="gramStart"/>
+      <w:r>
+        <w:rPr>
+          <w:rFonts w:eastAsia="SimSun"/>
+          <w:lang w:eastAsia="zh-CN"/>
+        </w:rPr>
+        <w:t>add .</w:t>
+      </w:r>
+      <w:proofErr w:type="gramEnd"/>
+      <w:r>
+        <w:rPr>
+          <w:rFonts w:eastAsia="SimSun"/>
+          <w:lang w:eastAsia="zh-CN"/>
+        </w:rPr>
+        <w:t xml:space="preserve">*: </w:t>
       </w:r>
       <w:r>
         <w:rPr>
@@ -1932,27 +2119,45 @@
           <w:lang w:eastAsia="zh-CN"/>
         </w:rPr>
       </w:pPr>
-      <w:r>
-        <w:rPr>
-          <w:rFonts w:eastAsia="SimSun"/>
-          <w:lang w:eastAsia="zh-CN"/>
-        </w:rPr>
-        <w:t>git commit –m “words to explain this version”</w:t>
-      </w:r>
-    </w:p>
-    <w:p>
-      <w:pPr>
-        <w:rPr>
-          <w:rFonts w:eastAsia="SimSun"/>
-          <w:lang w:eastAsia="zh-CN"/>
-        </w:rPr>
-      </w:pPr>
-      <w:r>
-        <w:rPr>
-          <w:rFonts w:eastAsia="SimSun"/>
-          <w:lang w:eastAsia="zh-CN"/>
-        </w:rPr>
-        <w:t>git help commit</w:t>
+      <w:proofErr w:type="gramStart"/>
+      <w:r>
+        <w:rPr>
+          <w:rFonts w:eastAsia="SimSun"/>
+          <w:lang w:eastAsia="zh-CN"/>
+        </w:rPr>
+        <w:t>git</w:t>
+      </w:r>
+      <w:proofErr w:type="gramEnd"/>
+      <w:r>
+        <w:rPr>
+          <w:rFonts w:eastAsia="SimSun"/>
+          <w:lang w:eastAsia="zh-CN"/>
+        </w:rPr>
+        <w:t xml:space="preserve"> commit –m “words to explain this version”</w:t>
+      </w:r>
+    </w:p>
+    <w:p>
+      <w:pPr>
+        <w:rPr>
+          <w:rFonts w:eastAsia="SimSun"/>
+          <w:lang w:eastAsia="zh-CN"/>
+        </w:rPr>
+      </w:pPr>
+      <w:proofErr w:type="gramStart"/>
+      <w:r>
+        <w:rPr>
+          <w:rFonts w:eastAsia="SimSun"/>
+          <w:lang w:eastAsia="zh-CN"/>
+        </w:rPr>
+        <w:t>git</w:t>
+      </w:r>
+      <w:proofErr w:type="gramEnd"/>
+      <w:r>
+        <w:rPr>
+          <w:rFonts w:eastAsia="SimSun"/>
+          <w:lang w:eastAsia="zh-CN"/>
+        </w:rPr>
+        <w:t xml:space="preserve"> help commit</w:t>
       </w:r>
       <w:r>
         <w:rPr>
@@ -1997,12 +2202,21 @@
           <w:lang w:eastAsia="zh-CN"/>
         </w:rPr>
       </w:pPr>
-      <w:r>
-        <w:rPr>
-          <w:rFonts w:eastAsia="SimSun"/>
-          <w:lang w:eastAsia="zh-CN"/>
-        </w:rPr>
-        <w:t>git log</w:t>
+      <w:proofErr w:type="gramStart"/>
+      <w:r>
+        <w:rPr>
+          <w:rFonts w:eastAsia="SimSun"/>
+          <w:lang w:eastAsia="zh-CN"/>
+        </w:rPr>
+        <w:t>git</w:t>
+      </w:r>
+      <w:proofErr w:type="gramEnd"/>
+      <w:r>
+        <w:rPr>
+          <w:rFonts w:eastAsia="SimSun"/>
+          <w:lang w:eastAsia="zh-CN"/>
+        </w:rPr>
+        <w:t xml:space="preserve"> log</w:t>
       </w:r>
       <w:r>
         <w:rPr>
@@ -2054,12 +2268,21 @@
           <w:lang w:eastAsia="zh-CN"/>
         </w:rPr>
       </w:pPr>
-      <w:r>
-        <w:rPr>
-          <w:rFonts w:eastAsia="SimSun"/>
-          <w:lang w:eastAsia="zh-CN"/>
-        </w:rPr>
-        <w:t>git mv test unit-test</w:t>
+      <w:proofErr w:type="gramStart"/>
+      <w:r>
+        <w:rPr>
+          <w:rFonts w:eastAsia="SimSun"/>
+          <w:lang w:eastAsia="zh-CN"/>
+        </w:rPr>
+        <w:t>git</w:t>
+      </w:r>
+      <w:proofErr w:type="gramEnd"/>
+      <w:r>
+        <w:rPr>
+          <w:rFonts w:eastAsia="SimSun"/>
+          <w:lang w:eastAsia="zh-CN"/>
+        </w:rPr>
+        <w:t xml:space="preserve"> mv test unit-test</w:t>
       </w:r>
     </w:p>
     <w:p>
@@ -2092,12 +2315,21 @@
           <w:lang w:eastAsia="zh-CN"/>
         </w:rPr>
       </w:pPr>
-      <w:r>
-        <w:rPr>
-          <w:rFonts w:eastAsia="SimSun"/>
-          <w:lang w:eastAsia="zh-CN"/>
-        </w:rPr>
-        <w:t>git status</w:t>
+      <w:proofErr w:type="gramStart"/>
+      <w:r>
+        <w:rPr>
+          <w:rFonts w:eastAsia="SimSun"/>
+          <w:lang w:eastAsia="zh-CN"/>
+        </w:rPr>
+        <w:t>git</w:t>
+      </w:r>
+      <w:proofErr w:type="gramEnd"/>
+      <w:r>
+        <w:rPr>
+          <w:rFonts w:eastAsia="SimSun"/>
+          <w:lang w:eastAsia="zh-CN"/>
+        </w:rPr>
+        <w:t xml:space="preserve"> status</w:t>
       </w:r>
       <w:r>
         <w:rPr>
@@ -2171,12 +2403,21 @@
           <w:lang w:val="en-US" w:eastAsia="zh-CN"/>
         </w:rPr>
       </w:pPr>
-      <w:r>
-        <w:rPr>
-          <w:rFonts w:eastAsia="SimSun"/>
-          <w:lang w:eastAsia="zh-CN"/>
-        </w:rPr>
-        <w:t>git reset</w:t>
+      <w:proofErr w:type="gramStart"/>
+      <w:r>
+        <w:rPr>
+          <w:rFonts w:eastAsia="SimSun"/>
+          <w:lang w:eastAsia="zh-CN"/>
+        </w:rPr>
+        <w:t>git</w:t>
+      </w:r>
+      <w:proofErr w:type="gramEnd"/>
+      <w:r>
+        <w:rPr>
+          <w:rFonts w:eastAsia="SimSun"/>
+          <w:lang w:eastAsia="zh-CN"/>
+        </w:rPr>
+        <w:t xml:space="preserve"> reset</w:t>
       </w:r>
       <w:r>
         <w:rPr>
@@ -2227,13 +2468,31 @@
         </w:rPr>
         <w:t>，用</w:t>
       </w:r>
-      <w:r>
-        <w:rPr>
-          <w:rFonts w:eastAsia="SimSun"/>
-          <w:lang w:val="en-US" w:eastAsia="zh-CN"/>
-        </w:rPr>
-        <w:t>git rm</w:t>
-      </w:r>
+      <w:proofErr w:type="spellStart"/>
+      <w:r>
+        <w:rPr>
+          <w:rFonts w:eastAsia="SimSun"/>
+          <w:lang w:val="en-US" w:eastAsia="zh-CN"/>
+        </w:rPr>
+        <w:t>git</w:t>
+      </w:r>
+      <w:proofErr w:type="spellEnd"/>
+      <w:r>
+        <w:rPr>
+          <w:rFonts w:eastAsia="SimSun"/>
+          <w:lang w:val="en-US" w:eastAsia="zh-CN"/>
+        </w:rPr>
+        <w:t xml:space="preserve"> </w:t>
+      </w:r>
+      <w:proofErr w:type="spellStart"/>
+      <w:r>
+        <w:rPr>
+          <w:rFonts w:eastAsia="SimSun"/>
+          <w:lang w:val="en-US" w:eastAsia="zh-CN"/>
+        </w:rPr>
+        <w:t>rm</w:t>
+      </w:r>
+      <w:proofErr w:type="spellEnd"/>
       <w:r>
         <w:rPr>
           <w:rFonts w:eastAsia="SimSun"/>
@@ -2241,12 +2500,21 @@
         </w:rPr>
         <w:t>删除的目录、文件，</w:t>
       </w:r>
-      <w:r>
-        <w:rPr>
-          <w:rFonts w:eastAsia="SimSun"/>
-          <w:lang w:val="en-US" w:eastAsia="zh-CN"/>
-        </w:rPr>
-        <w:t>git mv</w:t>
+      <w:proofErr w:type="spellStart"/>
+      <w:r>
+        <w:rPr>
+          <w:rFonts w:eastAsia="SimSun"/>
+          <w:lang w:val="en-US" w:eastAsia="zh-CN"/>
+        </w:rPr>
+        <w:t>git</w:t>
+      </w:r>
+      <w:proofErr w:type="spellEnd"/>
+      <w:r>
+        <w:rPr>
+          <w:rFonts w:eastAsia="SimSun"/>
+          <w:lang w:val="en-US" w:eastAsia="zh-CN"/>
+        </w:rPr>
+        <w:t xml:space="preserve"> mv</w:t>
       </w:r>
       <w:r>
         <w:rPr>
@@ -2255,12 +2523,21 @@
         </w:rPr>
         <w:t>更名的目录、文件，不能通过</w:t>
       </w:r>
-      <w:r>
-        <w:rPr>
-          <w:rFonts w:eastAsia="SimSun"/>
-          <w:lang w:val="en-US" w:eastAsia="zh-CN"/>
-        </w:rPr>
-        <w:t>git reset</w:t>
+      <w:proofErr w:type="spellStart"/>
+      <w:r>
+        <w:rPr>
+          <w:rFonts w:eastAsia="SimSun"/>
+          <w:lang w:val="en-US" w:eastAsia="zh-CN"/>
+        </w:rPr>
+        <w:t>git</w:t>
+      </w:r>
+      <w:proofErr w:type="spellEnd"/>
+      <w:r>
+        <w:rPr>
+          <w:rFonts w:eastAsia="SimSun"/>
+          <w:lang w:val="en-US" w:eastAsia="zh-CN"/>
+        </w:rPr>
+        <w:t xml:space="preserve"> reset</w:t>
       </w:r>
       <w:r>
         <w:rPr>
@@ -2284,12 +2561,21 @@
         </w:rPr>
         <w:t>如果想把工作目录还原到目前的最新版，</w:t>
       </w:r>
-      <w:r>
-        <w:rPr>
-          <w:rFonts w:eastAsia="SimSun"/>
-          <w:lang w:val="en-US" w:eastAsia="zh-CN"/>
-        </w:rPr>
-        <w:t>git reset --hard</w:t>
+      <w:proofErr w:type="spellStart"/>
+      <w:r>
+        <w:rPr>
+          <w:rFonts w:eastAsia="SimSun"/>
+          <w:lang w:val="en-US" w:eastAsia="zh-CN"/>
+        </w:rPr>
+        <w:t>git</w:t>
+      </w:r>
+      <w:proofErr w:type="spellEnd"/>
+      <w:r>
+        <w:rPr>
+          <w:rFonts w:eastAsia="SimSun"/>
+          <w:lang w:val="en-US" w:eastAsia="zh-CN"/>
+        </w:rPr>
+        <w:t xml:space="preserve"> reset --hard</w:t>
       </w:r>
       <w:r>
         <w:rPr>
@@ -2328,12 +2614,23 @@
           <w:lang w:val="en-US" w:eastAsia="zh-CN"/>
         </w:rPr>
       </w:pPr>
-      <w:r>
-        <w:rPr>
-          <w:rFonts w:eastAsia="SimSun"/>
-          <w:lang w:val="en-US" w:eastAsia="zh-CN"/>
-        </w:rPr>
-        <w:t>git checkout master Gruntfile.js</w:t>
+      <w:proofErr w:type="spellStart"/>
+      <w:proofErr w:type="gramStart"/>
+      <w:r>
+        <w:rPr>
+          <w:rFonts w:eastAsia="SimSun"/>
+          <w:lang w:val="en-US" w:eastAsia="zh-CN"/>
+        </w:rPr>
+        <w:t>git</w:t>
+      </w:r>
+      <w:proofErr w:type="spellEnd"/>
+      <w:proofErr w:type="gramEnd"/>
+      <w:r>
+        <w:rPr>
+          <w:rFonts w:eastAsia="SimSun"/>
+          <w:lang w:val="en-US" w:eastAsia="zh-CN"/>
+        </w:rPr>
+        <w:t xml:space="preserve"> checkout master Gruntfile.js</w:t>
       </w:r>
       <w:r>
         <w:rPr>
@@ -2384,12 +2681,21 @@
         </w:rPr>
         <w:t>可以避免使用</w:t>
       </w:r>
-      <w:r>
-        <w:rPr>
-          <w:rFonts w:eastAsia="SimSun"/>
-          <w:lang w:val="en-US" w:eastAsia="zh-CN"/>
-        </w:rPr>
-        <w:t xml:space="preserve">git reset --hard </w:t>
+      <w:proofErr w:type="spellStart"/>
+      <w:r>
+        <w:rPr>
+          <w:rFonts w:eastAsia="SimSun"/>
+          <w:lang w:val="en-US" w:eastAsia="zh-CN"/>
+        </w:rPr>
+        <w:t>git</w:t>
+      </w:r>
+      <w:proofErr w:type="spellEnd"/>
+      <w:r>
+        <w:rPr>
+          <w:rFonts w:eastAsia="SimSun"/>
+          <w:lang w:val="en-US" w:eastAsia="zh-CN"/>
+        </w:rPr>
+        <w:t xml:space="preserve"> reset --hard </w:t>
       </w:r>
       <w:r>
         <w:rPr>
@@ -2480,6 +2786,7 @@
         </w:rPr>
         <w:t>使用</w:t>
       </w:r>
+      <w:proofErr w:type="spellStart"/>
       <w:r>
         <w:rPr>
           <w:rFonts w:eastAsia="SimSun" w:hint="eastAsia"/>
@@ -2487,6 +2794,7 @@
         </w:rPr>
         <w:t>Git</w:t>
       </w:r>
+      <w:proofErr w:type="spellEnd"/>
       <w:r>
         <w:rPr>
           <w:rFonts w:eastAsia="SimSun" w:hint="eastAsia"/>
@@ -2550,7 +2858,41 @@
           <w:rFonts w:hint="eastAsia"/>
           <w:lang w:val="en-US" w:eastAsia="zh-CN"/>
         </w:rPr>
-        <w:t>$ mkdir git-demo</w:t>
+        <w:t xml:space="preserve">$ </w:t>
+      </w:r>
+      <w:proofErr w:type="spellStart"/>
+      <w:proofErr w:type="gramStart"/>
+      <w:r>
+        <w:rPr>
+          <w:rFonts w:hint="eastAsia"/>
+          <w:lang w:val="en-US" w:eastAsia="zh-CN"/>
+        </w:rPr>
+        <w:t>mkdir</w:t>
+      </w:r>
+      <w:proofErr w:type="spellEnd"/>
+      <w:proofErr w:type="gramEnd"/>
+      <w:r>
+        <w:rPr>
+          <w:rFonts w:hint="eastAsia"/>
+          <w:lang w:val="en-US" w:eastAsia="zh-CN"/>
+        </w:rPr>
+        <w:t xml:space="preserve"> </w:t>
+      </w:r>
+      <w:proofErr w:type="spellStart"/>
+      <w:r>
+        <w:rPr>
+          <w:rFonts w:hint="eastAsia"/>
+          <w:lang w:val="en-US" w:eastAsia="zh-CN"/>
+        </w:rPr>
+        <w:t>git</w:t>
+      </w:r>
+      <w:proofErr w:type="spellEnd"/>
+      <w:r>
+        <w:rPr>
+          <w:rFonts w:hint="eastAsia"/>
+          <w:lang w:val="en-US" w:eastAsia="zh-CN"/>
+        </w:rPr>
+        <w:t>-demo</w:t>
       </w:r>
     </w:p>
     <w:p>
@@ -2565,7 +2907,39 @@
           <w:rFonts w:hint="eastAsia"/>
           <w:lang w:val="en-US" w:eastAsia="zh-CN"/>
         </w:rPr>
-        <w:t>$ cd git-demo</w:t>
+        <w:t xml:space="preserve">$ </w:t>
+      </w:r>
+      <w:proofErr w:type="gramStart"/>
+      <w:r>
+        <w:rPr>
+          <w:rFonts w:hint="eastAsia"/>
+          <w:lang w:val="en-US" w:eastAsia="zh-CN"/>
+        </w:rPr>
+        <w:t>cd</w:t>
+      </w:r>
+      <w:proofErr w:type="gramEnd"/>
+      <w:r>
+        <w:rPr>
+          <w:rFonts w:hint="eastAsia"/>
+          <w:lang w:val="en-US" w:eastAsia="zh-CN"/>
+        </w:rPr>
+        <w:t xml:space="preserve"> </w:t>
+      </w:r>
+      <w:proofErr w:type="spellStart"/>
+      <w:r>
+        <w:rPr>
+          <w:rFonts w:hint="eastAsia"/>
+          <w:lang w:val="en-US" w:eastAsia="zh-CN"/>
+        </w:rPr>
+        <w:t>git</w:t>
+      </w:r>
+      <w:proofErr w:type="spellEnd"/>
+      <w:r>
+        <w:rPr>
+          <w:rFonts w:hint="eastAsia"/>
+          <w:lang w:val="en-US" w:eastAsia="zh-CN"/>
+        </w:rPr>
+        <w:t>-demo</w:t>
       </w:r>
     </w:p>
     <w:p>
@@ -2580,29 +2954,74 @@
           <w:rFonts w:hint="eastAsia"/>
           <w:lang w:val="en-US" w:eastAsia="zh-CN"/>
         </w:rPr>
-        <w:t>$ git init</w:t>
-      </w:r>
-    </w:p>
-    <w:p>
-      <w:pPr>
-        <w:rPr>
-          <w:rFonts w:eastAsia="SimSun"/>
-          <w:lang w:val="en-US" w:eastAsia="zh-CN"/>
-        </w:rPr>
-      </w:pPr>
-      <w:r>
-        <w:rPr>
-          <w:rFonts w:eastAsia="SimSun" w:hint="eastAsia"/>
-          <w:lang w:val="en-US" w:eastAsia="zh-CN"/>
-        </w:rPr>
-        <w:t>git-demo</w:t>
-      </w:r>
-      <w:r>
-        <w:rPr>
-          <w:rFonts w:eastAsia="SimSun" w:hint="eastAsia"/>
-          <w:lang w:val="en-US" w:eastAsia="zh-CN"/>
-        </w:rPr>
-        <w:t>自动地成为了“工作目录”</w:t>
+        <w:t xml:space="preserve">$ </w:t>
+      </w:r>
+      <w:proofErr w:type="spellStart"/>
+      <w:proofErr w:type="gramStart"/>
+      <w:r>
+        <w:rPr>
+          <w:rFonts w:hint="eastAsia"/>
+          <w:lang w:val="en-US" w:eastAsia="zh-CN"/>
+        </w:rPr>
+        <w:t>git</w:t>
+      </w:r>
+      <w:proofErr w:type="spellEnd"/>
+      <w:proofErr w:type="gramEnd"/>
+      <w:r>
+        <w:rPr>
+          <w:rFonts w:hint="eastAsia"/>
+          <w:lang w:val="en-US" w:eastAsia="zh-CN"/>
+        </w:rPr>
+        <w:t xml:space="preserve"> </w:t>
+      </w:r>
+      <w:proofErr w:type="spellStart"/>
+      <w:r>
+        <w:rPr>
+          <w:rFonts w:hint="eastAsia"/>
+          <w:lang w:val="en-US" w:eastAsia="zh-CN"/>
+        </w:rPr>
+        <w:t>init</w:t>
+      </w:r>
+      <w:proofErr w:type="spellEnd"/>
+    </w:p>
+    <w:p>
+      <w:pPr>
+        <w:rPr>
+          <w:rFonts w:eastAsia="SimSun"/>
+          <w:lang w:val="en-US" w:eastAsia="zh-CN"/>
+        </w:rPr>
+      </w:pPr>
+      <w:proofErr w:type="spellStart"/>
+      <w:proofErr w:type="gramStart"/>
+      <w:r>
+        <w:rPr>
+          <w:rFonts w:eastAsia="SimSun" w:hint="eastAsia"/>
+          <w:lang w:val="en-US" w:eastAsia="zh-CN"/>
+        </w:rPr>
+        <w:t>git</w:t>
+      </w:r>
+      <w:proofErr w:type="spellEnd"/>
+      <w:r>
+        <w:rPr>
+          <w:rFonts w:eastAsia="SimSun" w:hint="eastAsia"/>
+          <w:lang w:val="en-US" w:eastAsia="zh-CN"/>
+        </w:rPr>
+        <w:t>-demo</w:t>
+      </w:r>
+      <w:r>
+        <w:rPr>
+          <w:rFonts w:eastAsia="SimSun" w:hint="eastAsia"/>
+          <w:lang w:val="en-US" w:eastAsia="zh-CN"/>
+        </w:rPr>
+        <w:t>自动地成为了“</w:t>
+      </w:r>
+      <w:proofErr w:type="gramEnd"/>
+      <w:r>
+        <w:rPr>
+          <w:rFonts w:eastAsia="SimSun" w:hint="eastAsia"/>
+          <w:lang w:val="en-US" w:eastAsia="zh-CN"/>
+        </w:rPr>
+        <w:t>工作目录”</w:t>
       </w:r>
       <w:r>
         <w:rPr>
@@ -2625,6 +3044,7 @@
         </w:rPr>
         <w:t>我们操作</w:t>
       </w:r>
+      <w:proofErr w:type="spellStart"/>
       <w:r>
         <w:rPr>
           <w:rFonts w:eastAsia="SimSun" w:hint="eastAsia"/>
@@ -2632,6 +3052,7 @@
         </w:rPr>
         <w:t>Git</w:t>
       </w:r>
+      <w:proofErr w:type="spellEnd"/>
       <w:r>
         <w:rPr>
           <w:rFonts w:eastAsia="SimSun" w:hint="eastAsia"/>
@@ -2668,6 +3089,7 @@
         </w:rPr>
         <w:t>使用</w:t>
       </w:r>
+      <w:proofErr w:type="spellStart"/>
       <w:r>
         <w:rPr>
           <w:rFonts w:eastAsia="SimSun" w:hint="eastAsia"/>
@@ -2675,6 +3097,7 @@
         </w:rPr>
         <w:t>Git</w:t>
       </w:r>
+      <w:proofErr w:type="spellEnd"/>
       <w:r>
         <w:rPr>
           <w:rFonts w:eastAsia="SimSun" w:hint="eastAsia"/>
@@ -3046,8 +3469,17 @@
           <w:rFonts w:eastAsia="SimSun" w:hint="eastAsia"/>
           <w:lang w:eastAsia="zh-CN"/>
         </w:rPr>
-        <w:t>git mv, git rm</w:t>
-      </w:r>
+        <w:t xml:space="preserve">git mv, git </w:t>
+      </w:r>
+      <w:proofErr w:type="spellStart"/>
+      <w:r>
+        <w:rPr>
+          <w:rFonts w:eastAsia="SimSun" w:hint="eastAsia"/>
+          <w:lang w:eastAsia="zh-CN"/>
+        </w:rPr>
+        <w:t>rm</w:t>
+      </w:r>
+      <w:proofErr w:type="spellEnd"/>
     </w:p>
     <w:p>
       <w:pPr>
@@ -3106,7 +3538,23 @@
           <w:rFonts w:eastAsia="SimSun" w:hint="eastAsia"/>
           <w:lang w:eastAsia="zh-CN"/>
         </w:rPr>
-        <w:t>git ls-files</w:t>
+        <w:t xml:space="preserve">git </w:t>
+      </w:r>
+      <w:proofErr w:type="spellStart"/>
+      <w:r>
+        <w:rPr>
+          <w:rFonts w:eastAsia="SimSun" w:hint="eastAsia"/>
+          <w:lang w:eastAsia="zh-CN"/>
+        </w:rPr>
+        <w:t>ls</w:t>
+      </w:r>
+      <w:proofErr w:type="spellEnd"/>
+      <w:r>
+        <w:rPr>
+          <w:rFonts w:eastAsia="SimSun" w:hint="eastAsia"/>
+          <w:lang w:eastAsia="zh-CN"/>
+        </w:rPr>
+        <w:t>-files</w:t>
       </w:r>
     </w:p>
     <w:p>
@@ -3152,12 +3600,21 @@
         </w:rPr>
         <w:t>之间的媒介。任何</w:t>
       </w:r>
-      <w:r>
-        <w:rPr>
-          <w:rFonts w:eastAsia="SimSun" w:hint="eastAsia"/>
-          <w:lang w:eastAsia="zh-CN"/>
-        </w:rPr>
-        <w:t>working directory</w:t>
+      <w:proofErr w:type="gramStart"/>
+      <w:r>
+        <w:rPr>
+          <w:rFonts w:eastAsia="SimSun" w:hint="eastAsia"/>
+          <w:lang w:eastAsia="zh-CN"/>
+        </w:rPr>
+        <w:t>working</w:t>
+      </w:r>
+      <w:proofErr w:type="gramEnd"/>
+      <w:r>
+        <w:rPr>
+          <w:rFonts w:eastAsia="SimSun" w:hint="eastAsia"/>
+          <w:lang w:eastAsia="zh-CN"/>
+        </w:rPr>
+        <w:t xml:space="preserve"> directory</w:t>
       </w:r>
       <w:r>
         <w:rPr>
@@ -3188,12 +3645,53 @@
           <w:lang w:eastAsia="zh-CN"/>
         </w:rPr>
       </w:pPr>
-      <w:r>
-        <w:rPr>
-          <w:rFonts w:eastAsia="SimSun" w:hint="eastAsia"/>
-          <w:lang w:eastAsia="zh-CN"/>
-        </w:rPr>
-        <w:t>git branch rename: git branch -m &lt;oldname&gt; &lt;newname&gt;</w:t>
+      <w:proofErr w:type="gramStart"/>
+      <w:r>
+        <w:rPr>
+          <w:rFonts w:eastAsia="SimSun" w:hint="eastAsia"/>
+          <w:lang w:eastAsia="zh-CN"/>
+        </w:rPr>
+        <w:t>git</w:t>
+      </w:r>
+      <w:proofErr w:type="gramEnd"/>
+      <w:r>
+        <w:rPr>
+          <w:rFonts w:eastAsia="SimSun" w:hint="eastAsia"/>
+          <w:lang w:eastAsia="zh-CN"/>
+        </w:rPr>
+        <w:t xml:space="preserve"> branch rename: git branch -m &lt;</w:t>
+      </w:r>
+      <w:proofErr w:type="spellStart"/>
+      <w:r>
+        <w:rPr>
+          <w:rFonts w:eastAsia="SimSun" w:hint="eastAsia"/>
+          <w:lang w:eastAsia="zh-CN"/>
+        </w:rPr>
+        <w:t>oldname</w:t>
+      </w:r>
+      <w:proofErr w:type="spellEnd"/>
+      <w:r>
+        <w:rPr>
+          <w:rFonts w:eastAsia="SimSun" w:hint="eastAsia"/>
+          <w:lang w:eastAsia="zh-CN"/>
+        </w:rPr>
+        <w:t>&gt; &lt;</w:t>
+      </w:r>
+      <w:proofErr w:type="spellStart"/>
+      <w:r>
+        <w:rPr>
+          <w:rFonts w:eastAsia="SimSun" w:hint="eastAsia"/>
+          <w:lang w:eastAsia="zh-CN"/>
+        </w:rPr>
+        <w:t>newname</w:t>
+      </w:r>
+      <w:proofErr w:type="spellEnd"/>
+      <w:r>
+        <w:rPr>
+          <w:rFonts w:eastAsia="SimSun" w:hint="eastAsia"/>
+          <w:lang w:eastAsia="zh-CN"/>
+        </w:rPr>
+        <w:t>&gt;</w:t>
       </w:r>
       <w:r>
         <w:rPr>
@@ -3201,7 +3699,23 @@
           <w:lang w:eastAsia="zh-CN"/>
         </w:rPr>
         <w:tab/>
-        <w:t>git branch -m &lt;newname&gt;</w:t>
+        <w:t>git branch -m &lt;</w:t>
+      </w:r>
+      <w:proofErr w:type="spellStart"/>
+      <w:r>
+        <w:rPr>
+          <w:rFonts w:eastAsia="SimSun" w:hint="eastAsia"/>
+          <w:lang w:eastAsia="zh-CN"/>
+        </w:rPr>
+        <w:t>newname</w:t>
+      </w:r>
+      <w:proofErr w:type="spellEnd"/>
+      <w:r>
+        <w:rPr>
+          <w:rFonts w:eastAsia="SimSun" w:hint="eastAsia"/>
+          <w:lang w:eastAsia="zh-CN"/>
+        </w:rPr>
+        <w:t>&gt;</w:t>
       </w:r>
       <w:r>
         <w:rPr>
@@ -3827,7 +4341,23 @@
           <w:rFonts w:eastAsia="SimSun" w:hint="eastAsia"/>
           <w:lang w:eastAsia="zh-CN"/>
         </w:rPr>
-        <w:t>$ git status:</w:t>
+        <w:t xml:space="preserve">$ </w:t>
+      </w:r>
+      <w:proofErr w:type="gramStart"/>
+      <w:r>
+        <w:rPr>
+          <w:rFonts w:eastAsia="SimSun" w:hint="eastAsia"/>
+          <w:lang w:eastAsia="zh-CN"/>
+        </w:rPr>
+        <w:t>git</w:t>
+      </w:r>
+      <w:proofErr w:type="gramEnd"/>
+      <w:r>
+        <w:rPr>
+          <w:rFonts w:eastAsia="SimSun" w:hint="eastAsia"/>
+          <w:lang w:eastAsia="zh-CN"/>
+        </w:rPr>
+        <w:t xml:space="preserve"> status:</w:t>
       </w:r>
     </w:p>
     <w:p>
@@ -3857,7 +4387,23 @@
           <w:rFonts w:hint="eastAsia"/>
           <w:lang w:eastAsia="zh-CN"/>
         </w:rPr>
-        <w:t># new file: c.txt</w:t>
+        <w:t xml:space="preserve"># </w:t>
+      </w:r>
+      <w:proofErr w:type="gramStart"/>
+      <w:r>
+        <w:rPr>
+          <w:rFonts w:hint="eastAsia"/>
+          <w:lang w:eastAsia="zh-CN"/>
+        </w:rPr>
+        <w:t>new</w:t>
+      </w:r>
+      <w:proofErr w:type="gramEnd"/>
+      <w:r>
+        <w:rPr>
+          <w:rFonts w:hint="eastAsia"/>
+          <w:lang w:eastAsia="zh-CN"/>
+        </w:rPr>
+        <w:t xml:space="preserve"> file: c.txt</w:t>
       </w:r>
     </w:p>
     <w:p>
@@ -3872,7 +4418,23 @@
           <w:rFonts w:hint="eastAsia"/>
           <w:lang w:eastAsia="zh-CN"/>
         </w:rPr>
-        <w:t># changes not staged for commit:</w:t>
+        <w:t xml:space="preserve"># </w:t>
+      </w:r>
+      <w:proofErr w:type="gramStart"/>
+      <w:r>
+        <w:rPr>
+          <w:rFonts w:hint="eastAsia"/>
+          <w:lang w:eastAsia="zh-CN"/>
+        </w:rPr>
+        <w:t>changes</w:t>
+      </w:r>
+      <w:proofErr w:type="gramEnd"/>
+      <w:r>
+        <w:rPr>
+          <w:rFonts w:hint="eastAsia"/>
+          <w:lang w:eastAsia="zh-CN"/>
+        </w:rPr>
+        <w:t xml:space="preserve"> not staged for commit:</w:t>
       </w:r>
     </w:p>
     <w:p>
@@ -4369,8 +4931,17 @@
           <w:rFonts w:eastAsia="SimSun" w:hint="eastAsia"/>
           <w:lang w:eastAsia="zh-CN"/>
         </w:rPr>
-        <w:t>git rm</w:t>
-      </w:r>
+        <w:t xml:space="preserve">git </w:t>
+      </w:r>
+      <w:proofErr w:type="spellStart"/>
+      <w:r>
+        <w:rPr>
+          <w:rFonts w:eastAsia="SimSun" w:hint="eastAsia"/>
+          <w:lang w:eastAsia="zh-CN"/>
+        </w:rPr>
+        <w:t>rm</w:t>
+      </w:r>
+      <w:proofErr w:type="spellEnd"/>
       <w:r>
         <w:rPr>
           <w:rFonts w:eastAsia="SimSun" w:hint="eastAsia"/>
@@ -4391,7 +4962,23 @@
           <w:lang w:eastAsia="zh-CN"/>
         </w:rPr>
         <w:tab/>
-        <w:t xml:space="preserve">git rm --cached </w:t>
+        <w:t xml:space="preserve">git </w:t>
+      </w:r>
+      <w:proofErr w:type="spellStart"/>
+      <w:r>
+        <w:rPr>
+          <w:rFonts w:eastAsia="SimSun" w:hint="eastAsia"/>
+          <w:lang w:eastAsia="zh-CN"/>
+        </w:rPr>
+        <w:t>rm</w:t>
+      </w:r>
+      <w:proofErr w:type="spellEnd"/>
+      <w:r>
+        <w:rPr>
+          <w:rFonts w:eastAsia="SimSun" w:hint="eastAsia"/>
+          <w:lang w:eastAsia="zh-CN"/>
+        </w:rPr>
+        <w:t xml:space="preserve"> --cached </w:t>
       </w:r>
       <w:r>
         <w:rPr>
@@ -4472,7 +5059,23 @@
           <w:rFonts w:eastAsia="SimSun" w:hint="eastAsia"/>
           <w:lang w:eastAsia="zh-CN"/>
         </w:rPr>
-        <w:t>git ls-files</w:t>
+        <w:t xml:space="preserve">git </w:t>
+      </w:r>
+      <w:proofErr w:type="spellStart"/>
+      <w:r>
+        <w:rPr>
+          <w:rFonts w:eastAsia="SimSun" w:hint="eastAsia"/>
+          <w:lang w:eastAsia="zh-CN"/>
+        </w:rPr>
+        <w:t>ls</w:t>
+      </w:r>
+      <w:proofErr w:type="spellEnd"/>
+      <w:r>
+        <w:rPr>
+          <w:rFonts w:eastAsia="SimSun" w:hint="eastAsia"/>
+          <w:lang w:eastAsia="zh-CN"/>
+        </w:rPr>
+        <w:t>-files</w:t>
       </w:r>
     </w:p>
     <w:p>
@@ -4625,8 +5228,17 @@
           <w:rFonts w:eastAsia="SimSun" w:hint="eastAsia"/>
           <w:lang w:eastAsia="zh-CN"/>
         </w:rPr>
-        <w:t>git branch NewBranch</w:t>
-      </w:r>
+        <w:t xml:space="preserve">git branch </w:t>
+      </w:r>
+      <w:proofErr w:type="spellStart"/>
+      <w:r>
+        <w:rPr>
+          <w:rFonts w:eastAsia="SimSun" w:hint="eastAsia"/>
+          <w:lang w:eastAsia="zh-CN"/>
+        </w:rPr>
+        <w:t>NewBranch</w:t>
+      </w:r>
+      <w:proofErr w:type="spellEnd"/>
       <w:r>
         <w:rPr>
           <w:rFonts w:eastAsia="SimSun" w:hint="eastAsia"/>
@@ -4687,8 +5299,17 @@
           <w:rFonts w:eastAsia="SimSun" w:hint="eastAsia"/>
           <w:lang w:eastAsia="zh-CN"/>
         </w:rPr>
-        <w:t>git checkout -b NewBranch</w:t>
-      </w:r>
+        <w:t xml:space="preserve">git checkout -b </w:t>
+      </w:r>
+      <w:proofErr w:type="spellStart"/>
+      <w:r>
+        <w:rPr>
+          <w:rFonts w:eastAsia="SimSun" w:hint="eastAsia"/>
+          <w:lang w:eastAsia="zh-CN"/>
+        </w:rPr>
+        <w:t>NewBranch</w:t>
+      </w:r>
+      <w:proofErr w:type="spellEnd"/>
       <w:r>
         <w:rPr>
           <w:rFonts w:eastAsia="SimSun" w:hint="eastAsia"/>
@@ -4797,8 +5418,17 @@
           <w:rFonts w:eastAsia="SimSun" w:hint="eastAsia"/>
           <w:lang w:eastAsia="zh-CN"/>
         </w:rPr>
-        <w:t>git checkout BranchName</w:t>
-      </w:r>
+        <w:t xml:space="preserve">git checkout </w:t>
+      </w:r>
+      <w:proofErr w:type="spellStart"/>
+      <w:r>
+        <w:rPr>
+          <w:rFonts w:eastAsia="SimSun" w:hint="eastAsia"/>
+          <w:lang w:eastAsia="zh-CN"/>
+        </w:rPr>
+        <w:t>BranchName</w:t>
+      </w:r>
+      <w:proofErr w:type="spellEnd"/>
       <w:r>
         <w:rPr>
           <w:rFonts w:eastAsia="SimSun" w:hint="eastAsia"/>
@@ -4813,6 +5443,7 @@
         </w:rPr>
         <w:t>查看</w:t>
       </w:r>
+      <w:proofErr w:type="spellStart"/>
       <w:r>
         <w:rPr>
           <w:rFonts w:eastAsia="SimSun" w:hint="eastAsia"/>
@@ -4820,6 +5451,7 @@
         </w:rPr>
         <w:t>BranchName</w:t>
       </w:r>
+      <w:proofErr w:type="spellEnd"/>
     </w:p>
     <w:p>
       <w:pPr>
@@ -4838,8 +5470,17 @@
           <w:rFonts w:eastAsia="SimSun" w:hint="eastAsia"/>
           <w:lang w:eastAsia="zh-CN"/>
         </w:rPr>
-        <w:t>git branch -d BranchName</w:t>
-      </w:r>
+        <w:t xml:space="preserve">git branch -d </w:t>
+      </w:r>
+      <w:proofErr w:type="spellStart"/>
+      <w:r>
+        <w:rPr>
+          <w:rFonts w:eastAsia="SimSun" w:hint="eastAsia"/>
+          <w:lang w:eastAsia="zh-CN"/>
+        </w:rPr>
+        <w:t>BranchName</w:t>
+      </w:r>
+      <w:proofErr w:type="spellEnd"/>
       <w:r>
         <w:rPr>
           <w:rFonts w:eastAsia="SimSun" w:hint="eastAsia"/>
@@ -4854,6 +5495,7 @@
         </w:rPr>
         <w:t>删除</w:t>
       </w:r>
+      <w:proofErr w:type="spellStart"/>
       <w:r>
         <w:rPr>
           <w:rFonts w:eastAsia="SimSun" w:hint="eastAsia"/>
@@ -4861,6 +5503,7 @@
         </w:rPr>
         <w:t>BranchName</w:t>
       </w:r>
+      <w:proofErr w:type="spellEnd"/>
     </w:p>
     <w:p>
       <w:pPr>
@@ -4879,7 +5522,15 @@
           <w:rFonts w:eastAsia="SimSun" w:hint="eastAsia"/>
           <w:lang w:eastAsia="zh-CN"/>
         </w:rPr>
-        <w:t>git checkout Commit</w:t>
+        <w:t xml:space="preserve">git checkout </w:t>
+      </w:r>
+      <w:proofErr w:type="spellStart"/>
+      <w:r>
+        <w:rPr>
+          <w:rFonts w:eastAsia="SimSun" w:hint="eastAsia"/>
+          <w:lang w:eastAsia="zh-CN"/>
+        </w:rPr>
+        <w:t>Commit</w:t>
       </w:r>
       <w:r>
         <w:rPr>
@@ -4888,6 +5539,7 @@
         </w:rPr>
         <w:t>ID</w:t>
       </w:r>
+      <w:proofErr w:type="spellEnd"/>
       <w:r>
         <w:rPr>
           <w:rFonts w:eastAsia="SimSun" w:hint="eastAsia"/>
@@ -4902,6 +5554,7 @@
         </w:rPr>
         <w:t>查看某个</w:t>
       </w:r>
+      <w:proofErr w:type="spellStart"/>
       <w:r>
         <w:rPr>
           <w:rFonts w:eastAsia="SimSun" w:hint="eastAsia"/>
@@ -4909,6 +5562,7 @@
         </w:rPr>
         <w:t>commitID</w:t>
       </w:r>
+      <w:proofErr w:type="spellEnd"/>
     </w:p>
     <w:p>
       <w:pPr>
@@ -5183,12 +5837,21 @@
         </w:rPr>
         <w:t xml:space="preserve">$ </w:t>
       </w:r>
-      <w:r>
-        <w:rPr>
-          <w:rFonts w:eastAsia="SimSun" w:hint="eastAsia"/>
-          <w:lang w:eastAsia="zh-CN"/>
-        </w:rPr>
-        <w:t>git diff</w:t>
+      <w:proofErr w:type="gramStart"/>
+      <w:r>
+        <w:rPr>
+          <w:rFonts w:eastAsia="SimSun" w:hint="eastAsia"/>
+          <w:lang w:eastAsia="zh-CN"/>
+        </w:rPr>
+        <w:t>git</w:t>
+      </w:r>
+      <w:proofErr w:type="gramEnd"/>
+      <w:r>
+        <w:rPr>
+          <w:rFonts w:eastAsia="SimSun" w:hint="eastAsia"/>
+          <w:lang w:eastAsia="zh-CN"/>
+        </w:rPr>
+        <w:t xml:space="preserve"> diff</w:t>
       </w:r>
       <w:r>
         <w:rPr>
@@ -5328,12 +5991,21 @@
           <w:lang w:eastAsia="zh-CN"/>
         </w:rPr>
       </w:pPr>
-      <w:r>
-        <w:rPr>
-          <w:rFonts w:eastAsia="SimSun" w:hint="eastAsia"/>
-          <w:lang w:eastAsia="zh-CN"/>
-        </w:rPr>
-        <w:t>index ca90535..00b30ed 100644: git</w:t>
+      <w:proofErr w:type="gramStart"/>
+      <w:r>
+        <w:rPr>
+          <w:rFonts w:eastAsia="SimSun" w:hint="eastAsia"/>
+          <w:lang w:eastAsia="zh-CN"/>
+        </w:rPr>
+        <w:t>index</w:t>
+      </w:r>
+      <w:proofErr w:type="gramEnd"/>
+      <w:r>
+        <w:rPr>
+          <w:rFonts w:eastAsia="SimSun" w:hint="eastAsia"/>
+          <w:lang w:eastAsia="zh-CN"/>
+        </w:rPr>
+        <w:t xml:space="preserve"> ca90535..00b30ed 100644: git</w:t>
       </w:r>
       <w:r>
         <w:rPr>
@@ -5454,6 +6126,7 @@
         </w:rPr>
         <w:t>的</w:t>
       </w:r>
+      <w:proofErr w:type="spellStart"/>
       <w:r>
         <w:rPr>
           <w:rFonts w:eastAsia="SimSun" w:hint="eastAsia"/>
@@ -5461,6 +6134,7 @@
         </w:rPr>
         <w:t>rwx</w:t>
       </w:r>
+      <w:proofErr w:type="spellEnd"/>
     </w:p>
     <w:p>
       <w:pPr>
@@ -6100,13 +6774,31 @@
           <w:lang w:eastAsia="zh-CN"/>
         </w:rPr>
       </w:pPr>
-      <w:r>
-        <w:rPr>
-          <w:rFonts w:eastAsia="SimSun" w:hint="eastAsia"/>
-          <w:lang w:eastAsia="zh-CN"/>
-        </w:rPr>
-        <w:t>git log --pretty = oneline</w:t>
-      </w:r>
+      <w:proofErr w:type="gramStart"/>
+      <w:r>
+        <w:rPr>
+          <w:rFonts w:eastAsia="SimSun" w:hint="eastAsia"/>
+          <w:lang w:eastAsia="zh-CN"/>
+        </w:rPr>
+        <w:t>git</w:t>
+      </w:r>
+      <w:proofErr w:type="gramEnd"/>
+      <w:r>
+        <w:rPr>
+          <w:rFonts w:eastAsia="SimSun" w:hint="eastAsia"/>
+          <w:lang w:eastAsia="zh-CN"/>
+        </w:rPr>
+        <w:t xml:space="preserve"> log --pretty = </w:t>
+      </w:r>
+      <w:proofErr w:type="spellStart"/>
+      <w:r>
+        <w:rPr>
+          <w:rFonts w:eastAsia="SimSun" w:hint="eastAsia"/>
+          <w:lang w:eastAsia="zh-CN"/>
+        </w:rPr>
+        <w:t>oneline</w:t>
+      </w:r>
+      <w:proofErr w:type="spellEnd"/>
       <w:r>
         <w:rPr>
           <w:rFonts w:eastAsia="SimSun" w:hint="eastAsia"/>
@@ -6143,13 +6835,38 @@
           <w:lang w:eastAsia="zh-CN"/>
         </w:rPr>
       </w:pPr>
+      <w:proofErr w:type="gramStart"/>
       <w:r>
         <w:rPr>
           <w:rFonts w:eastAsia="SimSun" w:hint="eastAsia"/>
           <w:lang w:eastAsia="zh-CN"/>
         </w:rPr>
         <w:lastRenderedPageBreak/>
-        <w:t>git log --pretty = oneline --abbrev-commit</w:t>
+        <w:t>git</w:t>
+      </w:r>
+      <w:proofErr w:type="gramEnd"/>
+      <w:r>
+        <w:rPr>
+          <w:rFonts w:eastAsia="SimSun" w:hint="eastAsia"/>
+          <w:lang w:eastAsia="zh-CN"/>
+        </w:rPr>
+        <w:t xml:space="preserve"> log --pretty = </w:t>
+      </w:r>
+      <w:proofErr w:type="spellStart"/>
+      <w:r>
+        <w:rPr>
+          <w:rFonts w:eastAsia="SimSun" w:hint="eastAsia"/>
+          <w:lang w:eastAsia="zh-CN"/>
+        </w:rPr>
+        <w:t>oneline</w:t>
+      </w:r>
+      <w:proofErr w:type="spellEnd"/>
+      <w:r>
+        <w:rPr>
+          <w:rFonts w:eastAsia="SimSun" w:hint="eastAsia"/>
+          <w:lang w:eastAsia="zh-CN"/>
+        </w:rPr>
+        <w:t xml:space="preserve"> --abbrev-commit</w:t>
       </w:r>
       <w:r>
         <w:rPr>
@@ -6334,7 +7051,23 @@
           <w:rFonts w:eastAsia="SimSun" w:hint="eastAsia"/>
           <w:lang w:eastAsia="zh-CN"/>
         </w:rPr>
-        <w:t>$ git branch</w:t>
+        <w:t xml:space="preserve">$ </w:t>
+      </w:r>
+      <w:proofErr w:type="gramStart"/>
+      <w:r>
+        <w:rPr>
+          <w:rFonts w:eastAsia="SimSun" w:hint="eastAsia"/>
+          <w:lang w:eastAsia="zh-CN"/>
+        </w:rPr>
+        <w:t>git</w:t>
+      </w:r>
+      <w:proofErr w:type="gramEnd"/>
+      <w:r>
+        <w:rPr>
+          <w:rFonts w:eastAsia="SimSun" w:hint="eastAsia"/>
+          <w:lang w:eastAsia="zh-CN"/>
+        </w:rPr>
+        <w:t xml:space="preserve"> branch</w:t>
       </w:r>
       <w:r>
         <w:rPr>
@@ -6462,7 +7195,23 @@
           <w:rFonts w:eastAsia="SimSun" w:hint="eastAsia"/>
           <w:lang w:eastAsia="zh-CN"/>
         </w:rPr>
-        <w:t xml:space="preserve">$ git </w:t>
+        <w:t xml:space="preserve">$ </w:t>
+      </w:r>
+      <w:proofErr w:type="gramStart"/>
+      <w:r>
+        <w:rPr>
+          <w:rFonts w:eastAsia="SimSun" w:hint="eastAsia"/>
+          <w:lang w:eastAsia="zh-CN"/>
+        </w:rPr>
+        <w:t>git</w:t>
+      </w:r>
+      <w:proofErr w:type="gramEnd"/>
+      <w:r>
+        <w:rPr>
+          <w:rFonts w:eastAsia="SimSun" w:hint="eastAsia"/>
+          <w:lang w:eastAsia="zh-CN"/>
+        </w:rPr>
+        <w:t xml:space="preserve"> </w:t>
       </w:r>
       <w:r>
         <w:rPr>
@@ -6499,8 +7248,33 @@
           <w:rFonts w:eastAsia="SimSun" w:hint="eastAsia"/>
           <w:lang w:eastAsia="zh-CN"/>
         </w:rPr>
-        <w:t>$ git log --pretty = oneline</w:t>
-      </w:r>
+        <w:t xml:space="preserve">$ </w:t>
+      </w:r>
+      <w:proofErr w:type="gramStart"/>
+      <w:r>
+        <w:rPr>
+          <w:rFonts w:eastAsia="SimSun" w:hint="eastAsia"/>
+          <w:lang w:eastAsia="zh-CN"/>
+        </w:rPr>
+        <w:t>git</w:t>
+      </w:r>
+      <w:proofErr w:type="gramEnd"/>
+      <w:r>
+        <w:rPr>
+          <w:rFonts w:eastAsia="SimSun" w:hint="eastAsia"/>
+          <w:lang w:eastAsia="zh-CN"/>
+        </w:rPr>
+        <w:t xml:space="preserve"> log --pretty = </w:t>
+      </w:r>
+      <w:proofErr w:type="spellStart"/>
+      <w:r>
+        <w:rPr>
+          <w:rFonts w:eastAsia="SimSun" w:hint="eastAsia"/>
+          <w:lang w:eastAsia="zh-CN"/>
+        </w:rPr>
+        <w:t>oneline</w:t>
+      </w:r>
+      <w:proofErr w:type="spellEnd"/>
     </w:p>
     <w:p>
       <w:pPr>
@@ -6543,89 +7317,215 @@
           <w:rFonts w:eastAsia="SimSun" w:hint="eastAsia"/>
           <w:lang w:eastAsia="zh-CN"/>
         </w:rPr>
+        <w:t xml:space="preserve">$ </w:t>
+      </w:r>
+      <w:proofErr w:type="gramStart"/>
+      <w:r>
+        <w:rPr>
+          <w:rFonts w:eastAsia="SimSun" w:hint="eastAsia"/>
+          <w:lang w:eastAsia="zh-CN"/>
+        </w:rPr>
+        <w:t>git</w:t>
+      </w:r>
+      <w:proofErr w:type="gramEnd"/>
+      <w:r>
+        <w:rPr>
+          <w:rFonts w:eastAsia="SimSun" w:hint="eastAsia"/>
+          <w:lang w:eastAsia="zh-CN"/>
+        </w:rPr>
+        <w:t xml:space="preserve"> cat-file </w:t>
+      </w:r>
+      <w:r>
+        <w:rPr>
+          <w:rFonts w:eastAsia="SimSun"/>
+          <w:lang w:eastAsia="zh-CN"/>
+        </w:rPr>
+        <w:t>–</w:t>
+      </w:r>
+      <w:r>
+        <w:rPr>
+          <w:rFonts w:eastAsia="SimSun" w:hint="eastAsia"/>
+          <w:lang w:eastAsia="zh-CN"/>
+        </w:rPr>
+        <w:t>p</w:t>
+      </w:r>
+      <w:r>
+        <w:rPr>
+          <w:rFonts w:eastAsia="SimSun" w:hint="eastAsia"/>
+          <w:lang w:eastAsia="zh-CN"/>
+        </w:rPr>
+        <w:t xml:space="preserve"> </w:t>
+      </w:r>
+      <w:proofErr w:type="spellStart"/>
+      <w:r>
+        <w:rPr>
+          <w:rFonts w:eastAsia="SimSun" w:hint="eastAsia"/>
+          <w:lang w:eastAsia="zh-CN"/>
+        </w:rPr>
+        <w:t>commitID</w:t>
+      </w:r>
+      <w:proofErr w:type="spellEnd"/>
+      <w:r>
+        <w:rPr>
+          <w:rFonts w:eastAsia="SimSun" w:hint="eastAsia"/>
+          <w:lang w:eastAsia="zh-CN"/>
+        </w:rPr>
+        <w:tab/>
+      </w:r>
+      <w:r>
+        <w:rPr>
+          <w:rFonts w:eastAsia="SimSun" w:hint="eastAsia"/>
+          <w:lang w:eastAsia="zh-CN"/>
+        </w:rPr>
+        <w:t>取得</w:t>
+      </w:r>
+      <w:r>
+        <w:rPr>
+          <w:rFonts w:eastAsia="SimSun" w:hint="eastAsia"/>
+          <w:lang w:eastAsia="zh-CN"/>
+        </w:rPr>
+        <w:t>commit</w:t>
+      </w:r>
+      <w:r>
+        <w:rPr>
+          <w:rFonts w:eastAsia="SimSun" w:hint="eastAsia"/>
+          <w:lang w:eastAsia="zh-CN"/>
+        </w:rPr>
+        <w:t>物件内容</w:t>
+      </w:r>
+    </w:p>
+    <w:p>
+      <w:pPr>
+        <w:rPr>
+          <w:rFonts w:eastAsia="SimSun"/>
+          <w:lang w:eastAsia="zh-CN"/>
+        </w:rPr>
+      </w:pPr>
+      <w:r>
+        <w:rPr>
+          <w:rFonts w:eastAsia="SimSun" w:hint="eastAsia"/>
+          <w:lang w:eastAsia="zh-CN"/>
+        </w:rPr>
+        <w:t xml:space="preserve">$ </w:t>
+      </w:r>
+      <w:proofErr w:type="gramStart"/>
+      <w:r>
+        <w:rPr>
+          <w:rFonts w:eastAsia="SimSun" w:hint="eastAsia"/>
+          <w:lang w:eastAsia="zh-CN"/>
+        </w:rPr>
+        <w:t>git</w:t>
+      </w:r>
+      <w:proofErr w:type="gramEnd"/>
+      <w:r>
+        <w:rPr>
+          <w:rFonts w:eastAsia="SimSun" w:hint="eastAsia"/>
+          <w:lang w:eastAsia="zh-CN"/>
+        </w:rPr>
+        <w:t xml:space="preserve"> </w:t>
+      </w:r>
+      <w:r>
+        <w:rPr>
+          <w:rFonts w:eastAsia="SimSun"/>
+          <w:lang w:eastAsia="zh-CN"/>
+        </w:rPr>
+        <w:t>show</w:t>
+      </w:r>
+      <w:r>
+        <w:rPr>
+          <w:rFonts w:eastAsia="SimSun" w:hint="eastAsia"/>
+          <w:lang w:eastAsia="zh-CN"/>
+        </w:rPr>
+        <w:t xml:space="preserve"> </w:t>
+      </w:r>
+      <w:proofErr w:type="spellStart"/>
+      <w:r>
+        <w:rPr>
+          <w:rFonts w:eastAsia="SimSun" w:hint="eastAsia"/>
+          <w:lang w:eastAsia="zh-CN"/>
+        </w:rPr>
+        <w:t>commitID</w:t>
+      </w:r>
+      <w:proofErr w:type="spellEnd"/>
+      <w:r>
+        <w:rPr>
+          <w:rFonts w:eastAsia="SimSun" w:hint="eastAsia"/>
+          <w:lang w:eastAsia="zh-CN"/>
+        </w:rPr>
+        <w:tab/>
+      </w:r>
+      <w:r>
+        <w:rPr>
+          <w:rFonts w:eastAsia="SimSun" w:hint="eastAsia"/>
+          <w:lang w:eastAsia="zh-CN"/>
+        </w:rPr>
+        <w:tab/>
+      </w:r>
+      <w:r>
+        <w:rPr>
+          <w:rFonts w:eastAsia="SimSun" w:hint="eastAsia"/>
+          <w:lang w:eastAsia="zh-CN"/>
+        </w:rPr>
+        <w:t>取得版本变更记录</w:t>
+      </w:r>
+    </w:p>
+    <w:p>
+      <w:pPr>
+        <w:rPr>
+          <w:rFonts w:eastAsia="SimSun"/>
+          <w:lang w:eastAsia="zh-CN"/>
+        </w:rPr>
+      </w:pPr>
+      <w:r>
+        <w:rPr>
+          <w:rFonts w:eastAsia="SimSun" w:hint="eastAsia"/>
+          <w:lang w:eastAsia="zh-CN"/>
+        </w:rPr>
+        <w:t xml:space="preserve">$ </w:t>
+      </w:r>
+      <w:proofErr w:type="gramStart"/>
+      <w:r>
+        <w:rPr>
+          <w:rFonts w:eastAsia="SimSun" w:hint="eastAsia"/>
+          <w:lang w:eastAsia="zh-CN"/>
+        </w:rPr>
+        <w:t>git</w:t>
+      </w:r>
+      <w:proofErr w:type="gramEnd"/>
+      <w:r>
+        <w:rPr>
+          <w:rFonts w:eastAsia="SimSun" w:hint="eastAsia"/>
+          <w:lang w:eastAsia="zh-CN"/>
+        </w:rPr>
+        <w:t xml:space="preserve"> cat-file newbranch3</w:t>
+      </w:r>
+      <w:r>
+        <w:rPr>
+          <w:rFonts w:eastAsia="SimSun"/>
+          <w:lang w:eastAsia="zh-CN"/>
+        </w:rPr>
+        <w:tab/>
         <w:t xml:space="preserve">$ git cat-file </w:t>
       </w:r>
-      <w:r>
-        <w:rPr>
-          <w:rFonts w:eastAsia="SimSun"/>
-          <w:lang w:eastAsia="zh-CN"/>
-        </w:rPr>
-        <w:t>–</w:t>
-      </w:r>
-      <w:r>
-        <w:rPr>
-          <w:rFonts w:eastAsia="SimSun" w:hint="eastAsia"/>
-          <w:lang w:eastAsia="zh-CN"/>
-        </w:rPr>
-        <w:t>p</w:t>
-      </w:r>
-      <w:r>
-        <w:rPr>
-          <w:rFonts w:eastAsia="SimSun" w:hint="eastAsia"/>
-          <w:lang w:eastAsia="zh-CN"/>
-        </w:rPr>
-        <w:t xml:space="preserve"> commitID</w:t>
-      </w:r>
-      <w:r>
-        <w:rPr>
-          <w:rFonts w:eastAsia="SimSun" w:hint="eastAsia"/>
+      <w:proofErr w:type="spellStart"/>
+      <w:r>
+        <w:rPr>
+          <w:rFonts w:eastAsia="SimSun"/>
+          <w:lang w:eastAsia="zh-CN"/>
+        </w:rPr>
+        <w:t>commitID</w:t>
+      </w:r>
+      <w:proofErr w:type="spellEnd"/>
+      <w:r>
+        <w:rPr>
+          <w:rFonts w:eastAsia="SimSun"/>
           <w:lang w:eastAsia="zh-CN"/>
         </w:rPr>
         <w:tab/>
       </w:r>
       <w:r>
         <w:rPr>
-          <w:rFonts w:eastAsia="SimSun" w:hint="eastAsia"/>
-          <w:lang w:eastAsia="zh-CN"/>
-        </w:rPr>
-        <w:t>取得</w:t>
-      </w:r>
-      <w:r>
-        <w:rPr>
-          <w:rFonts w:eastAsia="SimSun" w:hint="eastAsia"/>
-          <w:lang w:eastAsia="zh-CN"/>
-        </w:rPr>
-        <w:t>commit</w:t>
-      </w:r>
-      <w:r>
-        <w:rPr>
-          <w:rFonts w:eastAsia="SimSun" w:hint="eastAsia"/>
-          <w:lang w:eastAsia="zh-CN"/>
-        </w:rPr>
-        <w:t>物件内容</w:t>
-      </w:r>
-    </w:p>
-    <w:p>
-      <w:pPr>
-        <w:rPr>
-          <w:rFonts w:eastAsia="SimSun"/>
-          <w:lang w:eastAsia="zh-CN"/>
-        </w:rPr>
-      </w:pPr>
-      <w:r>
-        <w:rPr>
-          <w:rFonts w:eastAsia="SimSun" w:hint="eastAsia"/>
-          <w:lang w:eastAsia="zh-CN"/>
-        </w:rPr>
-        <w:t xml:space="preserve">$ git </w:t>
-      </w:r>
-      <w:r>
-        <w:rPr>
-          <w:rFonts w:eastAsia="SimSun"/>
-          <w:lang w:eastAsia="zh-CN"/>
-        </w:rPr>
-        <w:t>show</w:t>
-      </w:r>
-      <w:r>
-        <w:rPr>
-          <w:rFonts w:eastAsia="SimSun" w:hint="eastAsia"/>
-          <w:lang w:eastAsia="zh-CN"/>
-        </w:rPr>
-        <w:t xml:space="preserve"> commitID</w:t>
-      </w:r>
-      <w:r>
-        <w:rPr>
-          <w:rFonts w:eastAsia="SimSun" w:hint="eastAsia"/>
+          <w:rFonts w:eastAsia="SimSun"/>
           <w:lang w:eastAsia="zh-CN"/>
         </w:rPr>
         <w:tab/>
@@ -6635,57 +7535,6 @@
           <w:rFonts w:eastAsia="SimSun" w:hint="eastAsia"/>
           <w:lang w:eastAsia="zh-CN"/>
         </w:rPr>
-        <w:tab/>
-      </w:r>
-      <w:r>
-        <w:rPr>
-          <w:rFonts w:eastAsia="SimSun" w:hint="eastAsia"/>
-          <w:lang w:eastAsia="zh-CN"/>
-        </w:rPr>
-        <w:t>取得版本变更记录</w:t>
-      </w:r>
-    </w:p>
-    <w:p>
-      <w:pPr>
-        <w:rPr>
-          <w:rFonts w:eastAsia="SimSun"/>
-          <w:lang w:eastAsia="zh-CN"/>
-        </w:rPr>
-      </w:pPr>
-      <w:r>
-        <w:rPr>
-          <w:rFonts w:eastAsia="SimSun" w:hint="eastAsia"/>
-          <w:lang w:eastAsia="zh-CN"/>
-        </w:rPr>
-        <w:t>$ git cat-file newbranch3</w:t>
-      </w:r>
-      <w:r>
-        <w:rPr>
-          <w:rFonts w:eastAsia="SimSun"/>
-          <w:lang w:eastAsia="zh-CN"/>
-        </w:rPr>
-        <w:tab/>
-        <w:t>$ git cat-file commitID</w:t>
-      </w:r>
-      <w:r>
-        <w:rPr>
-          <w:rFonts w:eastAsia="SimSun"/>
-          <w:lang w:eastAsia="zh-CN"/>
-        </w:rPr>
-        <w:tab/>
-      </w:r>
-      <w:r>
-        <w:rPr>
-          <w:rFonts w:eastAsia="SimSun"/>
-          <w:lang w:eastAsia="zh-CN"/>
-        </w:rPr>
-        <w:tab/>
-      </w:r>
-      <w:r>
-        <w:rPr>
-          <w:rFonts w:eastAsia="SimSun" w:hint="eastAsia"/>
-          <w:lang w:eastAsia="zh-CN"/>
-        </w:rPr>
         <w:t>绝对名称和相对名称，执行得到相同结果</w:t>
       </w:r>
     </w:p>
@@ -6716,7 +7565,23 @@
           <w:rFonts w:eastAsia="SimSun" w:hint="eastAsia"/>
           <w:lang w:val="en-US" w:eastAsia="zh-CN"/>
         </w:rPr>
-        <w:t>.git\refs\</w:t>
+        <w:t>.</w:t>
+      </w:r>
+      <w:proofErr w:type="spellStart"/>
+      <w:r>
+        <w:rPr>
+          <w:rFonts w:eastAsia="SimSun" w:hint="eastAsia"/>
+          <w:lang w:val="en-US" w:eastAsia="zh-CN"/>
+        </w:rPr>
+        <w:t>git</w:t>
+      </w:r>
+      <w:proofErr w:type="spellEnd"/>
+      <w:r>
+        <w:rPr>
+          <w:rFonts w:eastAsia="SimSun" w:hint="eastAsia"/>
+          <w:lang w:val="en-US" w:eastAsia="zh-CN"/>
+        </w:rPr>
+        <w:t>\refs\</w:t>
       </w:r>
       <w:r>
         <w:rPr>
@@ -6759,7 +7624,23 @@
           <w:rFonts w:eastAsia="SimSun" w:hint="eastAsia"/>
           <w:lang w:val="en-US" w:eastAsia="zh-CN"/>
         </w:rPr>
-        <w:t>.git\refs</w:t>
+        <w:t>.</w:t>
+      </w:r>
+      <w:proofErr w:type="spellStart"/>
+      <w:r>
+        <w:rPr>
+          <w:rFonts w:eastAsia="SimSun" w:hint="eastAsia"/>
+          <w:lang w:val="en-US" w:eastAsia="zh-CN"/>
+        </w:rPr>
+        <w:t>git</w:t>
+      </w:r>
+      <w:proofErr w:type="spellEnd"/>
+      <w:r>
+        <w:rPr>
+          <w:rFonts w:eastAsia="SimSun" w:hint="eastAsia"/>
+          <w:lang w:val="en-US" w:eastAsia="zh-CN"/>
+        </w:rPr>
+        <w:t>\refs</w:t>
       </w:r>
       <w:r>
         <w:rPr>
@@ -6775,12 +7656,23 @@
         </w:rPr>
         <w:t>。输入</w:t>
       </w:r>
-      <w:r>
-        <w:rPr>
-          <w:rFonts w:eastAsia="SimSun" w:hint="eastAsia"/>
-          <w:lang w:val="en-US" w:eastAsia="zh-CN"/>
-        </w:rPr>
-        <w:t xml:space="preserve">git </w:t>
+      <w:proofErr w:type="spellStart"/>
+      <w:proofErr w:type="gramStart"/>
+      <w:r>
+        <w:rPr>
+          <w:rFonts w:eastAsia="SimSun" w:hint="eastAsia"/>
+          <w:lang w:val="en-US" w:eastAsia="zh-CN"/>
+        </w:rPr>
+        <w:t>git</w:t>
+      </w:r>
+      <w:proofErr w:type="spellEnd"/>
+      <w:proofErr w:type="gramEnd"/>
+      <w:r>
+        <w:rPr>
+          <w:rFonts w:eastAsia="SimSun" w:hint="eastAsia"/>
+          <w:lang w:val="en-US" w:eastAsia="zh-CN"/>
+        </w:rPr>
+        <w:t xml:space="preserve"> </w:t>
       </w:r>
       <w:r>
         <w:rPr>
@@ -6789,6 +7681,7 @@
         </w:rPr>
         <w:t xml:space="preserve">cat-files –p </w:t>
       </w:r>
+      <w:proofErr w:type="spellStart"/>
       <w:r>
         <w:rPr>
           <w:rFonts w:eastAsia="SimSun" w:hint="eastAsia"/>
@@ -6796,6 +7689,7 @@
         </w:rPr>
         <w:t>BranchName</w:t>
       </w:r>
+      <w:proofErr w:type="spellEnd"/>
       <w:r>
         <w:rPr>
           <w:rFonts w:eastAsia="SimSun" w:hint="eastAsia"/>
@@ -6803,6 +7697,7 @@
         </w:rPr>
         <w:t>，</w:t>
       </w:r>
+      <w:proofErr w:type="spellStart"/>
       <w:r>
         <w:rPr>
           <w:rFonts w:eastAsia="SimSun" w:hint="eastAsia"/>
@@ -6810,6 +7705,7 @@
         </w:rPr>
         <w:t>Git</w:t>
       </w:r>
+      <w:proofErr w:type="spellEnd"/>
       <w:r>
         <w:rPr>
           <w:rFonts w:eastAsia="SimSun" w:hint="eastAsia"/>
@@ -6817,6 +7713,7 @@
         </w:rPr>
         <w:t>会寻找“参照名称文档”，取出内容（即</w:t>
       </w:r>
+      <w:proofErr w:type="spellStart"/>
       <w:r>
         <w:rPr>
           <w:rFonts w:eastAsia="SimSun" w:hint="eastAsia"/>
@@ -6824,6 +7721,7 @@
         </w:rPr>
         <w:t>Git</w:t>
       </w:r>
+      <w:proofErr w:type="spellEnd"/>
       <w:r>
         <w:rPr>
           <w:rFonts w:eastAsia="SimSun" w:hint="eastAsia"/>
@@ -6844,7 +7742,23 @@
           <w:rFonts w:hint="eastAsia"/>
           <w:lang w:val="en-US" w:eastAsia="zh-CN"/>
         </w:rPr>
-        <w:t>.git/refs/heads/</w:t>
+        <w:t>.</w:t>
+      </w:r>
+      <w:proofErr w:type="spellStart"/>
+      <w:r>
+        <w:rPr>
+          <w:rFonts w:hint="eastAsia"/>
+          <w:lang w:val="en-US" w:eastAsia="zh-CN"/>
+        </w:rPr>
+        <w:t>git</w:t>
+      </w:r>
+      <w:proofErr w:type="spellEnd"/>
+      <w:r>
+        <w:rPr>
+          <w:rFonts w:hint="eastAsia"/>
+          <w:lang w:val="en-US" w:eastAsia="zh-CN"/>
+        </w:rPr>
+        <w:t>/refs/heads/</w:t>
       </w:r>
     </w:p>
     <w:p>
@@ -6859,7 +7773,23 @@
           <w:rFonts w:hint="eastAsia"/>
           <w:lang w:val="en-US" w:eastAsia="zh-CN"/>
         </w:rPr>
-        <w:t>.git/refs/remotes/</w:t>
+        <w:t>.</w:t>
+      </w:r>
+      <w:proofErr w:type="spellStart"/>
+      <w:r>
+        <w:rPr>
+          <w:rFonts w:hint="eastAsia"/>
+          <w:lang w:val="en-US" w:eastAsia="zh-CN"/>
+        </w:rPr>
+        <w:t>git</w:t>
+      </w:r>
+      <w:proofErr w:type="spellEnd"/>
+      <w:r>
+        <w:rPr>
+          <w:rFonts w:hint="eastAsia"/>
+          <w:lang w:val="en-US" w:eastAsia="zh-CN"/>
+        </w:rPr>
+        <w:t>/refs/remotes/</w:t>
       </w:r>
     </w:p>
     <w:p>
@@ -6875,7 +7805,23 @@
           <w:rFonts w:hint="eastAsia"/>
           <w:lang w:val="en-US" w:eastAsia="zh-CN"/>
         </w:rPr>
-        <w:t>.git/refs/tags/</w:t>
+        <w:t>.</w:t>
+      </w:r>
+      <w:proofErr w:type="spellStart"/>
+      <w:r>
+        <w:rPr>
+          <w:rFonts w:hint="eastAsia"/>
+          <w:lang w:val="en-US" w:eastAsia="zh-CN"/>
+        </w:rPr>
+        <w:t>git</w:t>
+      </w:r>
+      <w:proofErr w:type="spellEnd"/>
+      <w:r>
+        <w:rPr>
+          <w:rFonts w:hint="eastAsia"/>
+          <w:lang w:val="en-US" w:eastAsia="zh-CN"/>
+        </w:rPr>
+        <w:t>/refs/tags/</w:t>
       </w:r>
     </w:p>
     <w:p>
@@ -6893,6 +7839,7 @@
         </w:rPr>
         <w:t xml:space="preserve">9.3 </w:t>
       </w:r>
+      <w:proofErr w:type="gramStart"/>
       <w:r>
         <w:rPr>
           <w:rFonts w:eastAsia="SimSun" w:hint="eastAsia"/>
@@ -6905,7 +7852,24 @@
           <w:rFonts w:eastAsia="SimSun" w:hint="eastAsia"/>
           <w:lang w:val="en-US" w:eastAsia="zh-CN"/>
         </w:rPr>
-        <w:t>(symref)</w:t>
+        <w:t>(</w:t>
+      </w:r>
+      <w:proofErr w:type="spellStart"/>
+      <w:proofErr w:type="gramEnd"/>
+      <w:r>
+        <w:rPr>
+          <w:rFonts w:eastAsia="SimSun" w:hint="eastAsia"/>
+          <w:lang w:val="en-US" w:eastAsia="zh-CN"/>
+        </w:rPr>
+        <w:t>symref</w:t>
+      </w:r>
+      <w:proofErr w:type="spellEnd"/>
+      <w:r>
+        <w:rPr>
+          <w:rFonts w:eastAsia="SimSun" w:hint="eastAsia"/>
+          <w:lang w:val="en-US" w:eastAsia="zh-CN"/>
+        </w:rPr>
+        <w:t>)</w:t>
       </w:r>
     </w:p>
     <w:p>
@@ -6927,7 +7891,23 @@
           <w:rFonts w:eastAsia="SimSun" w:hint="eastAsia"/>
           <w:lang w:val="en-US" w:eastAsia="zh-CN"/>
         </w:rPr>
-        <w:t>(symref)</w:t>
+        <w:t>(</w:t>
+      </w:r>
+      <w:proofErr w:type="spellStart"/>
+      <w:r>
+        <w:rPr>
+          <w:rFonts w:eastAsia="SimSun" w:hint="eastAsia"/>
+          <w:lang w:val="en-US" w:eastAsia="zh-CN"/>
+        </w:rPr>
+        <w:t>symref</w:t>
+      </w:r>
+      <w:proofErr w:type="spellEnd"/>
+      <w:r>
+        <w:rPr>
+          <w:rFonts w:eastAsia="SimSun" w:hint="eastAsia"/>
+          <w:lang w:val="en-US" w:eastAsia="zh-CN"/>
+        </w:rPr>
+        <w:t>)</w:t>
       </w:r>
       <w:r>
         <w:rPr>
@@ -6970,7 +7950,39 @@
           <w:rFonts w:eastAsia="SimSun" w:hint="eastAsia"/>
           <w:lang w:val="en-US" w:eastAsia="zh-CN"/>
         </w:rPr>
-        <w:t>$ type .git\HEAD</w:t>
+        <w:t xml:space="preserve">$ </w:t>
+      </w:r>
+      <w:proofErr w:type="gramStart"/>
+      <w:r>
+        <w:rPr>
+          <w:rFonts w:eastAsia="SimSun" w:hint="eastAsia"/>
+          <w:lang w:val="en-US" w:eastAsia="zh-CN"/>
+        </w:rPr>
+        <w:t>type</w:t>
+      </w:r>
+      <w:proofErr w:type="gramEnd"/>
+      <w:r>
+        <w:rPr>
+          <w:rFonts w:eastAsia="SimSun" w:hint="eastAsia"/>
+          <w:lang w:val="en-US" w:eastAsia="zh-CN"/>
+        </w:rPr>
+        <w:t xml:space="preserve"> .</w:t>
+      </w:r>
+      <w:proofErr w:type="spellStart"/>
+      <w:r>
+        <w:rPr>
+          <w:rFonts w:eastAsia="SimSun" w:hint="eastAsia"/>
+          <w:lang w:val="en-US" w:eastAsia="zh-CN"/>
+        </w:rPr>
+        <w:t>git</w:t>
+      </w:r>
+      <w:proofErr w:type="spellEnd"/>
+      <w:r>
+        <w:rPr>
+          <w:rFonts w:eastAsia="SimSun" w:hint="eastAsia"/>
+          <w:lang w:val="en-US" w:eastAsia="zh-CN"/>
+        </w:rPr>
+        <w:t>\HEAD</w:t>
       </w:r>
       <w:r>
         <w:rPr>
@@ -7033,12 +8045,21 @@
           <w:lang w:val="en-US" w:eastAsia="zh-CN"/>
         </w:rPr>
       </w:pPr>
-      <w:r>
-        <w:rPr>
-          <w:rFonts w:eastAsia="SimSun" w:hint="eastAsia"/>
-          <w:lang w:val="en-US" w:eastAsia="zh-CN"/>
-        </w:rPr>
-        <w:t>git commit</w:t>
+      <w:proofErr w:type="spellStart"/>
+      <w:r>
+        <w:rPr>
+          <w:rFonts w:eastAsia="SimSun" w:hint="eastAsia"/>
+          <w:lang w:val="en-US" w:eastAsia="zh-CN"/>
+        </w:rPr>
+        <w:t>git</w:t>
+      </w:r>
+      <w:proofErr w:type="spellEnd"/>
+      <w:r>
+        <w:rPr>
+          <w:rFonts w:eastAsia="SimSun" w:hint="eastAsia"/>
+          <w:lang w:val="en-US" w:eastAsia="zh-CN"/>
+        </w:rPr>
+        <w:t xml:space="preserve"> commit</w:t>
       </w:r>
       <w:r>
         <w:rPr>
@@ -7169,12 +8190,21 @@
         </w:rPr>
         <w:t>远端储存库时，可能会使用</w:t>
       </w:r>
-      <w:r>
-        <w:rPr>
-          <w:rFonts w:eastAsia="SimSun" w:hint="eastAsia"/>
-          <w:lang w:val="en-US" w:eastAsia="zh-CN"/>
-        </w:rPr>
-        <w:t>git fetch</w:t>
+      <w:proofErr w:type="spellStart"/>
+      <w:r>
+        <w:rPr>
+          <w:rFonts w:eastAsia="SimSun" w:hint="eastAsia"/>
+          <w:lang w:val="en-US" w:eastAsia="zh-CN"/>
+        </w:rPr>
+        <w:t>git</w:t>
+      </w:r>
+      <w:proofErr w:type="spellEnd"/>
+      <w:r>
+        <w:rPr>
+          <w:rFonts w:eastAsia="SimSun" w:hint="eastAsia"/>
+          <w:lang w:val="en-US" w:eastAsia="zh-CN"/>
+        </w:rPr>
+        <w:t xml:space="preserve"> fetch</w:t>
       </w:r>
       <w:r>
         <w:rPr>
@@ -7318,12 +8348,23 @@
           <w:lang w:val="en-US" w:eastAsia="zh-CN"/>
         </w:rPr>
       </w:pPr>
-      <w:r>
-        <w:rPr>
-          <w:rFonts w:eastAsia="SimSun" w:hint="eastAsia"/>
-          <w:lang w:val="en-US" w:eastAsia="zh-CN"/>
-        </w:rPr>
-        <w:t>git update-ref</w:t>
+      <w:proofErr w:type="spellStart"/>
+      <w:proofErr w:type="gramStart"/>
+      <w:r>
+        <w:rPr>
+          <w:rFonts w:eastAsia="SimSun" w:hint="eastAsia"/>
+          <w:lang w:val="en-US" w:eastAsia="zh-CN"/>
+        </w:rPr>
+        <w:t>git</w:t>
+      </w:r>
+      <w:proofErr w:type="spellEnd"/>
+      <w:proofErr w:type="gramEnd"/>
+      <w:r>
+        <w:rPr>
+          <w:rFonts w:eastAsia="SimSun" w:hint="eastAsia"/>
+          <w:lang w:val="en-US" w:eastAsia="zh-CN"/>
+        </w:rPr>
+        <w:t xml:space="preserve"> update-ref</w:t>
       </w:r>
       <w:r>
         <w:rPr>
@@ -7345,8 +8386,43 @@
           <w:rFonts w:eastAsia="SimSun" w:hint="eastAsia"/>
           <w:lang w:val="en-US" w:eastAsia="zh-CN"/>
         </w:rPr>
-        <w:t xml:space="preserve">$ git update-ref NewRefName </w:t>
-      </w:r>
+        <w:t xml:space="preserve">$ </w:t>
+      </w:r>
+      <w:proofErr w:type="spellStart"/>
+      <w:proofErr w:type="gramStart"/>
+      <w:r>
+        <w:rPr>
+          <w:rFonts w:eastAsia="SimSun" w:hint="eastAsia"/>
+          <w:lang w:val="en-US" w:eastAsia="zh-CN"/>
+        </w:rPr>
+        <w:t>git</w:t>
+      </w:r>
+      <w:proofErr w:type="spellEnd"/>
+      <w:proofErr w:type="gramEnd"/>
+      <w:r>
+        <w:rPr>
+          <w:rFonts w:eastAsia="SimSun" w:hint="eastAsia"/>
+          <w:lang w:val="en-US" w:eastAsia="zh-CN"/>
+        </w:rPr>
+        <w:t xml:space="preserve"> update-ref </w:t>
+      </w:r>
+      <w:proofErr w:type="spellStart"/>
+      <w:r>
+        <w:rPr>
+          <w:rFonts w:eastAsia="SimSun" w:hint="eastAsia"/>
+          <w:lang w:val="en-US" w:eastAsia="zh-CN"/>
+        </w:rPr>
+        <w:t>NewRefName</w:t>
+      </w:r>
+      <w:proofErr w:type="spellEnd"/>
+      <w:r>
+        <w:rPr>
+          <w:rFonts w:eastAsia="SimSun" w:hint="eastAsia"/>
+          <w:lang w:val="en-US" w:eastAsia="zh-CN"/>
+        </w:rPr>
+        <w:t xml:space="preserve"> </w:t>
+      </w:r>
+      <w:proofErr w:type="spellStart"/>
       <w:r>
         <w:rPr>
           <w:rFonts w:eastAsia="SimSun" w:hint="eastAsia"/>
@@ -7354,6 +8430,7 @@
         </w:rPr>
         <w:t>commitID</w:t>
       </w:r>
+      <w:proofErr w:type="spellEnd"/>
     </w:p>
     <w:p>
       <w:pPr>
@@ -7378,6 +8455,7 @@
         </w:rPr>
         <w:t>：可以指向任意</w:t>
       </w:r>
+      <w:proofErr w:type="spellStart"/>
       <w:r>
         <w:rPr>
           <w:rFonts w:eastAsia="SimSun" w:hint="eastAsia"/>
@@ -7385,6 +8463,7 @@
         </w:rPr>
         <w:t>Git</w:t>
       </w:r>
+      <w:proofErr w:type="spellEnd"/>
       <w:r>
         <w:rPr>
           <w:rFonts w:eastAsia="SimSun" w:hint="eastAsia"/>
@@ -7434,13 +8513,23 @@
         </w:rPr>
         <w:t>，如</w:t>
       </w:r>
-      <w:r>
-        <w:rPr>
-          <w:rFonts w:eastAsia="SimSun" w:hint="eastAsia"/>
-          <w:lang w:val="en-US" w:eastAsia="zh-CN"/>
-        </w:rPr>
-        <w:t>git update-ref refs/</w:t>
-      </w:r>
+      <w:proofErr w:type="spellStart"/>
+      <w:r>
+        <w:rPr>
+          <w:rFonts w:eastAsia="SimSun" w:hint="eastAsia"/>
+          <w:lang w:val="en-US" w:eastAsia="zh-CN"/>
+        </w:rPr>
+        <w:t>git</w:t>
+      </w:r>
+      <w:proofErr w:type="spellEnd"/>
+      <w:r>
+        <w:rPr>
+          <w:rFonts w:eastAsia="SimSun" w:hint="eastAsia"/>
+          <w:lang w:val="en-US" w:eastAsia="zh-CN"/>
+        </w:rPr>
+        <w:t xml:space="preserve"> update-ref refs/</w:t>
+      </w:r>
+      <w:proofErr w:type="spellStart"/>
       <w:r>
         <w:rPr>
           <w:rFonts w:eastAsia="SimSun" w:hint="eastAsia"/>
@@ -7455,12 +8544,29 @@
         </w:rPr>
         <w:t>RefName</w:t>
       </w:r>
-      <w:r>
-        <w:rPr>
-          <w:rFonts w:eastAsia="SimSun" w:hint="eastAsia"/>
-          <w:lang w:val="en-US" w:eastAsia="zh-CN"/>
-        </w:rPr>
-        <w:t xml:space="preserve"> [objectID]</w:t>
+      <w:proofErr w:type="spellEnd"/>
+      <w:r>
+        <w:rPr>
+          <w:rFonts w:eastAsia="SimSun" w:hint="eastAsia"/>
+          <w:lang w:val="en-US" w:eastAsia="zh-CN"/>
+        </w:rPr>
+        <w:t xml:space="preserve"> [</w:t>
+      </w:r>
+      <w:proofErr w:type="spellStart"/>
+      <w:r>
+        <w:rPr>
+          <w:rFonts w:eastAsia="SimSun" w:hint="eastAsia"/>
+          <w:lang w:val="en-US" w:eastAsia="zh-CN"/>
+        </w:rPr>
+        <w:t>objectID</w:t>
+      </w:r>
+      <w:proofErr w:type="spellEnd"/>
+      <w:r>
+        <w:rPr>
+          <w:rFonts w:eastAsia="SimSun" w:hint="eastAsia"/>
+          <w:lang w:val="en-US" w:eastAsia="zh-CN"/>
+        </w:rPr>
+        <w:t>]</w:t>
       </w:r>
     </w:p>
     <w:p>
@@ -7485,6 +8591,7 @@
         </w:rPr>
         <w:t>认识</w:t>
       </w:r>
+      <w:proofErr w:type="spellStart"/>
       <w:r>
         <w:rPr>
           <w:rFonts w:eastAsia="SimSun" w:hint="eastAsia"/>
@@ -7492,6 +8599,7 @@
         </w:rPr>
         <w:t>Git</w:t>
       </w:r>
+      <w:proofErr w:type="spellEnd"/>
       <w:r>
         <w:rPr>
           <w:rFonts w:eastAsia="SimSun" w:hint="eastAsia"/>
@@ -7504,7 +8612,7 @@
       <w:pPr>
         <w:pStyle w:val="Heading2"/>
         <w:rPr>
-          <w:rFonts w:eastAsia="SimSun" w:hint="eastAsia"/>
+          <w:rFonts w:eastAsia="SimSun"/>
           <w:lang w:val="en-US" w:eastAsia="zh-CN"/>
         </w:rPr>
       </w:pPr>
@@ -7526,7 +8634,7 @@
     <w:p>
       <w:pPr>
         <w:rPr>
-          <w:rFonts w:eastAsia="SimSun" w:hint="eastAsia"/>
+          <w:rFonts w:eastAsia="SimSun"/>
           <w:lang w:val="en-US" w:eastAsia="zh-CN"/>
         </w:rPr>
       </w:pPr>
@@ -7571,7 +8679,7 @@
     <w:p>
       <w:pPr>
         <w:rPr>
-          <w:rFonts w:eastAsia="SimSun" w:hint="eastAsia"/>
+          <w:rFonts w:eastAsia="SimSun"/>
           <w:lang w:val="en-US" w:eastAsia="zh-CN"/>
         </w:rPr>
       </w:pPr>
@@ -7636,7 +8744,7 @@
     <w:p>
       <w:pPr>
         <w:rPr>
-          <w:rFonts w:eastAsia="SimSun" w:hint="eastAsia"/>
+          <w:rFonts w:eastAsia="SimSun"/>
           <w:lang w:val="en-US" w:eastAsia="zh-CN"/>
         </w:rPr>
       </w:pPr>
@@ -7687,7 +8795,7 @@
       <w:pPr>
         <w:pStyle w:val="Heading2"/>
         <w:rPr>
-          <w:rFonts w:eastAsia="SimSun" w:hint="eastAsia"/>
+          <w:rFonts w:eastAsia="SimSun"/>
           <w:lang w:val="en-US" w:eastAsia="zh-CN"/>
         </w:rPr>
       </w:pPr>
@@ -7709,7 +8817,7 @@
     <w:p>
       <w:pPr>
         <w:rPr>
-          <w:rFonts w:eastAsia="SimSun" w:hint="eastAsia"/>
+          <w:rFonts w:eastAsia="SimSun"/>
           <w:lang w:val="en-US" w:eastAsia="zh-CN"/>
         </w:rPr>
       </w:pPr>
@@ -7720,12 +8828,21 @@
         </w:rPr>
         <w:t>常见</w:t>
       </w:r>
-      <w:r>
-        <w:rPr>
-          <w:rFonts w:eastAsia="SimSun" w:hint="eastAsia"/>
-          <w:lang w:val="en-US" w:eastAsia="zh-CN"/>
-        </w:rPr>
-        <w:t>Git repository</w:t>
+      <w:proofErr w:type="spellStart"/>
+      <w:r>
+        <w:rPr>
+          <w:rFonts w:eastAsia="SimSun" w:hint="eastAsia"/>
+          <w:lang w:val="en-US" w:eastAsia="zh-CN"/>
+        </w:rPr>
+        <w:t>Git</w:t>
+      </w:r>
+      <w:proofErr w:type="spellEnd"/>
+      <w:r>
+        <w:rPr>
+          <w:rFonts w:eastAsia="SimSun" w:hint="eastAsia"/>
+          <w:lang w:val="en-US" w:eastAsia="zh-CN"/>
+        </w:rPr>
+        <w:t xml:space="preserve"> repository</w:t>
       </w:r>
       <w:r>
         <w:rPr>
@@ -7837,7 +8954,7 @@
       <w:pPr>
         <w:pStyle w:val="Heading2"/>
         <w:rPr>
-          <w:rFonts w:eastAsia="SimSun" w:hint="eastAsia"/>
+          <w:rFonts w:eastAsia="SimSun"/>
           <w:lang w:val="en-US" w:eastAsia="zh-CN"/>
         </w:rPr>
       </w:pPr>
@@ -7872,7 +8989,7 @@
     <w:p>
       <w:pPr>
         <w:rPr>
-          <w:rFonts w:eastAsia="SimSun" w:hint="eastAsia"/>
+          <w:rFonts w:eastAsia="SimSun"/>
           <w:lang w:val="en-US" w:eastAsia="zh-CN"/>
         </w:rPr>
       </w:pPr>
@@ -7908,7 +9025,7 @@
     <w:p>
       <w:pPr>
         <w:rPr>
-          <w:rFonts w:eastAsia="SimSun" w:hint="eastAsia"/>
+          <w:rFonts w:eastAsia="SimSun"/>
           <w:lang w:val="en-US" w:eastAsia="zh-CN"/>
         </w:rPr>
       </w:pPr>
@@ -7944,7 +9061,7 @@
     <w:p>
       <w:pPr>
         <w:rPr>
-          <w:rFonts w:eastAsia="SimSun" w:hint="eastAsia"/>
+          <w:rFonts w:eastAsia="SimSun"/>
           <w:lang w:val="en-US" w:eastAsia="zh-CN"/>
         </w:rPr>
       </w:pPr>
@@ -7996,7 +9113,7 @@
     <w:p>
       <w:pPr>
         <w:rPr>
-          <w:rFonts w:eastAsia="SimSun" w:hint="eastAsia"/>
+          <w:rFonts w:eastAsia="SimSun"/>
           <w:lang w:val="en-US" w:eastAsia="zh-CN"/>
         </w:rPr>
       </w:pPr>
@@ -8059,16 +9176,32 @@
       <w:pPr>
         <w:pStyle w:val="Heading2"/>
         <w:rPr>
-          <w:rFonts w:eastAsia="SimSun" w:hint="eastAsia"/>
-          <w:lang w:val="en-US" w:eastAsia="zh-CN"/>
-        </w:rPr>
-      </w:pPr>
-      <w:r>
-        <w:rPr>
-          <w:rFonts w:eastAsia="SimSun" w:hint="eastAsia"/>
-          <w:lang w:val="en-US" w:eastAsia="zh-CN"/>
-        </w:rPr>
-        <w:t>10.4 git rev-parse</w:t>
+          <w:rFonts w:eastAsia="SimSun"/>
+          <w:lang w:val="en-US" w:eastAsia="zh-CN"/>
+        </w:rPr>
+      </w:pPr>
+      <w:r>
+        <w:rPr>
+          <w:rFonts w:eastAsia="SimSun" w:hint="eastAsia"/>
+          <w:lang w:val="en-US" w:eastAsia="zh-CN"/>
+        </w:rPr>
+        <w:t xml:space="preserve">10.4 </w:t>
+      </w:r>
+      <w:proofErr w:type="spellStart"/>
+      <w:r>
+        <w:rPr>
+          <w:rFonts w:eastAsia="SimSun" w:hint="eastAsia"/>
+          <w:lang w:val="en-US" w:eastAsia="zh-CN"/>
+        </w:rPr>
+        <w:t>git</w:t>
+      </w:r>
+      <w:proofErr w:type="spellEnd"/>
+      <w:r>
+        <w:rPr>
+          <w:rFonts w:eastAsia="SimSun" w:hint="eastAsia"/>
+          <w:lang w:val="en-US" w:eastAsia="zh-CN"/>
+        </w:rPr>
+        <w:t xml:space="preserve"> rev-parse</w:t>
       </w:r>
       <w:r>
         <w:rPr>
@@ -8081,7 +9214,7 @@
     <w:p>
       <w:pPr>
         <w:rPr>
-          <w:rFonts w:eastAsia="SimSun" w:hint="eastAsia"/>
+          <w:rFonts w:eastAsia="SimSun"/>
           <w:lang w:val="en-US" w:eastAsia="zh-CN"/>
         </w:rPr>
       </w:pPr>
@@ -8114,8 +9247,89 @@
         </w:rPr>
         <w:t>暂存工作目录与索引的变更状态</w:t>
       </w:r>
+    </w:p>
+    <w:p>
+      <w:pPr>
+        <w:rPr>
+          <w:rFonts w:eastAsia="SimSun" w:hint="eastAsia"/>
+          <w:lang w:val="en-US" w:eastAsia="zh-CN"/>
+        </w:rPr>
+      </w:pPr>
+      <w:r>
+        <w:rPr>
+          <w:rFonts w:eastAsia="SimSun" w:hint="eastAsia"/>
+          <w:lang w:val="en-US" w:eastAsia="zh-CN"/>
+        </w:rPr>
+        <w:t>某个系统，开发到一半，被老板、客户“</w:t>
+      </w:r>
+      <w:r>
+        <w:rPr>
+          <w:rFonts w:eastAsia="SimSun" w:hint="eastAsia"/>
+          <w:lang w:val="en-US" w:eastAsia="zh-CN"/>
+        </w:rPr>
+        <w:t>插</w:t>
+      </w:r>
+      <w:r>
+        <w:rPr>
+          <w:rFonts w:eastAsia="SimSun" w:hint="eastAsia"/>
+          <w:lang w:val="en-US" w:eastAsia="zh-CN"/>
+        </w:rPr>
+        <w:t>单”</w:t>
+      </w:r>
+      <w:r>
+        <w:rPr>
+          <w:rFonts w:eastAsia="SimSun" w:hint="eastAsia"/>
+          <w:lang w:val="en-US" w:eastAsia="zh-CN"/>
+        </w:rPr>
+        <w:t>，紧急修正一个现有</w:t>
+      </w:r>
+      <w:r>
+        <w:rPr>
+          <w:rFonts w:eastAsia="SimSun" w:hint="eastAsia"/>
+          <w:lang w:val="en-US" w:eastAsia="zh-CN"/>
+        </w:rPr>
+        <w:t>Bug</w:t>
+      </w:r>
+      <w:r>
+        <w:rPr>
+          <w:rFonts w:eastAsia="SimSun" w:hint="eastAsia"/>
+          <w:lang w:val="en-US" w:eastAsia="zh-CN"/>
+        </w:rPr>
+        <w:t>或添加一个功能：</w:t>
+      </w:r>
       <w:bookmarkStart w:id="0" w:name="_GoBack"/>
+      <w:r>
+        <w:rPr>
+          <w:rFonts w:eastAsia="SimSun" w:hint="eastAsia"/>
+          <w:color w:val="FF0000"/>
+          <w:lang w:val="en-US" w:eastAsia="zh-CN"/>
+        </w:rPr>
+        <w:t>未完成的软件开发状态外加紧急调整的需求</w:t>
+      </w:r>
       <w:bookmarkEnd w:id="0"/>
+      <w:r>
+        <w:rPr>
+          <w:rFonts w:eastAsia="SimSun" w:hint="eastAsia"/>
+          <w:lang w:val="en-US" w:eastAsia="zh-CN"/>
+        </w:rPr>
+        <w:t>。</w:t>
+      </w:r>
+      <w:proofErr w:type="spellStart"/>
+      <w:r>
+        <w:rPr>
+          <w:rFonts w:eastAsia="SimSun" w:hint="eastAsia"/>
+          <w:lang w:val="en-US" w:eastAsia="zh-CN"/>
+        </w:rPr>
+        <w:t>Git</w:t>
+      </w:r>
+      <w:proofErr w:type="spellEnd"/>
+      <w:r>
+        <w:rPr>
+          <w:rFonts w:eastAsia="SimSun" w:hint="eastAsia"/>
+          <w:lang w:val="en-US" w:eastAsia="zh-CN"/>
+        </w:rPr>
+        <w:t>可以很好地帮助你。</w:t>
+      </w:r>
     </w:p>
     <w:sectPr>
       <w:pgSz w:w="11906" w:h="16838"/>

</xml_diff>

<commit_message>
version 6: Git study.docx update
</commit_message>
<xml_diff>
--- a/Git study.docx
+++ b/Git study.docx
@@ -9230,7 +9230,7 @@
       <w:pPr>
         <w:pStyle w:val="Heading1"/>
         <w:rPr>
-          <w:rFonts w:eastAsia="SimSun" w:hint="eastAsia"/>
+          <w:rFonts w:eastAsia="SimSun"/>
           <w:lang w:val="en-US" w:eastAsia="zh-CN"/>
         </w:rPr>
       </w:pPr>
@@ -9297,39 +9297,942 @@
         </w:rPr>
         <w:t>或添加一个功能：</w:t>
       </w:r>
+      <w:r>
+        <w:rPr>
+          <w:rFonts w:eastAsia="SimSun" w:hint="eastAsia"/>
+          <w:color w:val="FF0000"/>
+          <w:lang w:val="en-US" w:eastAsia="zh-CN"/>
+        </w:rPr>
+        <w:t>未完成的软件开发状态外加紧急调整的需求</w:t>
+      </w:r>
+      <w:r>
+        <w:rPr>
+          <w:rFonts w:eastAsia="SimSun" w:hint="eastAsia"/>
+          <w:lang w:val="en-US" w:eastAsia="zh-CN"/>
+        </w:rPr>
+        <w:t>。</w:t>
+      </w:r>
+      <w:proofErr w:type="spellStart"/>
+      <w:r>
+        <w:rPr>
+          <w:rFonts w:eastAsia="SimSun" w:hint="eastAsia"/>
+          <w:lang w:val="en-US" w:eastAsia="zh-CN"/>
+        </w:rPr>
+        <w:t>Git</w:t>
+      </w:r>
+      <w:proofErr w:type="spellEnd"/>
+      <w:r>
+        <w:rPr>
+          <w:rFonts w:eastAsia="SimSun" w:hint="eastAsia"/>
+          <w:lang w:val="en-US" w:eastAsia="zh-CN"/>
+        </w:rPr>
+        <w:t>可以很好地帮助你。</w:t>
+      </w:r>
+    </w:p>
+    <w:p>
+      <w:pPr>
+        <w:pStyle w:val="Heading2"/>
+        <w:rPr>
+          <w:rFonts w:eastAsia="SimSun" w:hint="eastAsia"/>
+          <w:lang w:val="en-US" w:eastAsia="zh-CN"/>
+        </w:rPr>
+      </w:pPr>
+      <w:r>
+        <w:rPr>
+          <w:rFonts w:eastAsia="SimSun" w:hint="eastAsia"/>
+          <w:lang w:val="en-US" w:eastAsia="zh-CN"/>
+        </w:rPr>
+        <w:lastRenderedPageBreak/>
+        <w:t xml:space="preserve">11.1 </w:t>
+      </w:r>
+      <w:proofErr w:type="spellStart"/>
+      <w:r>
+        <w:rPr>
+          <w:rFonts w:eastAsia="SimSun" w:hint="eastAsia"/>
+          <w:lang w:val="en-US" w:eastAsia="zh-CN"/>
+        </w:rPr>
+        <w:t>Git</w:t>
+      </w:r>
+      <w:proofErr w:type="spellEnd"/>
+      <w:r>
+        <w:rPr>
+          <w:rFonts w:eastAsia="SimSun" w:hint="eastAsia"/>
+          <w:lang w:val="en-US" w:eastAsia="zh-CN"/>
+        </w:rPr>
+        <w:t xml:space="preserve"> stash</w:t>
+      </w:r>
+      <w:r>
+        <w:rPr>
+          <w:rFonts w:eastAsia="SimSun" w:hint="eastAsia"/>
+          <w:lang w:val="en-US" w:eastAsia="zh-CN"/>
+        </w:rPr>
+        <w:t>指令</w:t>
+      </w:r>
+    </w:p>
+    <w:p>
+      <w:pPr>
+        <w:rPr>
+          <w:rFonts w:eastAsia="SimSun" w:hint="eastAsia"/>
+          <w:lang w:val="en-US" w:eastAsia="zh-CN"/>
+        </w:rPr>
+      </w:pPr>
+      <w:proofErr w:type="spellStart"/>
+      <w:r>
+        <w:rPr>
+          <w:rFonts w:eastAsia="SimSun" w:hint="eastAsia"/>
+          <w:lang w:val="en-US" w:eastAsia="zh-CN"/>
+        </w:rPr>
+        <w:t>Git</w:t>
+      </w:r>
+      <w:proofErr w:type="spellEnd"/>
+      <w:r>
+        <w:rPr>
+          <w:rFonts w:eastAsia="SimSun" w:hint="eastAsia"/>
+          <w:lang w:val="en-US" w:eastAsia="zh-CN"/>
+        </w:rPr>
+        <w:t>版控，工作目录：有改到一半，还没完成的档案（</w:t>
+      </w:r>
+      <w:proofErr w:type="spellStart"/>
+      <w:r>
+        <w:rPr>
+          <w:rFonts w:eastAsia="SimSun" w:hint="eastAsia"/>
+          <w:lang w:val="en-US" w:eastAsia="zh-CN"/>
+        </w:rPr>
+        <w:t>unstaged</w:t>
+      </w:r>
+      <w:proofErr w:type="spellEnd"/>
+      <w:r>
+        <w:rPr>
+          <w:rFonts w:eastAsia="SimSun" w:hint="eastAsia"/>
+          <w:lang w:val="en-US" w:eastAsia="zh-CN"/>
+        </w:rPr>
+        <w:t>），也有新增还没加入的档案（</w:t>
+      </w:r>
+      <w:r>
+        <w:rPr>
+          <w:rFonts w:eastAsia="SimSun" w:hint="eastAsia"/>
+          <w:lang w:val="en-US" w:eastAsia="zh-CN"/>
+        </w:rPr>
+        <w:t>untracked</w:t>
+      </w:r>
+      <w:r>
+        <w:rPr>
+          <w:rFonts w:eastAsia="SimSun" w:hint="eastAsia"/>
+          <w:lang w:val="en-US" w:eastAsia="zh-CN"/>
+        </w:rPr>
+        <w:t>）</w:t>
+      </w:r>
+      <w:r>
+        <w:rPr>
+          <w:rFonts w:eastAsia="SimSun" w:hint="eastAsia"/>
+          <w:lang w:val="en-US" w:eastAsia="zh-CN"/>
+        </w:rPr>
+        <w:t>；索引：打算通过</w:t>
+      </w:r>
+      <w:proofErr w:type="spellStart"/>
+      <w:r>
+        <w:rPr>
+          <w:rFonts w:eastAsia="SimSun" w:hint="eastAsia"/>
+          <w:lang w:val="en-US" w:eastAsia="zh-CN"/>
+        </w:rPr>
+        <w:t>git</w:t>
+      </w:r>
+      <w:proofErr w:type="spellEnd"/>
+      <w:r>
+        <w:rPr>
+          <w:rFonts w:eastAsia="SimSun" w:hint="eastAsia"/>
+          <w:lang w:val="en-US" w:eastAsia="zh-CN"/>
+        </w:rPr>
+        <w:t xml:space="preserve"> commit</w:t>
+      </w:r>
+      <w:r>
+        <w:rPr>
+          <w:rFonts w:eastAsia="SimSun" w:hint="eastAsia"/>
+          <w:lang w:val="en-US" w:eastAsia="zh-CN"/>
+        </w:rPr>
+        <w:t>建立版本。</w:t>
+      </w:r>
+    </w:p>
+    <w:p>
+      <w:pPr>
+        <w:rPr>
+          <w:rFonts w:eastAsia="SimSun" w:hint="eastAsia"/>
+          <w:lang w:val="en-US" w:eastAsia="zh-CN"/>
+        </w:rPr>
+      </w:pPr>
+      <w:r>
+        <w:rPr>
+          <w:rFonts w:eastAsia="SimSun" w:hint="eastAsia"/>
+          <w:lang w:val="en-US" w:eastAsia="zh-CN"/>
+        </w:rPr>
+        <w:t>当功能开发到一半，被紧急插单，</w:t>
+      </w:r>
+      <w:r>
+        <w:rPr>
+          <w:rFonts w:eastAsia="SimSun" w:hint="eastAsia"/>
+          <w:color w:val="FF0000"/>
+          <w:lang w:val="en-US" w:eastAsia="zh-CN"/>
+        </w:rPr>
+        <w:t>尤其是手边写到一半的程序</w:t>
+      </w:r>
+      <w:r>
+        <w:rPr>
+          <w:rFonts w:eastAsia="SimSun" w:hint="eastAsia"/>
+          <w:lang w:val="en-US" w:eastAsia="zh-CN"/>
+        </w:rPr>
+        <w:t>，不知如何是好。</w:t>
+      </w:r>
+      <w:proofErr w:type="spellStart"/>
+      <w:r>
+        <w:rPr>
+          <w:rFonts w:eastAsia="SimSun" w:hint="eastAsia"/>
+          <w:lang w:val="en-US" w:eastAsia="zh-CN"/>
+        </w:rPr>
+        <w:t>git</w:t>
+      </w:r>
+      <w:proofErr w:type="spellEnd"/>
+      <w:r>
+        <w:rPr>
+          <w:rFonts w:eastAsia="SimSun" w:hint="eastAsia"/>
+          <w:lang w:val="en-US" w:eastAsia="zh-CN"/>
+        </w:rPr>
+        <w:t xml:space="preserve"> stash</w:t>
+      </w:r>
+      <w:r>
+        <w:rPr>
+          <w:rFonts w:eastAsia="SimSun" w:hint="eastAsia"/>
+          <w:lang w:val="en-US" w:eastAsia="zh-CN"/>
+        </w:rPr>
+        <w:t>，可以自动帮你把写到一半的档案建立一个“</w:t>
+      </w:r>
+      <w:r>
+        <w:rPr>
+          <w:rFonts w:eastAsia="SimSun" w:hint="eastAsia"/>
+          <w:color w:val="FF0000"/>
+          <w:lang w:val="en-US" w:eastAsia="zh-CN"/>
+        </w:rPr>
+        <w:t>特殊的版本</w:t>
+      </w:r>
+      <w:r>
+        <w:rPr>
+          <w:rFonts w:eastAsia="SimSun" w:hint="eastAsia"/>
+          <w:lang w:val="en-US" w:eastAsia="zh-CN"/>
+        </w:rPr>
+        <w:t>”（也是一个</w:t>
+      </w:r>
+      <w:r>
+        <w:rPr>
+          <w:rFonts w:eastAsia="SimSun" w:hint="eastAsia"/>
+          <w:lang w:val="en-US" w:eastAsia="zh-CN"/>
+        </w:rPr>
+        <w:t>commit</w:t>
+      </w:r>
+      <w:r>
+        <w:rPr>
+          <w:rFonts w:eastAsia="SimSun" w:hint="eastAsia"/>
+          <w:lang w:val="en-US" w:eastAsia="zh-CN"/>
+        </w:rPr>
+        <w:t>物件），称为</w:t>
+      </w:r>
+      <w:r>
+        <w:rPr>
+          <w:rFonts w:eastAsia="SimSun" w:hint="eastAsia"/>
+          <w:lang w:val="en-US" w:eastAsia="zh-CN"/>
+        </w:rPr>
+        <w:t>stash</w:t>
+      </w:r>
+      <w:r>
+        <w:rPr>
+          <w:rFonts w:eastAsia="SimSun" w:hint="eastAsia"/>
+          <w:lang w:val="en-US" w:eastAsia="zh-CN"/>
+        </w:rPr>
+        <w:t>版本，“暂存版”</w:t>
+      </w:r>
+    </w:p>
+    <w:p>
+      <w:pPr>
+        <w:pStyle w:val="Heading2"/>
+        <w:rPr>
+          <w:rFonts w:eastAsia="SimSun" w:hint="eastAsia"/>
+          <w:lang w:val="en-US" w:eastAsia="zh-CN"/>
+        </w:rPr>
+      </w:pPr>
+      <w:r>
+        <w:rPr>
+          <w:rFonts w:eastAsia="SimSun" w:hint="eastAsia"/>
+          <w:lang w:val="en-US" w:eastAsia="zh-CN"/>
+        </w:rPr>
+        <w:t xml:space="preserve">11.2 </w:t>
+      </w:r>
+      <w:r>
+        <w:rPr>
+          <w:rFonts w:eastAsia="SimSun" w:hint="eastAsia"/>
+          <w:lang w:val="en-US" w:eastAsia="zh-CN"/>
+        </w:rPr>
+        <w:t>建立暂存版</w:t>
+      </w:r>
+    </w:p>
+    <w:p>
+      <w:pPr>
+        <w:pStyle w:val="ListParagraph"/>
+        <w:numPr>
+          <w:ilvl w:val="0"/>
+          <w:numId w:val="16"/>
+        </w:numPr>
+        <w:rPr>
+          <w:rFonts w:eastAsia="SimSun" w:hint="eastAsia"/>
+          <w:lang w:val="en-US" w:eastAsia="zh-CN"/>
+        </w:rPr>
+      </w:pPr>
+      <w:r>
+        <w:rPr>
+          <w:rFonts w:eastAsia="SimSun" w:hint="eastAsia"/>
+          <w:lang w:val="en-US" w:eastAsia="zh-CN"/>
+        </w:rPr>
+        <w:t>新增档案（未列入追踪）</w:t>
+      </w:r>
+      <w:r>
+        <w:rPr>
+          <w:rFonts w:eastAsia="SimSun" w:hint="eastAsia"/>
+          <w:lang w:val="en-US" w:eastAsia="zh-CN"/>
+        </w:rPr>
+        <w:t>untracked</w:t>
+      </w:r>
+    </w:p>
+    <w:p>
+      <w:pPr>
+        <w:pStyle w:val="ListParagraph"/>
+        <w:numPr>
+          <w:ilvl w:val="0"/>
+          <w:numId w:val="16"/>
+        </w:numPr>
+        <w:rPr>
+          <w:rFonts w:eastAsia="SimSun" w:hint="eastAsia"/>
+          <w:lang w:val="en-US" w:eastAsia="zh-CN"/>
+        </w:rPr>
+      </w:pPr>
+      <w:r>
+        <w:rPr>
+          <w:rFonts w:eastAsia="SimSun" w:hint="eastAsia"/>
+          <w:lang w:val="en-US" w:eastAsia="zh-CN"/>
+        </w:rPr>
+        <w:t>新增档案（已加入索引）</w:t>
+      </w:r>
+      <w:r>
+        <w:rPr>
+          <w:rFonts w:eastAsia="SimSun" w:hint="eastAsia"/>
+          <w:lang w:val="en-US" w:eastAsia="zh-CN"/>
+        </w:rPr>
+        <w:t>tracked/staged</w:t>
+      </w:r>
+    </w:p>
+    <w:p>
+      <w:pPr>
+        <w:pStyle w:val="ListParagraph"/>
+        <w:numPr>
+          <w:ilvl w:val="0"/>
+          <w:numId w:val="16"/>
+        </w:numPr>
+        <w:rPr>
+          <w:rFonts w:eastAsia="SimSun" w:hint="eastAsia"/>
+          <w:lang w:val="en-US" w:eastAsia="zh-CN"/>
+        </w:rPr>
+      </w:pPr>
+      <w:r>
+        <w:rPr>
+          <w:rFonts w:eastAsia="SimSun" w:hint="eastAsia"/>
+          <w:lang w:val="en-US" w:eastAsia="zh-CN"/>
+        </w:rPr>
+        <w:t>修改档案（未加入索引）</w:t>
+      </w:r>
+      <w:r>
+        <w:rPr>
+          <w:rFonts w:eastAsia="SimSun" w:hint="eastAsia"/>
+          <w:lang w:val="en-US" w:eastAsia="zh-CN"/>
+        </w:rPr>
+        <w:t>tracked/</w:t>
+      </w:r>
+      <w:proofErr w:type="spellStart"/>
+      <w:r>
+        <w:rPr>
+          <w:rFonts w:eastAsia="SimSun" w:hint="eastAsia"/>
+          <w:lang w:val="en-US" w:eastAsia="zh-CN"/>
+        </w:rPr>
+        <w:t>unstaged</w:t>
+      </w:r>
+      <w:proofErr w:type="spellEnd"/>
+    </w:p>
+    <w:p>
+      <w:pPr>
+        <w:pStyle w:val="ListParagraph"/>
+        <w:numPr>
+          <w:ilvl w:val="0"/>
+          <w:numId w:val="16"/>
+        </w:numPr>
+        <w:rPr>
+          <w:rFonts w:eastAsia="SimSun" w:hint="eastAsia"/>
+          <w:lang w:val="en-US" w:eastAsia="zh-CN"/>
+        </w:rPr>
+      </w:pPr>
+      <w:r>
+        <w:rPr>
+          <w:rFonts w:eastAsia="SimSun" w:hint="eastAsia"/>
+          <w:lang w:val="en-US" w:eastAsia="zh-CN"/>
+        </w:rPr>
+        <w:t>修改档案（已加入索引）</w:t>
+      </w:r>
+      <w:r>
+        <w:rPr>
+          <w:rFonts w:eastAsia="SimSun" w:hint="eastAsia"/>
+          <w:lang w:val="en-US" w:eastAsia="zh-CN"/>
+        </w:rPr>
+        <w:t>tracked/staged</w:t>
+      </w:r>
+    </w:p>
+    <w:p>
+      <w:pPr>
+        <w:pStyle w:val="ListParagraph"/>
+        <w:numPr>
+          <w:ilvl w:val="0"/>
+          <w:numId w:val="16"/>
+        </w:numPr>
+        <w:rPr>
+          <w:rFonts w:eastAsia="SimSun" w:hint="eastAsia"/>
+          <w:lang w:val="en-US" w:eastAsia="zh-CN"/>
+        </w:rPr>
+      </w:pPr>
+      <w:r>
+        <w:rPr>
+          <w:rFonts w:eastAsia="SimSun" w:hint="eastAsia"/>
+          <w:lang w:val="en-US" w:eastAsia="zh-CN"/>
+        </w:rPr>
+        <w:t>删除档案（未加入索引）</w:t>
+      </w:r>
+      <w:r>
+        <w:rPr>
+          <w:rFonts w:eastAsia="SimSun" w:hint="eastAsia"/>
+          <w:lang w:val="en-US" w:eastAsia="zh-CN"/>
+        </w:rPr>
+        <w:t>tracked/</w:t>
+      </w:r>
+      <w:proofErr w:type="spellStart"/>
+      <w:r>
+        <w:rPr>
+          <w:rFonts w:eastAsia="SimSun" w:hint="eastAsia"/>
+          <w:lang w:val="en-US" w:eastAsia="zh-CN"/>
+        </w:rPr>
+        <w:t>unstaged</w:t>
+      </w:r>
+      <w:proofErr w:type="spellEnd"/>
+    </w:p>
+    <w:p>
+      <w:pPr>
+        <w:pStyle w:val="ListParagraph"/>
+        <w:numPr>
+          <w:ilvl w:val="0"/>
+          <w:numId w:val="16"/>
+        </w:numPr>
+        <w:rPr>
+          <w:rFonts w:eastAsia="SimSun" w:hint="eastAsia"/>
+          <w:lang w:val="en-US" w:eastAsia="zh-CN"/>
+        </w:rPr>
+      </w:pPr>
+      <w:r>
+        <w:rPr>
+          <w:rFonts w:eastAsia="SimSun" w:hint="eastAsia"/>
+          <w:lang w:val="en-US" w:eastAsia="zh-CN"/>
+        </w:rPr>
+        <w:t>删除档案（已加入索引）</w:t>
+      </w:r>
+      <w:r>
+        <w:rPr>
+          <w:rFonts w:eastAsia="SimSun" w:hint="eastAsia"/>
+          <w:lang w:val="en-US" w:eastAsia="zh-CN"/>
+        </w:rPr>
+        <w:t>tracked/staged</w:t>
+      </w:r>
+    </w:p>
+    <w:p>
+      <w:pPr>
+        <w:rPr>
+          <w:rFonts w:eastAsia="SimSun" w:hint="eastAsia"/>
+          <w:lang w:val="en-US" w:eastAsia="zh-CN"/>
+        </w:rPr>
+      </w:pPr>
+      <w:proofErr w:type="spellStart"/>
+      <w:proofErr w:type="gramStart"/>
+      <w:r>
+        <w:rPr>
+          <w:rFonts w:eastAsia="SimSun" w:hint="eastAsia"/>
+          <w:lang w:val="en-US" w:eastAsia="zh-CN"/>
+        </w:rPr>
+        <w:t>git</w:t>
+      </w:r>
+      <w:proofErr w:type="spellEnd"/>
+      <w:proofErr w:type="gramEnd"/>
+      <w:r>
+        <w:rPr>
+          <w:rFonts w:eastAsia="SimSun" w:hint="eastAsia"/>
+          <w:lang w:val="en-US" w:eastAsia="zh-CN"/>
+        </w:rPr>
+        <w:t xml:space="preserve"> stash</w:t>
+      </w:r>
+      <w:r>
+        <w:rPr>
+          <w:rFonts w:eastAsia="SimSun" w:hint="eastAsia"/>
+          <w:b/>
+          <w:color w:val="FF0000"/>
+          <w:lang w:val="en-US" w:eastAsia="zh-CN"/>
+        </w:rPr>
+        <w:t>两个选择</w:t>
+      </w:r>
+      <w:r>
+        <w:rPr>
+          <w:rFonts w:eastAsia="SimSun" w:hint="eastAsia"/>
+          <w:lang w:val="en-US" w:eastAsia="zh-CN"/>
+        </w:rPr>
+        <w:t>：</w:t>
+      </w:r>
+    </w:p>
+    <w:p>
+      <w:pPr>
+        <w:pStyle w:val="ListParagraph"/>
+        <w:numPr>
+          <w:ilvl w:val="0"/>
+          <w:numId w:val="17"/>
+        </w:numPr>
+        <w:rPr>
+          <w:rFonts w:eastAsia="SimSun" w:hint="eastAsia"/>
+          <w:lang w:val="en-US" w:eastAsia="zh-CN"/>
+        </w:rPr>
+      </w:pPr>
+      <w:proofErr w:type="spellStart"/>
+      <w:r>
+        <w:rPr>
+          <w:rFonts w:eastAsia="SimSun" w:hint="eastAsia"/>
+          <w:lang w:val="en-US" w:eastAsia="zh-CN"/>
+        </w:rPr>
+        <w:t>git</w:t>
+      </w:r>
+      <w:proofErr w:type="spellEnd"/>
+      <w:r>
+        <w:rPr>
+          <w:rFonts w:eastAsia="SimSun" w:hint="eastAsia"/>
+          <w:lang w:val="en-US" w:eastAsia="zh-CN"/>
+        </w:rPr>
+        <w:t xml:space="preserve"> stash</w:t>
+      </w:r>
+      <w:r>
+        <w:rPr>
+          <w:rFonts w:eastAsia="SimSun" w:hint="eastAsia"/>
+          <w:lang w:val="en-US" w:eastAsia="zh-CN"/>
+        </w:rPr>
+        <w:t>将所有</w:t>
+      </w:r>
+      <w:r>
+        <w:rPr>
+          <w:rFonts w:eastAsia="SimSun" w:hint="eastAsia"/>
+          <w:lang w:val="en-US" w:eastAsia="zh-CN"/>
+        </w:rPr>
+        <w:t>tracked</w:t>
+      </w:r>
+      <w:r>
+        <w:rPr>
+          <w:rFonts w:eastAsia="SimSun" w:hint="eastAsia"/>
+          <w:lang w:val="en-US" w:eastAsia="zh-CN"/>
+        </w:rPr>
+        <w:t>的档案，建立暂存版</w:t>
+      </w:r>
+    </w:p>
+    <w:p>
+      <w:pPr>
+        <w:pStyle w:val="ListParagraph"/>
+        <w:numPr>
+          <w:ilvl w:val="0"/>
+          <w:numId w:val="17"/>
+        </w:numPr>
+        <w:rPr>
+          <w:rFonts w:eastAsia="SimSun" w:hint="eastAsia"/>
+          <w:lang w:val="en-US" w:eastAsia="zh-CN"/>
+        </w:rPr>
+      </w:pPr>
+      <w:proofErr w:type="spellStart"/>
+      <w:proofErr w:type="gramStart"/>
+      <w:r>
+        <w:rPr>
+          <w:rFonts w:eastAsia="SimSun" w:hint="eastAsia"/>
+          <w:lang w:val="en-US" w:eastAsia="zh-CN"/>
+        </w:rPr>
+        <w:t>git</w:t>
+      </w:r>
+      <w:proofErr w:type="spellEnd"/>
+      <w:proofErr w:type="gramEnd"/>
+      <w:r>
+        <w:rPr>
+          <w:rFonts w:eastAsia="SimSun" w:hint="eastAsia"/>
+          <w:lang w:val="en-US" w:eastAsia="zh-CN"/>
+        </w:rPr>
+        <w:t xml:space="preserve"> stash </w:t>
+      </w:r>
+      <w:r>
+        <w:rPr>
+          <w:rFonts w:eastAsia="SimSun"/>
+          <w:lang w:val="en-US" w:eastAsia="zh-CN"/>
+        </w:rPr>
+        <w:t>–</w:t>
+      </w:r>
+      <w:r>
+        <w:rPr>
+          <w:rFonts w:eastAsia="SimSun" w:hint="eastAsia"/>
+          <w:lang w:val="en-US" w:eastAsia="zh-CN"/>
+        </w:rPr>
+        <w:t>u</w:t>
+      </w:r>
+      <w:r>
+        <w:rPr>
+          <w:rFonts w:eastAsia="SimSun" w:hint="eastAsia"/>
+          <w:lang w:val="en-US" w:eastAsia="zh-CN"/>
+        </w:rPr>
+        <w:t>将所有</w:t>
+      </w:r>
+      <w:r>
+        <w:rPr>
+          <w:rFonts w:eastAsia="SimSun" w:hint="eastAsia"/>
+          <w:lang w:val="en-US" w:eastAsia="zh-CN"/>
+        </w:rPr>
+        <w:t>tracked, untracked</w:t>
+      </w:r>
+      <w:r>
+        <w:rPr>
+          <w:rFonts w:eastAsia="SimSun" w:hint="eastAsia"/>
+          <w:lang w:val="en-US" w:eastAsia="zh-CN"/>
+        </w:rPr>
+        <w:t>，全部建立暂存版</w:t>
+      </w:r>
+      <w:r>
+        <w:rPr>
+          <w:rFonts w:eastAsia="SimSun" w:hint="eastAsia"/>
+          <w:lang w:val="en-US" w:eastAsia="zh-CN"/>
+        </w:rPr>
+        <w:t>。</w:t>
+      </w:r>
+      <w:r>
+        <w:rPr>
+          <w:rFonts w:eastAsia="SimSun" w:hint="eastAsia"/>
+          <w:lang w:val="en-US" w:eastAsia="zh-CN"/>
+        </w:rPr>
+        <w:t>可将目前全部变更储存起来（包含</w:t>
+      </w:r>
+      <w:r>
+        <w:rPr>
+          <w:rFonts w:eastAsia="SimSun" w:hint="eastAsia"/>
+          <w:lang w:val="en-US" w:eastAsia="zh-CN"/>
+        </w:rPr>
+        <w:t>untracked</w:t>
+      </w:r>
+      <w:r>
+        <w:rPr>
+          <w:rFonts w:eastAsia="SimSun" w:hint="eastAsia"/>
+          <w:lang w:val="en-US" w:eastAsia="zh-CN"/>
+        </w:rPr>
+        <w:t>），储存结束后，重置到</w:t>
+      </w:r>
+      <w:r>
+        <w:rPr>
+          <w:rFonts w:eastAsia="SimSun" w:hint="eastAsia"/>
+          <w:lang w:val="en-US" w:eastAsia="zh-CN"/>
+        </w:rPr>
+        <w:t>HEAD</w:t>
+      </w:r>
+      <w:r>
+        <w:rPr>
+          <w:rFonts w:eastAsia="SimSun" w:hint="eastAsia"/>
+          <w:lang w:val="en-US" w:eastAsia="zh-CN"/>
+        </w:rPr>
+        <w:t>状态</w:t>
+      </w:r>
+    </w:p>
+    <w:p>
+      <w:pPr>
+        <w:rPr>
+          <w:rFonts w:eastAsia="SimSun" w:hint="eastAsia"/>
+          <w:lang w:val="en-US" w:eastAsia="zh-CN"/>
+        </w:rPr>
+      </w:pPr>
+      <w:r>
+        <w:rPr>
+          <w:rFonts w:eastAsia="SimSun" w:hint="eastAsia"/>
+          <w:lang w:val="en-US" w:eastAsia="zh-CN"/>
+        </w:rPr>
+        <w:t xml:space="preserve">$ </w:t>
+      </w:r>
+      <w:proofErr w:type="spellStart"/>
+      <w:proofErr w:type="gramStart"/>
+      <w:r>
+        <w:rPr>
+          <w:rFonts w:eastAsia="SimSun" w:hint="eastAsia"/>
+          <w:lang w:val="en-US" w:eastAsia="zh-CN"/>
+        </w:rPr>
+        <w:t>git</w:t>
+      </w:r>
+      <w:proofErr w:type="spellEnd"/>
+      <w:proofErr w:type="gramEnd"/>
+      <w:r>
+        <w:rPr>
+          <w:rFonts w:eastAsia="SimSun" w:hint="eastAsia"/>
+          <w:lang w:val="en-US" w:eastAsia="zh-CN"/>
+        </w:rPr>
+        <w:t xml:space="preserve"> cat-file -p stash: </w:t>
+      </w:r>
+      <w:r>
+        <w:rPr>
+          <w:rFonts w:eastAsia="SimSun" w:hint="eastAsia"/>
+          <w:lang w:val="en-US" w:eastAsia="zh-CN"/>
+        </w:rPr>
+        <w:t>可以发现，物件内容里，有</w:t>
+      </w:r>
+      <w:r>
+        <w:rPr>
+          <w:rFonts w:eastAsia="SimSun" w:hint="eastAsia"/>
+          <w:lang w:val="en-US" w:eastAsia="zh-CN"/>
+        </w:rPr>
+        <w:t>3</w:t>
+      </w:r>
+      <w:r>
+        <w:rPr>
+          <w:rFonts w:eastAsia="SimSun" w:hint="eastAsia"/>
+          <w:lang w:val="en-US" w:eastAsia="zh-CN"/>
+        </w:rPr>
+        <w:t>个</w:t>
+      </w:r>
+      <w:r>
+        <w:rPr>
+          <w:rFonts w:eastAsia="SimSun" w:hint="eastAsia"/>
+          <w:lang w:val="en-US" w:eastAsia="zh-CN"/>
+        </w:rPr>
+        <w:t>parent commit</w:t>
+      </w:r>
+      <w:r>
+        <w:rPr>
+          <w:rFonts w:eastAsia="SimSun" w:hint="eastAsia"/>
+          <w:lang w:val="en-US" w:eastAsia="zh-CN"/>
+        </w:rPr>
+        <w:t>物件</w:t>
+      </w:r>
+      <w:r>
+        <w:rPr>
+          <w:rFonts w:eastAsia="SimSun" w:hint="eastAsia"/>
+          <w:lang w:val="en-US" w:eastAsia="zh-CN"/>
+        </w:rPr>
+        <w:t>。这个特殊的暂存版，是从另外</w:t>
+      </w:r>
+      <w:r>
+        <w:rPr>
+          <w:rFonts w:eastAsia="SimSun" w:hint="eastAsia"/>
+          <w:lang w:val="en-US" w:eastAsia="zh-CN"/>
+        </w:rPr>
+        <w:t>3</w:t>
+      </w:r>
+      <w:r>
+        <w:rPr>
+          <w:rFonts w:eastAsia="SimSun" w:hint="eastAsia"/>
+          <w:lang w:val="en-US" w:eastAsia="zh-CN"/>
+        </w:rPr>
+        <w:t>个版本合并进来的。</w:t>
+      </w:r>
+    </w:p>
+    <w:p>
+      <w:pPr>
+        <w:pStyle w:val="Heading2"/>
+        <w:rPr>
+          <w:rFonts w:eastAsia="SimSun" w:hint="eastAsia"/>
+          <w:lang w:val="en-US" w:eastAsia="zh-CN"/>
+        </w:rPr>
+      </w:pPr>
+      <w:r>
+        <w:rPr>
+          <w:rFonts w:eastAsia="SimSun" w:hint="eastAsia"/>
+          <w:lang w:val="en-US" w:eastAsia="zh-CN"/>
+        </w:rPr>
+        <w:t xml:space="preserve">11.3 </w:t>
+      </w:r>
+      <w:r>
+        <w:rPr>
+          <w:rFonts w:eastAsia="SimSun" w:hint="eastAsia"/>
+          <w:lang w:val="en-US" w:eastAsia="zh-CN"/>
+        </w:rPr>
+        <w:t>取回暂存版本</w:t>
+      </w:r>
+    </w:p>
+    <w:p>
+      <w:pPr>
+        <w:rPr>
+          <w:rFonts w:eastAsia="SimSun" w:hint="eastAsia"/>
+          <w:lang w:val="en-US" w:eastAsia="zh-CN"/>
+        </w:rPr>
+      </w:pPr>
+      <w:r>
+        <w:rPr>
+          <w:rFonts w:eastAsia="SimSun" w:hint="eastAsia"/>
+          <w:lang w:val="en-US" w:eastAsia="zh-CN"/>
+        </w:rPr>
+        <w:t>“工作”目录已被重置，</w:t>
+      </w:r>
+      <w:r>
+        <w:rPr>
+          <w:rFonts w:eastAsia="SimSun" w:hint="eastAsia"/>
+          <w:lang w:val="en-US" w:eastAsia="zh-CN"/>
+        </w:rPr>
+        <w:t>变更储存到</w:t>
+      </w:r>
+      <w:r>
+        <w:rPr>
+          <w:rFonts w:eastAsia="SimSun" w:hint="eastAsia"/>
+          <w:lang w:val="en-US" w:eastAsia="zh-CN"/>
+        </w:rPr>
+        <w:t>stash</w:t>
+      </w:r>
+      <w:r>
+        <w:rPr>
+          <w:rFonts w:eastAsia="SimSun" w:hint="eastAsia"/>
+          <w:lang w:val="en-US" w:eastAsia="zh-CN"/>
+        </w:rPr>
+        <w:t>里，需要取回暂存档，通过</w:t>
+      </w:r>
+      <w:proofErr w:type="spellStart"/>
+      <w:r>
+        <w:rPr>
+          <w:rFonts w:eastAsia="SimSun" w:hint="eastAsia"/>
+          <w:lang w:val="en-US" w:eastAsia="zh-CN"/>
+        </w:rPr>
+        <w:t>git</w:t>
+      </w:r>
+      <w:proofErr w:type="spellEnd"/>
+      <w:r>
+        <w:rPr>
+          <w:rFonts w:eastAsia="SimSun" w:hint="eastAsia"/>
+          <w:lang w:val="en-US" w:eastAsia="zh-CN"/>
+        </w:rPr>
+        <w:t xml:space="preserve"> stash pop</w:t>
+      </w:r>
+      <w:r>
+        <w:rPr>
+          <w:rFonts w:eastAsia="SimSun" w:hint="eastAsia"/>
+          <w:lang w:val="en-US" w:eastAsia="zh-CN"/>
+        </w:rPr>
+        <w:t>重新“合并”回来</w:t>
+      </w:r>
+    </w:p>
+    <w:p>
+      <w:pPr>
+        <w:pStyle w:val="Heading2"/>
+        <w:rPr>
+          <w:rFonts w:eastAsia="SimSun" w:hint="eastAsia"/>
+          <w:lang w:val="en-US" w:eastAsia="zh-CN"/>
+        </w:rPr>
+      </w:pPr>
+      <w:r>
+        <w:rPr>
+          <w:rFonts w:eastAsia="SimSun" w:hint="eastAsia"/>
+          <w:lang w:val="en-US" w:eastAsia="zh-CN"/>
+        </w:rPr>
+        <w:t xml:space="preserve">11.4 </w:t>
+      </w:r>
+      <w:r>
+        <w:rPr>
+          <w:rFonts w:eastAsia="SimSun" w:hint="eastAsia"/>
+          <w:lang w:val="en-US" w:eastAsia="zh-CN"/>
+        </w:rPr>
+        <w:t>建立多重暂存版</w:t>
+      </w:r>
+    </w:p>
+    <w:p>
+      <w:pPr>
+        <w:rPr>
+          <w:rFonts w:eastAsia="SimSun" w:hint="eastAsia"/>
+          <w:lang w:val="en-US" w:eastAsia="zh-CN"/>
+        </w:rPr>
+      </w:pPr>
+      <w:r>
+        <w:rPr>
+          <w:rFonts w:eastAsia="SimSun" w:hint="eastAsia"/>
+          <w:lang w:val="en-US" w:eastAsia="zh-CN"/>
+        </w:rPr>
+        <w:t>正常开发情况下，不太会发生多重暂存版，除非：</w:t>
+      </w:r>
+    </w:p>
+    <w:p>
+      <w:pPr>
+        <w:pStyle w:val="ListParagraph"/>
+        <w:numPr>
+          <w:ilvl w:val="0"/>
+          <w:numId w:val="18"/>
+        </w:numPr>
+        <w:rPr>
+          <w:rFonts w:eastAsia="SimSun" w:hint="eastAsia"/>
+          <w:lang w:val="en-US" w:eastAsia="zh-CN"/>
+        </w:rPr>
+      </w:pPr>
+      <w:r>
+        <w:rPr>
+          <w:rFonts w:eastAsia="SimSun" w:hint="eastAsia"/>
+          <w:lang w:val="en-US" w:eastAsia="zh-CN"/>
+        </w:rPr>
+        <w:t>开发习惯太差，积累一堆可能不用的暂存档</w:t>
+      </w:r>
+    </w:p>
+    <w:p>
+      <w:pPr>
+        <w:pStyle w:val="ListParagraph"/>
+        <w:numPr>
+          <w:ilvl w:val="0"/>
+          <w:numId w:val="18"/>
+        </w:numPr>
+        <w:rPr>
+          <w:rFonts w:eastAsia="SimSun" w:hint="eastAsia"/>
+          <w:lang w:val="en-US" w:eastAsia="zh-CN"/>
+        </w:rPr>
+      </w:pPr>
+      <w:r>
+        <w:rPr>
+          <w:rFonts w:eastAsia="SimSun" w:hint="eastAsia"/>
+          <w:lang w:val="en-US" w:eastAsia="zh-CN"/>
+        </w:rPr>
+        <w:t>老板、客户“插单”太严重</w:t>
+      </w:r>
+    </w:p>
+    <w:p>
+      <w:pPr>
+        <w:rPr>
+          <w:rFonts w:eastAsia="SimSun" w:hint="eastAsia"/>
+          <w:lang w:val="en-US" w:eastAsia="zh-CN"/>
+        </w:rPr>
+      </w:pPr>
+      <w:r>
+        <w:rPr>
+          <w:rFonts w:eastAsia="SimSun" w:hint="eastAsia"/>
+          <w:lang w:val="en-US" w:eastAsia="zh-CN"/>
+        </w:rPr>
+        <w:t>具体做法，暂时不管，需要时再查</w:t>
+      </w:r>
+    </w:p>
+    <w:p>
+      <w:pPr>
+        <w:pStyle w:val="Heading1"/>
+        <w:rPr>
+          <w:rFonts w:eastAsia="SimSun" w:hint="eastAsia"/>
+          <w:lang w:val="en-US" w:eastAsia="zh-CN"/>
+        </w:rPr>
+      </w:pPr>
+      <w:r>
+        <w:rPr>
+          <w:rFonts w:eastAsia="SimSun" w:hint="eastAsia"/>
+          <w:lang w:val="en-US" w:eastAsia="zh-CN"/>
+        </w:rPr>
+        <w:t>12.</w:t>
+      </w:r>
       <w:bookmarkStart w:id="0" w:name="_GoBack"/>
-      <w:r>
-        <w:rPr>
-          <w:rFonts w:eastAsia="SimSun" w:hint="eastAsia"/>
-          <w:color w:val="FF0000"/>
-          <w:lang w:val="en-US" w:eastAsia="zh-CN"/>
-        </w:rPr>
-        <w:t>未完成的软件开发状态外加紧急调整的需求</w:t>
-      </w:r>
       <w:bookmarkEnd w:id="0"/>
-      <w:r>
-        <w:rPr>
-          <w:rFonts w:eastAsia="SimSun" w:hint="eastAsia"/>
-          <w:lang w:val="en-US" w:eastAsia="zh-CN"/>
-        </w:rPr>
-        <w:t>。</w:t>
-      </w:r>
-      <w:proofErr w:type="spellStart"/>
-      <w:r>
-        <w:rPr>
-          <w:rFonts w:eastAsia="SimSun" w:hint="eastAsia"/>
-          <w:lang w:val="en-US" w:eastAsia="zh-CN"/>
-        </w:rPr>
-        <w:t>Git</w:t>
-      </w:r>
-      <w:proofErr w:type="spellEnd"/>
-      <w:r>
-        <w:rPr>
-          <w:rFonts w:eastAsia="SimSun" w:hint="eastAsia"/>
-          <w:lang w:val="en-US" w:eastAsia="zh-CN"/>
-        </w:rPr>
-        <w:t>可以很好地帮助你。</w:t>
-      </w:r>
     </w:p>
     <w:sectPr>
       <w:pgSz w:w="11906" w:h="16838"/>
@@ -9457,6 +10360,119 @@
     </w:lvl>
   </w:abstractNum>
   <w:abstractNum w:abstractNumId="1">
+    <w:nsid w:val="0E3005A9"/>
+    <w:multiLevelType w:val="hybridMultilevel"/>
+    <w:tmpl w:val="C624E142"/>
+    <w:lvl w:ilvl="0" w:tplc="48090001">
+      <w:start w:val="1"/>
+      <w:numFmt w:val="bullet"/>
+      <w:lvlText w:val=""/>
+      <w:lvlJc w:val="left"/>
+      <w:pPr>
+        <w:ind w:left="720" w:hanging="360"/>
+      </w:pPr>
+      <w:rPr>
+        <w:rFonts w:ascii="Symbol" w:hAnsi="Symbol" w:hint="default"/>
+      </w:rPr>
+    </w:lvl>
+    <w:lvl w:ilvl="1" w:tplc="48090003" w:tentative="1">
+      <w:start w:val="1"/>
+      <w:numFmt w:val="bullet"/>
+      <w:lvlText w:val="o"/>
+      <w:lvlJc w:val="left"/>
+      <w:pPr>
+        <w:ind w:left="1440" w:hanging="360"/>
+      </w:pPr>
+      <w:rPr>
+        <w:rFonts w:ascii="Courier New" w:hAnsi="Courier New" w:cs="Courier New" w:hint="default"/>
+      </w:rPr>
+    </w:lvl>
+    <w:lvl w:ilvl="2" w:tplc="48090005" w:tentative="1">
+      <w:start w:val="1"/>
+      <w:numFmt w:val="bullet"/>
+      <w:lvlText w:val=""/>
+      <w:lvlJc w:val="left"/>
+      <w:pPr>
+        <w:ind w:left="2160" w:hanging="360"/>
+      </w:pPr>
+      <w:rPr>
+        <w:rFonts w:ascii="Wingdings" w:hAnsi="Wingdings" w:hint="default"/>
+      </w:rPr>
+    </w:lvl>
+    <w:lvl w:ilvl="3" w:tplc="48090001" w:tentative="1">
+      <w:start w:val="1"/>
+      <w:numFmt w:val="bullet"/>
+      <w:lvlText w:val=""/>
+      <w:lvlJc w:val="left"/>
+      <w:pPr>
+        <w:ind w:left="2880" w:hanging="360"/>
+      </w:pPr>
+      <w:rPr>
+        <w:rFonts w:ascii="Symbol" w:hAnsi="Symbol" w:hint="default"/>
+      </w:rPr>
+    </w:lvl>
+    <w:lvl w:ilvl="4" w:tplc="48090003" w:tentative="1">
+      <w:start w:val="1"/>
+      <w:numFmt w:val="bullet"/>
+      <w:lvlText w:val="o"/>
+      <w:lvlJc w:val="left"/>
+      <w:pPr>
+        <w:ind w:left="3600" w:hanging="360"/>
+      </w:pPr>
+      <w:rPr>
+        <w:rFonts w:ascii="Courier New" w:hAnsi="Courier New" w:cs="Courier New" w:hint="default"/>
+      </w:rPr>
+    </w:lvl>
+    <w:lvl w:ilvl="5" w:tplc="48090005" w:tentative="1">
+      <w:start w:val="1"/>
+      <w:numFmt w:val="bullet"/>
+      <w:lvlText w:val=""/>
+      <w:lvlJc w:val="left"/>
+      <w:pPr>
+        <w:ind w:left="4320" w:hanging="360"/>
+      </w:pPr>
+      <w:rPr>
+        <w:rFonts w:ascii="Wingdings" w:hAnsi="Wingdings" w:hint="default"/>
+      </w:rPr>
+    </w:lvl>
+    <w:lvl w:ilvl="6" w:tplc="48090001" w:tentative="1">
+      <w:start w:val="1"/>
+      <w:numFmt w:val="bullet"/>
+      <w:lvlText w:val=""/>
+      <w:lvlJc w:val="left"/>
+      <w:pPr>
+        <w:ind w:left="5040" w:hanging="360"/>
+      </w:pPr>
+      <w:rPr>
+        <w:rFonts w:ascii="Symbol" w:hAnsi="Symbol" w:hint="default"/>
+      </w:rPr>
+    </w:lvl>
+    <w:lvl w:ilvl="7" w:tplc="48090003" w:tentative="1">
+      <w:start w:val="1"/>
+      <w:numFmt w:val="bullet"/>
+      <w:lvlText w:val="o"/>
+      <w:lvlJc w:val="left"/>
+      <w:pPr>
+        <w:ind w:left="5760" w:hanging="360"/>
+      </w:pPr>
+      <w:rPr>
+        <w:rFonts w:ascii="Courier New" w:hAnsi="Courier New" w:cs="Courier New" w:hint="default"/>
+      </w:rPr>
+    </w:lvl>
+    <w:lvl w:ilvl="8" w:tplc="48090005" w:tentative="1">
+      <w:start w:val="1"/>
+      <w:numFmt w:val="bullet"/>
+      <w:lvlText w:val=""/>
+      <w:lvlJc w:val="left"/>
+      <w:pPr>
+        <w:ind w:left="6480" w:hanging="360"/>
+      </w:pPr>
+      <w:rPr>
+        <w:rFonts w:ascii="Wingdings" w:hAnsi="Wingdings" w:hint="default"/>
+      </w:rPr>
+    </w:lvl>
+  </w:abstractNum>
+  <w:abstractNum w:abstractNumId="2">
     <w:nsid w:val="115E7892"/>
     <w:multiLevelType w:val="hybridMultilevel"/>
     <w:tmpl w:val="A1F26E40"/>
@@ -9542,7 +10558,120 @@
       </w:pPr>
     </w:lvl>
   </w:abstractNum>
-  <w:abstractNum w:abstractNumId="2">
+  <w:abstractNum w:abstractNumId="3">
+    <w:nsid w:val="18191F39"/>
+    <w:multiLevelType w:val="hybridMultilevel"/>
+    <w:tmpl w:val="176ABECC"/>
+    <w:lvl w:ilvl="0" w:tplc="48090001">
+      <w:start w:val="1"/>
+      <w:numFmt w:val="bullet"/>
+      <w:lvlText w:val=""/>
+      <w:lvlJc w:val="left"/>
+      <w:pPr>
+        <w:ind w:left="720" w:hanging="360"/>
+      </w:pPr>
+      <w:rPr>
+        <w:rFonts w:ascii="Symbol" w:hAnsi="Symbol" w:hint="default"/>
+      </w:rPr>
+    </w:lvl>
+    <w:lvl w:ilvl="1" w:tplc="48090003" w:tentative="1">
+      <w:start w:val="1"/>
+      <w:numFmt w:val="bullet"/>
+      <w:lvlText w:val="o"/>
+      <w:lvlJc w:val="left"/>
+      <w:pPr>
+        <w:ind w:left="1440" w:hanging="360"/>
+      </w:pPr>
+      <w:rPr>
+        <w:rFonts w:ascii="Courier New" w:hAnsi="Courier New" w:cs="Courier New" w:hint="default"/>
+      </w:rPr>
+    </w:lvl>
+    <w:lvl w:ilvl="2" w:tplc="48090005" w:tentative="1">
+      <w:start w:val="1"/>
+      <w:numFmt w:val="bullet"/>
+      <w:lvlText w:val=""/>
+      <w:lvlJc w:val="left"/>
+      <w:pPr>
+        <w:ind w:left="2160" w:hanging="360"/>
+      </w:pPr>
+      <w:rPr>
+        <w:rFonts w:ascii="Wingdings" w:hAnsi="Wingdings" w:hint="default"/>
+      </w:rPr>
+    </w:lvl>
+    <w:lvl w:ilvl="3" w:tplc="48090001" w:tentative="1">
+      <w:start w:val="1"/>
+      <w:numFmt w:val="bullet"/>
+      <w:lvlText w:val=""/>
+      <w:lvlJc w:val="left"/>
+      <w:pPr>
+        <w:ind w:left="2880" w:hanging="360"/>
+      </w:pPr>
+      <w:rPr>
+        <w:rFonts w:ascii="Symbol" w:hAnsi="Symbol" w:hint="default"/>
+      </w:rPr>
+    </w:lvl>
+    <w:lvl w:ilvl="4" w:tplc="48090003" w:tentative="1">
+      <w:start w:val="1"/>
+      <w:numFmt w:val="bullet"/>
+      <w:lvlText w:val="o"/>
+      <w:lvlJc w:val="left"/>
+      <w:pPr>
+        <w:ind w:left="3600" w:hanging="360"/>
+      </w:pPr>
+      <w:rPr>
+        <w:rFonts w:ascii="Courier New" w:hAnsi="Courier New" w:cs="Courier New" w:hint="default"/>
+      </w:rPr>
+    </w:lvl>
+    <w:lvl w:ilvl="5" w:tplc="48090005" w:tentative="1">
+      <w:start w:val="1"/>
+      <w:numFmt w:val="bullet"/>
+      <w:lvlText w:val=""/>
+      <w:lvlJc w:val="left"/>
+      <w:pPr>
+        <w:ind w:left="4320" w:hanging="360"/>
+      </w:pPr>
+      <w:rPr>
+        <w:rFonts w:ascii="Wingdings" w:hAnsi="Wingdings" w:hint="default"/>
+      </w:rPr>
+    </w:lvl>
+    <w:lvl w:ilvl="6" w:tplc="48090001" w:tentative="1">
+      <w:start w:val="1"/>
+      <w:numFmt w:val="bullet"/>
+      <w:lvlText w:val=""/>
+      <w:lvlJc w:val="left"/>
+      <w:pPr>
+        <w:ind w:left="5040" w:hanging="360"/>
+      </w:pPr>
+      <w:rPr>
+        <w:rFonts w:ascii="Symbol" w:hAnsi="Symbol" w:hint="default"/>
+      </w:rPr>
+    </w:lvl>
+    <w:lvl w:ilvl="7" w:tplc="48090003" w:tentative="1">
+      <w:start w:val="1"/>
+      <w:numFmt w:val="bullet"/>
+      <w:lvlText w:val="o"/>
+      <w:lvlJc w:val="left"/>
+      <w:pPr>
+        <w:ind w:left="5760" w:hanging="360"/>
+      </w:pPr>
+      <w:rPr>
+        <w:rFonts w:ascii="Courier New" w:hAnsi="Courier New" w:cs="Courier New" w:hint="default"/>
+      </w:rPr>
+    </w:lvl>
+    <w:lvl w:ilvl="8" w:tplc="48090005" w:tentative="1">
+      <w:start w:val="1"/>
+      <w:numFmt w:val="bullet"/>
+      <w:lvlText w:val=""/>
+      <w:lvlJc w:val="left"/>
+      <w:pPr>
+        <w:ind w:left="6480" w:hanging="360"/>
+      </w:pPr>
+      <w:rPr>
+        <w:rFonts w:ascii="Wingdings" w:hAnsi="Wingdings" w:hint="default"/>
+      </w:rPr>
+    </w:lvl>
+  </w:abstractNum>
+  <w:abstractNum w:abstractNumId="4">
     <w:nsid w:val="1E1A7F03"/>
     <w:multiLevelType w:val="hybridMultilevel"/>
     <w:tmpl w:val="D054D2CE"/>
@@ -9655,7 +10784,7 @@
       </w:rPr>
     </w:lvl>
   </w:abstractNum>
-  <w:abstractNum w:abstractNumId="3">
+  <w:abstractNum w:abstractNumId="5">
     <w:nsid w:val="248125C1"/>
     <w:multiLevelType w:val="hybridMultilevel"/>
     <w:tmpl w:val="1F242240"/>
@@ -9768,7 +10897,7 @@
       </w:rPr>
     </w:lvl>
   </w:abstractNum>
-  <w:abstractNum w:abstractNumId="4">
+  <w:abstractNum w:abstractNumId="6">
     <w:nsid w:val="26455AF6"/>
     <w:multiLevelType w:val="hybridMultilevel"/>
     <w:tmpl w:val="AE5EC04E"/>
@@ -9881,7 +11010,7 @@
       </w:rPr>
     </w:lvl>
   </w:abstractNum>
-  <w:abstractNum w:abstractNumId="5">
+  <w:abstractNum w:abstractNumId="7">
     <w:nsid w:val="29850E1C"/>
     <w:multiLevelType w:val="hybridMultilevel"/>
     <w:tmpl w:val="0E2645C8"/>
@@ -9994,7 +11123,7 @@
       </w:rPr>
     </w:lvl>
   </w:abstractNum>
-  <w:abstractNum w:abstractNumId="6">
+  <w:abstractNum w:abstractNumId="8">
     <w:nsid w:val="382409C0"/>
     <w:multiLevelType w:val="hybridMultilevel"/>
     <w:tmpl w:val="62107272"/>
@@ -10107,7 +11236,7 @@
       </w:rPr>
     </w:lvl>
   </w:abstractNum>
-  <w:abstractNum w:abstractNumId="7">
+  <w:abstractNum w:abstractNumId="9">
     <w:nsid w:val="3E545E97"/>
     <w:multiLevelType w:val="hybridMultilevel"/>
     <w:tmpl w:val="87C624F8"/>
@@ -10220,7 +11349,7 @@
       </w:rPr>
     </w:lvl>
   </w:abstractNum>
-  <w:abstractNum w:abstractNumId="8">
+  <w:abstractNum w:abstractNumId="10">
     <w:nsid w:val="41663AAC"/>
     <w:multiLevelType w:val="hybridMultilevel"/>
     <w:tmpl w:val="C4DCD582"/>
@@ -10333,7 +11462,7 @@
       </w:rPr>
     </w:lvl>
   </w:abstractNum>
-  <w:abstractNum w:abstractNumId="9">
+  <w:abstractNum w:abstractNumId="11">
     <w:nsid w:val="59AB31DC"/>
     <w:multiLevelType w:val="hybridMultilevel"/>
     <w:tmpl w:val="1AB281DA"/>
@@ -10446,7 +11575,120 @@
       </w:rPr>
     </w:lvl>
   </w:abstractNum>
-  <w:abstractNum w:abstractNumId="10">
+  <w:abstractNum w:abstractNumId="12">
+    <w:nsid w:val="5AE07BBE"/>
+    <w:multiLevelType w:val="hybridMultilevel"/>
+    <w:tmpl w:val="061A9760"/>
+    <w:lvl w:ilvl="0" w:tplc="48090001">
+      <w:start w:val="1"/>
+      <w:numFmt w:val="bullet"/>
+      <w:lvlText w:val=""/>
+      <w:lvlJc w:val="left"/>
+      <w:pPr>
+        <w:ind w:left="720" w:hanging="360"/>
+      </w:pPr>
+      <w:rPr>
+        <w:rFonts w:ascii="Symbol" w:hAnsi="Symbol" w:hint="default"/>
+      </w:rPr>
+    </w:lvl>
+    <w:lvl w:ilvl="1" w:tplc="48090003" w:tentative="1">
+      <w:start w:val="1"/>
+      <w:numFmt w:val="bullet"/>
+      <w:lvlText w:val="o"/>
+      <w:lvlJc w:val="left"/>
+      <w:pPr>
+        <w:ind w:left="1440" w:hanging="360"/>
+      </w:pPr>
+      <w:rPr>
+        <w:rFonts w:ascii="Courier New" w:hAnsi="Courier New" w:cs="Courier New" w:hint="default"/>
+      </w:rPr>
+    </w:lvl>
+    <w:lvl w:ilvl="2" w:tplc="48090005" w:tentative="1">
+      <w:start w:val="1"/>
+      <w:numFmt w:val="bullet"/>
+      <w:lvlText w:val=""/>
+      <w:lvlJc w:val="left"/>
+      <w:pPr>
+        <w:ind w:left="2160" w:hanging="360"/>
+      </w:pPr>
+      <w:rPr>
+        <w:rFonts w:ascii="Wingdings" w:hAnsi="Wingdings" w:hint="default"/>
+      </w:rPr>
+    </w:lvl>
+    <w:lvl w:ilvl="3" w:tplc="48090001" w:tentative="1">
+      <w:start w:val="1"/>
+      <w:numFmt w:val="bullet"/>
+      <w:lvlText w:val=""/>
+      <w:lvlJc w:val="left"/>
+      <w:pPr>
+        <w:ind w:left="2880" w:hanging="360"/>
+      </w:pPr>
+      <w:rPr>
+        <w:rFonts w:ascii="Symbol" w:hAnsi="Symbol" w:hint="default"/>
+      </w:rPr>
+    </w:lvl>
+    <w:lvl w:ilvl="4" w:tplc="48090003" w:tentative="1">
+      <w:start w:val="1"/>
+      <w:numFmt w:val="bullet"/>
+      <w:lvlText w:val="o"/>
+      <w:lvlJc w:val="left"/>
+      <w:pPr>
+        <w:ind w:left="3600" w:hanging="360"/>
+      </w:pPr>
+      <w:rPr>
+        <w:rFonts w:ascii="Courier New" w:hAnsi="Courier New" w:cs="Courier New" w:hint="default"/>
+      </w:rPr>
+    </w:lvl>
+    <w:lvl w:ilvl="5" w:tplc="48090005" w:tentative="1">
+      <w:start w:val="1"/>
+      <w:numFmt w:val="bullet"/>
+      <w:lvlText w:val=""/>
+      <w:lvlJc w:val="left"/>
+      <w:pPr>
+        <w:ind w:left="4320" w:hanging="360"/>
+      </w:pPr>
+      <w:rPr>
+        <w:rFonts w:ascii="Wingdings" w:hAnsi="Wingdings" w:hint="default"/>
+      </w:rPr>
+    </w:lvl>
+    <w:lvl w:ilvl="6" w:tplc="48090001" w:tentative="1">
+      <w:start w:val="1"/>
+      <w:numFmt w:val="bullet"/>
+      <w:lvlText w:val=""/>
+      <w:lvlJc w:val="left"/>
+      <w:pPr>
+        <w:ind w:left="5040" w:hanging="360"/>
+      </w:pPr>
+      <w:rPr>
+        <w:rFonts w:ascii="Symbol" w:hAnsi="Symbol" w:hint="default"/>
+      </w:rPr>
+    </w:lvl>
+    <w:lvl w:ilvl="7" w:tplc="48090003" w:tentative="1">
+      <w:start w:val="1"/>
+      <w:numFmt w:val="bullet"/>
+      <w:lvlText w:val="o"/>
+      <w:lvlJc w:val="left"/>
+      <w:pPr>
+        <w:ind w:left="5760" w:hanging="360"/>
+      </w:pPr>
+      <w:rPr>
+        <w:rFonts w:ascii="Courier New" w:hAnsi="Courier New" w:cs="Courier New" w:hint="default"/>
+      </w:rPr>
+    </w:lvl>
+    <w:lvl w:ilvl="8" w:tplc="48090005" w:tentative="1">
+      <w:start w:val="1"/>
+      <w:numFmt w:val="bullet"/>
+      <w:lvlText w:val=""/>
+      <w:lvlJc w:val="left"/>
+      <w:pPr>
+        <w:ind w:left="6480" w:hanging="360"/>
+      </w:pPr>
+      <w:rPr>
+        <w:rFonts w:ascii="Wingdings" w:hAnsi="Wingdings" w:hint="default"/>
+      </w:rPr>
+    </w:lvl>
+  </w:abstractNum>
+  <w:abstractNum w:abstractNumId="13">
     <w:nsid w:val="5C1B3D38"/>
     <w:multiLevelType w:val="hybridMultilevel"/>
     <w:tmpl w:val="7B88733C"/>
@@ -10559,7 +11801,7 @@
       </w:rPr>
     </w:lvl>
   </w:abstractNum>
-  <w:abstractNum w:abstractNumId="11">
+  <w:abstractNum w:abstractNumId="14">
     <w:nsid w:val="5DFE320F"/>
     <w:multiLevelType w:val="hybridMultilevel"/>
     <w:tmpl w:val="4DBA69B6"/>
@@ -10672,7 +11914,7 @@
       </w:rPr>
     </w:lvl>
   </w:abstractNum>
-  <w:abstractNum w:abstractNumId="12">
+  <w:abstractNum w:abstractNumId="15">
     <w:nsid w:val="64136B77"/>
     <w:multiLevelType w:val="hybridMultilevel"/>
     <w:tmpl w:val="7716033E"/>
@@ -10758,7 +12000,7 @@
       </w:pPr>
     </w:lvl>
   </w:abstractNum>
-  <w:abstractNum w:abstractNumId="13">
+  <w:abstractNum w:abstractNumId="16">
     <w:nsid w:val="67F14C69"/>
     <w:multiLevelType w:val="hybridMultilevel"/>
     <w:tmpl w:val="2A1CDBFA"/>
@@ -10871,7 +12113,7 @@
       </w:rPr>
     </w:lvl>
   </w:abstractNum>
-  <w:abstractNum w:abstractNumId="14">
+  <w:abstractNum w:abstractNumId="17">
     <w:nsid w:val="7A7C406A"/>
     <w:multiLevelType w:val="hybridMultilevel"/>
     <w:tmpl w:val="DBCA83A2"/>
@@ -10985,49 +12227,58 @@
     </w:lvl>
   </w:abstractNum>
   <w:num w:numId="1">
+    <w:abstractNumId w:val="14"/>
+  </w:num>
+  <w:num w:numId="2">
+    <w:abstractNumId w:val="17"/>
+  </w:num>
+  <w:num w:numId="3">
+    <w:abstractNumId w:val="6"/>
+  </w:num>
+  <w:num w:numId="4">
+    <w:abstractNumId w:val="4"/>
+  </w:num>
+  <w:num w:numId="5">
+    <w:abstractNumId w:val="13"/>
+  </w:num>
+  <w:num w:numId="6">
+    <w:abstractNumId w:val="9"/>
+  </w:num>
+  <w:num w:numId="7">
+    <w:abstractNumId w:val="10"/>
+  </w:num>
+  <w:num w:numId="8">
     <w:abstractNumId w:val="11"/>
   </w:num>
-  <w:num w:numId="2">
-    <w:abstractNumId w:val="14"/>
-  </w:num>
-  <w:num w:numId="3">
-    <w:abstractNumId w:val="4"/>
-  </w:num>
-  <w:num w:numId="4">
+  <w:num w:numId="9">
     <w:abstractNumId w:val="2"/>
   </w:num>
-  <w:num w:numId="5">
-    <w:abstractNumId w:val="10"/>
-  </w:num>
-  <w:num w:numId="6">
-    <w:abstractNumId w:val="7"/>
-  </w:num>
-  <w:num w:numId="7">
+  <w:num w:numId="10">
     <w:abstractNumId w:val="8"/>
   </w:num>
-  <w:num w:numId="8">
-    <w:abstractNumId w:val="9"/>
-  </w:num>
-  <w:num w:numId="9">
-    <w:abstractNumId w:val="1"/>
-  </w:num>
-  <w:num w:numId="10">
-    <w:abstractNumId w:val="6"/>
-  </w:num>
   <w:num w:numId="11">
-    <w:abstractNumId w:val="12"/>
+    <w:abstractNumId w:val="15"/>
   </w:num>
   <w:num w:numId="12">
-    <w:abstractNumId w:val="13"/>
+    <w:abstractNumId w:val="16"/>
   </w:num>
   <w:num w:numId="13">
     <w:abstractNumId w:val="0"/>
   </w:num>
   <w:num w:numId="14">
+    <w:abstractNumId w:val="7"/>
+  </w:num>
+  <w:num w:numId="15">
     <w:abstractNumId w:val="5"/>
   </w:num>
-  <w:num w:numId="15">
+  <w:num w:numId="16">
+    <w:abstractNumId w:val="1"/>
+  </w:num>
+  <w:num w:numId="17">
     <w:abstractNumId w:val="3"/>
+  </w:num>
+  <w:num w:numId="18">
+    <w:abstractNumId w:val="12"/>
   </w:num>
 </w:numbering>
 </file>

</xml_diff>

<commit_message>
version 7: Git study.docx update
</commit_message>
<xml_diff>
--- a/Git study.docx
+++ b/Git study.docx
@@ -70,14 +70,12 @@
         </w:rPr>
         <w:t>文章作者，开始使用</w:t>
       </w:r>
-      <w:proofErr w:type="spellStart"/>
       <w:r>
         <w:rPr>
           <w:lang w:val="en-US" w:eastAsia="zh-CN"/>
         </w:rPr>
         <w:t>Git</w:t>
       </w:r>
-      <w:proofErr w:type="spellEnd"/>
       <w:r>
         <w:rPr>
           <w:rFonts w:eastAsia="SimSun" w:hint="eastAsia"/>
@@ -85,7 +83,6 @@
         </w:rPr>
         <w:t>版本管控，其实是“选择使用</w:t>
       </w:r>
-      <w:proofErr w:type="spellStart"/>
       <w:r>
         <w:rPr>
           <w:rFonts w:eastAsia="SimSun"/>
@@ -93,7 +90,6 @@
         </w:rPr>
         <w:t>GitHub</w:t>
       </w:r>
-      <w:proofErr w:type="spellEnd"/>
       <w:r>
         <w:rPr>
           <w:rFonts w:eastAsia="SimSun" w:hint="eastAsia"/>
@@ -114,7 +110,6 @@
           <w:lang w:val="en-US" w:eastAsia="zh-CN"/>
         </w:rPr>
       </w:pPr>
-      <w:proofErr w:type="spellStart"/>
       <w:r>
         <w:rPr>
           <w:rFonts w:eastAsia="SimSun" w:hint="eastAsia"/>
@@ -122,7 +117,6 @@
         </w:rPr>
         <w:t>GitHub</w:t>
       </w:r>
-      <w:proofErr w:type="spellEnd"/>
       <w:r>
         <w:rPr>
           <w:rFonts w:eastAsia="SimSun" w:hint="eastAsia"/>
@@ -150,7 +144,6 @@
         </w:rPr>
         <w:t>完整的</w:t>
       </w:r>
-      <w:proofErr w:type="spellStart"/>
       <w:r>
         <w:rPr>
           <w:rFonts w:eastAsia="SimSun" w:hint="eastAsia"/>
@@ -158,7 +151,6 @@
         </w:rPr>
         <w:t>Git</w:t>
       </w:r>
-      <w:proofErr w:type="spellEnd"/>
       <w:r>
         <w:rPr>
           <w:rFonts w:eastAsia="SimSun" w:hint="eastAsia"/>
@@ -255,21 +247,12 @@
           <w:lang w:val="en-US" w:eastAsia="zh-CN"/>
         </w:rPr>
       </w:pPr>
-      <w:proofErr w:type="spellStart"/>
-      <w:r>
-        <w:rPr>
-          <w:rFonts w:eastAsia="SimSun" w:hint="eastAsia"/>
-          <w:lang w:val="en-US" w:eastAsia="zh-CN"/>
-        </w:rPr>
-        <w:t>Git</w:t>
-      </w:r>
-      <w:proofErr w:type="spellEnd"/>
-      <w:r>
-        <w:rPr>
-          <w:rFonts w:eastAsia="SimSun" w:hint="eastAsia"/>
-          <w:lang w:val="en-US" w:eastAsia="zh-CN"/>
-        </w:rPr>
-        <w:t xml:space="preserve">: </w:t>
+      <w:r>
+        <w:rPr>
+          <w:rFonts w:eastAsia="SimSun" w:hint="eastAsia"/>
+          <w:lang w:val="en-US" w:eastAsia="zh-CN"/>
+        </w:rPr>
+        <w:t xml:space="preserve">Git: </w:t>
       </w:r>
       <w:r>
         <w:rPr>
@@ -305,7 +288,6 @@
           <w:lang w:val="en-US" w:eastAsia="zh-CN"/>
         </w:rPr>
       </w:pPr>
-      <w:proofErr w:type="spellStart"/>
       <w:r>
         <w:rPr>
           <w:rFonts w:eastAsia="SimSun" w:hint="eastAsia"/>
@@ -313,7 +295,6 @@
         </w:rPr>
         <w:t>Git</w:t>
       </w:r>
-      <w:proofErr w:type="spellEnd"/>
       <w:r>
         <w:rPr>
           <w:rFonts w:eastAsia="SimSun" w:hint="eastAsia"/>
@@ -389,7 +370,6 @@
         </w:rPr>
         <w:t>每人都有一份完整的储存库副本，使用</w:t>
       </w:r>
-      <w:proofErr w:type="spellStart"/>
       <w:r>
         <w:rPr>
           <w:rFonts w:eastAsia="SimSun" w:hint="eastAsia"/>
@@ -397,7 +377,6 @@
         </w:rPr>
         <w:t>Git</w:t>
       </w:r>
-      <w:proofErr w:type="spellEnd"/>
       <w:r>
         <w:rPr>
           <w:rFonts w:eastAsia="SimSun" w:hint="eastAsia"/>
@@ -419,7 +398,6 @@
         </w:rPr>
         <w:t>，然后在本地提交变更。使用</w:t>
       </w:r>
-      <w:proofErr w:type="spellStart"/>
       <w:r>
         <w:rPr>
           <w:rFonts w:eastAsia="SimSun" w:hint="eastAsia"/>
@@ -427,7 +405,6 @@
         </w:rPr>
         <w:t>Git</w:t>
       </w:r>
-      <w:proofErr w:type="spellEnd"/>
       <w:r>
         <w:rPr>
           <w:rFonts w:eastAsia="SimSun" w:hint="eastAsia"/>
@@ -476,7 +453,6 @@
         </w:rPr>
         <w:t>如果需要跟别人交换变更的版本，随时可以通过“合并”，</w:t>
       </w:r>
-      <w:proofErr w:type="spellStart"/>
       <w:r>
         <w:rPr>
           <w:rFonts w:eastAsia="SimSun" w:hint="eastAsia"/>
@@ -484,7 +460,6 @@
         </w:rPr>
         <w:t>Git</w:t>
       </w:r>
-      <w:proofErr w:type="spellEnd"/>
       <w:r>
         <w:rPr>
           <w:rFonts w:eastAsia="SimSun" w:hint="eastAsia"/>
@@ -576,7 +551,6 @@
         </w:rPr>
         <w:t>的</w:t>
       </w:r>
-      <w:proofErr w:type="spellStart"/>
       <w:r>
         <w:rPr>
           <w:rFonts w:eastAsia="SimSun" w:hint="eastAsia"/>
@@ -584,7 +558,6 @@
         </w:rPr>
         <w:t>Git</w:t>
       </w:r>
-      <w:proofErr w:type="spellEnd"/>
       <w:r>
         <w:rPr>
           <w:rFonts w:eastAsia="SimSun" w:hint="eastAsia"/>
@@ -606,7 +579,6 @@
         </w:rPr>
         <w:t>伺服器等方式来共用</w:t>
       </w:r>
-      <w:proofErr w:type="spellStart"/>
       <w:r>
         <w:rPr>
           <w:rFonts w:eastAsia="SimSun" w:hint="eastAsia"/>
@@ -614,7 +586,6 @@
         </w:rPr>
         <w:t>Git</w:t>
       </w:r>
-      <w:proofErr w:type="spellEnd"/>
       <w:r>
         <w:rPr>
           <w:rFonts w:eastAsia="SimSun" w:hint="eastAsia"/>
@@ -710,7 +681,6 @@
         </w:rPr>
         <w:t>在</w:t>
       </w:r>
-      <w:proofErr w:type="spellStart"/>
       <w:r>
         <w:rPr>
           <w:rFonts w:eastAsia="SimSun"/>
@@ -718,7 +688,6 @@
         </w:rPr>
         <w:t>GitHub</w:t>
       </w:r>
-      <w:proofErr w:type="spellEnd"/>
       <w:r>
         <w:rPr>
           <w:rFonts w:eastAsia="SimSun"/>
@@ -774,23 +743,7 @@
           <w:rFonts w:eastAsia="SimSun"/>
           <w:lang w:eastAsia="zh-CN"/>
         </w:rPr>
-        <w:t xml:space="preserve">Git Shell &gt; </w:t>
-      </w:r>
-      <w:proofErr w:type="spellStart"/>
-      <w:r>
-        <w:rPr>
-          <w:rFonts w:eastAsia="SimSun"/>
-          <w:lang w:eastAsia="zh-CN"/>
-        </w:rPr>
-        <w:t>mkdir</w:t>
-      </w:r>
-      <w:proofErr w:type="spellEnd"/>
-      <w:r>
-        <w:rPr>
-          <w:rFonts w:eastAsia="SimSun"/>
-          <w:lang w:eastAsia="zh-CN"/>
-        </w:rPr>
-        <w:t xml:space="preserve"> git-demo</w:t>
+        <w:t>Git Shell &gt; mkdir git-demo</w:t>
       </w:r>
       <w:r>
         <w:rPr>
@@ -841,17 +794,8 @@
           <w:rFonts w:eastAsia="SimSun"/>
           <w:lang w:eastAsia="zh-CN"/>
         </w:rPr>
-        <w:t xml:space="preserve">git </w:t>
-      </w:r>
-      <w:proofErr w:type="spellStart"/>
-      <w:r>
-        <w:rPr>
-          <w:rFonts w:eastAsia="SimSun"/>
-          <w:lang w:eastAsia="zh-CN"/>
-        </w:rPr>
-        <w:t>init</w:t>
-      </w:r>
-      <w:proofErr w:type="spellEnd"/>
+        <w:t>git init</w:t>
+      </w:r>
       <w:r>
         <w:rPr>
           <w:rFonts w:eastAsia="SimSun"/>
@@ -970,23 +914,7 @@
           <w:rFonts w:eastAsia="SimSun"/>
           <w:lang w:eastAsia="zh-CN"/>
         </w:rPr>
-        <w:t xml:space="preserve">git </w:t>
-      </w:r>
-      <w:proofErr w:type="spellStart"/>
-      <w:r>
-        <w:rPr>
-          <w:rFonts w:eastAsia="SimSun"/>
-          <w:lang w:eastAsia="zh-CN"/>
-        </w:rPr>
-        <w:t>init</w:t>
-      </w:r>
-      <w:proofErr w:type="spellEnd"/>
-      <w:r>
-        <w:rPr>
-          <w:rFonts w:eastAsia="SimSun"/>
-          <w:lang w:eastAsia="zh-CN"/>
-        </w:rPr>
-        <w:t xml:space="preserve"> –bare</w:t>
+        <w:t>git init –bare</w:t>
       </w:r>
       <w:r>
         <w:rPr>
@@ -1366,111 +1294,63 @@
           <w:lang w:eastAsia="zh-CN"/>
         </w:rPr>
       </w:pPr>
-      <w:proofErr w:type="gramStart"/>
-      <w:r>
-        <w:rPr>
-          <w:lang w:eastAsia="zh-CN"/>
-        </w:rPr>
-        <w:t>touch</w:t>
-      </w:r>
-      <w:proofErr w:type="gramEnd"/>
-      <w:r>
-        <w:rPr>
-          <w:lang w:eastAsia="zh-CN"/>
-        </w:rPr>
-        <w:t xml:space="preserve"> README.md</w:t>
-      </w:r>
-    </w:p>
-    <w:p>
-      <w:pPr>
-        <w:rPr>
-          <w:lang w:eastAsia="zh-CN"/>
-        </w:rPr>
-      </w:pPr>
-      <w:proofErr w:type="gramStart"/>
-      <w:r>
-        <w:rPr>
-          <w:lang w:eastAsia="zh-CN"/>
-        </w:rPr>
-        <w:t>git</w:t>
-      </w:r>
-      <w:proofErr w:type="gramEnd"/>
-      <w:r>
-        <w:rPr>
-          <w:lang w:eastAsia="zh-CN"/>
-        </w:rPr>
-        <w:t xml:space="preserve"> </w:t>
-      </w:r>
-      <w:proofErr w:type="spellStart"/>
-      <w:r>
-        <w:rPr>
-          <w:lang w:eastAsia="zh-CN"/>
-        </w:rPr>
-        <w:t>init</w:t>
-      </w:r>
-      <w:proofErr w:type="spellEnd"/>
-    </w:p>
-    <w:p>
-      <w:pPr>
-        <w:rPr>
-          <w:lang w:eastAsia="zh-CN"/>
-        </w:rPr>
-      </w:pPr>
-      <w:proofErr w:type="gramStart"/>
-      <w:r>
-        <w:rPr>
-          <w:lang w:eastAsia="zh-CN"/>
-        </w:rPr>
-        <w:t>git</w:t>
-      </w:r>
-      <w:proofErr w:type="gramEnd"/>
-      <w:r>
-        <w:rPr>
-          <w:lang w:eastAsia="zh-CN"/>
-        </w:rPr>
-        <w:t xml:space="preserve"> add README.md</w:t>
-      </w:r>
-    </w:p>
-    <w:p>
-      <w:pPr>
-        <w:rPr>
-          <w:lang w:eastAsia="zh-CN"/>
-        </w:rPr>
-      </w:pPr>
-      <w:proofErr w:type="gramStart"/>
-      <w:r>
-        <w:rPr>
-          <w:lang w:eastAsia="zh-CN"/>
-        </w:rPr>
-        <w:t>git</w:t>
-      </w:r>
-      <w:proofErr w:type="gramEnd"/>
-      <w:r>
-        <w:rPr>
-          <w:lang w:eastAsia="zh-CN"/>
-        </w:rPr>
-        <w:t xml:space="preserve"> commit –m “first commit”</w:t>
-      </w:r>
-    </w:p>
-    <w:p>
-      <w:pPr>
-        <w:rPr>
-          <w:lang w:eastAsia="zh-CN"/>
-        </w:rPr>
-      </w:pPr>
-      <w:proofErr w:type="gramStart"/>
-      <w:r>
-        <w:rPr>
-          <w:lang w:eastAsia="zh-CN"/>
-        </w:rPr>
-        <w:t>git</w:t>
-      </w:r>
-      <w:proofErr w:type="gramEnd"/>
-      <w:r>
-        <w:rPr>
-          <w:lang w:eastAsia="zh-CN"/>
-        </w:rPr>
-        <w:t xml:space="preserve"> remote add origin </w:t>
+      <w:r>
+        <w:rPr>
+          <w:lang w:eastAsia="zh-CN"/>
+        </w:rPr>
+        <w:t>touch README.md</w:t>
+      </w:r>
+    </w:p>
+    <w:p>
+      <w:pPr>
+        <w:rPr>
+          <w:lang w:eastAsia="zh-CN"/>
+        </w:rPr>
+      </w:pPr>
+      <w:r>
+        <w:rPr>
+          <w:lang w:eastAsia="zh-CN"/>
+        </w:rPr>
+        <w:t>git init</w:t>
+      </w:r>
+    </w:p>
+    <w:p>
+      <w:pPr>
+        <w:rPr>
+          <w:lang w:eastAsia="zh-CN"/>
+        </w:rPr>
+      </w:pPr>
+      <w:r>
+        <w:rPr>
+          <w:lang w:eastAsia="zh-CN"/>
+        </w:rPr>
+        <w:t>git add README.md</w:t>
+      </w:r>
+    </w:p>
+    <w:p>
+      <w:pPr>
+        <w:rPr>
+          <w:lang w:eastAsia="zh-CN"/>
+        </w:rPr>
+      </w:pPr>
+      <w:r>
+        <w:rPr>
+          <w:lang w:eastAsia="zh-CN"/>
+        </w:rPr>
+        <w:t>git commit –m “first commit”</w:t>
+      </w:r>
+    </w:p>
+    <w:p>
+      <w:pPr>
+        <w:rPr>
+          <w:lang w:eastAsia="zh-CN"/>
+        </w:rPr>
+      </w:pPr>
+      <w:r>
+        <w:rPr>
+          <w:lang w:eastAsia="zh-CN"/>
+        </w:rPr>
+        <w:t xml:space="preserve">git remote add origin </w:t>
       </w:r>
       <w:hyperlink r:id="rId7" w:history="1">
         <w:r>
@@ -1489,19 +1369,11 @@
           <w:lang w:eastAsia="zh-CN"/>
         </w:rPr>
       </w:pPr>
-      <w:proofErr w:type="gramStart"/>
-      <w:r>
-        <w:rPr>
-          <w:lang w:eastAsia="zh-CN"/>
-        </w:rPr>
-        <w:t>git</w:t>
-      </w:r>
-      <w:proofErr w:type="gramEnd"/>
-      <w:r>
-        <w:rPr>
-          <w:lang w:eastAsia="zh-CN"/>
-        </w:rPr>
-        <w:t xml:space="preserve"> push –u origin master</w:t>
+      <w:r>
+        <w:rPr>
+          <w:lang w:eastAsia="zh-CN"/>
+        </w:rPr>
+        <w:t>git push –u origin master</w:t>
       </w:r>
     </w:p>
     <w:p>
@@ -1548,9 +1420,16 @@
           <w:rFonts w:eastAsia="SimSun"/>
           <w:lang w:eastAsia="zh-CN"/>
         </w:rPr>
-        <w:t>[</w:t>
-      </w:r>
-      <w:proofErr w:type="gramStart"/>
+        <w:t>[master +10 ~1 -2!]</w:t>
+      </w:r>
+    </w:p>
+    <w:p>
+      <w:pPr>
+        <w:rPr>
+          <w:rFonts w:eastAsia="SimSun"/>
+          <w:lang w:eastAsia="zh-CN"/>
+        </w:rPr>
+      </w:pPr>
       <w:r>
         <w:rPr>
           <w:rFonts w:eastAsia="SimSun"/>
@@ -1558,30 +1437,6 @@
         </w:rPr>
         <w:t>master</w:t>
       </w:r>
-      <w:proofErr w:type="gramEnd"/>
-      <w:r>
-        <w:rPr>
-          <w:rFonts w:eastAsia="SimSun"/>
-          <w:lang w:eastAsia="zh-CN"/>
-        </w:rPr>
-        <w:t xml:space="preserve"> +10 ~1 -2!]</w:t>
-      </w:r>
-    </w:p>
-    <w:p>
-      <w:pPr>
-        <w:rPr>
-          <w:rFonts w:eastAsia="SimSun"/>
-          <w:lang w:eastAsia="zh-CN"/>
-        </w:rPr>
-      </w:pPr>
-      <w:proofErr w:type="gramStart"/>
-      <w:r>
-        <w:rPr>
-          <w:rFonts w:eastAsia="SimSun"/>
-          <w:lang w:eastAsia="zh-CN"/>
-        </w:rPr>
-        <w:t>master</w:t>
-      </w:r>
       <w:r>
         <w:rPr>
           <w:rFonts w:eastAsia="SimSun"/>
@@ -1594,15 +1449,7 @@
           <w:rFonts w:eastAsia="SimSun"/>
           <w:lang w:eastAsia="zh-CN"/>
         </w:rPr>
-        <w:t>master</w:t>
-      </w:r>
-      <w:proofErr w:type="gramEnd"/>
-      <w:r>
-        <w:rPr>
-          <w:rFonts w:eastAsia="SimSun"/>
-          <w:lang w:eastAsia="zh-CN"/>
-        </w:rPr>
-        <w:t xml:space="preserve"> </w:t>
+        <w:t xml:space="preserve">master </w:t>
       </w:r>
       <w:r>
         <w:rPr>
@@ -1834,21 +1681,12 @@
           <w:lang w:eastAsia="zh-CN"/>
         </w:rPr>
       </w:pPr>
-      <w:proofErr w:type="gramStart"/>
-      <w:r>
-        <w:rPr>
-          <w:rFonts w:eastAsia="SimSun"/>
-          <w:lang w:eastAsia="zh-CN"/>
-        </w:rPr>
-        <w:t>git</w:t>
-      </w:r>
-      <w:proofErr w:type="gramEnd"/>
-      <w:r>
-        <w:rPr>
-          <w:rFonts w:eastAsia="SimSun"/>
-          <w:lang w:eastAsia="zh-CN"/>
-        </w:rPr>
-        <w:t xml:space="preserve"> add .</w:t>
+      <w:r>
+        <w:rPr>
+          <w:rFonts w:eastAsia="SimSun"/>
+          <w:lang w:eastAsia="zh-CN"/>
+        </w:rPr>
+        <w:t>git add .</w:t>
       </w:r>
       <w:r>
         <w:rPr>
@@ -1943,21 +1781,12 @@
           <w:lang w:eastAsia="zh-CN"/>
         </w:rPr>
       </w:pPr>
-      <w:proofErr w:type="gramStart"/>
-      <w:r>
-        <w:rPr>
-          <w:rFonts w:eastAsia="SimSun"/>
-          <w:lang w:eastAsia="zh-CN"/>
-        </w:rPr>
-        <w:t>git</w:t>
-      </w:r>
-      <w:proofErr w:type="gramEnd"/>
-      <w:r>
-        <w:rPr>
-          <w:rFonts w:eastAsia="SimSun"/>
-          <w:lang w:eastAsia="zh-CN"/>
-        </w:rPr>
-        <w:t xml:space="preserve"> add app: </w:t>
+      <w:r>
+        <w:rPr>
+          <w:rFonts w:eastAsia="SimSun"/>
+          <w:lang w:eastAsia="zh-CN"/>
+        </w:rPr>
+        <w:t xml:space="preserve">git add app: </w:t>
       </w:r>
       <w:r>
         <w:rPr>
@@ -1993,23 +1822,7 @@
           <w:rFonts w:eastAsia="SimSun"/>
           <w:lang w:eastAsia="zh-CN"/>
         </w:rPr>
-        <w:t xml:space="preserve">git </w:t>
-      </w:r>
-      <w:proofErr w:type="gramStart"/>
-      <w:r>
-        <w:rPr>
-          <w:rFonts w:eastAsia="SimSun"/>
-          <w:lang w:eastAsia="zh-CN"/>
-        </w:rPr>
-        <w:t>add .</w:t>
-      </w:r>
-      <w:proofErr w:type="gramEnd"/>
-      <w:r>
-        <w:rPr>
-          <w:rFonts w:eastAsia="SimSun"/>
-          <w:lang w:eastAsia="zh-CN"/>
-        </w:rPr>
-        <w:t xml:space="preserve">*: </w:t>
+        <w:t xml:space="preserve">git add .*: </w:t>
       </w:r>
       <w:r>
         <w:rPr>
@@ -2119,45 +1932,27 @@
           <w:lang w:eastAsia="zh-CN"/>
         </w:rPr>
       </w:pPr>
-      <w:proofErr w:type="gramStart"/>
-      <w:r>
-        <w:rPr>
-          <w:rFonts w:eastAsia="SimSun"/>
-          <w:lang w:eastAsia="zh-CN"/>
-        </w:rPr>
-        <w:t>git</w:t>
-      </w:r>
-      <w:proofErr w:type="gramEnd"/>
-      <w:r>
-        <w:rPr>
-          <w:rFonts w:eastAsia="SimSun"/>
-          <w:lang w:eastAsia="zh-CN"/>
-        </w:rPr>
-        <w:t xml:space="preserve"> commit –m “words to explain this version”</w:t>
-      </w:r>
-    </w:p>
-    <w:p>
-      <w:pPr>
-        <w:rPr>
-          <w:rFonts w:eastAsia="SimSun"/>
-          <w:lang w:eastAsia="zh-CN"/>
-        </w:rPr>
-      </w:pPr>
-      <w:proofErr w:type="gramStart"/>
-      <w:r>
-        <w:rPr>
-          <w:rFonts w:eastAsia="SimSun"/>
-          <w:lang w:eastAsia="zh-CN"/>
-        </w:rPr>
-        <w:t>git</w:t>
-      </w:r>
-      <w:proofErr w:type="gramEnd"/>
-      <w:r>
-        <w:rPr>
-          <w:rFonts w:eastAsia="SimSun"/>
-          <w:lang w:eastAsia="zh-CN"/>
-        </w:rPr>
-        <w:t xml:space="preserve"> help commit</w:t>
+      <w:r>
+        <w:rPr>
+          <w:rFonts w:eastAsia="SimSun"/>
+          <w:lang w:eastAsia="zh-CN"/>
+        </w:rPr>
+        <w:t>git commit –m “words to explain this version”</w:t>
+      </w:r>
+    </w:p>
+    <w:p>
+      <w:pPr>
+        <w:rPr>
+          <w:rFonts w:eastAsia="SimSun"/>
+          <w:lang w:eastAsia="zh-CN"/>
+        </w:rPr>
+      </w:pPr>
+      <w:r>
+        <w:rPr>
+          <w:rFonts w:eastAsia="SimSun"/>
+          <w:lang w:eastAsia="zh-CN"/>
+        </w:rPr>
+        <w:t>git help commit</w:t>
       </w:r>
       <w:r>
         <w:rPr>
@@ -2202,21 +1997,12 @@
           <w:lang w:eastAsia="zh-CN"/>
         </w:rPr>
       </w:pPr>
-      <w:proofErr w:type="gramStart"/>
-      <w:r>
-        <w:rPr>
-          <w:rFonts w:eastAsia="SimSun"/>
-          <w:lang w:eastAsia="zh-CN"/>
-        </w:rPr>
-        <w:t>git</w:t>
-      </w:r>
-      <w:proofErr w:type="gramEnd"/>
-      <w:r>
-        <w:rPr>
-          <w:rFonts w:eastAsia="SimSun"/>
-          <w:lang w:eastAsia="zh-CN"/>
-        </w:rPr>
-        <w:t xml:space="preserve"> log</w:t>
+      <w:r>
+        <w:rPr>
+          <w:rFonts w:eastAsia="SimSun"/>
+          <w:lang w:eastAsia="zh-CN"/>
+        </w:rPr>
+        <w:t>git log</w:t>
       </w:r>
       <w:r>
         <w:rPr>
@@ -2268,21 +2054,12 @@
           <w:lang w:eastAsia="zh-CN"/>
         </w:rPr>
       </w:pPr>
-      <w:proofErr w:type="gramStart"/>
-      <w:r>
-        <w:rPr>
-          <w:rFonts w:eastAsia="SimSun"/>
-          <w:lang w:eastAsia="zh-CN"/>
-        </w:rPr>
-        <w:t>git</w:t>
-      </w:r>
-      <w:proofErr w:type="gramEnd"/>
-      <w:r>
-        <w:rPr>
-          <w:rFonts w:eastAsia="SimSun"/>
-          <w:lang w:eastAsia="zh-CN"/>
-        </w:rPr>
-        <w:t xml:space="preserve"> mv test unit-test</w:t>
+      <w:r>
+        <w:rPr>
+          <w:rFonts w:eastAsia="SimSun"/>
+          <w:lang w:eastAsia="zh-CN"/>
+        </w:rPr>
+        <w:t>git mv test unit-test</w:t>
       </w:r>
     </w:p>
     <w:p>
@@ -2315,21 +2092,12 @@
           <w:lang w:eastAsia="zh-CN"/>
         </w:rPr>
       </w:pPr>
-      <w:proofErr w:type="gramStart"/>
-      <w:r>
-        <w:rPr>
-          <w:rFonts w:eastAsia="SimSun"/>
-          <w:lang w:eastAsia="zh-CN"/>
-        </w:rPr>
-        <w:t>git</w:t>
-      </w:r>
-      <w:proofErr w:type="gramEnd"/>
-      <w:r>
-        <w:rPr>
-          <w:rFonts w:eastAsia="SimSun"/>
-          <w:lang w:eastAsia="zh-CN"/>
-        </w:rPr>
-        <w:t xml:space="preserve"> status</w:t>
+      <w:r>
+        <w:rPr>
+          <w:rFonts w:eastAsia="SimSun"/>
+          <w:lang w:eastAsia="zh-CN"/>
+        </w:rPr>
+        <w:t>git status</w:t>
       </w:r>
       <w:r>
         <w:rPr>
@@ -2403,21 +2171,12 @@
           <w:lang w:val="en-US" w:eastAsia="zh-CN"/>
         </w:rPr>
       </w:pPr>
-      <w:proofErr w:type="gramStart"/>
-      <w:r>
-        <w:rPr>
-          <w:rFonts w:eastAsia="SimSun"/>
-          <w:lang w:eastAsia="zh-CN"/>
-        </w:rPr>
-        <w:t>git</w:t>
-      </w:r>
-      <w:proofErr w:type="gramEnd"/>
-      <w:r>
-        <w:rPr>
-          <w:rFonts w:eastAsia="SimSun"/>
-          <w:lang w:eastAsia="zh-CN"/>
-        </w:rPr>
-        <w:t xml:space="preserve"> reset</w:t>
+      <w:r>
+        <w:rPr>
+          <w:rFonts w:eastAsia="SimSun"/>
+          <w:lang w:eastAsia="zh-CN"/>
+        </w:rPr>
+        <w:t>git reset</w:t>
       </w:r>
       <w:r>
         <w:rPr>
@@ -2468,31 +2227,13 @@
         </w:rPr>
         <w:t>，用</w:t>
       </w:r>
-      <w:proofErr w:type="spellStart"/>
-      <w:r>
-        <w:rPr>
-          <w:rFonts w:eastAsia="SimSun"/>
-          <w:lang w:val="en-US" w:eastAsia="zh-CN"/>
-        </w:rPr>
-        <w:t>git</w:t>
-      </w:r>
-      <w:proofErr w:type="spellEnd"/>
-      <w:r>
-        <w:rPr>
-          <w:rFonts w:eastAsia="SimSun"/>
-          <w:lang w:val="en-US" w:eastAsia="zh-CN"/>
-        </w:rPr>
-        <w:t xml:space="preserve"> </w:t>
-      </w:r>
-      <w:proofErr w:type="spellStart"/>
-      <w:r>
-        <w:rPr>
-          <w:rFonts w:eastAsia="SimSun"/>
-          <w:lang w:val="en-US" w:eastAsia="zh-CN"/>
-        </w:rPr>
-        <w:t>rm</w:t>
-      </w:r>
-      <w:proofErr w:type="spellEnd"/>
+      <w:r>
+        <w:rPr>
+          <w:rFonts w:eastAsia="SimSun"/>
+          <w:lang w:val="en-US" w:eastAsia="zh-CN"/>
+        </w:rPr>
+        <w:t>git rm</w:t>
+      </w:r>
       <w:r>
         <w:rPr>
           <w:rFonts w:eastAsia="SimSun"/>
@@ -2500,21 +2241,12 @@
         </w:rPr>
         <w:t>删除的目录、文件，</w:t>
       </w:r>
-      <w:proofErr w:type="spellStart"/>
-      <w:r>
-        <w:rPr>
-          <w:rFonts w:eastAsia="SimSun"/>
-          <w:lang w:val="en-US" w:eastAsia="zh-CN"/>
-        </w:rPr>
-        <w:t>git</w:t>
-      </w:r>
-      <w:proofErr w:type="spellEnd"/>
-      <w:r>
-        <w:rPr>
-          <w:rFonts w:eastAsia="SimSun"/>
-          <w:lang w:val="en-US" w:eastAsia="zh-CN"/>
-        </w:rPr>
-        <w:t xml:space="preserve"> mv</w:t>
+      <w:r>
+        <w:rPr>
+          <w:rFonts w:eastAsia="SimSun"/>
+          <w:lang w:val="en-US" w:eastAsia="zh-CN"/>
+        </w:rPr>
+        <w:t>git mv</w:t>
       </w:r>
       <w:r>
         <w:rPr>
@@ -2523,21 +2255,12 @@
         </w:rPr>
         <w:t>更名的目录、文件，不能通过</w:t>
       </w:r>
-      <w:proofErr w:type="spellStart"/>
-      <w:r>
-        <w:rPr>
-          <w:rFonts w:eastAsia="SimSun"/>
-          <w:lang w:val="en-US" w:eastAsia="zh-CN"/>
-        </w:rPr>
-        <w:t>git</w:t>
-      </w:r>
-      <w:proofErr w:type="spellEnd"/>
-      <w:r>
-        <w:rPr>
-          <w:rFonts w:eastAsia="SimSun"/>
-          <w:lang w:val="en-US" w:eastAsia="zh-CN"/>
-        </w:rPr>
-        <w:t xml:space="preserve"> reset</w:t>
+      <w:r>
+        <w:rPr>
+          <w:rFonts w:eastAsia="SimSun"/>
+          <w:lang w:val="en-US" w:eastAsia="zh-CN"/>
+        </w:rPr>
+        <w:t>git reset</w:t>
       </w:r>
       <w:r>
         <w:rPr>
@@ -2561,21 +2284,12 @@
         </w:rPr>
         <w:t>如果想把工作目录还原到目前的最新版，</w:t>
       </w:r>
-      <w:proofErr w:type="spellStart"/>
-      <w:r>
-        <w:rPr>
-          <w:rFonts w:eastAsia="SimSun"/>
-          <w:lang w:val="en-US" w:eastAsia="zh-CN"/>
-        </w:rPr>
-        <w:t>git</w:t>
-      </w:r>
-      <w:proofErr w:type="spellEnd"/>
-      <w:r>
-        <w:rPr>
-          <w:rFonts w:eastAsia="SimSun"/>
-          <w:lang w:val="en-US" w:eastAsia="zh-CN"/>
-        </w:rPr>
-        <w:t xml:space="preserve"> reset --hard</w:t>
+      <w:r>
+        <w:rPr>
+          <w:rFonts w:eastAsia="SimSun"/>
+          <w:lang w:val="en-US" w:eastAsia="zh-CN"/>
+        </w:rPr>
+        <w:t>git reset --hard</w:t>
       </w:r>
       <w:r>
         <w:rPr>
@@ -2614,23 +2328,12 @@
           <w:lang w:val="en-US" w:eastAsia="zh-CN"/>
         </w:rPr>
       </w:pPr>
-      <w:proofErr w:type="spellStart"/>
-      <w:proofErr w:type="gramStart"/>
-      <w:r>
-        <w:rPr>
-          <w:rFonts w:eastAsia="SimSun"/>
-          <w:lang w:val="en-US" w:eastAsia="zh-CN"/>
-        </w:rPr>
-        <w:t>git</w:t>
-      </w:r>
-      <w:proofErr w:type="spellEnd"/>
-      <w:proofErr w:type="gramEnd"/>
-      <w:r>
-        <w:rPr>
-          <w:rFonts w:eastAsia="SimSun"/>
-          <w:lang w:val="en-US" w:eastAsia="zh-CN"/>
-        </w:rPr>
-        <w:t xml:space="preserve"> checkout master Gruntfile.js</w:t>
+      <w:r>
+        <w:rPr>
+          <w:rFonts w:eastAsia="SimSun"/>
+          <w:lang w:val="en-US" w:eastAsia="zh-CN"/>
+        </w:rPr>
+        <w:t>git checkout master Gruntfile.js</w:t>
       </w:r>
       <w:r>
         <w:rPr>
@@ -2681,21 +2384,12 @@
         </w:rPr>
         <w:t>可以避免使用</w:t>
       </w:r>
-      <w:proofErr w:type="spellStart"/>
-      <w:r>
-        <w:rPr>
-          <w:rFonts w:eastAsia="SimSun"/>
-          <w:lang w:val="en-US" w:eastAsia="zh-CN"/>
-        </w:rPr>
-        <w:t>git</w:t>
-      </w:r>
-      <w:proofErr w:type="spellEnd"/>
-      <w:r>
-        <w:rPr>
-          <w:rFonts w:eastAsia="SimSun"/>
-          <w:lang w:val="en-US" w:eastAsia="zh-CN"/>
-        </w:rPr>
-        <w:t xml:space="preserve"> reset --hard </w:t>
+      <w:r>
+        <w:rPr>
+          <w:rFonts w:eastAsia="SimSun"/>
+          <w:lang w:val="en-US" w:eastAsia="zh-CN"/>
+        </w:rPr>
+        <w:t xml:space="preserve">git reset --hard </w:t>
       </w:r>
       <w:r>
         <w:rPr>
@@ -2786,7 +2480,6 @@
         </w:rPr>
         <w:t>使用</w:t>
       </w:r>
-      <w:proofErr w:type="spellStart"/>
       <w:r>
         <w:rPr>
           <w:rFonts w:eastAsia="SimSun" w:hint="eastAsia"/>
@@ -2794,7 +2487,6 @@
         </w:rPr>
         <w:t>Git</w:t>
       </w:r>
-      <w:proofErr w:type="spellEnd"/>
       <w:r>
         <w:rPr>
           <w:rFonts w:eastAsia="SimSun" w:hint="eastAsia"/>
@@ -2858,170 +2550,59 @@
           <w:rFonts w:hint="eastAsia"/>
           <w:lang w:val="en-US" w:eastAsia="zh-CN"/>
         </w:rPr>
-        <w:t xml:space="preserve">$ </w:t>
-      </w:r>
-      <w:proofErr w:type="spellStart"/>
-      <w:proofErr w:type="gramStart"/>
+        <w:t>$ mkdir git-demo</w:t>
+      </w:r>
+    </w:p>
+    <w:p>
+      <w:pPr>
+        <w:pStyle w:val="NoSpacing"/>
+        <w:rPr>
+          <w:lang w:val="en-US" w:eastAsia="zh-CN"/>
+        </w:rPr>
+      </w:pPr>
       <w:r>
         <w:rPr>
           <w:rFonts w:hint="eastAsia"/>
           <w:lang w:val="en-US" w:eastAsia="zh-CN"/>
         </w:rPr>
-        <w:t>mkdir</w:t>
-      </w:r>
-      <w:proofErr w:type="spellEnd"/>
-      <w:proofErr w:type="gramEnd"/>
+        <w:t>$ cd git-demo</w:t>
+      </w:r>
+    </w:p>
+    <w:p>
+      <w:pPr>
+        <w:pStyle w:val="NoSpacing"/>
+        <w:rPr>
+          <w:lang w:val="en-US" w:eastAsia="zh-CN"/>
+        </w:rPr>
+      </w:pPr>
       <w:r>
         <w:rPr>
           <w:rFonts w:hint="eastAsia"/>
           <w:lang w:val="en-US" w:eastAsia="zh-CN"/>
         </w:rPr>
-        <w:t xml:space="preserve"> </w:t>
-      </w:r>
-      <w:proofErr w:type="spellStart"/>
-      <w:r>
-        <w:rPr>
-          <w:rFonts w:hint="eastAsia"/>
-          <w:lang w:val="en-US" w:eastAsia="zh-CN"/>
-        </w:rPr>
-        <w:t>git</w:t>
-      </w:r>
-      <w:proofErr w:type="spellEnd"/>
-      <w:r>
-        <w:rPr>
-          <w:rFonts w:hint="eastAsia"/>
-          <w:lang w:val="en-US" w:eastAsia="zh-CN"/>
-        </w:rPr>
-        <w:t>-demo</w:t>
-      </w:r>
-    </w:p>
-    <w:p>
-      <w:pPr>
-        <w:pStyle w:val="NoSpacing"/>
-        <w:rPr>
-          <w:lang w:val="en-US" w:eastAsia="zh-CN"/>
-        </w:rPr>
-      </w:pPr>
-      <w:r>
-        <w:rPr>
-          <w:rFonts w:hint="eastAsia"/>
-          <w:lang w:val="en-US" w:eastAsia="zh-CN"/>
-        </w:rPr>
-        <w:t xml:space="preserve">$ </w:t>
-      </w:r>
-      <w:proofErr w:type="gramStart"/>
-      <w:r>
-        <w:rPr>
-          <w:rFonts w:hint="eastAsia"/>
-          <w:lang w:val="en-US" w:eastAsia="zh-CN"/>
-        </w:rPr>
-        <w:t>cd</w:t>
-      </w:r>
-      <w:proofErr w:type="gramEnd"/>
-      <w:r>
-        <w:rPr>
-          <w:rFonts w:hint="eastAsia"/>
-          <w:lang w:val="en-US" w:eastAsia="zh-CN"/>
-        </w:rPr>
-        <w:t xml:space="preserve"> </w:t>
-      </w:r>
-      <w:proofErr w:type="spellStart"/>
-      <w:r>
-        <w:rPr>
-          <w:rFonts w:hint="eastAsia"/>
-          <w:lang w:val="en-US" w:eastAsia="zh-CN"/>
-        </w:rPr>
-        <w:t>git</w:t>
-      </w:r>
-      <w:proofErr w:type="spellEnd"/>
-      <w:r>
-        <w:rPr>
-          <w:rFonts w:hint="eastAsia"/>
-          <w:lang w:val="en-US" w:eastAsia="zh-CN"/>
-        </w:rPr>
-        <w:t>-demo</w:t>
-      </w:r>
-    </w:p>
-    <w:p>
-      <w:pPr>
-        <w:pStyle w:val="NoSpacing"/>
-        <w:rPr>
-          <w:lang w:val="en-US" w:eastAsia="zh-CN"/>
-        </w:rPr>
-      </w:pPr>
-      <w:r>
-        <w:rPr>
-          <w:rFonts w:hint="eastAsia"/>
-          <w:lang w:val="en-US" w:eastAsia="zh-CN"/>
-        </w:rPr>
-        <w:t xml:space="preserve">$ </w:t>
-      </w:r>
-      <w:proofErr w:type="spellStart"/>
-      <w:proofErr w:type="gramStart"/>
-      <w:r>
-        <w:rPr>
-          <w:rFonts w:hint="eastAsia"/>
-          <w:lang w:val="en-US" w:eastAsia="zh-CN"/>
-        </w:rPr>
-        <w:t>git</w:t>
-      </w:r>
-      <w:proofErr w:type="spellEnd"/>
-      <w:proofErr w:type="gramEnd"/>
-      <w:r>
-        <w:rPr>
-          <w:rFonts w:hint="eastAsia"/>
-          <w:lang w:val="en-US" w:eastAsia="zh-CN"/>
-        </w:rPr>
-        <w:t xml:space="preserve"> </w:t>
-      </w:r>
-      <w:proofErr w:type="spellStart"/>
-      <w:r>
-        <w:rPr>
-          <w:rFonts w:hint="eastAsia"/>
-          <w:lang w:val="en-US" w:eastAsia="zh-CN"/>
-        </w:rPr>
-        <w:t>init</w:t>
-      </w:r>
-      <w:proofErr w:type="spellEnd"/>
-    </w:p>
-    <w:p>
-      <w:pPr>
-        <w:rPr>
-          <w:rFonts w:eastAsia="SimSun"/>
-          <w:lang w:val="en-US" w:eastAsia="zh-CN"/>
-        </w:rPr>
-      </w:pPr>
-      <w:proofErr w:type="spellStart"/>
-      <w:proofErr w:type="gramStart"/>
-      <w:r>
-        <w:rPr>
-          <w:rFonts w:eastAsia="SimSun" w:hint="eastAsia"/>
-          <w:lang w:val="en-US" w:eastAsia="zh-CN"/>
-        </w:rPr>
-        <w:t>git</w:t>
-      </w:r>
-      <w:proofErr w:type="spellEnd"/>
-      <w:r>
-        <w:rPr>
-          <w:rFonts w:eastAsia="SimSun" w:hint="eastAsia"/>
-          <w:lang w:val="en-US" w:eastAsia="zh-CN"/>
-        </w:rPr>
-        <w:t>-demo</w:t>
-      </w:r>
-      <w:r>
-        <w:rPr>
-          <w:rFonts w:eastAsia="SimSun" w:hint="eastAsia"/>
-          <w:lang w:val="en-US" w:eastAsia="zh-CN"/>
-        </w:rPr>
-        <w:t>自动地成为了“</w:t>
-      </w:r>
-      <w:proofErr w:type="gramEnd"/>
-      <w:r>
-        <w:rPr>
-          <w:rFonts w:eastAsia="SimSun" w:hint="eastAsia"/>
-          <w:lang w:val="en-US" w:eastAsia="zh-CN"/>
-        </w:rPr>
-        <w:t>工作目录”</w:t>
+        <w:t>$ git init</w:t>
+      </w:r>
+    </w:p>
+    <w:p>
+      <w:pPr>
+        <w:rPr>
+          <w:rFonts w:eastAsia="SimSun"/>
+          <w:lang w:val="en-US" w:eastAsia="zh-CN"/>
+        </w:rPr>
+      </w:pPr>
+      <w:r>
+        <w:rPr>
+          <w:rFonts w:eastAsia="SimSun" w:hint="eastAsia"/>
+          <w:lang w:val="en-US" w:eastAsia="zh-CN"/>
+        </w:rPr>
+        <w:t>git-demo</w:t>
+      </w:r>
+      <w:r>
+        <w:rPr>
+          <w:rFonts w:eastAsia="SimSun" w:hint="eastAsia"/>
+          <w:lang w:val="en-US" w:eastAsia="zh-CN"/>
+        </w:rPr>
+        <w:t>自动地成为了“工作目录”</w:t>
       </w:r>
       <w:r>
         <w:rPr>
@@ -3044,7 +2625,6 @@
         </w:rPr>
         <w:t>我们操作</w:t>
       </w:r>
-      <w:proofErr w:type="spellStart"/>
       <w:r>
         <w:rPr>
           <w:rFonts w:eastAsia="SimSun" w:hint="eastAsia"/>
@@ -3052,7 +2632,6 @@
         </w:rPr>
         <w:t>Git</w:t>
       </w:r>
-      <w:proofErr w:type="spellEnd"/>
       <w:r>
         <w:rPr>
           <w:rFonts w:eastAsia="SimSun" w:hint="eastAsia"/>
@@ -3089,7 +2668,6 @@
         </w:rPr>
         <w:t>使用</w:t>
       </w:r>
-      <w:proofErr w:type="spellStart"/>
       <w:r>
         <w:rPr>
           <w:rFonts w:eastAsia="SimSun" w:hint="eastAsia"/>
@@ -3097,7 +2675,6 @@
         </w:rPr>
         <w:t>Git</w:t>
       </w:r>
-      <w:proofErr w:type="spellEnd"/>
       <w:r>
         <w:rPr>
           <w:rFonts w:eastAsia="SimSun" w:hint="eastAsia"/>
@@ -3469,17 +3046,8 @@
           <w:rFonts w:eastAsia="SimSun" w:hint="eastAsia"/>
           <w:lang w:eastAsia="zh-CN"/>
         </w:rPr>
-        <w:t xml:space="preserve">git mv, git </w:t>
-      </w:r>
-      <w:proofErr w:type="spellStart"/>
-      <w:r>
-        <w:rPr>
-          <w:rFonts w:eastAsia="SimSun" w:hint="eastAsia"/>
-          <w:lang w:eastAsia="zh-CN"/>
-        </w:rPr>
-        <w:t>rm</w:t>
-      </w:r>
-      <w:proofErr w:type="spellEnd"/>
+        <w:t>git mv, git rm</w:t>
+      </w:r>
     </w:p>
     <w:p>
       <w:pPr>
@@ -3538,23 +3106,7 @@
           <w:rFonts w:eastAsia="SimSun" w:hint="eastAsia"/>
           <w:lang w:eastAsia="zh-CN"/>
         </w:rPr>
-        <w:t xml:space="preserve">git </w:t>
-      </w:r>
-      <w:proofErr w:type="spellStart"/>
-      <w:r>
-        <w:rPr>
-          <w:rFonts w:eastAsia="SimSun" w:hint="eastAsia"/>
-          <w:lang w:eastAsia="zh-CN"/>
-        </w:rPr>
-        <w:t>ls</w:t>
-      </w:r>
-      <w:proofErr w:type="spellEnd"/>
-      <w:r>
-        <w:rPr>
-          <w:rFonts w:eastAsia="SimSun" w:hint="eastAsia"/>
-          <w:lang w:eastAsia="zh-CN"/>
-        </w:rPr>
-        <w:t>-files</w:t>
+        <w:t>git ls-files</w:t>
       </w:r>
     </w:p>
     <w:p>
@@ -3600,21 +3152,12 @@
         </w:rPr>
         <w:t>之间的媒介。任何</w:t>
       </w:r>
-      <w:proofErr w:type="gramStart"/>
-      <w:r>
-        <w:rPr>
-          <w:rFonts w:eastAsia="SimSun" w:hint="eastAsia"/>
-          <w:lang w:eastAsia="zh-CN"/>
-        </w:rPr>
-        <w:t>working</w:t>
-      </w:r>
-      <w:proofErr w:type="gramEnd"/>
-      <w:r>
-        <w:rPr>
-          <w:rFonts w:eastAsia="SimSun" w:hint="eastAsia"/>
-          <w:lang w:eastAsia="zh-CN"/>
-        </w:rPr>
-        <w:t xml:space="preserve"> directory</w:t>
+      <w:r>
+        <w:rPr>
+          <w:rFonts w:eastAsia="SimSun" w:hint="eastAsia"/>
+          <w:lang w:eastAsia="zh-CN"/>
+        </w:rPr>
+        <w:t>working directory</w:t>
       </w:r>
       <w:r>
         <w:rPr>
@@ -3645,53 +3188,12 @@
           <w:lang w:eastAsia="zh-CN"/>
         </w:rPr>
       </w:pPr>
-      <w:proofErr w:type="gramStart"/>
-      <w:r>
-        <w:rPr>
-          <w:rFonts w:eastAsia="SimSun" w:hint="eastAsia"/>
-          <w:lang w:eastAsia="zh-CN"/>
-        </w:rPr>
-        <w:t>git</w:t>
-      </w:r>
-      <w:proofErr w:type="gramEnd"/>
-      <w:r>
-        <w:rPr>
-          <w:rFonts w:eastAsia="SimSun" w:hint="eastAsia"/>
-          <w:lang w:eastAsia="zh-CN"/>
-        </w:rPr>
-        <w:t xml:space="preserve"> branch rename: git branch -m &lt;</w:t>
-      </w:r>
-      <w:proofErr w:type="spellStart"/>
-      <w:r>
-        <w:rPr>
-          <w:rFonts w:eastAsia="SimSun" w:hint="eastAsia"/>
-          <w:lang w:eastAsia="zh-CN"/>
-        </w:rPr>
-        <w:t>oldname</w:t>
-      </w:r>
-      <w:proofErr w:type="spellEnd"/>
-      <w:r>
-        <w:rPr>
-          <w:rFonts w:eastAsia="SimSun" w:hint="eastAsia"/>
-          <w:lang w:eastAsia="zh-CN"/>
-        </w:rPr>
-        <w:t>&gt; &lt;</w:t>
-      </w:r>
-      <w:proofErr w:type="spellStart"/>
-      <w:r>
-        <w:rPr>
-          <w:rFonts w:eastAsia="SimSun" w:hint="eastAsia"/>
-          <w:lang w:eastAsia="zh-CN"/>
-        </w:rPr>
-        <w:t>newname</w:t>
-      </w:r>
-      <w:proofErr w:type="spellEnd"/>
-      <w:r>
-        <w:rPr>
-          <w:rFonts w:eastAsia="SimSun" w:hint="eastAsia"/>
-          <w:lang w:eastAsia="zh-CN"/>
-        </w:rPr>
-        <w:t>&gt;</w:t>
+      <w:r>
+        <w:rPr>
+          <w:rFonts w:eastAsia="SimSun" w:hint="eastAsia"/>
+          <w:lang w:eastAsia="zh-CN"/>
+        </w:rPr>
+        <w:t>git branch rename: git branch -m &lt;oldname&gt; &lt;newname&gt;</w:t>
       </w:r>
       <w:r>
         <w:rPr>
@@ -3699,23 +3201,7 @@
           <w:lang w:eastAsia="zh-CN"/>
         </w:rPr>
         <w:tab/>
-        <w:t>git branch -m &lt;</w:t>
-      </w:r>
-      <w:proofErr w:type="spellStart"/>
-      <w:r>
-        <w:rPr>
-          <w:rFonts w:eastAsia="SimSun" w:hint="eastAsia"/>
-          <w:lang w:eastAsia="zh-CN"/>
-        </w:rPr>
-        <w:t>newname</w:t>
-      </w:r>
-      <w:proofErr w:type="spellEnd"/>
-      <w:r>
-        <w:rPr>
-          <w:rFonts w:eastAsia="SimSun" w:hint="eastAsia"/>
-          <w:lang w:eastAsia="zh-CN"/>
-        </w:rPr>
-        <w:t>&gt;</w:t>
+        <w:t>git branch -m &lt;newname&gt;</w:t>
       </w:r>
       <w:r>
         <w:rPr>
@@ -4341,23 +3827,7 @@
           <w:rFonts w:eastAsia="SimSun" w:hint="eastAsia"/>
           <w:lang w:eastAsia="zh-CN"/>
         </w:rPr>
-        <w:t xml:space="preserve">$ </w:t>
-      </w:r>
-      <w:proofErr w:type="gramStart"/>
-      <w:r>
-        <w:rPr>
-          <w:rFonts w:eastAsia="SimSun" w:hint="eastAsia"/>
-          <w:lang w:eastAsia="zh-CN"/>
-        </w:rPr>
-        <w:t>git</w:t>
-      </w:r>
-      <w:proofErr w:type="gramEnd"/>
-      <w:r>
-        <w:rPr>
-          <w:rFonts w:eastAsia="SimSun" w:hint="eastAsia"/>
-          <w:lang w:eastAsia="zh-CN"/>
-        </w:rPr>
-        <w:t xml:space="preserve"> status:</w:t>
+        <w:t>$ git status:</w:t>
       </w:r>
     </w:p>
     <w:p>
@@ -4387,54 +3857,22 @@
           <w:rFonts w:hint="eastAsia"/>
           <w:lang w:eastAsia="zh-CN"/>
         </w:rPr>
-        <w:t xml:space="preserve"># </w:t>
-      </w:r>
-      <w:proofErr w:type="gramStart"/>
+        <w:t># new file: c.txt</w:t>
+      </w:r>
+    </w:p>
+    <w:p>
+      <w:pPr>
+        <w:pStyle w:val="NoSpacing"/>
+        <w:rPr>
+          <w:lang w:eastAsia="zh-CN"/>
+        </w:rPr>
+      </w:pPr>
       <w:r>
         <w:rPr>
           <w:rFonts w:hint="eastAsia"/>
           <w:lang w:eastAsia="zh-CN"/>
         </w:rPr>
-        <w:t>new</w:t>
-      </w:r>
-      <w:proofErr w:type="gramEnd"/>
-      <w:r>
-        <w:rPr>
-          <w:rFonts w:hint="eastAsia"/>
-          <w:lang w:eastAsia="zh-CN"/>
-        </w:rPr>
-        <w:t xml:space="preserve"> file: c.txt</w:t>
-      </w:r>
-    </w:p>
-    <w:p>
-      <w:pPr>
-        <w:pStyle w:val="NoSpacing"/>
-        <w:rPr>
-          <w:lang w:eastAsia="zh-CN"/>
-        </w:rPr>
-      </w:pPr>
-      <w:r>
-        <w:rPr>
-          <w:rFonts w:hint="eastAsia"/>
-          <w:lang w:eastAsia="zh-CN"/>
-        </w:rPr>
-        <w:t xml:space="preserve"># </w:t>
-      </w:r>
-      <w:proofErr w:type="gramStart"/>
-      <w:r>
-        <w:rPr>
-          <w:rFonts w:hint="eastAsia"/>
-          <w:lang w:eastAsia="zh-CN"/>
-        </w:rPr>
-        <w:t>changes</w:t>
-      </w:r>
-      <w:proofErr w:type="gramEnd"/>
-      <w:r>
-        <w:rPr>
-          <w:rFonts w:hint="eastAsia"/>
-          <w:lang w:eastAsia="zh-CN"/>
-        </w:rPr>
-        <w:t xml:space="preserve"> not staged for commit:</w:t>
+        <w:t># changes not staged for commit:</w:t>
       </w:r>
     </w:p>
     <w:p>
@@ -4931,17 +4369,8 @@
           <w:rFonts w:eastAsia="SimSun" w:hint="eastAsia"/>
           <w:lang w:eastAsia="zh-CN"/>
         </w:rPr>
-        <w:t xml:space="preserve">git </w:t>
-      </w:r>
-      <w:proofErr w:type="spellStart"/>
-      <w:r>
-        <w:rPr>
-          <w:rFonts w:eastAsia="SimSun" w:hint="eastAsia"/>
-          <w:lang w:eastAsia="zh-CN"/>
-        </w:rPr>
-        <w:t>rm</w:t>
-      </w:r>
-      <w:proofErr w:type="spellEnd"/>
+        <w:t>git rm</w:t>
+      </w:r>
       <w:r>
         <w:rPr>
           <w:rFonts w:eastAsia="SimSun" w:hint="eastAsia"/>
@@ -4962,23 +4391,7 @@
           <w:lang w:eastAsia="zh-CN"/>
         </w:rPr>
         <w:tab/>
-        <w:t xml:space="preserve">git </w:t>
-      </w:r>
-      <w:proofErr w:type="spellStart"/>
-      <w:r>
-        <w:rPr>
-          <w:rFonts w:eastAsia="SimSun" w:hint="eastAsia"/>
-          <w:lang w:eastAsia="zh-CN"/>
-        </w:rPr>
-        <w:t>rm</w:t>
-      </w:r>
-      <w:proofErr w:type="spellEnd"/>
-      <w:r>
-        <w:rPr>
-          <w:rFonts w:eastAsia="SimSun" w:hint="eastAsia"/>
-          <w:lang w:eastAsia="zh-CN"/>
-        </w:rPr>
-        <w:t xml:space="preserve"> --cached </w:t>
+        <w:t xml:space="preserve">git rm --cached </w:t>
       </w:r>
       <w:r>
         <w:rPr>
@@ -5059,23 +4472,7 @@
           <w:rFonts w:eastAsia="SimSun" w:hint="eastAsia"/>
           <w:lang w:eastAsia="zh-CN"/>
         </w:rPr>
-        <w:t xml:space="preserve">git </w:t>
-      </w:r>
-      <w:proofErr w:type="spellStart"/>
-      <w:r>
-        <w:rPr>
-          <w:rFonts w:eastAsia="SimSun" w:hint="eastAsia"/>
-          <w:lang w:eastAsia="zh-CN"/>
-        </w:rPr>
-        <w:t>ls</w:t>
-      </w:r>
-      <w:proofErr w:type="spellEnd"/>
-      <w:r>
-        <w:rPr>
-          <w:rFonts w:eastAsia="SimSun" w:hint="eastAsia"/>
-          <w:lang w:eastAsia="zh-CN"/>
-        </w:rPr>
-        <w:t>-files</w:t>
+        <w:t>git ls-files</w:t>
       </w:r>
     </w:p>
     <w:p>
@@ -5228,17 +4625,8 @@
           <w:rFonts w:eastAsia="SimSun" w:hint="eastAsia"/>
           <w:lang w:eastAsia="zh-CN"/>
         </w:rPr>
-        <w:t xml:space="preserve">git branch </w:t>
-      </w:r>
-      <w:proofErr w:type="spellStart"/>
-      <w:r>
-        <w:rPr>
-          <w:rFonts w:eastAsia="SimSun" w:hint="eastAsia"/>
-          <w:lang w:eastAsia="zh-CN"/>
-        </w:rPr>
-        <w:t>NewBranch</w:t>
-      </w:r>
-      <w:proofErr w:type="spellEnd"/>
+        <w:t>git branch NewBranch</w:t>
+      </w:r>
       <w:r>
         <w:rPr>
           <w:rFonts w:eastAsia="SimSun" w:hint="eastAsia"/>
@@ -5299,17 +4687,8 @@
           <w:rFonts w:eastAsia="SimSun" w:hint="eastAsia"/>
           <w:lang w:eastAsia="zh-CN"/>
         </w:rPr>
-        <w:t xml:space="preserve">git checkout -b </w:t>
-      </w:r>
-      <w:proofErr w:type="spellStart"/>
-      <w:r>
-        <w:rPr>
-          <w:rFonts w:eastAsia="SimSun" w:hint="eastAsia"/>
-          <w:lang w:eastAsia="zh-CN"/>
-        </w:rPr>
-        <w:t>NewBranch</w:t>
-      </w:r>
-      <w:proofErr w:type="spellEnd"/>
+        <w:t>git checkout -b NewBranch</w:t>
+      </w:r>
       <w:r>
         <w:rPr>
           <w:rFonts w:eastAsia="SimSun" w:hint="eastAsia"/>
@@ -5418,9 +4797,22 @@
           <w:rFonts w:eastAsia="SimSun" w:hint="eastAsia"/>
           <w:lang w:eastAsia="zh-CN"/>
         </w:rPr>
-        <w:t xml:space="preserve">git checkout </w:t>
-      </w:r>
-      <w:proofErr w:type="spellStart"/>
+        <w:t>git checkout BranchName</w:t>
+      </w:r>
+      <w:r>
+        <w:rPr>
+          <w:rFonts w:eastAsia="SimSun" w:hint="eastAsia"/>
+          <w:lang w:eastAsia="zh-CN"/>
+        </w:rPr>
+        <w:tab/>
+      </w:r>
+      <w:r>
+        <w:rPr>
+          <w:rFonts w:eastAsia="SimSun" w:hint="eastAsia"/>
+          <w:lang w:eastAsia="zh-CN"/>
+        </w:rPr>
+        <w:t>查看</w:t>
+      </w:r>
       <w:r>
         <w:rPr>
           <w:rFonts w:eastAsia="SimSun" w:hint="eastAsia"/>
@@ -5428,30 +4820,6 @@
         </w:rPr>
         <w:t>BranchName</w:t>
       </w:r>
-      <w:proofErr w:type="spellEnd"/>
-      <w:r>
-        <w:rPr>
-          <w:rFonts w:eastAsia="SimSun" w:hint="eastAsia"/>
-          <w:lang w:eastAsia="zh-CN"/>
-        </w:rPr>
-        <w:tab/>
-      </w:r>
-      <w:r>
-        <w:rPr>
-          <w:rFonts w:eastAsia="SimSun" w:hint="eastAsia"/>
-          <w:lang w:eastAsia="zh-CN"/>
-        </w:rPr>
-        <w:t>查看</w:t>
-      </w:r>
-      <w:proofErr w:type="spellStart"/>
-      <w:r>
-        <w:rPr>
-          <w:rFonts w:eastAsia="SimSun" w:hint="eastAsia"/>
-          <w:lang w:eastAsia="zh-CN"/>
-        </w:rPr>
-        <w:t>BranchName</w:t>
-      </w:r>
-      <w:proofErr w:type="spellEnd"/>
     </w:p>
     <w:p>
       <w:pPr>
@@ -5470,9 +4838,22 @@
           <w:rFonts w:eastAsia="SimSun" w:hint="eastAsia"/>
           <w:lang w:eastAsia="zh-CN"/>
         </w:rPr>
-        <w:t xml:space="preserve">git branch -d </w:t>
-      </w:r>
-      <w:proofErr w:type="spellStart"/>
+        <w:t>git branch -d BranchName</w:t>
+      </w:r>
+      <w:r>
+        <w:rPr>
+          <w:rFonts w:eastAsia="SimSun" w:hint="eastAsia"/>
+          <w:lang w:eastAsia="zh-CN"/>
+        </w:rPr>
+        <w:tab/>
+      </w:r>
+      <w:r>
+        <w:rPr>
+          <w:rFonts w:eastAsia="SimSun" w:hint="eastAsia"/>
+          <w:lang w:eastAsia="zh-CN"/>
+        </w:rPr>
+        <w:t>删除</w:t>
+      </w:r>
       <w:r>
         <w:rPr>
           <w:rFonts w:eastAsia="SimSun" w:hint="eastAsia"/>
@@ -5480,30 +4861,6 @@
         </w:rPr>
         <w:t>BranchName</w:t>
       </w:r>
-      <w:proofErr w:type="spellEnd"/>
-      <w:r>
-        <w:rPr>
-          <w:rFonts w:eastAsia="SimSun" w:hint="eastAsia"/>
-          <w:lang w:eastAsia="zh-CN"/>
-        </w:rPr>
-        <w:tab/>
-      </w:r>
-      <w:r>
-        <w:rPr>
-          <w:rFonts w:eastAsia="SimSun" w:hint="eastAsia"/>
-          <w:lang w:eastAsia="zh-CN"/>
-        </w:rPr>
-        <w:t>删除</w:t>
-      </w:r>
-      <w:proofErr w:type="spellStart"/>
-      <w:r>
-        <w:rPr>
-          <w:rFonts w:eastAsia="SimSun" w:hint="eastAsia"/>
-          <w:lang w:eastAsia="zh-CN"/>
-        </w:rPr>
-        <w:t>BranchName</w:t>
-      </w:r>
-      <w:proofErr w:type="spellEnd"/>
     </w:p>
     <w:p>
       <w:pPr>
@@ -5522,15 +4879,7 @@
           <w:rFonts w:eastAsia="SimSun" w:hint="eastAsia"/>
           <w:lang w:eastAsia="zh-CN"/>
         </w:rPr>
-        <w:t xml:space="preserve">git checkout </w:t>
-      </w:r>
-      <w:proofErr w:type="spellStart"/>
-      <w:r>
-        <w:rPr>
-          <w:rFonts w:eastAsia="SimSun" w:hint="eastAsia"/>
-          <w:lang w:eastAsia="zh-CN"/>
-        </w:rPr>
-        <w:t>Commit</w:t>
+        <w:t>git checkout Commit</w:t>
       </w:r>
       <w:r>
         <w:rPr>
@@ -5539,7 +4888,6 @@
         </w:rPr>
         <w:t>ID</w:t>
       </w:r>
-      <w:proofErr w:type="spellEnd"/>
       <w:r>
         <w:rPr>
           <w:rFonts w:eastAsia="SimSun" w:hint="eastAsia"/>
@@ -5554,7 +4902,6 @@
         </w:rPr>
         <w:t>查看某个</w:t>
       </w:r>
-      <w:proofErr w:type="spellStart"/>
       <w:r>
         <w:rPr>
           <w:rFonts w:eastAsia="SimSun" w:hint="eastAsia"/>
@@ -5562,7 +4909,6 @@
         </w:rPr>
         <w:t>commitID</w:t>
       </w:r>
-      <w:proofErr w:type="spellEnd"/>
     </w:p>
     <w:p>
       <w:pPr>
@@ -5837,21 +5183,12 @@
         </w:rPr>
         <w:t xml:space="preserve">$ </w:t>
       </w:r>
-      <w:proofErr w:type="gramStart"/>
-      <w:r>
-        <w:rPr>
-          <w:rFonts w:eastAsia="SimSun" w:hint="eastAsia"/>
-          <w:lang w:eastAsia="zh-CN"/>
-        </w:rPr>
-        <w:t>git</w:t>
-      </w:r>
-      <w:proofErr w:type="gramEnd"/>
-      <w:r>
-        <w:rPr>
-          <w:rFonts w:eastAsia="SimSun" w:hint="eastAsia"/>
-          <w:lang w:eastAsia="zh-CN"/>
-        </w:rPr>
-        <w:t xml:space="preserve"> diff</w:t>
+      <w:r>
+        <w:rPr>
+          <w:rFonts w:eastAsia="SimSun" w:hint="eastAsia"/>
+          <w:lang w:eastAsia="zh-CN"/>
+        </w:rPr>
+        <w:t>git diff</w:t>
       </w:r>
       <w:r>
         <w:rPr>
@@ -5991,21 +5328,12 @@
           <w:lang w:eastAsia="zh-CN"/>
         </w:rPr>
       </w:pPr>
-      <w:proofErr w:type="gramStart"/>
-      <w:r>
-        <w:rPr>
-          <w:rFonts w:eastAsia="SimSun" w:hint="eastAsia"/>
-          <w:lang w:eastAsia="zh-CN"/>
-        </w:rPr>
-        <w:t>index</w:t>
-      </w:r>
-      <w:proofErr w:type="gramEnd"/>
-      <w:r>
-        <w:rPr>
-          <w:rFonts w:eastAsia="SimSun" w:hint="eastAsia"/>
-          <w:lang w:eastAsia="zh-CN"/>
-        </w:rPr>
-        <w:t xml:space="preserve"> ca90535..00b30ed 100644: git</w:t>
+      <w:r>
+        <w:rPr>
+          <w:rFonts w:eastAsia="SimSun" w:hint="eastAsia"/>
+          <w:lang w:eastAsia="zh-CN"/>
+        </w:rPr>
+        <w:t>index ca90535..00b30ed 100644: git</w:t>
       </w:r>
       <w:r>
         <w:rPr>
@@ -6126,7 +5454,6 @@
         </w:rPr>
         <w:t>的</w:t>
       </w:r>
-      <w:proofErr w:type="spellStart"/>
       <w:r>
         <w:rPr>
           <w:rFonts w:eastAsia="SimSun" w:hint="eastAsia"/>
@@ -6134,7 +5461,6 @@
         </w:rPr>
         <w:t>rwx</w:t>
       </w:r>
-      <w:proofErr w:type="spellEnd"/>
     </w:p>
     <w:p>
       <w:pPr>
@@ -6774,31 +6100,13 @@
           <w:lang w:eastAsia="zh-CN"/>
         </w:rPr>
       </w:pPr>
-      <w:proofErr w:type="gramStart"/>
-      <w:r>
-        <w:rPr>
-          <w:rFonts w:eastAsia="SimSun" w:hint="eastAsia"/>
-          <w:lang w:eastAsia="zh-CN"/>
-        </w:rPr>
-        <w:t>git</w:t>
-      </w:r>
-      <w:proofErr w:type="gramEnd"/>
-      <w:r>
-        <w:rPr>
-          <w:rFonts w:eastAsia="SimSun" w:hint="eastAsia"/>
-          <w:lang w:eastAsia="zh-CN"/>
-        </w:rPr>
-        <w:t xml:space="preserve"> log --pretty = </w:t>
-      </w:r>
-      <w:proofErr w:type="spellStart"/>
-      <w:r>
-        <w:rPr>
-          <w:rFonts w:eastAsia="SimSun" w:hint="eastAsia"/>
-          <w:lang w:eastAsia="zh-CN"/>
-        </w:rPr>
-        <w:t>oneline</w:t>
-      </w:r>
-      <w:proofErr w:type="spellEnd"/>
+      <w:r>
+        <w:rPr>
+          <w:rFonts w:eastAsia="SimSun" w:hint="eastAsia"/>
+          <w:lang w:eastAsia="zh-CN"/>
+        </w:rPr>
+        <w:t>git log --pretty = oneline</w:t>
+      </w:r>
       <w:r>
         <w:rPr>
           <w:rFonts w:eastAsia="SimSun" w:hint="eastAsia"/>
@@ -6835,38 +6143,13 @@
           <w:lang w:eastAsia="zh-CN"/>
         </w:rPr>
       </w:pPr>
-      <w:proofErr w:type="gramStart"/>
       <w:r>
         <w:rPr>
           <w:rFonts w:eastAsia="SimSun" w:hint="eastAsia"/>
           <w:lang w:eastAsia="zh-CN"/>
         </w:rPr>
         <w:lastRenderedPageBreak/>
-        <w:t>git</w:t>
-      </w:r>
-      <w:proofErr w:type="gramEnd"/>
-      <w:r>
-        <w:rPr>
-          <w:rFonts w:eastAsia="SimSun" w:hint="eastAsia"/>
-          <w:lang w:eastAsia="zh-CN"/>
-        </w:rPr>
-        <w:t xml:space="preserve"> log --pretty = </w:t>
-      </w:r>
-      <w:proofErr w:type="spellStart"/>
-      <w:r>
-        <w:rPr>
-          <w:rFonts w:eastAsia="SimSun" w:hint="eastAsia"/>
-          <w:lang w:eastAsia="zh-CN"/>
-        </w:rPr>
-        <w:t>oneline</w:t>
-      </w:r>
-      <w:proofErr w:type="spellEnd"/>
-      <w:r>
-        <w:rPr>
-          <w:rFonts w:eastAsia="SimSun" w:hint="eastAsia"/>
-          <w:lang w:eastAsia="zh-CN"/>
-        </w:rPr>
-        <w:t xml:space="preserve"> --abbrev-commit</w:t>
+        <w:t>git log --pretty = oneline --abbrev-commit</w:t>
       </w:r>
       <w:r>
         <w:rPr>
@@ -7051,23 +6334,7 @@
           <w:rFonts w:eastAsia="SimSun" w:hint="eastAsia"/>
           <w:lang w:eastAsia="zh-CN"/>
         </w:rPr>
-        <w:t xml:space="preserve">$ </w:t>
-      </w:r>
-      <w:proofErr w:type="gramStart"/>
-      <w:r>
-        <w:rPr>
-          <w:rFonts w:eastAsia="SimSun" w:hint="eastAsia"/>
-          <w:lang w:eastAsia="zh-CN"/>
-        </w:rPr>
-        <w:t>git</w:t>
-      </w:r>
-      <w:proofErr w:type="gramEnd"/>
-      <w:r>
-        <w:rPr>
-          <w:rFonts w:eastAsia="SimSun" w:hint="eastAsia"/>
-          <w:lang w:eastAsia="zh-CN"/>
-        </w:rPr>
-        <w:t xml:space="preserve"> branch</w:t>
+        <w:t>$ git branch</w:t>
       </w:r>
       <w:r>
         <w:rPr>
@@ -7195,23 +6462,7 @@
           <w:rFonts w:eastAsia="SimSun" w:hint="eastAsia"/>
           <w:lang w:eastAsia="zh-CN"/>
         </w:rPr>
-        <w:t xml:space="preserve">$ </w:t>
-      </w:r>
-      <w:proofErr w:type="gramStart"/>
-      <w:r>
-        <w:rPr>
-          <w:rFonts w:eastAsia="SimSun" w:hint="eastAsia"/>
-          <w:lang w:eastAsia="zh-CN"/>
-        </w:rPr>
-        <w:t>git</w:t>
-      </w:r>
-      <w:proofErr w:type="gramEnd"/>
-      <w:r>
-        <w:rPr>
-          <w:rFonts w:eastAsia="SimSun" w:hint="eastAsia"/>
-          <w:lang w:eastAsia="zh-CN"/>
-        </w:rPr>
-        <w:t xml:space="preserve"> </w:t>
+        <w:t xml:space="preserve">$ git </w:t>
       </w:r>
       <w:r>
         <w:rPr>
@@ -7233,6 +6484,19 @@
           <w:lang w:eastAsia="zh-CN"/>
         </w:rPr>
         <w:tab/>
+      </w:r>
+      <w:r>
+        <w:rPr>
+          <w:rFonts w:eastAsia="SimSun" w:hint="eastAsia"/>
+          <w:lang w:eastAsia="zh-CN"/>
+        </w:rPr>
+        <w:t xml:space="preserve"># </w:t>
+      </w:r>
+      <w:r>
+        <w:rPr>
+          <w:rFonts w:eastAsia="SimSun" w:hint="eastAsia"/>
+          <w:lang w:eastAsia="zh-CN"/>
+        </w:rPr>
         <w:t>we are now in newbranch3</w:t>
       </w:r>
     </w:p>
@@ -7248,33 +6512,8 @@
           <w:rFonts w:eastAsia="SimSun" w:hint="eastAsia"/>
           <w:lang w:eastAsia="zh-CN"/>
         </w:rPr>
-        <w:t xml:space="preserve">$ </w:t>
-      </w:r>
-      <w:proofErr w:type="gramStart"/>
-      <w:r>
-        <w:rPr>
-          <w:rFonts w:eastAsia="SimSun" w:hint="eastAsia"/>
-          <w:lang w:eastAsia="zh-CN"/>
-        </w:rPr>
-        <w:t>git</w:t>
-      </w:r>
-      <w:proofErr w:type="gramEnd"/>
-      <w:r>
-        <w:rPr>
-          <w:rFonts w:eastAsia="SimSun" w:hint="eastAsia"/>
-          <w:lang w:eastAsia="zh-CN"/>
-        </w:rPr>
-        <w:t xml:space="preserve"> log --pretty = </w:t>
-      </w:r>
-      <w:proofErr w:type="spellStart"/>
-      <w:r>
-        <w:rPr>
-          <w:rFonts w:eastAsia="SimSun" w:hint="eastAsia"/>
-          <w:lang w:eastAsia="zh-CN"/>
-        </w:rPr>
-        <w:t>oneline</w:t>
-      </w:r>
-      <w:proofErr w:type="spellEnd"/>
+        <w:t>$ git log --pretty = oneline</w:t>
+      </w:r>
     </w:p>
     <w:p>
       <w:pPr>
@@ -7317,23 +6556,7 @@
           <w:rFonts w:eastAsia="SimSun" w:hint="eastAsia"/>
           <w:lang w:eastAsia="zh-CN"/>
         </w:rPr>
-        <w:t xml:space="preserve">$ </w:t>
-      </w:r>
-      <w:proofErr w:type="gramStart"/>
-      <w:r>
-        <w:rPr>
-          <w:rFonts w:eastAsia="SimSun" w:hint="eastAsia"/>
-          <w:lang w:eastAsia="zh-CN"/>
-        </w:rPr>
-        <w:t>git</w:t>
-      </w:r>
-      <w:proofErr w:type="gramEnd"/>
-      <w:r>
-        <w:rPr>
-          <w:rFonts w:eastAsia="SimSun" w:hint="eastAsia"/>
-          <w:lang w:eastAsia="zh-CN"/>
-        </w:rPr>
-        <w:t xml:space="preserve"> cat-file </w:t>
+        <w:t xml:space="preserve">$ git cat-file </w:t>
       </w:r>
       <w:r>
         <w:rPr>
@@ -7354,17 +6577,8 @@
           <w:rFonts w:eastAsia="SimSun" w:hint="eastAsia"/>
           <w:lang w:eastAsia="zh-CN"/>
         </w:rPr>
-        <w:t xml:space="preserve"> </w:t>
-      </w:r>
-      <w:proofErr w:type="spellStart"/>
-      <w:r>
-        <w:rPr>
-          <w:rFonts w:eastAsia="SimSun" w:hint="eastAsia"/>
-          <w:lang w:eastAsia="zh-CN"/>
-        </w:rPr>
-        <w:t>commitID</w:t>
-      </w:r>
-      <w:proofErr w:type="spellEnd"/>
+        <w:t xml:space="preserve"> commitID</w:t>
+      </w:r>
       <w:r>
         <w:rPr>
           <w:rFonts w:eastAsia="SimSun" w:hint="eastAsia"/>
@@ -7406,23 +6620,7 @@
           <w:rFonts w:eastAsia="SimSun" w:hint="eastAsia"/>
           <w:lang w:eastAsia="zh-CN"/>
         </w:rPr>
-        <w:t xml:space="preserve">$ </w:t>
-      </w:r>
-      <w:proofErr w:type="gramStart"/>
-      <w:r>
-        <w:rPr>
-          <w:rFonts w:eastAsia="SimSun" w:hint="eastAsia"/>
-          <w:lang w:eastAsia="zh-CN"/>
-        </w:rPr>
-        <w:t>git</w:t>
-      </w:r>
-      <w:proofErr w:type="gramEnd"/>
-      <w:r>
-        <w:rPr>
-          <w:rFonts w:eastAsia="SimSun" w:hint="eastAsia"/>
-          <w:lang w:eastAsia="zh-CN"/>
-        </w:rPr>
-        <w:t xml:space="preserve"> </w:t>
+        <w:t xml:space="preserve">$ git </w:t>
       </w:r>
       <w:r>
         <w:rPr>
@@ -7436,17 +6634,8 @@
           <w:rFonts w:eastAsia="SimSun" w:hint="eastAsia"/>
           <w:lang w:eastAsia="zh-CN"/>
         </w:rPr>
-        <w:t xml:space="preserve"> </w:t>
-      </w:r>
-      <w:proofErr w:type="spellStart"/>
-      <w:r>
-        <w:rPr>
-          <w:rFonts w:eastAsia="SimSun" w:hint="eastAsia"/>
-          <w:lang w:eastAsia="zh-CN"/>
-        </w:rPr>
-        <w:t>commitID</w:t>
-      </w:r>
-      <w:proofErr w:type="spellEnd"/>
+        <w:t xml:space="preserve"> commitID</w:t>
+      </w:r>
       <w:r>
         <w:rPr>
           <w:rFonts w:eastAsia="SimSun" w:hint="eastAsia"/>
@@ -7481,23 +6670,7 @@
           <w:rFonts w:eastAsia="SimSun" w:hint="eastAsia"/>
           <w:lang w:eastAsia="zh-CN"/>
         </w:rPr>
-        <w:t xml:space="preserve">$ </w:t>
-      </w:r>
-      <w:proofErr w:type="gramStart"/>
-      <w:r>
-        <w:rPr>
-          <w:rFonts w:eastAsia="SimSun" w:hint="eastAsia"/>
-          <w:lang w:eastAsia="zh-CN"/>
-        </w:rPr>
-        <w:t>git</w:t>
-      </w:r>
-      <w:proofErr w:type="gramEnd"/>
-      <w:r>
-        <w:rPr>
-          <w:rFonts w:eastAsia="SimSun" w:hint="eastAsia"/>
-          <w:lang w:eastAsia="zh-CN"/>
-        </w:rPr>
-        <w:t xml:space="preserve"> cat-file newbranch3</w:t>
+        <w:t>$ git cat-file newbranch3</w:t>
       </w:r>
       <w:r>
         <w:rPr>
@@ -7505,17 +6678,8 @@
           <w:lang w:eastAsia="zh-CN"/>
         </w:rPr>
         <w:tab/>
-        <w:t xml:space="preserve">$ git cat-file </w:t>
-      </w:r>
-      <w:proofErr w:type="spellStart"/>
-      <w:r>
-        <w:rPr>
-          <w:rFonts w:eastAsia="SimSun"/>
-          <w:lang w:eastAsia="zh-CN"/>
-        </w:rPr>
-        <w:t>commitID</w:t>
-      </w:r>
-      <w:proofErr w:type="spellEnd"/>
+        <w:t>$ git cat-file commitID</w:t>
+      </w:r>
       <w:r>
         <w:rPr>
           <w:rFonts w:eastAsia="SimSun"/>
@@ -7565,23 +6729,7 @@
           <w:rFonts w:eastAsia="SimSun" w:hint="eastAsia"/>
           <w:lang w:val="en-US" w:eastAsia="zh-CN"/>
         </w:rPr>
-        <w:t>.</w:t>
-      </w:r>
-      <w:proofErr w:type="spellStart"/>
-      <w:r>
-        <w:rPr>
-          <w:rFonts w:eastAsia="SimSun" w:hint="eastAsia"/>
-          <w:lang w:val="en-US" w:eastAsia="zh-CN"/>
-        </w:rPr>
-        <w:t>git</w:t>
-      </w:r>
-      <w:proofErr w:type="spellEnd"/>
-      <w:r>
-        <w:rPr>
-          <w:rFonts w:eastAsia="SimSun" w:hint="eastAsia"/>
-          <w:lang w:val="en-US" w:eastAsia="zh-CN"/>
-        </w:rPr>
-        <w:t>\refs\</w:t>
+        <w:t>.git\refs\</w:t>
       </w:r>
       <w:r>
         <w:rPr>
@@ -7603,14 +6751,32 @@
           <w:rFonts w:eastAsia="SimSun" w:hint="eastAsia"/>
           <w:lang w:val="en-US" w:eastAsia="zh-CN"/>
         </w:rPr>
-        <w:t>所有“参照目录”</w:t>
-      </w:r>
-      <w:r>
-        <w:rPr>
-          <w:rFonts w:eastAsia="SimSun" w:hint="eastAsia"/>
-          <w:lang w:val="en-US" w:eastAsia="zh-CN"/>
-        </w:rPr>
-        <w:t>实际是一个档案，包含文件的绝对名称</w:t>
+        <w:t>所有</w:t>
+      </w:r>
+      <w:r>
+        <w:rPr>
+          <w:rFonts w:eastAsia="SimSun" w:hint="eastAsia"/>
+          <w:b/>
+          <w:color w:val="FF0000"/>
+          <w:lang w:val="en-US" w:eastAsia="zh-CN"/>
+        </w:rPr>
+        <w:t>“参照目录”</w:t>
+      </w:r>
+      <w:r>
+        <w:rPr>
+          <w:rFonts w:eastAsia="SimSun" w:hint="eastAsia"/>
+          <w:b/>
+          <w:color w:val="FF0000"/>
+          <w:lang w:val="en-US" w:eastAsia="zh-CN"/>
+        </w:rPr>
+        <w:t>实际是一个档案</w:t>
+      </w:r>
+      <w:r>
+        <w:rPr>
+          <w:rFonts w:eastAsia="SimSun" w:hint="eastAsia"/>
+          <w:lang w:val="en-US" w:eastAsia="zh-CN"/>
+        </w:rPr>
+        <w:t>，包含文件的绝对名称</w:t>
       </w:r>
       <w:r>
         <w:rPr>
@@ -7624,23 +6790,7 @@
           <w:rFonts w:eastAsia="SimSun" w:hint="eastAsia"/>
           <w:lang w:val="en-US" w:eastAsia="zh-CN"/>
         </w:rPr>
-        <w:t>.</w:t>
-      </w:r>
-      <w:proofErr w:type="spellStart"/>
-      <w:r>
-        <w:rPr>
-          <w:rFonts w:eastAsia="SimSun" w:hint="eastAsia"/>
-          <w:lang w:val="en-US" w:eastAsia="zh-CN"/>
-        </w:rPr>
-        <w:t>git</w:t>
-      </w:r>
-      <w:proofErr w:type="spellEnd"/>
-      <w:r>
-        <w:rPr>
-          <w:rFonts w:eastAsia="SimSun" w:hint="eastAsia"/>
-          <w:lang w:val="en-US" w:eastAsia="zh-CN"/>
-        </w:rPr>
-        <w:t>\refs</w:t>
+        <w:t>.git\refs</w:t>
       </w:r>
       <w:r>
         <w:rPr>
@@ -7656,23 +6806,12 @@
         </w:rPr>
         <w:t>。输入</w:t>
       </w:r>
-      <w:proofErr w:type="spellStart"/>
-      <w:proofErr w:type="gramStart"/>
-      <w:r>
-        <w:rPr>
-          <w:rFonts w:eastAsia="SimSun" w:hint="eastAsia"/>
-          <w:lang w:val="en-US" w:eastAsia="zh-CN"/>
-        </w:rPr>
-        <w:t>git</w:t>
-      </w:r>
-      <w:proofErr w:type="spellEnd"/>
-      <w:proofErr w:type="gramEnd"/>
-      <w:r>
-        <w:rPr>
-          <w:rFonts w:eastAsia="SimSun" w:hint="eastAsia"/>
-          <w:lang w:val="en-US" w:eastAsia="zh-CN"/>
-        </w:rPr>
-        <w:t xml:space="preserve"> </w:t>
+      <w:r>
+        <w:rPr>
+          <w:rFonts w:eastAsia="SimSun" w:hint="eastAsia"/>
+          <w:lang w:val="en-US" w:eastAsia="zh-CN"/>
+        </w:rPr>
+        <w:t xml:space="preserve">git </w:t>
       </w:r>
       <w:r>
         <w:rPr>
@@ -7681,7 +6820,6 @@
         </w:rPr>
         <w:t xml:space="preserve">cat-files –p </w:t>
       </w:r>
-      <w:proofErr w:type="spellStart"/>
       <w:r>
         <w:rPr>
           <w:rFonts w:eastAsia="SimSun" w:hint="eastAsia"/>
@@ -7689,7 +6827,6 @@
         </w:rPr>
         <w:t>BranchName</w:t>
       </w:r>
-      <w:proofErr w:type="spellEnd"/>
       <w:r>
         <w:rPr>
           <w:rFonts w:eastAsia="SimSun" w:hint="eastAsia"/>
@@ -7697,7 +6834,6 @@
         </w:rPr>
         <w:t>，</w:t>
       </w:r>
-      <w:proofErr w:type="spellStart"/>
       <w:r>
         <w:rPr>
           <w:rFonts w:eastAsia="SimSun" w:hint="eastAsia"/>
@@ -7705,7 +6841,6 @@
         </w:rPr>
         <w:t>Git</w:t>
       </w:r>
-      <w:proofErr w:type="spellEnd"/>
       <w:r>
         <w:rPr>
           <w:rFonts w:eastAsia="SimSun" w:hint="eastAsia"/>
@@ -7713,7 +6848,6 @@
         </w:rPr>
         <w:t>会寻找“参照名称文档”，取出内容（即</w:t>
       </w:r>
-      <w:proofErr w:type="spellStart"/>
       <w:r>
         <w:rPr>
           <w:rFonts w:eastAsia="SimSun" w:hint="eastAsia"/>
@@ -7721,7 +6855,6 @@
         </w:rPr>
         <w:t>Git</w:t>
       </w:r>
-      <w:proofErr w:type="spellEnd"/>
       <w:r>
         <w:rPr>
           <w:rFonts w:eastAsia="SimSun" w:hint="eastAsia"/>
@@ -7742,86 +6875,38 @@
           <w:rFonts w:hint="eastAsia"/>
           <w:lang w:val="en-US" w:eastAsia="zh-CN"/>
         </w:rPr>
-        <w:t>.</w:t>
-      </w:r>
-      <w:proofErr w:type="spellStart"/>
+        <w:t>.git/refs/heads/</w:t>
+      </w:r>
+    </w:p>
+    <w:p>
+      <w:pPr>
+        <w:pStyle w:val="NoSpacing"/>
+        <w:rPr>
+          <w:lang w:val="en-US" w:eastAsia="zh-CN"/>
+        </w:rPr>
+      </w:pPr>
       <w:r>
         <w:rPr>
           <w:rFonts w:hint="eastAsia"/>
           <w:lang w:val="en-US" w:eastAsia="zh-CN"/>
         </w:rPr>
-        <w:t>git</w:t>
-      </w:r>
-      <w:proofErr w:type="spellEnd"/>
+        <w:t>.git/refs/remotes/</w:t>
+      </w:r>
+    </w:p>
+    <w:p>
+      <w:pPr>
+        <w:pStyle w:val="NoSpacing"/>
+        <w:rPr>
+          <w:rFonts w:eastAsia="SimSun"/>
+          <w:lang w:val="en-US" w:eastAsia="zh-CN"/>
+        </w:rPr>
+      </w:pPr>
       <w:r>
         <w:rPr>
           <w:rFonts w:hint="eastAsia"/>
           <w:lang w:val="en-US" w:eastAsia="zh-CN"/>
         </w:rPr>
-        <w:t>/refs/heads/</w:t>
-      </w:r>
-    </w:p>
-    <w:p>
-      <w:pPr>
-        <w:pStyle w:val="NoSpacing"/>
-        <w:rPr>
-          <w:lang w:val="en-US" w:eastAsia="zh-CN"/>
-        </w:rPr>
-      </w:pPr>
-      <w:r>
-        <w:rPr>
-          <w:rFonts w:hint="eastAsia"/>
-          <w:lang w:val="en-US" w:eastAsia="zh-CN"/>
-        </w:rPr>
-        <w:t>.</w:t>
-      </w:r>
-      <w:proofErr w:type="spellStart"/>
-      <w:r>
-        <w:rPr>
-          <w:rFonts w:hint="eastAsia"/>
-          <w:lang w:val="en-US" w:eastAsia="zh-CN"/>
-        </w:rPr>
-        <w:t>git</w:t>
-      </w:r>
-      <w:proofErr w:type="spellEnd"/>
-      <w:r>
-        <w:rPr>
-          <w:rFonts w:hint="eastAsia"/>
-          <w:lang w:val="en-US" w:eastAsia="zh-CN"/>
-        </w:rPr>
-        <w:t>/refs/remotes/</w:t>
-      </w:r>
-    </w:p>
-    <w:p>
-      <w:pPr>
-        <w:pStyle w:val="NoSpacing"/>
-        <w:rPr>
-          <w:rFonts w:eastAsia="SimSun"/>
-          <w:lang w:val="en-US" w:eastAsia="zh-CN"/>
-        </w:rPr>
-      </w:pPr>
-      <w:r>
-        <w:rPr>
-          <w:rFonts w:hint="eastAsia"/>
-          <w:lang w:val="en-US" w:eastAsia="zh-CN"/>
-        </w:rPr>
-        <w:t>.</w:t>
-      </w:r>
-      <w:proofErr w:type="spellStart"/>
-      <w:r>
-        <w:rPr>
-          <w:rFonts w:hint="eastAsia"/>
-          <w:lang w:val="en-US" w:eastAsia="zh-CN"/>
-        </w:rPr>
-        <w:t>git</w:t>
-      </w:r>
-      <w:proofErr w:type="spellEnd"/>
-      <w:r>
-        <w:rPr>
-          <w:rFonts w:hint="eastAsia"/>
-          <w:lang w:val="en-US" w:eastAsia="zh-CN"/>
-        </w:rPr>
-        <w:t>/refs/tags/</w:t>
+        <w:t>.git/refs/tags/</w:t>
       </w:r>
     </w:p>
     <w:p>
@@ -7839,7 +6924,6 @@
         </w:rPr>
         <w:t xml:space="preserve">9.3 </w:t>
       </w:r>
-      <w:proofErr w:type="gramStart"/>
       <w:r>
         <w:rPr>
           <w:rFonts w:eastAsia="SimSun" w:hint="eastAsia"/>
@@ -7852,24 +6936,7 @@
           <w:rFonts w:eastAsia="SimSun" w:hint="eastAsia"/>
           <w:lang w:val="en-US" w:eastAsia="zh-CN"/>
         </w:rPr>
-        <w:t>(</w:t>
-      </w:r>
-      <w:proofErr w:type="spellStart"/>
-      <w:proofErr w:type="gramEnd"/>
-      <w:r>
-        <w:rPr>
-          <w:rFonts w:eastAsia="SimSun" w:hint="eastAsia"/>
-          <w:lang w:val="en-US" w:eastAsia="zh-CN"/>
-        </w:rPr>
-        <w:t>symref</w:t>
-      </w:r>
-      <w:proofErr w:type="spellEnd"/>
-      <w:r>
-        <w:rPr>
-          <w:rFonts w:eastAsia="SimSun" w:hint="eastAsia"/>
-          <w:lang w:val="en-US" w:eastAsia="zh-CN"/>
-        </w:rPr>
-        <w:t>)</w:t>
+        <w:t>(symref)</w:t>
       </w:r>
     </w:p>
     <w:p>
@@ -7891,23 +6958,7 @@
           <w:rFonts w:eastAsia="SimSun" w:hint="eastAsia"/>
           <w:lang w:val="en-US" w:eastAsia="zh-CN"/>
         </w:rPr>
-        <w:t>(</w:t>
-      </w:r>
-      <w:proofErr w:type="spellStart"/>
-      <w:r>
-        <w:rPr>
-          <w:rFonts w:eastAsia="SimSun" w:hint="eastAsia"/>
-          <w:lang w:val="en-US" w:eastAsia="zh-CN"/>
-        </w:rPr>
-        <w:t>symref</w:t>
-      </w:r>
-      <w:proofErr w:type="spellEnd"/>
-      <w:r>
-        <w:rPr>
-          <w:rFonts w:eastAsia="SimSun" w:hint="eastAsia"/>
-          <w:lang w:val="en-US" w:eastAsia="zh-CN"/>
-        </w:rPr>
-        <w:t>)</w:t>
+        <w:t>(symref)</w:t>
       </w:r>
       <w:r>
         <w:rPr>
@@ -7950,39 +7001,7 @@
           <w:rFonts w:eastAsia="SimSun" w:hint="eastAsia"/>
           <w:lang w:val="en-US" w:eastAsia="zh-CN"/>
         </w:rPr>
-        <w:t xml:space="preserve">$ </w:t>
-      </w:r>
-      <w:proofErr w:type="gramStart"/>
-      <w:r>
-        <w:rPr>
-          <w:rFonts w:eastAsia="SimSun" w:hint="eastAsia"/>
-          <w:lang w:val="en-US" w:eastAsia="zh-CN"/>
-        </w:rPr>
-        <w:t>type</w:t>
-      </w:r>
-      <w:proofErr w:type="gramEnd"/>
-      <w:r>
-        <w:rPr>
-          <w:rFonts w:eastAsia="SimSun" w:hint="eastAsia"/>
-          <w:lang w:val="en-US" w:eastAsia="zh-CN"/>
-        </w:rPr>
-        <w:t xml:space="preserve"> .</w:t>
-      </w:r>
-      <w:proofErr w:type="spellStart"/>
-      <w:r>
-        <w:rPr>
-          <w:rFonts w:eastAsia="SimSun" w:hint="eastAsia"/>
-          <w:lang w:val="en-US" w:eastAsia="zh-CN"/>
-        </w:rPr>
-        <w:t>git</w:t>
-      </w:r>
-      <w:proofErr w:type="spellEnd"/>
-      <w:r>
-        <w:rPr>
-          <w:rFonts w:eastAsia="SimSun" w:hint="eastAsia"/>
-          <w:lang w:val="en-US" w:eastAsia="zh-CN"/>
-        </w:rPr>
-        <w:t>\HEAD</w:t>
+        <w:t>$ type .git\HEAD</w:t>
       </w:r>
       <w:r>
         <w:rPr>
@@ -8045,21 +7064,12 @@
           <w:lang w:val="en-US" w:eastAsia="zh-CN"/>
         </w:rPr>
       </w:pPr>
-      <w:proofErr w:type="spellStart"/>
-      <w:r>
-        <w:rPr>
-          <w:rFonts w:eastAsia="SimSun" w:hint="eastAsia"/>
-          <w:lang w:val="en-US" w:eastAsia="zh-CN"/>
-        </w:rPr>
-        <w:t>git</w:t>
-      </w:r>
-      <w:proofErr w:type="spellEnd"/>
-      <w:r>
-        <w:rPr>
-          <w:rFonts w:eastAsia="SimSun" w:hint="eastAsia"/>
-          <w:lang w:val="en-US" w:eastAsia="zh-CN"/>
-        </w:rPr>
-        <w:t xml:space="preserve"> commit</w:t>
+      <w:r>
+        <w:rPr>
+          <w:rFonts w:eastAsia="SimSun" w:hint="eastAsia"/>
+          <w:lang w:val="en-US" w:eastAsia="zh-CN"/>
+        </w:rPr>
+        <w:t>git commit</w:t>
       </w:r>
       <w:r>
         <w:rPr>
@@ -8190,21 +7200,12 @@
         </w:rPr>
         <w:t>远端储存库时，可能会使用</w:t>
       </w:r>
-      <w:proofErr w:type="spellStart"/>
-      <w:r>
-        <w:rPr>
-          <w:rFonts w:eastAsia="SimSun" w:hint="eastAsia"/>
-          <w:lang w:val="en-US" w:eastAsia="zh-CN"/>
-        </w:rPr>
-        <w:t>git</w:t>
-      </w:r>
-      <w:proofErr w:type="spellEnd"/>
-      <w:r>
-        <w:rPr>
-          <w:rFonts w:eastAsia="SimSun" w:hint="eastAsia"/>
-          <w:lang w:val="en-US" w:eastAsia="zh-CN"/>
-        </w:rPr>
-        <w:t xml:space="preserve"> fetch</w:t>
+      <w:r>
+        <w:rPr>
+          <w:rFonts w:eastAsia="SimSun" w:hint="eastAsia"/>
+          <w:lang w:val="en-US" w:eastAsia="zh-CN"/>
+        </w:rPr>
+        <w:t>git fetch</w:t>
       </w:r>
       <w:r>
         <w:rPr>
@@ -8348,23 +7349,12 @@
           <w:lang w:val="en-US" w:eastAsia="zh-CN"/>
         </w:rPr>
       </w:pPr>
-      <w:proofErr w:type="spellStart"/>
-      <w:proofErr w:type="gramStart"/>
-      <w:r>
-        <w:rPr>
-          <w:rFonts w:eastAsia="SimSun" w:hint="eastAsia"/>
-          <w:lang w:val="en-US" w:eastAsia="zh-CN"/>
-        </w:rPr>
-        <w:t>git</w:t>
-      </w:r>
-      <w:proofErr w:type="spellEnd"/>
-      <w:proofErr w:type="gramEnd"/>
-      <w:r>
-        <w:rPr>
-          <w:rFonts w:eastAsia="SimSun" w:hint="eastAsia"/>
-          <w:lang w:val="en-US" w:eastAsia="zh-CN"/>
-        </w:rPr>
-        <w:t xml:space="preserve"> update-ref</w:t>
+      <w:r>
+        <w:rPr>
+          <w:rFonts w:eastAsia="SimSun" w:hint="eastAsia"/>
+          <w:lang w:val="en-US" w:eastAsia="zh-CN"/>
+        </w:rPr>
+        <w:t>git update-ref</w:t>
       </w:r>
       <w:r>
         <w:rPr>
@@ -8386,43 +7376,8 @@
           <w:rFonts w:eastAsia="SimSun" w:hint="eastAsia"/>
           <w:lang w:val="en-US" w:eastAsia="zh-CN"/>
         </w:rPr>
-        <w:t xml:space="preserve">$ </w:t>
-      </w:r>
-      <w:proofErr w:type="spellStart"/>
-      <w:proofErr w:type="gramStart"/>
-      <w:r>
-        <w:rPr>
-          <w:rFonts w:eastAsia="SimSun" w:hint="eastAsia"/>
-          <w:lang w:val="en-US" w:eastAsia="zh-CN"/>
-        </w:rPr>
-        <w:t>git</w:t>
-      </w:r>
-      <w:proofErr w:type="spellEnd"/>
-      <w:proofErr w:type="gramEnd"/>
-      <w:r>
-        <w:rPr>
-          <w:rFonts w:eastAsia="SimSun" w:hint="eastAsia"/>
-          <w:lang w:val="en-US" w:eastAsia="zh-CN"/>
-        </w:rPr>
-        <w:t xml:space="preserve"> update-ref </w:t>
-      </w:r>
-      <w:proofErr w:type="spellStart"/>
-      <w:r>
-        <w:rPr>
-          <w:rFonts w:eastAsia="SimSun" w:hint="eastAsia"/>
-          <w:lang w:val="en-US" w:eastAsia="zh-CN"/>
-        </w:rPr>
-        <w:t>NewRefName</w:t>
-      </w:r>
-      <w:proofErr w:type="spellEnd"/>
-      <w:r>
-        <w:rPr>
-          <w:rFonts w:eastAsia="SimSun" w:hint="eastAsia"/>
-          <w:lang w:val="en-US" w:eastAsia="zh-CN"/>
-        </w:rPr>
-        <w:t xml:space="preserve"> </w:t>
-      </w:r>
-      <w:proofErr w:type="spellStart"/>
+        <w:t xml:space="preserve">$ git update-ref NewRefName </w:t>
+      </w:r>
       <w:r>
         <w:rPr>
           <w:rFonts w:eastAsia="SimSun" w:hint="eastAsia"/>
@@ -8430,7 +7385,6 @@
         </w:rPr>
         <w:t>commitID</w:t>
       </w:r>
-      <w:proofErr w:type="spellEnd"/>
     </w:p>
     <w:p>
       <w:pPr>
@@ -8455,7 +7409,6 @@
         </w:rPr>
         <w:t>：可以指向任意</w:t>
       </w:r>
-      <w:proofErr w:type="spellStart"/>
       <w:r>
         <w:rPr>
           <w:rFonts w:eastAsia="SimSun" w:hint="eastAsia"/>
@@ -8463,7 +7416,6 @@
         </w:rPr>
         <w:t>Git</w:t>
       </w:r>
-      <w:proofErr w:type="spellEnd"/>
       <w:r>
         <w:rPr>
           <w:rFonts w:eastAsia="SimSun" w:hint="eastAsia"/>
@@ -8513,23 +7465,13 @@
         </w:rPr>
         <w:t>，如</w:t>
       </w:r>
-      <w:proofErr w:type="spellStart"/>
-      <w:r>
-        <w:rPr>
-          <w:rFonts w:eastAsia="SimSun" w:hint="eastAsia"/>
-          <w:lang w:val="en-US" w:eastAsia="zh-CN"/>
-        </w:rPr>
-        <w:t>git</w:t>
-      </w:r>
-      <w:proofErr w:type="spellEnd"/>
-      <w:r>
-        <w:rPr>
-          <w:rFonts w:eastAsia="SimSun" w:hint="eastAsia"/>
-          <w:lang w:val="en-US" w:eastAsia="zh-CN"/>
-        </w:rPr>
-        <w:t xml:space="preserve"> update-ref refs/</w:t>
-      </w:r>
-      <w:proofErr w:type="spellStart"/>
+      <w:r>
+        <w:rPr>
+          <w:rFonts w:eastAsia="SimSun" w:hint="eastAsia"/>
+          <w:lang w:val="en-US" w:eastAsia="zh-CN"/>
+        </w:rPr>
+        <w:t>git update-ref refs/</w:t>
+      </w:r>
       <w:r>
         <w:rPr>
           <w:rFonts w:eastAsia="SimSun" w:hint="eastAsia"/>
@@ -8544,29 +7486,12 @@
         </w:rPr>
         <w:t>RefName</w:t>
       </w:r>
-      <w:proofErr w:type="spellEnd"/>
-      <w:r>
-        <w:rPr>
-          <w:rFonts w:eastAsia="SimSun" w:hint="eastAsia"/>
-          <w:lang w:val="en-US" w:eastAsia="zh-CN"/>
-        </w:rPr>
-        <w:t xml:space="preserve"> [</w:t>
-      </w:r>
-      <w:proofErr w:type="spellStart"/>
-      <w:r>
-        <w:rPr>
-          <w:rFonts w:eastAsia="SimSun" w:hint="eastAsia"/>
-          <w:lang w:val="en-US" w:eastAsia="zh-CN"/>
-        </w:rPr>
-        <w:t>objectID</w:t>
-      </w:r>
-      <w:proofErr w:type="spellEnd"/>
-      <w:r>
-        <w:rPr>
-          <w:rFonts w:eastAsia="SimSun" w:hint="eastAsia"/>
-          <w:lang w:val="en-US" w:eastAsia="zh-CN"/>
-        </w:rPr>
-        <w:t>]</w:t>
+      <w:r>
+        <w:rPr>
+          <w:rFonts w:eastAsia="SimSun" w:hint="eastAsia"/>
+          <w:lang w:val="en-US" w:eastAsia="zh-CN"/>
+        </w:rPr>
+        <w:t xml:space="preserve"> [objectID]</w:t>
       </w:r>
     </w:p>
     <w:p>
@@ -8591,7 +7516,6 @@
         </w:rPr>
         <w:t>认识</w:t>
       </w:r>
-      <w:proofErr w:type="spellStart"/>
       <w:r>
         <w:rPr>
           <w:rFonts w:eastAsia="SimSun" w:hint="eastAsia"/>
@@ -8599,7 +7523,6 @@
         </w:rPr>
         <w:t>Git</w:t>
       </w:r>
-      <w:proofErr w:type="spellEnd"/>
       <w:r>
         <w:rPr>
           <w:rFonts w:eastAsia="SimSun" w:hint="eastAsia"/>
@@ -8828,21 +7751,12 @@
         </w:rPr>
         <w:t>常见</w:t>
       </w:r>
-      <w:proofErr w:type="spellStart"/>
-      <w:r>
-        <w:rPr>
-          <w:rFonts w:eastAsia="SimSun" w:hint="eastAsia"/>
-          <w:lang w:val="en-US" w:eastAsia="zh-CN"/>
-        </w:rPr>
-        <w:t>Git</w:t>
-      </w:r>
-      <w:proofErr w:type="spellEnd"/>
-      <w:r>
-        <w:rPr>
-          <w:rFonts w:eastAsia="SimSun" w:hint="eastAsia"/>
-          <w:lang w:val="en-US" w:eastAsia="zh-CN"/>
-        </w:rPr>
-        <w:t xml:space="preserve"> repository</w:t>
+      <w:r>
+        <w:rPr>
+          <w:rFonts w:eastAsia="SimSun" w:hint="eastAsia"/>
+          <w:lang w:val="en-US" w:eastAsia="zh-CN"/>
+        </w:rPr>
+        <w:t>Git repository</w:t>
       </w:r>
       <w:r>
         <w:rPr>
@@ -9185,23 +8099,7 @@
           <w:rFonts w:eastAsia="SimSun" w:hint="eastAsia"/>
           <w:lang w:val="en-US" w:eastAsia="zh-CN"/>
         </w:rPr>
-        <w:t xml:space="preserve">10.4 </w:t>
-      </w:r>
-      <w:proofErr w:type="spellStart"/>
-      <w:r>
-        <w:rPr>
-          <w:rFonts w:eastAsia="SimSun" w:hint="eastAsia"/>
-          <w:lang w:val="en-US" w:eastAsia="zh-CN"/>
-        </w:rPr>
-        <w:t>git</w:t>
-      </w:r>
-      <w:proofErr w:type="spellEnd"/>
-      <w:r>
-        <w:rPr>
-          <w:rFonts w:eastAsia="SimSun" w:hint="eastAsia"/>
-          <w:lang w:val="en-US" w:eastAsia="zh-CN"/>
-        </w:rPr>
-        <w:t xml:space="preserve"> rev-parse</w:t>
+        <w:t>10.4 git rev-parse</w:t>
       </w:r>
       <w:r>
         <w:rPr>
@@ -9251,7 +8149,7 @@
     <w:p>
       <w:pPr>
         <w:rPr>
-          <w:rFonts w:eastAsia="SimSun" w:hint="eastAsia"/>
+          <w:rFonts w:eastAsia="SimSun"/>
           <w:lang w:val="en-US" w:eastAsia="zh-CN"/>
         </w:rPr>
       </w:pPr>
@@ -9312,7 +8210,6 @@
         </w:rPr>
         <w:t>。</w:t>
       </w:r>
-      <w:proofErr w:type="spellStart"/>
       <w:r>
         <w:rPr>
           <w:rFonts w:eastAsia="SimSun" w:hint="eastAsia"/>
@@ -9320,7 +8217,6 @@
         </w:rPr>
         <w:t>Git</w:t>
       </w:r>
-      <w:proofErr w:type="spellEnd"/>
       <w:r>
         <w:rPr>
           <w:rFonts w:eastAsia="SimSun" w:hint="eastAsia"/>
@@ -9333,7 +8229,7 @@
       <w:pPr>
         <w:pStyle w:val="Heading2"/>
         <w:rPr>
-          <w:rFonts w:eastAsia="SimSun" w:hint="eastAsia"/>
+          <w:rFonts w:eastAsia="SimSun"/>
           <w:lang w:val="en-US" w:eastAsia="zh-CN"/>
         </w:rPr>
       </w:pPr>
@@ -9343,9 +8239,23 @@
           <w:lang w:val="en-US" w:eastAsia="zh-CN"/>
         </w:rPr>
         <w:lastRenderedPageBreak/>
-        <w:t xml:space="preserve">11.1 </w:t>
-      </w:r>
-      <w:proofErr w:type="spellStart"/>
+        <w:t>11.1 Git stash</w:t>
+      </w:r>
+      <w:r>
+        <w:rPr>
+          <w:rFonts w:eastAsia="SimSun" w:hint="eastAsia"/>
+          <w:lang w:val="en-US" w:eastAsia="zh-CN"/>
+        </w:rPr>
+        <w:t>指令</w:t>
+      </w:r>
+    </w:p>
+    <w:p>
+      <w:pPr>
+        <w:rPr>
+          <w:rFonts w:eastAsia="SimSun"/>
+          <w:lang w:val="en-US" w:eastAsia="zh-CN"/>
+        </w:rPr>
+      </w:pPr>
       <w:r>
         <w:rPr>
           <w:rFonts w:eastAsia="SimSun" w:hint="eastAsia"/>
@@ -9353,38 +8263,6 @@
         </w:rPr>
         <w:t>Git</w:t>
       </w:r>
-      <w:proofErr w:type="spellEnd"/>
-      <w:r>
-        <w:rPr>
-          <w:rFonts w:eastAsia="SimSun" w:hint="eastAsia"/>
-          <w:lang w:val="en-US" w:eastAsia="zh-CN"/>
-        </w:rPr>
-        <w:t xml:space="preserve"> stash</w:t>
-      </w:r>
-      <w:r>
-        <w:rPr>
-          <w:rFonts w:eastAsia="SimSun" w:hint="eastAsia"/>
-          <w:lang w:val="en-US" w:eastAsia="zh-CN"/>
-        </w:rPr>
-        <w:t>指令</w:t>
-      </w:r>
-    </w:p>
-    <w:p>
-      <w:pPr>
-        <w:rPr>
-          <w:rFonts w:eastAsia="SimSun" w:hint="eastAsia"/>
-          <w:lang w:val="en-US" w:eastAsia="zh-CN"/>
-        </w:rPr>
-      </w:pPr>
-      <w:proofErr w:type="spellStart"/>
-      <w:r>
-        <w:rPr>
-          <w:rFonts w:eastAsia="SimSun" w:hint="eastAsia"/>
-          <w:lang w:val="en-US" w:eastAsia="zh-CN"/>
-        </w:rPr>
-        <w:t>Git</w:t>
-      </w:r>
-      <w:proofErr w:type="spellEnd"/>
       <w:r>
         <w:rPr>
           <w:rFonts w:eastAsia="SimSun" w:hint="eastAsia"/>
@@ -9392,7 +8270,6 @@
         </w:rPr>
         <w:t>版控，工作目录：有改到一半，还没完成的档案（</w:t>
       </w:r>
-      <w:proofErr w:type="spellStart"/>
       <w:r>
         <w:rPr>
           <w:rFonts w:eastAsia="SimSun" w:hint="eastAsia"/>
@@ -9400,7 +8277,6 @@
         </w:rPr>
         <w:t>unstaged</w:t>
       </w:r>
-      <w:proofErr w:type="spellEnd"/>
       <w:r>
         <w:rPr>
           <w:rFonts w:eastAsia="SimSun" w:hint="eastAsia"/>
@@ -9429,21 +8305,12 @@
         </w:rPr>
         <w:t>；索引：打算通过</w:t>
       </w:r>
-      <w:proofErr w:type="spellStart"/>
-      <w:r>
-        <w:rPr>
-          <w:rFonts w:eastAsia="SimSun" w:hint="eastAsia"/>
-          <w:lang w:val="en-US" w:eastAsia="zh-CN"/>
-        </w:rPr>
-        <w:t>git</w:t>
-      </w:r>
-      <w:proofErr w:type="spellEnd"/>
-      <w:r>
-        <w:rPr>
-          <w:rFonts w:eastAsia="SimSun" w:hint="eastAsia"/>
-          <w:lang w:val="en-US" w:eastAsia="zh-CN"/>
-        </w:rPr>
-        <w:t xml:space="preserve"> commit</w:t>
+      <w:r>
+        <w:rPr>
+          <w:rFonts w:eastAsia="SimSun" w:hint="eastAsia"/>
+          <w:lang w:val="en-US" w:eastAsia="zh-CN"/>
+        </w:rPr>
+        <w:t>git commit</w:t>
       </w:r>
       <w:r>
         <w:rPr>
@@ -9456,7 +8323,7 @@
     <w:p>
       <w:pPr>
         <w:rPr>
-          <w:rFonts w:eastAsia="SimSun" w:hint="eastAsia"/>
+          <w:rFonts w:eastAsia="SimSun"/>
           <w:lang w:val="en-US" w:eastAsia="zh-CN"/>
         </w:rPr>
       </w:pPr>
@@ -9482,21 +8349,12 @@
         </w:rPr>
         <w:t>，不知如何是好。</w:t>
       </w:r>
-      <w:proofErr w:type="spellStart"/>
-      <w:r>
-        <w:rPr>
-          <w:rFonts w:eastAsia="SimSun" w:hint="eastAsia"/>
-          <w:lang w:val="en-US" w:eastAsia="zh-CN"/>
-        </w:rPr>
-        <w:t>git</w:t>
-      </w:r>
-      <w:proofErr w:type="spellEnd"/>
-      <w:r>
-        <w:rPr>
-          <w:rFonts w:eastAsia="SimSun" w:hint="eastAsia"/>
-          <w:lang w:val="en-US" w:eastAsia="zh-CN"/>
-        </w:rPr>
-        <w:t xml:space="preserve"> stash</w:t>
+      <w:r>
+        <w:rPr>
+          <w:rFonts w:eastAsia="SimSun" w:hint="eastAsia"/>
+          <w:lang w:val="en-US" w:eastAsia="zh-CN"/>
+        </w:rPr>
+        <w:t>git stash</w:t>
       </w:r>
       <w:r>
         <w:rPr>
@@ -9553,7 +8411,7 @@
       <w:pPr>
         <w:pStyle w:val="Heading2"/>
         <w:rPr>
-          <w:rFonts w:eastAsia="SimSun" w:hint="eastAsia"/>
+          <w:rFonts w:eastAsia="SimSun"/>
           <w:lang w:val="en-US" w:eastAsia="zh-CN"/>
         </w:rPr>
       </w:pPr>
@@ -9580,7 +8438,7 @@
           <w:numId w:val="16"/>
         </w:numPr>
         <w:rPr>
-          <w:rFonts w:eastAsia="SimSun" w:hint="eastAsia"/>
+          <w:rFonts w:eastAsia="SimSun"/>
           <w:lang w:val="en-US" w:eastAsia="zh-CN"/>
         </w:rPr>
       </w:pPr>
@@ -9607,7 +8465,7 @@
           <w:numId w:val="16"/>
         </w:numPr>
         <w:rPr>
-          <w:rFonts w:eastAsia="SimSun" w:hint="eastAsia"/>
+          <w:rFonts w:eastAsia="SimSun"/>
           <w:lang w:val="en-US" w:eastAsia="zh-CN"/>
         </w:rPr>
       </w:pPr>
@@ -9634,7 +8492,7 @@
           <w:numId w:val="16"/>
         </w:numPr>
         <w:rPr>
-          <w:rFonts w:eastAsia="SimSun" w:hint="eastAsia"/>
+          <w:rFonts w:eastAsia="SimSun"/>
           <w:lang w:val="en-US" w:eastAsia="zh-CN"/>
         </w:rPr>
       </w:pPr>
@@ -9650,17 +8508,8 @@
           <w:rFonts w:eastAsia="SimSun" w:hint="eastAsia"/>
           <w:lang w:val="en-US" w:eastAsia="zh-CN"/>
         </w:rPr>
-        <w:t>tracked/</w:t>
-      </w:r>
-      <w:proofErr w:type="spellStart"/>
-      <w:r>
-        <w:rPr>
-          <w:rFonts w:eastAsia="SimSun" w:hint="eastAsia"/>
-          <w:lang w:val="en-US" w:eastAsia="zh-CN"/>
-        </w:rPr>
-        <w:t>unstaged</w:t>
-      </w:r>
-      <w:proofErr w:type="spellEnd"/>
+        <w:t>tracked/unstaged</w:t>
+      </w:r>
     </w:p>
     <w:p>
       <w:pPr>
@@ -9670,7 +8519,7 @@
           <w:numId w:val="16"/>
         </w:numPr>
         <w:rPr>
-          <w:rFonts w:eastAsia="SimSun" w:hint="eastAsia"/>
+          <w:rFonts w:eastAsia="SimSun"/>
           <w:lang w:val="en-US" w:eastAsia="zh-CN"/>
         </w:rPr>
       </w:pPr>
@@ -9697,7 +8546,7 @@
           <w:numId w:val="16"/>
         </w:numPr>
         <w:rPr>
-          <w:rFonts w:eastAsia="SimSun" w:hint="eastAsia"/>
+          <w:rFonts w:eastAsia="SimSun"/>
           <w:lang w:val="en-US" w:eastAsia="zh-CN"/>
         </w:rPr>
       </w:pPr>
@@ -9713,17 +8562,8 @@
           <w:rFonts w:eastAsia="SimSun" w:hint="eastAsia"/>
           <w:lang w:val="en-US" w:eastAsia="zh-CN"/>
         </w:rPr>
-        <w:t>tracked/</w:t>
-      </w:r>
-      <w:proofErr w:type="spellStart"/>
-      <w:r>
-        <w:rPr>
-          <w:rFonts w:eastAsia="SimSun" w:hint="eastAsia"/>
-          <w:lang w:val="en-US" w:eastAsia="zh-CN"/>
-        </w:rPr>
-        <w:t>unstaged</w:t>
-      </w:r>
-      <w:proofErr w:type="spellEnd"/>
+        <w:t>tracked/unstaged</w:t>
+      </w:r>
     </w:p>
     <w:p>
       <w:pPr>
@@ -9733,7 +8573,7 @@
           <w:numId w:val="16"/>
         </w:numPr>
         <w:rPr>
-          <w:rFonts w:eastAsia="SimSun" w:hint="eastAsia"/>
+          <w:rFonts w:eastAsia="SimSun"/>
           <w:lang w:val="en-US" w:eastAsia="zh-CN"/>
         </w:rPr>
       </w:pPr>
@@ -9755,27 +8595,16 @@
     <w:p>
       <w:pPr>
         <w:rPr>
-          <w:rFonts w:eastAsia="SimSun" w:hint="eastAsia"/>
-          <w:lang w:val="en-US" w:eastAsia="zh-CN"/>
-        </w:rPr>
-      </w:pPr>
-      <w:proofErr w:type="spellStart"/>
-      <w:proofErr w:type="gramStart"/>
-      <w:r>
-        <w:rPr>
-          <w:rFonts w:eastAsia="SimSun" w:hint="eastAsia"/>
-          <w:lang w:val="en-US" w:eastAsia="zh-CN"/>
-        </w:rPr>
-        <w:t>git</w:t>
-      </w:r>
-      <w:proofErr w:type="spellEnd"/>
-      <w:proofErr w:type="gramEnd"/>
-      <w:r>
-        <w:rPr>
-          <w:rFonts w:eastAsia="SimSun" w:hint="eastAsia"/>
-          <w:lang w:val="en-US" w:eastAsia="zh-CN"/>
-        </w:rPr>
-        <w:t xml:space="preserve"> stash</w:t>
+          <w:rFonts w:eastAsia="SimSun"/>
+          <w:lang w:val="en-US" w:eastAsia="zh-CN"/>
+        </w:rPr>
+      </w:pPr>
+      <w:r>
+        <w:rPr>
+          <w:rFonts w:eastAsia="SimSun" w:hint="eastAsia"/>
+          <w:lang w:val="en-US" w:eastAsia="zh-CN"/>
+        </w:rPr>
+        <w:t>git stash</w:t>
       </w:r>
       <w:r>
         <w:rPr>
@@ -9802,25 +8631,16 @@
           <w:numId w:val="17"/>
         </w:numPr>
         <w:rPr>
-          <w:rFonts w:eastAsia="SimSun" w:hint="eastAsia"/>
-          <w:lang w:val="en-US" w:eastAsia="zh-CN"/>
-        </w:rPr>
-      </w:pPr>
-      <w:proofErr w:type="spellStart"/>
-      <w:r>
-        <w:rPr>
-          <w:rFonts w:eastAsia="SimSun" w:hint="eastAsia"/>
-          <w:lang w:val="en-US" w:eastAsia="zh-CN"/>
-        </w:rPr>
-        <w:t>git</w:t>
-      </w:r>
-      <w:proofErr w:type="spellEnd"/>
-      <w:r>
-        <w:rPr>
-          <w:rFonts w:eastAsia="SimSun" w:hint="eastAsia"/>
-          <w:lang w:val="en-US" w:eastAsia="zh-CN"/>
-        </w:rPr>
-        <w:t xml:space="preserve"> stash</w:t>
+          <w:rFonts w:eastAsia="SimSun"/>
+          <w:lang w:val="en-US" w:eastAsia="zh-CN"/>
+        </w:rPr>
+      </w:pPr>
+      <w:r>
+        <w:rPr>
+          <w:rFonts w:eastAsia="SimSun" w:hint="eastAsia"/>
+          <w:lang w:val="en-US" w:eastAsia="zh-CN"/>
+        </w:rPr>
+        <w:t>git stash</w:t>
       </w:r>
       <w:r>
         <w:rPr>
@@ -9852,27 +8672,16 @@
           <w:numId w:val="17"/>
         </w:numPr>
         <w:rPr>
-          <w:rFonts w:eastAsia="SimSun" w:hint="eastAsia"/>
-          <w:lang w:val="en-US" w:eastAsia="zh-CN"/>
-        </w:rPr>
-      </w:pPr>
-      <w:proofErr w:type="spellStart"/>
-      <w:proofErr w:type="gramStart"/>
-      <w:r>
-        <w:rPr>
-          <w:rFonts w:eastAsia="SimSun" w:hint="eastAsia"/>
-          <w:lang w:val="en-US" w:eastAsia="zh-CN"/>
-        </w:rPr>
-        <w:t>git</w:t>
-      </w:r>
-      <w:proofErr w:type="spellEnd"/>
-      <w:proofErr w:type="gramEnd"/>
-      <w:r>
-        <w:rPr>
-          <w:rFonts w:eastAsia="SimSun" w:hint="eastAsia"/>
-          <w:lang w:val="en-US" w:eastAsia="zh-CN"/>
-        </w:rPr>
-        <w:t xml:space="preserve"> stash </w:t>
+          <w:rFonts w:eastAsia="SimSun"/>
+          <w:lang w:val="en-US" w:eastAsia="zh-CN"/>
+        </w:rPr>
+      </w:pPr>
+      <w:r>
+        <w:rPr>
+          <w:rFonts w:eastAsia="SimSun" w:hint="eastAsia"/>
+          <w:lang w:val="en-US" w:eastAsia="zh-CN"/>
+        </w:rPr>
+        <w:t xml:space="preserve">git stash </w:t>
       </w:r>
       <w:r>
         <w:rPr>
@@ -9955,34 +8764,16 @@
     <w:p>
       <w:pPr>
         <w:rPr>
-          <w:rFonts w:eastAsia="SimSun" w:hint="eastAsia"/>
-          <w:lang w:val="en-US" w:eastAsia="zh-CN"/>
-        </w:rPr>
-      </w:pPr>
-      <w:r>
-        <w:rPr>
-          <w:rFonts w:eastAsia="SimSun" w:hint="eastAsia"/>
-          <w:lang w:val="en-US" w:eastAsia="zh-CN"/>
-        </w:rPr>
-        <w:t xml:space="preserve">$ </w:t>
-      </w:r>
-      <w:proofErr w:type="spellStart"/>
-      <w:proofErr w:type="gramStart"/>
-      <w:r>
-        <w:rPr>
-          <w:rFonts w:eastAsia="SimSun" w:hint="eastAsia"/>
-          <w:lang w:val="en-US" w:eastAsia="zh-CN"/>
-        </w:rPr>
-        <w:t>git</w:t>
-      </w:r>
-      <w:proofErr w:type="spellEnd"/>
-      <w:proofErr w:type="gramEnd"/>
-      <w:r>
-        <w:rPr>
-          <w:rFonts w:eastAsia="SimSun" w:hint="eastAsia"/>
-          <w:lang w:val="en-US" w:eastAsia="zh-CN"/>
-        </w:rPr>
-        <w:t xml:space="preserve"> cat-file -p stash: </w:t>
+          <w:rFonts w:eastAsia="SimSun"/>
+          <w:lang w:val="en-US" w:eastAsia="zh-CN"/>
+        </w:rPr>
+      </w:pPr>
+      <w:r>
+        <w:rPr>
+          <w:rFonts w:eastAsia="SimSun" w:hint="eastAsia"/>
+          <w:lang w:val="en-US" w:eastAsia="zh-CN"/>
+        </w:rPr>
+        <w:t xml:space="preserve">$ git cat-file -p stash: </w:t>
       </w:r>
       <w:r>
         <w:rPr>
@@ -10045,7 +8836,7 @@
       <w:pPr>
         <w:pStyle w:val="Heading2"/>
         <w:rPr>
-          <w:rFonts w:eastAsia="SimSun" w:hint="eastAsia"/>
+          <w:rFonts w:eastAsia="SimSun"/>
           <w:lang w:val="en-US" w:eastAsia="zh-CN"/>
         </w:rPr>
       </w:pPr>
@@ -10067,7 +8858,7 @@
     <w:p>
       <w:pPr>
         <w:rPr>
-          <w:rFonts w:eastAsia="SimSun" w:hint="eastAsia"/>
+          <w:rFonts w:eastAsia="SimSun"/>
           <w:lang w:val="en-US" w:eastAsia="zh-CN"/>
         </w:rPr>
       </w:pPr>
@@ -10099,21 +8890,12 @@
         </w:rPr>
         <w:t>里，需要取回暂存档，通过</w:t>
       </w:r>
-      <w:proofErr w:type="spellStart"/>
-      <w:r>
-        <w:rPr>
-          <w:rFonts w:eastAsia="SimSun" w:hint="eastAsia"/>
-          <w:lang w:val="en-US" w:eastAsia="zh-CN"/>
-        </w:rPr>
-        <w:t>git</w:t>
-      </w:r>
-      <w:proofErr w:type="spellEnd"/>
-      <w:r>
-        <w:rPr>
-          <w:rFonts w:eastAsia="SimSun" w:hint="eastAsia"/>
-          <w:lang w:val="en-US" w:eastAsia="zh-CN"/>
-        </w:rPr>
-        <w:t xml:space="preserve"> stash pop</w:t>
+      <w:r>
+        <w:rPr>
+          <w:rFonts w:eastAsia="SimSun" w:hint="eastAsia"/>
+          <w:lang w:val="en-US" w:eastAsia="zh-CN"/>
+        </w:rPr>
+        <w:t>git stash pop</w:t>
       </w:r>
       <w:r>
         <w:rPr>
@@ -10127,7 +8909,7 @@
       <w:pPr>
         <w:pStyle w:val="Heading2"/>
         <w:rPr>
-          <w:rFonts w:eastAsia="SimSun" w:hint="eastAsia"/>
+          <w:rFonts w:eastAsia="SimSun"/>
           <w:lang w:val="en-US" w:eastAsia="zh-CN"/>
         </w:rPr>
       </w:pPr>
@@ -10149,7 +8931,7 @@
     <w:p>
       <w:pPr>
         <w:rPr>
-          <w:rFonts w:eastAsia="SimSun" w:hint="eastAsia"/>
+          <w:rFonts w:eastAsia="SimSun"/>
           <w:lang w:val="en-US" w:eastAsia="zh-CN"/>
         </w:rPr>
       </w:pPr>
@@ -10169,7 +8951,7 @@
           <w:numId w:val="18"/>
         </w:numPr>
         <w:rPr>
-          <w:rFonts w:eastAsia="SimSun" w:hint="eastAsia"/>
+          <w:rFonts w:eastAsia="SimSun"/>
           <w:lang w:val="en-US" w:eastAsia="zh-CN"/>
         </w:rPr>
       </w:pPr>
@@ -10189,7 +8971,7 @@
           <w:numId w:val="18"/>
         </w:numPr>
         <w:rPr>
-          <w:rFonts w:eastAsia="SimSun" w:hint="eastAsia"/>
+          <w:rFonts w:eastAsia="SimSun"/>
           <w:lang w:val="en-US" w:eastAsia="zh-CN"/>
         </w:rPr>
       </w:pPr>
@@ -10204,7 +8986,7 @@
     <w:p>
       <w:pPr>
         <w:rPr>
-          <w:rFonts w:eastAsia="SimSun" w:hint="eastAsia"/>
+          <w:rFonts w:eastAsia="SimSun"/>
           <w:lang w:val="en-US" w:eastAsia="zh-CN"/>
         </w:rPr>
       </w:pPr>
@@ -10231,8 +9013,777 @@
         </w:rPr>
         <w:t>12.</w:t>
       </w:r>
+      <w:r>
+        <w:rPr>
+          <w:rFonts w:eastAsia="SimSun" w:hint="eastAsia"/>
+          <w:lang w:val="en-US" w:eastAsia="zh-CN"/>
+        </w:rPr>
+        <w:t xml:space="preserve"> </w:t>
+      </w:r>
+      <w:r>
+        <w:rPr>
+          <w:rFonts w:eastAsia="SimSun" w:hint="eastAsia"/>
+          <w:lang w:val="en-US" w:eastAsia="zh-CN"/>
+        </w:rPr>
+        <w:t>标签</w:t>
+      </w:r>
+      <w:r>
+        <w:rPr>
+          <w:rFonts w:eastAsia="SimSun" w:hint="eastAsia"/>
+          <w:lang w:val="en-US" w:eastAsia="zh-CN"/>
+        </w:rPr>
+        <w:t>-</w:t>
+      </w:r>
+      <w:r>
+        <w:rPr>
+          <w:rFonts w:eastAsia="SimSun" w:hint="eastAsia"/>
+          <w:lang w:val="en-US" w:eastAsia="zh-CN"/>
+        </w:rPr>
+        <w:t>标记版控中的重要事件</w:t>
+      </w:r>
+    </w:p>
+    <w:p>
+      <w:pPr>
+        <w:rPr>
+          <w:rFonts w:eastAsia="SimSun" w:hint="eastAsia"/>
+          <w:lang w:val="en-US" w:eastAsia="zh-CN"/>
+        </w:rPr>
+      </w:pPr>
+      <w:r>
+        <w:rPr>
+          <w:rFonts w:eastAsia="SimSun" w:hint="eastAsia"/>
+          <w:lang w:val="en-US" w:eastAsia="zh-CN"/>
+        </w:rPr>
+        <w:t>在众多版本中，一定有值得我们记录的几个重要版本，这就是</w:t>
+      </w:r>
+      <w:r>
+        <w:rPr>
+          <w:rFonts w:eastAsia="SimSun" w:hint="eastAsia"/>
+          <w:b/>
+          <w:color w:val="FF0000"/>
+          <w:lang w:val="en-US" w:eastAsia="zh-CN"/>
+        </w:rPr>
+        <w:t>标签</w:t>
+      </w:r>
+      <w:r>
+        <w:rPr>
+          <w:rFonts w:eastAsia="SimSun" w:hint="eastAsia"/>
+          <w:b/>
+          <w:color w:val="FF0000"/>
+          <w:lang w:val="en-US" w:eastAsia="zh-CN"/>
+        </w:rPr>
+        <w:t>Tag</w:t>
+      </w:r>
+      <w:r>
+        <w:rPr>
+          <w:rFonts w:eastAsia="SimSun" w:hint="eastAsia"/>
+          <w:lang w:val="en-US" w:eastAsia="zh-CN"/>
+        </w:rPr>
+        <w:t>能帮的事情</w:t>
+      </w:r>
+    </w:p>
+    <w:p>
+      <w:pPr>
+        <w:pStyle w:val="Heading2"/>
+        <w:rPr>
+          <w:rFonts w:eastAsia="SimSun" w:hint="eastAsia"/>
+          <w:lang w:val="en-US" w:eastAsia="zh-CN"/>
+        </w:rPr>
+      </w:pPr>
+      <w:r>
+        <w:rPr>
+          <w:rFonts w:eastAsia="SimSun" w:hint="eastAsia"/>
+          <w:lang w:val="en-US" w:eastAsia="zh-CN"/>
+        </w:rPr>
+        <w:t>12.1 Tag</w:t>
+      </w:r>
+      <w:r>
+        <w:rPr>
+          <w:rFonts w:eastAsia="SimSun" w:hint="eastAsia"/>
+          <w:lang w:val="en-US" w:eastAsia="zh-CN"/>
+        </w:rPr>
+        <w:t>的基本概念</w:t>
+      </w:r>
+    </w:p>
+    <w:p>
+      <w:pPr>
+        <w:rPr>
+          <w:rFonts w:eastAsia="SimSun" w:hint="eastAsia"/>
+          <w:lang w:val="en-US" w:eastAsia="zh-CN"/>
+        </w:rPr>
+      </w:pPr>
+      <w:r>
+        <w:rPr>
+          <w:rFonts w:eastAsia="SimSun" w:hint="eastAsia"/>
+          <w:lang w:val="en-US" w:eastAsia="zh-CN"/>
+        </w:rPr>
+        <w:t xml:space="preserve">Tag: </w:t>
+      </w:r>
+      <w:r>
+        <w:rPr>
+          <w:rFonts w:eastAsia="SimSun" w:hint="eastAsia"/>
+          <w:lang w:val="en-US" w:eastAsia="zh-CN"/>
+        </w:rPr>
+        <w:t>标记某一个版本、或</w:t>
+      </w:r>
+      <w:r>
+        <w:rPr>
+          <w:rFonts w:eastAsia="SimSun" w:hint="eastAsia"/>
+          <w:lang w:val="en-US" w:eastAsia="zh-CN"/>
+        </w:rPr>
+        <w:t>commit</w:t>
+      </w:r>
+      <w:r>
+        <w:rPr>
+          <w:rFonts w:eastAsia="SimSun" w:hint="eastAsia"/>
+          <w:lang w:val="en-US" w:eastAsia="zh-CN"/>
+        </w:rPr>
+        <w:t>物件，已一个“好记的名称”帮助记忆某个版本</w:t>
+      </w:r>
+    </w:p>
+    <w:p>
+      <w:pPr>
+        <w:pStyle w:val="ListParagraph"/>
+        <w:numPr>
+          <w:ilvl w:val="0"/>
+          <w:numId w:val="19"/>
+        </w:numPr>
+        <w:rPr>
+          <w:rFonts w:eastAsia="SimSun" w:hint="eastAsia"/>
+          <w:lang w:val="en-US" w:eastAsia="zh-CN"/>
+        </w:rPr>
+      </w:pPr>
+      <w:r>
+        <w:rPr>
+          <w:rFonts w:eastAsia="SimSun" w:hint="eastAsia"/>
+          <w:lang w:val="en-US" w:eastAsia="zh-CN"/>
+        </w:rPr>
+        <w:t>轻量标签</w:t>
+      </w:r>
+      <w:r>
+        <w:rPr>
+          <w:rFonts w:eastAsia="SimSun" w:hint="eastAsia"/>
+          <w:lang w:val="en-US" w:eastAsia="zh-CN"/>
+        </w:rPr>
+        <w:t>lightweight tag</w:t>
+      </w:r>
+      <w:r>
+        <w:rPr>
+          <w:rFonts w:eastAsia="SimSun" w:hint="eastAsia"/>
+          <w:lang w:val="en-US" w:eastAsia="zh-CN"/>
+        </w:rPr>
+        <w:t xml:space="preserve">: </w:t>
+      </w:r>
+      <w:r>
+        <w:rPr>
+          <w:rFonts w:eastAsia="SimSun" w:hint="eastAsia"/>
+          <w:lang w:val="en-US" w:eastAsia="zh-CN"/>
+        </w:rPr>
+        <w:t>某个</w:t>
+      </w:r>
+      <w:r>
+        <w:rPr>
+          <w:rFonts w:eastAsia="SimSun" w:hint="eastAsia"/>
+          <w:lang w:val="en-US" w:eastAsia="zh-CN"/>
+        </w:rPr>
+        <w:t>commit</w:t>
+      </w:r>
+      <w:r>
+        <w:rPr>
+          <w:rFonts w:eastAsia="SimSun" w:hint="eastAsia"/>
+          <w:lang w:val="en-US" w:eastAsia="zh-CN"/>
+        </w:rPr>
+        <w:t>版本的“</w:t>
+      </w:r>
+      <w:r>
+        <w:rPr>
+          <w:rFonts w:eastAsia="SimSun" w:hint="eastAsia"/>
+          <w:b/>
+          <w:color w:val="FF0000"/>
+          <w:lang w:val="en-US" w:eastAsia="zh-CN"/>
+        </w:rPr>
+        <w:t>别名</w:t>
+      </w:r>
+      <w:r>
+        <w:rPr>
+          <w:rFonts w:eastAsia="SimSun" w:hint="eastAsia"/>
+          <w:lang w:val="en-US" w:eastAsia="zh-CN"/>
+        </w:rPr>
+        <w:t>”，是一种相对名称</w:t>
+      </w:r>
+      <w:r>
+        <w:rPr>
+          <w:rFonts w:eastAsia="SimSun" w:hint="eastAsia"/>
+          <w:lang w:val="en-US" w:eastAsia="zh-CN"/>
+        </w:rPr>
+        <w:t>存在</w:t>
+      </w:r>
+      <w:r>
+        <w:rPr>
+          <w:rFonts w:eastAsia="SimSun" w:hint="eastAsia"/>
+          <w:lang w:val="en-US" w:eastAsia="zh-CN"/>
+        </w:rPr>
+        <w:t>.git\refs\</w:t>
+      </w:r>
+      <w:r>
+        <w:rPr>
+          <w:rFonts w:eastAsia="SimSun" w:hint="eastAsia"/>
+          <w:lang w:val="en-US" w:eastAsia="zh-CN"/>
+        </w:rPr>
+        <w:t>下</w:t>
+      </w:r>
+    </w:p>
+    <w:p>
+      <w:pPr>
+        <w:pStyle w:val="ListParagraph"/>
+        <w:rPr>
+          <w:rFonts w:eastAsia="SimSun" w:hint="eastAsia"/>
+          <w:lang w:val="en-US" w:eastAsia="zh-CN"/>
+        </w:rPr>
+      </w:pPr>
+      <w:r>
+        <w:rPr>
+          <w:rFonts w:eastAsia="SimSun" w:hint="eastAsia"/>
+          <w:lang w:val="en-US" w:eastAsia="zh-CN"/>
+        </w:rPr>
+        <w:t>与</w:t>
+      </w:r>
+      <w:r>
+        <w:rPr>
+          <w:rFonts w:eastAsia="SimSun" w:hint="eastAsia"/>
+          <w:lang w:val="en-US" w:eastAsia="zh-CN"/>
+        </w:rPr>
+        <w:t>git update-ref refs\NewRefName commitID</w:t>
+      </w:r>
+      <w:r>
+        <w:rPr>
+          <w:rFonts w:eastAsia="SimSun" w:hint="eastAsia"/>
+          <w:lang w:val="en-US" w:eastAsia="zh-CN"/>
+        </w:rPr>
+        <w:t>建立的相对名称，本质一样</w:t>
+      </w:r>
+    </w:p>
+    <w:p>
+      <w:pPr>
+        <w:pStyle w:val="ListParagraph"/>
+        <w:numPr>
+          <w:ilvl w:val="0"/>
+          <w:numId w:val="19"/>
+        </w:numPr>
+        <w:rPr>
+          <w:rFonts w:eastAsia="SimSun" w:hint="eastAsia"/>
+          <w:lang w:val="en-US" w:eastAsia="zh-CN"/>
+        </w:rPr>
+      </w:pPr>
+      <w:r>
+        <w:rPr>
+          <w:rFonts w:eastAsia="SimSun" w:hint="eastAsia"/>
+          <w:lang w:val="en-US" w:eastAsia="zh-CN"/>
+        </w:rPr>
+        <w:t>标示标签</w:t>
+      </w:r>
+      <w:r>
+        <w:rPr>
+          <w:rFonts w:eastAsia="SimSun" w:hint="eastAsia"/>
+          <w:lang w:val="en-US" w:eastAsia="zh-CN"/>
+        </w:rPr>
+        <w:t>annotated tag</w:t>
+      </w:r>
+      <w:r>
+        <w:rPr>
+          <w:rFonts w:eastAsia="SimSun" w:hint="eastAsia"/>
+          <w:lang w:val="en-US" w:eastAsia="zh-CN"/>
+        </w:rPr>
+        <w:t xml:space="preserve">: </w:t>
+      </w:r>
+      <w:r>
+        <w:rPr>
+          <w:rFonts w:eastAsia="SimSun" w:hint="eastAsia"/>
+          <w:lang w:val="en-US" w:eastAsia="zh-CN"/>
+        </w:rPr>
+        <w:t>则是一种</w:t>
+      </w:r>
+      <w:r>
+        <w:rPr>
+          <w:rFonts w:eastAsia="SimSun" w:hint="eastAsia"/>
+          <w:b/>
+          <w:color w:val="FF0000"/>
+          <w:lang w:val="en-US" w:eastAsia="zh-CN"/>
+        </w:rPr>
+        <w:t>Git</w:t>
+      </w:r>
+      <w:r>
+        <w:rPr>
+          <w:rFonts w:eastAsia="SimSun" w:hint="eastAsia"/>
+          <w:b/>
+          <w:color w:val="FF0000"/>
+          <w:lang w:val="en-US" w:eastAsia="zh-CN"/>
+        </w:rPr>
+        <w:t>物件</w:t>
+      </w:r>
+      <w:r>
+        <w:rPr>
+          <w:rFonts w:eastAsia="SimSun" w:hint="eastAsia"/>
+          <w:lang w:val="en-US" w:eastAsia="zh-CN"/>
+        </w:rPr>
+        <w:t>，存在</w:t>
+      </w:r>
+      <w:r>
+        <w:rPr>
+          <w:rFonts w:eastAsia="SimSun" w:hint="eastAsia"/>
+          <w:lang w:val="en-US" w:eastAsia="zh-CN"/>
+        </w:rPr>
+        <w:t>.git\objects\</w:t>
+      </w:r>
+      <w:r>
+        <w:rPr>
+          <w:rFonts w:eastAsia="SimSun" w:hint="eastAsia"/>
+          <w:lang w:val="en-US" w:eastAsia="zh-CN"/>
+        </w:rPr>
+        <w:t>下</w:t>
+      </w:r>
+      <w:r>
+        <w:rPr>
+          <w:rFonts w:eastAsia="SimSun" w:hint="eastAsia"/>
+          <w:lang w:val="en-US" w:eastAsia="zh-CN"/>
+        </w:rPr>
+        <w:t>，并关联到另一个</w:t>
+      </w:r>
+      <w:r>
+        <w:rPr>
+          <w:rFonts w:eastAsia="SimSun" w:hint="eastAsia"/>
+          <w:lang w:val="en-US" w:eastAsia="zh-CN"/>
+        </w:rPr>
+        <w:t>commit</w:t>
+      </w:r>
+      <w:r>
+        <w:rPr>
+          <w:rFonts w:eastAsia="SimSun" w:hint="eastAsia"/>
+          <w:lang w:val="en-US" w:eastAsia="zh-CN"/>
+        </w:rPr>
+        <w:t>物件</w:t>
+      </w:r>
+      <w:r>
+        <w:rPr>
+          <w:rFonts w:eastAsia="SimSun" w:hint="eastAsia"/>
+          <w:lang w:val="en-US" w:eastAsia="zh-CN"/>
+        </w:rPr>
+        <w:t>，建立</w:t>
+      </w:r>
+      <w:r>
+        <w:rPr>
+          <w:rFonts w:eastAsia="SimSun" w:hint="eastAsia"/>
+          <w:lang w:val="en-US" w:eastAsia="zh-CN"/>
+        </w:rPr>
+        <w:t>annotated tag</w:t>
+      </w:r>
+      <w:r>
+        <w:rPr>
+          <w:rFonts w:eastAsia="SimSun" w:hint="eastAsia"/>
+          <w:lang w:val="en-US" w:eastAsia="zh-CN"/>
+        </w:rPr>
+        <w:t>时，能像建立</w:t>
+      </w:r>
+      <w:r>
+        <w:rPr>
+          <w:rFonts w:eastAsia="SimSun" w:hint="eastAsia"/>
+          <w:lang w:val="en-US" w:eastAsia="zh-CN"/>
+        </w:rPr>
+        <w:t>commit</w:t>
+      </w:r>
+      <w:r>
+        <w:rPr>
+          <w:rFonts w:eastAsia="SimSun" w:hint="eastAsia"/>
+          <w:lang w:val="en-US" w:eastAsia="zh-CN"/>
+        </w:rPr>
+        <w:t>物件一样，包含“版本信息”</w:t>
+      </w:r>
+    </w:p>
+    <w:p>
+      <w:pPr>
+        <w:pStyle w:val="Heading2"/>
+        <w:rPr>
+          <w:rFonts w:eastAsia="SimSun" w:hint="eastAsia"/>
+          <w:lang w:val="en-US" w:eastAsia="zh-CN"/>
+        </w:rPr>
+      </w:pPr>
+      <w:r>
+        <w:rPr>
+          <w:rFonts w:eastAsia="SimSun" w:hint="eastAsia"/>
+          <w:lang w:val="en-US" w:eastAsia="zh-CN"/>
+        </w:rPr>
+        <w:t>12.2 lightweight tag</w:t>
+      </w:r>
+      <w:r>
+        <w:rPr>
+          <w:rFonts w:eastAsia="SimSun" w:hint="eastAsia"/>
+          <w:lang w:val="en-US" w:eastAsia="zh-CN"/>
+        </w:rPr>
+        <w:t>使用方式</w:t>
+      </w:r>
+    </w:p>
+    <w:p>
+      <w:pPr>
+        <w:rPr>
+          <w:rFonts w:eastAsia="SimSun" w:hint="eastAsia"/>
+          <w:lang w:val="en-US" w:eastAsia="zh-CN"/>
+        </w:rPr>
+      </w:pPr>
+      <w:r>
+        <w:rPr>
+          <w:rFonts w:eastAsia="SimSun" w:hint="eastAsia"/>
+          <w:lang w:val="en-US" w:eastAsia="zh-CN"/>
+        </w:rPr>
+        <w:t>$ git log -l</w:t>
+      </w:r>
+    </w:p>
+    <w:p>
+      <w:pPr>
+        <w:rPr>
+          <w:rFonts w:eastAsia="SimSun" w:hint="eastAsia"/>
+          <w:lang w:val="en-US" w:eastAsia="zh-CN"/>
+        </w:rPr>
+      </w:pPr>
+      <w:r>
+        <w:rPr>
+          <w:rFonts w:eastAsia="SimSun" w:hint="eastAsia"/>
+          <w:lang w:val="en-US" w:eastAsia="zh-CN"/>
+        </w:rPr>
+        <w:t># commit efa1e0</w:t>
+      </w:r>
+      <w:r>
+        <w:rPr>
+          <w:rFonts w:eastAsia="SimSun"/>
+          <w:lang w:val="en-US" w:eastAsia="zh-CN"/>
+        </w:rPr>
+        <w:t>…</w:t>
+      </w:r>
+    </w:p>
+    <w:p>
+      <w:pPr>
+        <w:rPr>
+          <w:rFonts w:eastAsia="SimSun" w:hint="eastAsia"/>
+          <w:lang w:val="en-US" w:eastAsia="zh-CN"/>
+        </w:rPr>
+      </w:pPr>
+      <w:r>
+        <w:rPr>
+          <w:rFonts w:eastAsia="SimSun" w:hint="eastAsia"/>
+          <w:lang w:val="en-US" w:eastAsia="zh-CN"/>
+        </w:rPr>
+        <w:lastRenderedPageBreak/>
+        <w:t>$ git tag 1.0.0-alpha</w:t>
+      </w:r>
+    </w:p>
+    <w:p>
+      <w:pPr>
+        <w:pStyle w:val="ListParagraph"/>
+        <w:numPr>
+          <w:ilvl w:val="0"/>
+          <w:numId w:val="19"/>
+        </w:numPr>
+        <w:rPr>
+          <w:rFonts w:eastAsia="SimSun" w:hint="eastAsia"/>
+          <w:lang w:val="en-US" w:eastAsia="zh-CN"/>
+        </w:rPr>
+      </w:pPr>
+      <w:r>
+        <w:rPr>
+          <w:rFonts w:eastAsia="SimSun" w:hint="eastAsia"/>
+          <w:lang w:val="en-US" w:eastAsia="zh-CN"/>
+        </w:rPr>
+        <w:t xml:space="preserve">git tag: </w:t>
+      </w:r>
+      <w:r>
+        <w:rPr>
+          <w:rFonts w:eastAsia="SimSun" w:hint="eastAsia"/>
+          <w:lang w:val="en-US" w:eastAsia="zh-CN"/>
+        </w:rPr>
+        <w:t>列出所有标签</w:t>
+      </w:r>
+    </w:p>
+    <w:p>
+      <w:pPr>
+        <w:pStyle w:val="ListParagraph"/>
+        <w:numPr>
+          <w:ilvl w:val="0"/>
+          <w:numId w:val="19"/>
+        </w:numPr>
+        <w:rPr>
+          <w:rFonts w:eastAsia="SimSun" w:hint="eastAsia"/>
+          <w:lang w:val="en-US" w:eastAsia="zh-CN"/>
+        </w:rPr>
+      </w:pPr>
+      <w:r>
+        <w:rPr>
+          <w:rFonts w:eastAsia="SimSun" w:hint="eastAsia"/>
+          <w:lang w:val="en-US" w:eastAsia="zh-CN"/>
+        </w:rPr>
+        <w:t xml:space="preserve">git tag [tagname]: </w:t>
+      </w:r>
+      <w:r>
+        <w:rPr>
+          <w:rFonts w:eastAsia="SimSun" w:hint="eastAsia"/>
+          <w:lang w:val="en-US" w:eastAsia="zh-CN"/>
+        </w:rPr>
+        <w:t>建立轻量标签</w:t>
+      </w:r>
+    </w:p>
+    <w:p>
+      <w:pPr>
+        <w:pStyle w:val="ListParagraph"/>
+        <w:numPr>
+          <w:ilvl w:val="0"/>
+          <w:numId w:val="19"/>
+        </w:numPr>
+        <w:rPr>
+          <w:rFonts w:eastAsia="SimSun" w:hint="eastAsia"/>
+          <w:lang w:val="en-US" w:eastAsia="zh-CN"/>
+        </w:rPr>
+      </w:pPr>
+      <w:r>
+        <w:rPr>
+          <w:rFonts w:eastAsia="SimSun" w:hint="eastAsia"/>
+          <w:lang w:val="en-US" w:eastAsia="zh-CN"/>
+        </w:rPr>
+        <w:t xml:space="preserve">git tag [tagname] -d: </w:t>
+      </w:r>
+      <w:r>
+        <w:rPr>
+          <w:rFonts w:eastAsia="SimSun" w:hint="eastAsia"/>
+          <w:lang w:val="en-US" w:eastAsia="zh-CN"/>
+        </w:rPr>
+        <w:t>删除轻量标签</w:t>
+      </w:r>
+    </w:p>
+    <w:p>
+      <w:pPr>
+        <w:rPr>
+          <w:rFonts w:eastAsia="SimSun" w:hint="eastAsia"/>
+          <w:lang w:val="en-US" w:eastAsia="zh-CN"/>
+        </w:rPr>
+      </w:pPr>
+      <w:r>
+        <w:rPr>
+          <w:rFonts w:eastAsia="SimSun" w:hint="eastAsia"/>
+          <w:lang w:val="en-US" w:eastAsia="zh-CN"/>
+        </w:rPr>
+        <w:t>查看轻量标签内容，可以通过</w:t>
+      </w:r>
+      <w:r>
+        <w:rPr>
+          <w:rFonts w:eastAsia="SimSun" w:hint="eastAsia"/>
+          <w:lang w:val="en-US" w:eastAsia="zh-CN"/>
+        </w:rPr>
+        <w:t>git cat-file -p [tagname]</w:t>
+      </w:r>
+      <w:r>
+        <w:rPr>
+          <w:rFonts w:eastAsia="SimSun" w:hint="eastAsia"/>
+          <w:lang w:val="en-US" w:eastAsia="zh-CN"/>
+        </w:rPr>
+        <w:t>；查看物件类型，</w:t>
+      </w:r>
+      <w:r>
+        <w:rPr>
+          <w:rFonts w:eastAsia="SimSun" w:hint="eastAsia"/>
+          <w:lang w:val="en-US" w:eastAsia="zh-CN"/>
+        </w:rPr>
+        <w:t>git cat-file -t [tagname]</w:t>
+      </w:r>
+    </w:p>
+    <w:p>
+      <w:pPr>
+        <w:pStyle w:val="Heading2"/>
+        <w:rPr>
+          <w:rFonts w:eastAsia="SimSun" w:hint="eastAsia"/>
+          <w:lang w:val="en-US" w:eastAsia="zh-CN"/>
+        </w:rPr>
+      </w:pPr>
+      <w:r>
+        <w:rPr>
+          <w:rFonts w:eastAsia="SimSun" w:hint="eastAsia"/>
+          <w:lang w:val="en-US" w:eastAsia="zh-CN"/>
+        </w:rPr>
+        <w:t xml:space="preserve">12.3 </w:t>
+      </w:r>
+      <w:r>
+        <w:rPr>
+          <w:rFonts w:eastAsia="SimSun" w:hint="eastAsia"/>
+          <w:lang w:val="en-US" w:eastAsia="zh-CN"/>
+        </w:rPr>
+        <w:t>annotated tag</w:t>
+      </w:r>
+      <w:r>
+        <w:rPr>
+          <w:rFonts w:eastAsia="SimSun" w:hint="eastAsia"/>
+          <w:lang w:val="en-US" w:eastAsia="zh-CN"/>
+        </w:rPr>
+        <w:t>的使用方式</w:t>
+      </w:r>
+    </w:p>
+    <w:p>
+      <w:pPr>
+        <w:rPr>
+          <w:rFonts w:eastAsia="SimSun" w:hint="eastAsia"/>
+          <w:lang w:val="en-US" w:eastAsia="zh-CN"/>
+        </w:rPr>
+      </w:pPr>
+      <w:r>
+        <w:rPr>
+          <w:rFonts w:eastAsia="SimSun" w:hint="eastAsia"/>
+          <w:lang w:val="en-US" w:eastAsia="zh-CN"/>
+        </w:rPr>
+        <w:t>$ git log -1</w:t>
+      </w:r>
+    </w:p>
+    <w:p>
+      <w:pPr>
+        <w:rPr>
+          <w:rFonts w:eastAsia="SimSun"/>
+          <w:color w:val="FF0000"/>
+          <w:lang w:val="en-US" w:eastAsia="zh-CN"/>
+        </w:rPr>
+      </w:pPr>
+      <w:r>
+        <w:rPr>
+          <w:rFonts w:eastAsia="SimSun" w:hint="eastAsia"/>
+          <w:lang w:val="en-US" w:eastAsia="zh-CN"/>
+        </w:rPr>
+        <w:t>$ git tag 1.0.0-beta</w:t>
+      </w:r>
+      <w:r>
+        <w:rPr>
+          <w:rFonts w:eastAsia="SimSun"/>
+          <w:color w:val="FF0000"/>
+          <w:lang w:val="en-US" w:eastAsia="zh-CN"/>
+        </w:rPr>
+        <w:t xml:space="preserve"> -a</w:t>
+      </w:r>
+      <w:r>
+        <w:rPr>
+          <w:rFonts w:eastAsia="SimSun" w:hint="eastAsia"/>
+          <w:color w:val="FF0000"/>
+          <w:lang w:val="en-US" w:eastAsia="zh-CN"/>
+        </w:rPr>
+        <w:t xml:space="preserve"> -m </w:t>
+      </w:r>
+      <w:r>
+        <w:rPr>
+          <w:rFonts w:eastAsia="SimSun"/>
+          <w:color w:val="FF0000"/>
+          <w:lang w:val="en-US" w:eastAsia="zh-CN"/>
+        </w:rPr>
+        <w:t>‘Beta version’</w:t>
+      </w:r>
+    </w:p>
+    <w:p>
+      <w:pPr>
+        <w:rPr>
+          <w:rFonts w:eastAsia="SimSun" w:hint="eastAsia"/>
+          <w:lang w:val="en-US" w:eastAsia="zh-CN"/>
+        </w:rPr>
+      </w:pPr>
+      <w:r>
+        <w:rPr>
+          <w:rFonts w:eastAsia="SimSun"/>
+          <w:lang w:val="en-US" w:eastAsia="zh-CN"/>
+        </w:rPr>
+        <w:t>$ git cat-file -t 1.0.0-beta</w:t>
+      </w:r>
+      <w:r>
+        <w:rPr>
+          <w:rFonts w:eastAsia="SimSun"/>
+          <w:lang w:val="en-US" w:eastAsia="zh-CN"/>
+        </w:rPr>
+        <w:tab/>
+        <w:t># tag</w:t>
+      </w:r>
+      <w:r>
+        <w:rPr>
+          <w:rFonts w:eastAsia="SimSun" w:hint="eastAsia"/>
+          <w:lang w:val="en-US" w:eastAsia="zh-CN"/>
+        </w:rPr>
+        <w:t>类型</w:t>
+      </w:r>
+    </w:p>
+    <w:p>
+      <w:pPr>
+        <w:pStyle w:val="Heading1"/>
+        <w:rPr>
+          <w:rFonts w:eastAsia="SimSun" w:hint="eastAsia"/>
+          <w:lang w:val="en-US" w:eastAsia="zh-CN"/>
+        </w:rPr>
+      </w:pPr>
+      <w:r>
+        <w:rPr>
+          <w:rFonts w:eastAsia="SimSun" w:hint="eastAsia"/>
+          <w:lang w:val="en-US" w:eastAsia="zh-CN"/>
+        </w:rPr>
+        <w:t xml:space="preserve">13. </w:t>
+      </w:r>
+      <w:r>
+        <w:rPr>
+          <w:rFonts w:eastAsia="SimSun" w:hint="eastAsia"/>
+          <w:lang w:val="en-US" w:eastAsia="zh-CN"/>
+        </w:rPr>
+        <w:t>善用版本日志</w:t>
+      </w:r>
+      <w:r>
+        <w:rPr>
+          <w:rFonts w:eastAsia="SimSun" w:hint="eastAsia"/>
+          <w:lang w:val="en-US" w:eastAsia="zh-CN"/>
+        </w:rPr>
+        <w:t>git reflog</w:t>
+      </w:r>
+      <w:r>
+        <w:rPr>
+          <w:rFonts w:eastAsia="SimSun" w:hint="eastAsia"/>
+          <w:lang w:val="en-US" w:eastAsia="zh-CN"/>
+        </w:rPr>
+        <w:t>追踪变更轨迹</w:t>
+      </w:r>
+    </w:p>
+    <w:p>
+      <w:pPr>
+        <w:pStyle w:val="Heading2"/>
+        <w:rPr>
+          <w:rFonts w:eastAsia="SimSun" w:hint="eastAsia"/>
+          <w:lang w:val="en-US" w:eastAsia="zh-CN"/>
+        </w:rPr>
+      </w:pPr>
+      <w:r>
+        <w:rPr>
+          <w:rFonts w:eastAsia="SimSun" w:hint="eastAsia"/>
+          <w:lang w:val="en-US" w:eastAsia="zh-CN"/>
+        </w:rPr>
+        <w:t xml:space="preserve">13.1 </w:t>
+      </w:r>
+      <w:r>
+        <w:rPr>
+          <w:rFonts w:eastAsia="SimSun" w:hint="eastAsia"/>
+          <w:lang w:val="en-US" w:eastAsia="zh-CN"/>
+        </w:rPr>
+        <w:t>版本记录的过程</w:t>
+      </w:r>
+    </w:p>
+    <w:p>
+      <w:pPr>
+        <w:rPr>
+          <w:rFonts w:eastAsia="SimSun" w:hint="eastAsia"/>
+          <w:lang w:val="en-US" w:eastAsia="zh-CN"/>
+        </w:rPr>
+      </w:pPr>
       <w:bookmarkStart w:id="0" w:name="_GoBack"/>
       <w:bookmarkEnd w:id="0"/>
+    </w:p>
+    <w:p>
+      <w:pPr>
+        <w:rPr>
+          <w:rFonts w:eastAsia="SimSun" w:hint="eastAsia"/>
+          <w:lang w:val="en-US" w:eastAsia="zh-CN"/>
+        </w:rPr>
+      </w:pPr>
     </w:p>
     <w:sectPr>
       <w:pgSz w:w="11906" w:h="16838"/>
@@ -11237,6 +10788,119 @@
     </w:lvl>
   </w:abstractNum>
   <w:abstractNum w:abstractNumId="9">
+    <w:nsid w:val="3A127530"/>
+    <w:multiLevelType w:val="hybridMultilevel"/>
+    <w:tmpl w:val="C5F2692C"/>
+    <w:lvl w:ilvl="0" w:tplc="48090001">
+      <w:start w:val="1"/>
+      <w:numFmt w:val="bullet"/>
+      <w:lvlText w:val=""/>
+      <w:lvlJc w:val="left"/>
+      <w:pPr>
+        <w:ind w:left="720" w:hanging="360"/>
+      </w:pPr>
+      <w:rPr>
+        <w:rFonts w:ascii="Symbol" w:hAnsi="Symbol" w:hint="default"/>
+      </w:rPr>
+    </w:lvl>
+    <w:lvl w:ilvl="1" w:tplc="48090003" w:tentative="1">
+      <w:start w:val="1"/>
+      <w:numFmt w:val="bullet"/>
+      <w:lvlText w:val="o"/>
+      <w:lvlJc w:val="left"/>
+      <w:pPr>
+        <w:ind w:left="1440" w:hanging="360"/>
+      </w:pPr>
+      <w:rPr>
+        <w:rFonts w:ascii="Courier New" w:hAnsi="Courier New" w:cs="Courier New" w:hint="default"/>
+      </w:rPr>
+    </w:lvl>
+    <w:lvl w:ilvl="2" w:tplc="48090005" w:tentative="1">
+      <w:start w:val="1"/>
+      <w:numFmt w:val="bullet"/>
+      <w:lvlText w:val=""/>
+      <w:lvlJc w:val="left"/>
+      <w:pPr>
+        <w:ind w:left="2160" w:hanging="360"/>
+      </w:pPr>
+      <w:rPr>
+        <w:rFonts w:ascii="Wingdings" w:hAnsi="Wingdings" w:hint="default"/>
+      </w:rPr>
+    </w:lvl>
+    <w:lvl w:ilvl="3" w:tplc="48090001" w:tentative="1">
+      <w:start w:val="1"/>
+      <w:numFmt w:val="bullet"/>
+      <w:lvlText w:val=""/>
+      <w:lvlJc w:val="left"/>
+      <w:pPr>
+        <w:ind w:left="2880" w:hanging="360"/>
+      </w:pPr>
+      <w:rPr>
+        <w:rFonts w:ascii="Symbol" w:hAnsi="Symbol" w:hint="default"/>
+      </w:rPr>
+    </w:lvl>
+    <w:lvl w:ilvl="4" w:tplc="48090003" w:tentative="1">
+      <w:start w:val="1"/>
+      <w:numFmt w:val="bullet"/>
+      <w:lvlText w:val="o"/>
+      <w:lvlJc w:val="left"/>
+      <w:pPr>
+        <w:ind w:left="3600" w:hanging="360"/>
+      </w:pPr>
+      <w:rPr>
+        <w:rFonts w:ascii="Courier New" w:hAnsi="Courier New" w:cs="Courier New" w:hint="default"/>
+      </w:rPr>
+    </w:lvl>
+    <w:lvl w:ilvl="5" w:tplc="48090005" w:tentative="1">
+      <w:start w:val="1"/>
+      <w:numFmt w:val="bullet"/>
+      <w:lvlText w:val=""/>
+      <w:lvlJc w:val="left"/>
+      <w:pPr>
+        <w:ind w:left="4320" w:hanging="360"/>
+      </w:pPr>
+      <w:rPr>
+        <w:rFonts w:ascii="Wingdings" w:hAnsi="Wingdings" w:hint="default"/>
+      </w:rPr>
+    </w:lvl>
+    <w:lvl w:ilvl="6" w:tplc="48090001" w:tentative="1">
+      <w:start w:val="1"/>
+      <w:numFmt w:val="bullet"/>
+      <w:lvlText w:val=""/>
+      <w:lvlJc w:val="left"/>
+      <w:pPr>
+        <w:ind w:left="5040" w:hanging="360"/>
+      </w:pPr>
+      <w:rPr>
+        <w:rFonts w:ascii="Symbol" w:hAnsi="Symbol" w:hint="default"/>
+      </w:rPr>
+    </w:lvl>
+    <w:lvl w:ilvl="7" w:tplc="48090003" w:tentative="1">
+      <w:start w:val="1"/>
+      <w:numFmt w:val="bullet"/>
+      <w:lvlText w:val="o"/>
+      <w:lvlJc w:val="left"/>
+      <w:pPr>
+        <w:ind w:left="5760" w:hanging="360"/>
+      </w:pPr>
+      <w:rPr>
+        <w:rFonts w:ascii="Courier New" w:hAnsi="Courier New" w:cs="Courier New" w:hint="default"/>
+      </w:rPr>
+    </w:lvl>
+    <w:lvl w:ilvl="8" w:tplc="48090005" w:tentative="1">
+      <w:start w:val="1"/>
+      <w:numFmt w:val="bullet"/>
+      <w:lvlText w:val=""/>
+      <w:lvlJc w:val="left"/>
+      <w:pPr>
+        <w:ind w:left="6480" w:hanging="360"/>
+      </w:pPr>
+      <w:rPr>
+        <w:rFonts w:ascii="Wingdings" w:hAnsi="Wingdings" w:hint="default"/>
+      </w:rPr>
+    </w:lvl>
+  </w:abstractNum>
+  <w:abstractNum w:abstractNumId="10">
     <w:nsid w:val="3E545E97"/>
     <w:multiLevelType w:val="hybridMultilevel"/>
     <w:tmpl w:val="87C624F8"/>
@@ -11349,7 +11013,7 @@
       </w:rPr>
     </w:lvl>
   </w:abstractNum>
-  <w:abstractNum w:abstractNumId="10">
+  <w:abstractNum w:abstractNumId="11">
     <w:nsid w:val="41663AAC"/>
     <w:multiLevelType w:val="hybridMultilevel"/>
     <w:tmpl w:val="C4DCD582"/>
@@ -11462,7 +11126,7 @@
       </w:rPr>
     </w:lvl>
   </w:abstractNum>
-  <w:abstractNum w:abstractNumId="11">
+  <w:abstractNum w:abstractNumId="12">
     <w:nsid w:val="59AB31DC"/>
     <w:multiLevelType w:val="hybridMultilevel"/>
     <w:tmpl w:val="1AB281DA"/>
@@ -11575,7 +11239,7 @@
       </w:rPr>
     </w:lvl>
   </w:abstractNum>
-  <w:abstractNum w:abstractNumId="12">
+  <w:abstractNum w:abstractNumId="13">
     <w:nsid w:val="5AE07BBE"/>
     <w:multiLevelType w:val="hybridMultilevel"/>
     <w:tmpl w:val="061A9760"/>
@@ -11688,7 +11352,7 @@
       </w:rPr>
     </w:lvl>
   </w:abstractNum>
-  <w:abstractNum w:abstractNumId="13">
+  <w:abstractNum w:abstractNumId="14">
     <w:nsid w:val="5C1B3D38"/>
     <w:multiLevelType w:val="hybridMultilevel"/>
     <w:tmpl w:val="7B88733C"/>
@@ -11801,7 +11465,7 @@
       </w:rPr>
     </w:lvl>
   </w:abstractNum>
-  <w:abstractNum w:abstractNumId="14">
+  <w:abstractNum w:abstractNumId="15">
     <w:nsid w:val="5DFE320F"/>
     <w:multiLevelType w:val="hybridMultilevel"/>
     <w:tmpl w:val="4DBA69B6"/>
@@ -11914,7 +11578,7 @@
       </w:rPr>
     </w:lvl>
   </w:abstractNum>
-  <w:abstractNum w:abstractNumId="15">
+  <w:abstractNum w:abstractNumId="16">
     <w:nsid w:val="64136B77"/>
     <w:multiLevelType w:val="hybridMultilevel"/>
     <w:tmpl w:val="7716033E"/>
@@ -12000,7 +11664,7 @@
       </w:pPr>
     </w:lvl>
   </w:abstractNum>
-  <w:abstractNum w:abstractNumId="16">
+  <w:abstractNum w:abstractNumId="17">
     <w:nsid w:val="67F14C69"/>
     <w:multiLevelType w:val="hybridMultilevel"/>
     <w:tmpl w:val="2A1CDBFA"/>
@@ -12113,7 +11777,7 @@
       </w:rPr>
     </w:lvl>
   </w:abstractNum>
-  <w:abstractNum w:abstractNumId="17">
+  <w:abstractNum w:abstractNumId="18">
     <w:nsid w:val="7A7C406A"/>
     <w:multiLevelType w:val="hybridMultilevel"/>
     <w:tmpl w:val="DBCA83A2"/>
@@ -12227,10 +11891,10 @@
     </w:lvl>
   </w:abstractNum>
   <w:num w:numId="1">
-    <w:abstractNumId w:val="14"/>
+    <w:abstractNumId w:val="15"/>
   </w:num>
   <w:num w:numId="2">
-    <w:abstractNumId w:val="17"/>
+    <w:abstractNumId w:val="18"/>
   </w:num>
   <w:num w:numId="3">
     <w:abstractNumId w:val="6"/>
@@ -12239,16 +11903,16 @@
     <w:abstractNumId w:val="4"/>
   </w:num>
   <w:num w:numId="5">
-    <w:abstractNumId w:val="13"/>
+    <w:abstractNumId w:val="14"/>
   </w:num>
   <w:num w:numId="6">
-    <w:abstractNumId w:val="9"/>
+    <w:abstractNumId w:val="10"/>
   </w:num>
   <w:num w:numId="7">
-    <w:abstractNumId w:val="10"/>
+    <w:abstractNumId w:val="11"/>
   </w:num>
   <w:num w:numId="8">
-    <w:abstractNumId w:val="11"/>
+    <w:abstractNumId w:val="12"/>
   </w:num>
   <w:num w:numId="9">
     <w:abstractNumId w:val="2"/>
@@ -12257,10 +11921,10 @@
     <w:abstractNumId w:val="8"/>
   </w:num>
   <w:num w:numId="11">
-    <w:abstractNumId w:val="15"/>
+    <w:abstractNumId w:val="16"/>
   </w:num>
   <w:num w:numId="12">
-    <w:abstractNumId w:val="16"/>
+    <w:abstractNumId w:val="17"/>
   </w:num>
   <w:num w:numId="13">
     <w:abstractNumId w:val="0"/>
@@ -12278,7 +11942,10 @@
     <w:abstractNumId w:val="3"/>
   </w:num>
   <w:num w:numId="18">
-    <w:abstractNumId w:val="12"/>
+    <w:abstractNumId w:val="13"/>
+  </w:num>
+  <w:num w:numId="19">
+    <w:abstractNumId w:val="9"/>
   </w:num>
 </w:numbering>
 </file>

</xml_diff>

<commit_message>
version 8: Git study.docx update
</commit_message>
<xml_diff>
--- a/Git study.docx
+++ b/Git study.docx
@@ -9002,7 +9002,7 @@
       <w:pPr>
         <w:pStyle w:val="Heading1"/>
         <w:rPr>
-          <w:rFonts w:eastAsia="SimSun" w:hint="eastAsia"/>
+          <w:rFonts w:eastAsia="SimSun"/>
           <w:lang w:val="en-US" w:eastAsia="zh-CN"/>
         </w:rPr>
       </w:pPr>
@@ -9045,7 +9045,7 @@
     <w:p>
       <w:pPr>
         <w:rPr>
-          <w:rFonts w:eastAsia="SimSun" w:hint="eastAsia"/>
+          <w:rFonts w:eastAsia="SimSun"/>
           <w:lang w:val="en-US" w:eastAsia="zh-CN"/>
         </w:rPr>
       </w:pPr>
@@ -9086,7 +9086,7 @@
       <w:pPr>
         <w:pStyle w:val="Heading2"/>
         <w:rPr>
-          <w:rFonts w:eastAsia="SimSun" w:hint="eastAsia"/>
+          <w:rFonts w:eastAsia="SimSun"/>
           <w:lang w:val="en-US" w:eastAsia="zh-CN"/>
         </w:rPr>
       </w:pPr>
@@ -9108,7 +9108,7 @@
     <w:p>
       <w:pPr>
         <w:rPr>
-          <w:rFonts w:eastAsia="SimSun" w:hint="eastAsia"/>
+          <w:rFonts w:eastAsia="SimSun"/>
           <w:lang w:val="en-US" w:eastAsia="zh-CN"/>
         </w:rPr>
       </w:pPr>
@@ -9149,7 +9149,7 @@
           <w:numId w:val="19"/>
         </w:numPr>
         <w:rPr>
-          <w:rFonts w:eastAsia="SimSun" w:hint="eastAsia"/>
+          <w:rFonts w:eastAsia="SimSun"/>
           <w:lang w:val="en-US" w:eastAsia="zh-CN"/>
         </w:rPr>
       </w:pPr>
@@ -9237,7 +9237,7 @@
       <w:pPr>
         <w:pStyle w:val="ListParagraph"/>
         <w:rPr>
-          <w:rFonts w:eastAsia="SimSun" w:hint="eastAsia"/>
+          <w:rFonts w:eastAsia="SimSun"/>
           <w:lang w:val="en-US" w:eastAsia="zh-CN"/>
         </w:rPr>
       </w:pPr>
@@ -9271,7 +9271,7 @@
           <w:numId w:val="19"/>
         </w:numPr>
         <w:rPr>
-          <w:rFonts w:eastAsia="SimSun" w:hint="eastAsia"/>
+          <w:rFonts w:eastAsia="SimSun"/>
           <w:lang w:val="en-US" w:eastAsia="zh-CN"/>
         </w:rPr>
       </w:pPr>
@@ -9403,7 +9403,7 @@
       <w:pPr>
         <w:pStyle w:val="Heading2"/>
         <w:rPr>
-          <w:rFonts w:eastAsia="SimSun" w:hint="eastAsia"/>
+          <w:rFonts w:eastAsia="SimSun"/>
           <w:lang w:val="en-US" w:eastAsia="zh-CN"/>
         </w:rPr>
       </w:pPr>
@@ -9425,7 +9425,7 @@
     <w:p>
       <w:pPr>
         <w:rPr>
-          <w:rFonts w:eastAsia="SimSun" w:hint="eastAsia"/>
+          <w:rFonts w:eastAsia="SimSun"/>
           <w:lang w:val="en-US" w:eastAsia="zh-CN"/>
         </w:rPr>
       </w:pPr>
@@ -9440,7 +9440,7 @@
     <w:p>
       <w:pPr>
         <w:rPr>
-          <w:rFonts w:eastAsia="SimSun" w:hint="eastAsia"/>
+          <w:rFonts w:eastAsia="SimSun"/>
           <w:lang w:val="en-US" w:eastAsia="zh-CN"/>
         </w:rPr>
       </w:pPr>
@@ -9462,7 +9462,7 @@
     <w:p>
       <w:pPr>
         <w:rPr>
-          <w:rFonts w:eastAsia="SimSun" w:hint="eastAsia"/>
+          <w:rFonts w:eastAsia="SimSun"/>
           <w:lang w:val="en-US" w:eastAsia="zh-CN"/>
         </w:rPr>
       </w:pPr>
@@ -9483,7 +9483,7 @@
           <w:numId w:val="19"/>
         </w:numPr>
         <w:rPr>
-          <w:rFonts w:eastAsia="SimSun" w:hint="eastAsia"/>
+          <w:rFonts w:eastAsia="SimSun"/>
           <w:lang w:val="en-US" w:eastAsia="zh-CN"/>
         </w:rPr>
       </w:pPr>
@@ -9510,7 +9510,7 @@
           <w:numId w:val="19"/>
         </w:numPr>
         <w:rPr>
-          <w:rFonts w:eastAsia="SimSun" w:hint="eastAsia"/>
+          <w:rFonts w:eastAsia="SimSun"/>
           <w:lang w:val="en-US" w:eastAsia="zh-CN"/>
         </w:rPr>
       </w:pPr>
@@ -9537,7 +9537,7 @@
           <w:numId w:val="19"/>
         </w:numPr>
         <w:rPr>
-          <w:rFonts w:eastAsia="SimSun" w:hint="eastAsia"/>
+          <w:rFonts w:eastAsia="SimSun"/>
           <w:lang w:val="en-US" w:eastAsia="zh-CN"/>
         </w:rPr>
       </w:pPr>
@@ -9559,7 +9559,7 @@
     <w:p>
       <w:pPr>
         <w:rPr>
-          <w:rFonts w:eastAsia="SimSun" w:hint="eastAsia"/>
+          <w:rFonts w:eastAsia="SimSun"/>
           <w:lang w:val="en-US" w:eastAsia="zh-CN"/>
         </w:rPr>
       </w:pPr>
@@ -9596,7 +9596,7 @@
       <w:pPr>
         <w:pStyle w:val="Heading2"/>
         <w:rPr>
-          <w:rFonts w:eastAsia="SimSun" w:hint="eastAsia"/>
+          <w:rFonts w:eastAsia="SimSun"/>
           <w:lang w:val="en-US" w:eastAsia="zh-CN"/>
         </w:rPr>
       </w:pPr>
@@ -9625,7 +9625,7 @@
     <w:p>
       <w:pPr>
         <w:rPr>
-          <w:rFonts w:eastAsia="SimSun" w:hint="eastAsia"/>
+          <w:rFonts w:eastAsia="SimSun"/>
           <w:lang w:val="en-US" w:eastAsia="zh-CN"/>
         </w:rPr>
       </w:pPr>
@@ -9680,7 +9680,7 @@
     <w:p>
       <w:pPr>
         <w:rPr>
-          <w:rFonts w:eastAsia="SimSun" w:hint="eastAsia"/>
+          <w:rFonts w:eastAsia="SimSun"/>
           <w:lang w:val="en-US" w:eastAsia="zh-CN"/>
         </w:rPr>
       </w:pPr>
@@ -9711,7 +9711,7 @@
       <w:pPr>
         <w:pStyle w:val="Heading1"/>
         <w:rPr>
-          <w:rFonts w:eastAsia="SimSun" w:hint="eastAsia"/>
+          <w:rFonts w:eastAsia="SimSun"/>
           <w:lang w:val="en-US" w:eastAsia="zh-CN"/>
         </w:rPr>
       </w:pPr>
@@ -9765,6 +9765,3106 @@
           <w:lang w:val="en-US" w:eastAsia="zh-CN"/>
         </w:rPr>
         <w:t>版本记录的过程</w:t>
+      </w:r>
+    </w:p>
+    <w:p>
+      <w:pPr>
+        <w:rPr>
+          <w:rFonts w:eastAsia="SimSun" w:hint="eastAsia"/>
+          <w:lang w:val="en-US" w:eastAsia="zh-CN"/>
+        </w:rPr>
+      </w:pPr>
+      <w:r>
+        <w:rPr>
+          <w:rFonts w:eastAsia="SimSun" w:hint="eastAsia"/>
+          <w:lang w:val="en-US" w:eastAsia="zh-CN"/>
+        </w:rPr>
+        <w:t>$ git reflog</w:t>
+      </w:r>
+    </w:p>
+    <w:p>
+      <w:pPr>
+        <w:rPr>
+          <w:rFonts w:eastAsia="SimSun" w:hint="eastAsia"/>
+          <w:lang w:val="en-US" w:eastAsia="zh-CN"/>
+        </w:rPr>
+      </w:pPr>
+      <w:r>
+        <w:rPr>
+          <w:noProof/>
+          <w:lang w:eastAsia="zh-CN"/>
+        </w:rPr>
+        <w:drawing>
+          <wp:inline distT="0" distB="0" distL="0" distR="0" wp14:anchorId="1E0520E8" wp14:editId="43396DD2">
+            <wp:extent cx="3522427" cy="939314"/>
+            <wp:effectExtent l="0" t="0" r="1905" b="0"/>
+            <wp:docPr id="4" name="Picture 4"/>
+            <wp:cNvGraphicFramePr>
+              <a:graphicFrameLocks xmlns:a="http://schemas.openxmlformats.org/drawingml/2006/main" noChangeAspect="1"/>
+            </wp:cNvGraphicFramePr>
+            <a:graphic xmlns:a="http://schemas.openxmlformats.org/drawingml/2006/main">
+              <a:graphicData uri="http://schemas.openxmlformats.org/drawingml/2006/picture">
+                <pic:pic xmlns:pic="http://schemas.openxmlformats.org/drawingml/2006/picture">
+                  <pic:nvPicPr>
+                    <pic:cNvPr id="0" name=""/>
+                    <pic:cNvPicPr/>
+                  </pic:nvPicPr>
+                  <pic:blipFill>
+                    <a:blip r:embed="rId11"/>
+                    <a:stretch>
+                      <a:fillRect/>
+                    </a:stretch>
+                  </pic:blipFill>
+                  <pic:spPr>
+                    <a:xfrm>
+                      <a:off x="0" y="0"/>
+                      <a:ext cx="3523061" cy="939483"/>
+                    </a:xfrm>
+                    <a:prstGeom prst="rect">
+                      <a:avLst/>
+                    </a:prstGeom>
+                  </pic:spPr>
+                </pic:pic>
+              </a:graphicData>
+            </a:graphic>
+          </wp:inline>
+        </w:drawing>
+      </w:r>
+    </w:p>
+    <w:p>
+      <w:pPr>
+        <w:pStyle w:val="Heading2"/>
+        <w:rPr>
+          <w:rFonts w:eastAsia="SimSun" w:hint="eastAsia"/>
+          <w:lang w:val="en-US" w:eastAsia="zh-CN"/>
+        </w:rPr>
+      </w:pPr>
+      <w:r>
+        <w:rPr>
+          <w:rFonts w:hint="eastAsia"/>
+          <w:lang w:val="en-US" w:eastAsia="zh-CN"/>
+        </w:rPr>
+        <w:t xml:space="preserve">13.2 </w:t>
+      </w:r>
+      <w:r>
+        <w:rPr>
+          <w:rFonts w:hint="eastAsia"/>
+          <w:lang w:val="en-US" w:eastAsia="zh-CN"/>
+        </w:rPr>
+        <w:t>复原意外的变更</w:t>
+      </w:r>
+    </w:p>
+    <w:p>
+      <w:pPr>
+        <w:rPr>
+          <w:rFonts w:eastAsia="SimSun" w:hint="eastAsia"/>
+          <w:lang w:val="en-US" w:eastAsia="zh-CN"/>
+        </w:rPr>
+      </w:pPr>
+      <w:r>
+        <w:rPr>
+          <w:rFonts w:eastAsia="SimSun" w:hint="eastAsia"/>
+          <w:lang w:val="en-US" w:eastAsia="zh-CN"/>
+        </w:rPr>
+        <w:t>使用</w:t>
+      </w:r>
+      <w:r>
+        <w:rPr>
+          <w:rFonts w:eastAsia="SimSun" w:hint="eastAsia"/>
+          <w:lang w:val="en-US" w:eastAsia="zh-CN"/>
+        </w:rPr>
+        <w:t>Git</w:t>
+      </w:r>
+      <w:r>
+        <w:rPr>
+          <w:rFonts w:eastAsia="SimSun" w:hint="eastAsia"/>
+          <w:lang w:val="en-US" w:eastAsia="zh-CN"/>
+        </w:rPr>
+        <w:t>，可能不小心执行错误，</w:t>
+      </w:r>
+      <w:r>
+        <w:rPr>
+          <w:rFonts w:eastAsia="SimSun" w:hint="eastAsia"/>
+          <w:lang w:val="en-US" w:eastAsia="zh-CN"/>
+        </w:rPr>
+        <w:t>可以</w:t>
+      </w:r>
+      <w:r>
+        <w:rPr>
+          <w:rFonts w:eastAsia="SimSun" w:hint="eastAsia"/>
+          <w:lang w:val="en-US" w:eastAsia="zh-CN"/>
+        </w:rPr>
+        <w:t>利用</w:t>
+      </w:r>
+      <w:r>
+        <w:rPr>
+          <w:rFonts w:eastAsia="SimSun" w:hint="eastAsia"/>
+          <w:lang w:val="en-US" w:eastAsia="zh-CN"/>
+        </w:rPr>
+        <w:t>HEAD@{0}</w:t>
+      </w:r>
+      <w:r>
+        <w:rPr>
+          <w:rFonts w:eastAsia="SimSun" w:hint="eastAsia"/>
+          <w:lang w:val="en-US" w:eastAsia="zh-CN"/>
+        </w:rPr>
+        <w:t>这个特殊的“参考名称”，对版本“定位”，将目前</w:t>
+      </w:r>
+      <w:r>
+        <w:rPr>
+          <w:rFonts w:eastAsia="SimSun" w:hint="eastAsia"/>
+          <w:lang w:val="en-US" w:eastAsia="zh-CN"/>
+        </w:rPr>
+        <w:t>Git</w:t>
+      </w:r>
+      <w:r>
+        <w:rPr>
+          <w:rFonts w:eastAsia="SimSun" w:hint="eastAsia"/>
+          <w:lang w:val="en-US" w:eastAsia="zh-CN"/>
+        </w:rPr>
+        <w:t>储存库版本恢复到任何一版</w:t>
+      </w:r>
+    </w:p>
+    <w:p>
+      <w:pPr>
+        <w:rPr>
+          <w:rFonts w:eastAsia="SimSun" w:hint="eastAsia"/>
+          <w:lang w:val="en-US" w:eastAsia="zh-CN"/>
+        </w:rPr>
+      </w:pPr>
+      <w:r>
+        <w:rPr>
+          <w:rFonts w:eastAsia="SimSun" w:hint="eastAsia"/>
+          <w:lang w:val="en-US" w:eastAsia="zh-CN"/>
+        </w:rPr>
+        <w:t>“取消”最近一次版本记录：</w:t>
+      </w:r>
+      <w:r>
+        <w:rPr>
+          <w:rFonts w:eastAsia="SimSun" w:hint="eastAsia"/>
+          <w:lang w:val="en-US" w:eastAsia="zh-CN"/>
+        </w:rPr>
+        <w:t xml:space="preserve">git reset </w:t>
+      </w:r>
+      <w:r>
+        <w:rPr>
+          <w:rFonts w:eastAsia="SimSun"/>
+          <w:lang w:val="en-US" w:eastAsia="zh-CN"/>
+        </w:rPr>
+        <w:t>“</w:t>
+      </w:r>
+      <w:r>
+        <w:rPr>
+          <w:rFonts w:eastAsia="SimSun" w:hint="eastAsia"/>
+          <w:lang w:val="en-US" w:eastAsia="zh-CN"/>
+        </w:rPr>
+        <w:t>HEAD@{1}</w:t>
+      </w:r>
+      <w:r>
+        <w:rPr>
+          <w:rFonts w:eastAsia="SimSun"/>
+          <w:lang w:val="en-US" w:eastAsia="zh-CN"/>
+        </w:rPr>
+        <w:t>”</w:t>
+      </w:r>
+      <w:r>
+        <w:rPr>
+          <w:rFonts w:eastAsia="SimSun" w:hint="eastAsia"/>
+          <w:lang w:val="en-US" w:eastAsia="zh-CN"/>
+        </w:rPr>
+        <w:t xml:space="preserve"> --hard</w:t>
+      </w:r>
+      <w:r>
+        <w:rPr>
+          <w:rFonts w:eastAsia="SimSun" w:hint="eastAsia"/>
+          <w:lang w:val="en-US" w:eastAsia="zh-CN"/>
+        </w:rPr>
+        <w:t>复原变更</w:t>
+      </w:r>
+      <w:r>
+        <w:rPr>
+          <w:rFonts w:eastAsia="SimSun" w:hint="eastAsia"/>
+          <w:lang w:val="en-US" w:eastAsia="zh-CN"/>
+        </w:rPr>
+        <w:t>（设置</w:t>
+      </w:r>
+      <w:r>
+        <w:rPr>
+          <w:rFonts w:eastAsia="SimSun" w:hint="eastAsia"/>
+          <w:lang w:val="en-US" w:eastAsia="zh-CN"/>
+        </w:rPr>
+        <w:t>HEAD</w:t>
+      </w:r>
+      <w:r>
+        <w:rPr>
+          <w:rFonts w:eastAsia="SimSun" w:hint="eastAsia"/>
+          <w:lang w:val="en-US" w:eastAsia="zh-CN"/>
+        </w:rPr>
+        <w:t>为</w:t>
+      </w:r>
+      <w:r>
+        <w:rPr>
+          <w:rFonts w:eastAsia="SimSun" w:hint="eastAsia"/>
+          <w:lang w:val="en-US" w:eastAsia="zh-CN"/>
+        </w:rPr>
+        <w:t>@1</w:t>
+      </w:r>
+      <w:r>
+        <w:rPr>
+          <w:rFonts w:eastAsia="SimSun" w:hint="eastAsia"/>
+          <w:lang w:val="en-US" w:eastAsia="zh-CN"/>
+        </w:rPr>
+        <w:t>）</w:t>
+      </w:r>
+      <w:r>
+        <w:rPr>
+          <w:rFonts w:eastAsia="SimSun" w:hint="eastAsia"/>
+          <w:lang w:val="en-US" w:eastAsia="zh-CN"/>
+        </w:rPr>
+        <w:t>。但是</w:t>
+      </w:r>
+      <w:r>
+        <w:rPr>
+          <w:rFonts w:eastAsia="SimSun" w:hint="eastAsia"/>
+          <w:lang w:val="en-US" w:eastAsia="zh-CN"/>
+        </w:rPr>
+        <w:t>Git</w:t>
+      </w:r>
+      <w:r>
+        <w:rPr>
+          <w:rFonts w:eastAsia="SimSun" w:hint="eastAsia"/>
+          <w:lang w:val="en-US" w:eastAsia="zh-CN"/>
+        </w:rPr>
+        <w:t>里，这个操作，仍然会被记录</w:t>
+      </w:r>
+      <w:r>
+        <w:rPr>
+          <w:rFonts w:eastAsia="SimSun" w:hint="eastAsia"/>
+          <w:lang w:val="en-US" w:eastAsia="zh-CN"/>
+        </w:rPr>
+        <w:t>。如果想复原</w:t>
+      </w:r>
+      <w:r>
+        <w:rPr>
+          <w:rFonts w:eastAsia="SimSun" w:hint="eastAsia"/>
+          <w:lang w:val="en-US" w:eastAsia="zh-CN"/>
+        </w:rPr>
+        <w:t xml:space="preserve">git reset </w:t>
+      </w:r>
+      <w:r>
+        <w:rPr>
+          <w:rFonts w:eastAsia="SimSun"/>
+          <w:lang w:val="en-US" w:eastAsia="zh-CN"/>
+        </w:rPr>
+        <w:t>“</w:t>
+      </w:r>
+      <w:r>
+        <w:rPr>
+          <w:rFonts w:eastAsia="SimSun" w:hint="eastAsia"/>
+          <w:lang w:val="en-US" w:eastAsia="zh-CN"/>
+        </w:rPr>
+        <w:t>HEAD@{1}</w:t>
+      </w:r>
+      <w:r>
+        <w:rPr>
+          <w:rFonts w:eastAsia="SimSun"/>
+          <w:lang w:val="en-US" w:eastAsia="zh-CN"/>
+        </w:rPr>
+        <w:t>”</w:t>
+      </w:r>
+      <w:r>
+        <w:rPr>
+          <w:rFonts w:eastAsia="SimSun" w:hint="eastAsia"/>
+          <w:lang w:val="en-US" w:eastAsia="zh-CN"/>
+        </w:rPr>
+        <w:t xml:space="preserve"> --hard</w:t>
+      </w:r>
+      <w:r>
+        <w:rPr>
+          <w:rFonts w:eastAsia="SimSun" w:hint="eastAsia"/>
+          <w:lang w:val="en-US" w:eastAsia="zh-CN"/>
+        </w:rPr>
+        <w:t>，再执行一次</w:t>
+      </w:r>
+      <w:r>
+        <w:rPr>
+          <w:rFonts w:eastAsia="SimSun" w:hint="eastAsia"/>
+          <w:lang w:val="en-US" w:eastAsia="zh-CN"/>
+        </w:rPr>
+        <w:t xml:space="preserve">git reset </w:t>
+      </w:r>
+      <w:r>
+        <w:rPr>
+          <w:rFonts w:eastAsia="SimSun"/>
+          <w:lang w:val="en-US" w:eastAsia="zh-CN"/>
+        </w:rPr>
+        <w:t>“</w:t>
+      </w:r>
+      <w:r>
+        <w:rPr>
+          <w:rFonts w:eastAsia="SimSun" w:hint="eastAsia"/>
+          <w:lang w:val="en-US" w:eastAsia="zh-CN"/>
+        </w:rPr>
+        <w:t>HEAD@{1}</w:t>
+      </w:r>
+      <w:r>
+        <w:rPr>
+          <w:rFonts w:eastAsia="SimSun"/>
+          <w:lang w:val="en-US" w:eastAsia="zh-CN"/>
+        </w:rPr>
+        <w:t>”</w:t>
+      </w:r>
+      <w:r>
+        <w:rPr>
+          <w:rFonts w:eastAsia="SimSun" w:hint="eastAsia"/>
+          <w:lang w:val="en-US" w:eastAsia="zh-CN"/>
+        </w:rPr>
+        <w:t xml:space="preserve">  --hard </w:t>
+      </w:r>
+      <w:r>
+        <w:rPr>
+          <w:rFonts w:eastAsia="SimSun" w:hint="eastAsia"/>
+          <w:lang w:val="en-US" w:eastAsia="zh-CN"/>
+        </w:rPr>
+        <w:t>即可。</w:t>
+      </w:r>
+    </w:p>
+    <w:p>
+      <w:pPr>
+        <w:pStyle w:val="Heading2"/>
+        <w:rPr>
+          <w:rFonts w:eastAsia="SimSun" w:hint="eastAsia"/>
+          <w:lang w:val="en-US" w:eastAsia="zh-CN"/>
+        </w:rPr>
+      </w:pPr>
+      <w:r>
+        <w:rPr>
+          <w:rFonts w:eastAsia="SimSun" w:hint="eastAsia"/>
+          <w:lang w:val="en-US" w:eastAsia="zh-CN"/>
+        </w:rPr>
+        <w:t xml:space="preserve">13.3 </w:t>
+      </w:r>
+      <w:r>
+        <w:rPr>
+          <w:rFonts w:eastAsia="SimSun" w:hint="eastAsia"/>
+          <w:lang w:val="en-US" w:eastAsia="zh-CN"/>
+        </w:rPr>
+        <w:t>记录版本变更的原则</w:t>
+      </w:r>
+    </w:p>
+    <w:p>
+      <w:pPr>
+        <w:rPr>
+          <w:rFonts w:eastAsia="SimSun" w:hint="eastAsia"/>
+          <w:lang w:val="en-US" w:eastAsia="zh-CN"/>
+        </w:rPr>
+      </w:pPr>
+      <w:r>
+        <w:rPr>
+          <w:rFonts w:eastAsia="SimSun" w:hint="eastAsia"/>
+          <w:lang w:val="en-US" w:eastAsia="zh-CN"/>
+        </w:rPr>
+        <w:t>Git</w:t>
+      </w:r>
+      <w:r>
+        <w:rPr>
+          <w:rFonts w:eastAsia="SimSun" w:hint="eastAsia"/>
+          <w:lang w:val="en-US" w:eastAsia="zh-CN"/>
+        </w:rPr>
+        <w:t>版控中，会产生很多“版本历史记录”</w:t>
+      </w:r>
+      <w:r>
+        <w:rPr>
+          <w:rFonts w:eastAsia="SimSun" w:hint="eastAsia"/>
+          <w:lang w:val="en-US" w:eastAsia="zh-CN"/>
+        </w:rPr>
+        <w:t>，不是单纯的</w:t>
+      </w:r>
+      <w:r>
+        <w:rPr>
+          <w:rFonts w:eastAsia="SimSun" w:hint="eastAsia"/>
+          <w:lang w:val="en-US" w:eastAsia="zh-CN"/>
+        </w:rPr>
+        <w:t>git log</w:t>
+      </w:r>
+      <w:r>
+        <w:rPr>
+          <w:rFonts w:eastAsia="SimSun" w:hint="eastAsia"/>
+          <w:lang w:val="en-US" w:eastAsia="zh-CN"/>
+        </w:rPr>
+        <w:t>显示的，而是完整的变更历史记录。</w:t>
+      </w:r>
+      <w:r>
+        <w:rPr>
+          <w:rFonts w:eastAsia="SimSun" w:hint="eastAsia"/>
+          <w:lang w:val="en-US" w:eastAsia="zh-CN"/>
+        </w:rPr>
+        <w:t>原则：只要通过指令修改了任何参照</w:t>
+      </w:r>
+      <w:r>
+        <w:rPr>
+          <w:rFonts w:eastAsia="SimSun" w:hint="eastAsia"/>
+          <w:lang w:val="en-US" w:eastAsia="zh-CN"/>
+        </w:rPr>
+        <w:t>ref</w:t>
+      </w:r>
+      <w:r>
+        <w:rPr>
+          <w:rFonts w:eastAsia="SimSun" w:hint="eastAsia"/>
+          <w:lang w:val="en-US" w:eastAsia="zh-CN"/>
+        </w:rPr>
+        <w:t>内容，或变更任何分支的</w:t>
+      </w:r>
+      <w:r>
+        <w:rPr>
+          <w:rFonts w:eastAsia="SimSun" w:hint="eastAsia"/>
+          <w:lang w:val="en-US" w:eastAsia="zh-CN"/>
+        </w:rPr>
+        <w:t>HEAD</w:t>
+      </w:r>
+      <w:r>
+        <w:rPr>
+          <w:rFonts w:eastAsia="SimSun" w:hint="eastAsia"/>
+          <w:lang w:val="en-US" w:eastAsia="zh-CN"/>
+        </w:rPr>
+        <w:t>参照内容，都会建立历史记录（改了</w:t>
+      </w:r>
+      <w:r>
+        <w:rPr>
+          <w:rFonts w:eastAsia="SimSun" w:hint="eastAsia"/>
+          <w:lang w:val="en-US" w:eastAsia="zh-CN"/>
+        </w:rPr>
+        <w:t>ref</w:t>
+      </w:r>
+      <w:r>
+        <w:rPr>
+          <w:rFonts w:eastAsia="SimSun" w:hint="eastAsia"/>
+          <w:lang w:val="en-US" w:eastAsia="zh-CN"/>
+        </w:rPr>
+        <w:t>引发的</w:t>
+      </w:r>
+      <w:r>
+        <w:rPr>
+          <w:rFonts w:eastAsia="SimSun" w:hint="eastAsia"/>
+          <w:lang w:val="en-US" w:eastAsia="zh-CN"/>
+        </w:rPr>
+        <w:t>log</w:t>
+      </w:r>
+      <w:r>
+        <w:rPr>
+          <w:rFonts w:eastAsia="SimSun" w:hint="eastAsia"/>
+          <w:lang w:val="en-US" w:eastAsia="zh-CN"/>
+        </w:rPr>
+        <w:t>）</w:t>
+      </w:r>
+    </w:p>
+    <w:p>
+      <w:pPr>
+        <w:pStyle w:val="Heading2"/>
+        <w:rPr>
+          <w:rFonts w:eastAsia="SimSun" w:hint="eastAsia"/>
+          <w:lang w:val="en-US" w:eastAsia="zh-CN"/>
+        </w:rPr>
+      </w:pPr>
+      <w:r>
+        <w:rPr>
+          <w:rFonts w:eastAsia="SimSun" w:hint="eastAsia"/>
+          <w:lang w:val="en-US" w:eastAsia="zh-CN"/>
+        </w:rPr>
+        <w:t>13.3 reflog</w:t>
+      </w:r>
+      <w:r>
+        <w:rPr>
+          <w:rFonts w:eastAsia="SimSun" w:hint="eastAsia"/>
+          <w:lang w:val="en-US" w:eastAsia="zh-CN"/>
+        </w:rPr>
+        <w:t>记录</w:t>
+      </w:r>
+      <w:r>
+        <w:rPr>
+          <w:rFonts w:eastAsia="SimSun" w:hint="eastAsia"/>
+          <w:lang w:val="en-US" w:eastAsia="zh-CN"/>
+        </w:rPr>
+        <w:t>更多用法</w:t>
+      </w:r>
+    </w:p>
+    <w:p>
+      <w:pPr>
+        <w:rPr>
+          <w:rFonts w:eastAsia="SimSun" w:hint="eastAsia"/>
+          <w:lang w:val="en-US" w:eastAsia="zh-CN"/>
+        </w:rPr>
+      </w:pPr>
+      <w:r>
+        <w:rPr>
+          <w:rFonts w:eastAsia="SimSun" w:hint="eastAsia"/>
+          <w:lang w:val="en-US" w:eastAsia="zh-CN"/>
+        </w:rPr>
+        <w:t>$ git reflog HEAD</w:t>
+      </w:r>
+    </w:p>
+    <w:p>
+      <w:pPr>
+        <w:rPr>
+          <w:rFonts w:eastAsia="SimSun" w:hint="eastAsia"/>
+          <w:lang w:val="en-US" w:eastAsia="zh-CN"/>
+        </w:rPr>
+      </w:pPr>
+      <w:r>
+        <w:rPr>
+          <w:rFonts w:eastAsia="SimSun" w:hint="eastAsia"/>
+          <w:lang w:val="en-US" w:eastAsia="zh-CN"/>
+        </w:rPr>
+        <w:t>$ git reflog master</w:t>
+      </w:r>
+    </w:p>
+    <w:p>
+      <w:pPr>
+        <w:rPr>
+          <w:rFonts w:eastAsia="SimSun" w:hint="eastAsia"/>
+          <w:lang w:val="en-US" w:eastAsia="zh-CN"/>
+        </w:rPr>
+      </w:pPr>
+      <w:r>
+        <w:rPr>
+          <w:rFonts w:eastAsia="SimSun" w:hint="eastAsia"/>
+          <w:lang w:val="en-US" w:eastAsia="zh-CN"/>
+        </w:rPr>
+        <w:t xml:space="preserve">$ git reflog </w:t>
+      </w:r>
+      <w:r>
+        <w:rPr>
+          <w:rFonts w:eastAsia="SimSun"/>
+          <w:lang w:val="en-US" w:eastAsia="zh-CN"/>
+        </w:rPr>
+        <w:t>–</w:t>
+      </w:r>
+      <w:r>
+        <w:rPr>
+          <w:rFonts w:eastAsia="SimSun" w:hint="eastAsia"/>
+          <w:lang w:val="en-US" w:eastAsia="zh-CN"/>
+        </w:rPr>
+        <w:t>g</w:t>
+      </w:r>
+      <w:r>
+        <w:rPr>
+          <w:rFonts w:eastAsia="SimSun" w:hint="eastAsia"/>
+          <w:lang w:val="en-US" w:eastAsia="zh-CN"/>
+        </w:rPr>
+        <w:tab/>
+      </w:r>
+      <w:r>
+        <w:rPr>
+          <w:rFonts w:eastAsia="SimSun" w:hint="eastAsia"/>
+          <w:lang w:val="en-US" w:eastAsia="zh-CN"/>
+        </w:rPr>
+        <w:t>显示详细版本记录</w:t>
+      </w:r>
+    </w:p>
+    <w:p>
+      <w:pPr>
+        <w:rPr>
+          <w:rFonts w:eastAsia="SimSun" w:hint="eastAsia"/>
+          <w:lang w:val="en-US" w:eastAsia="zh-CN"/>
+        </w:rPr>
+      </w:pPr>
+      <w:r>
+        <w:rPr>
+          <w:rFonts w:eastAsia="SimSun" w:hint="eastAsia"/>
+          <w:lang w:val="en-US" w:eastAsia="zh-CN"/>
+        </w:rPr>
+        <w:t>$ git reflog delete ref@{specifier}</w:t>
+      </w:r>
+      <w:r>
+        <w:rPr>
+          <w:rFonts w:eastAsia="SimSun" w:hint="eastAsia"/>
+          <w:lang w:val="en-US" w:eastAsia="zh-CN"/>
+        </w:rPr>
+        <w:tab/>
+      </w:r>
+      <w:r>
+        <w:rPr>
+          <w:rFonts w:eastAsia="SimSun" w:hint="eastAsia"/>
+          <w:lang w:val="en-US" w:eastAsia="zh-CN"/>
+        </w:rPr>
+        <w:t>删除特定历史记录</w:t>
+      </w:r>
+    </w:p>
+    <w:p>
+      <w:pPr>
+        <w:pStyle w:val="Heading2"/>
+        <w:rPr>
+          <w:rFonts w:eastAsia="SimSun" w:hint="eastAsia"/>
+          <w:lang w:val="en-US" w:eastAsia="zh-CN"/>
+        </w:rPr>
+      </w:pPr>
+      <w:r>
+        <w:rPr>
+          <w:rFonts w:eastAsia="SimSun" w:hint="eastAsia"/>
+          <w:lang w:val="en-US" w:eastAsia="zh-CN"/>
+        </w:rPr>
+        <w:t xml:space="preserve">13.4 </w:t>
+      </w:r>
+      <w:r>
+        <w:rPr>
+          <w:rFonts w:eastAsia="SimSun" w:hint="eastAsia"/>
+          <w:lang w:val="en-US" w:eastAsia="zh-CN"/>
+        </w:rPr>
+        <w:t>设定历史记录过期时间</w:t>
+      </w:r>
+    </w:p>
+    <w:p>
+      <w:pPr>
+        <w:rPr>
+          <w:rFonts w:eastAsia="SimSun" w:hint="eastAsia"/>
+          <w:lang w:val="en-US" w:eastAsia="zh-CN"/>
+        </w:rPr>
+      </w:pPr>
+      <w:r>
+        <w:rPr>
+          <w:rFonts w:eastAsia="SimSun" w:hint="eastAsia"/>
+          <w:lang w:val="en-US" w:eastAsia="zh-CN"/>
+        </w:rPr>
+        <w:t>默认</w:t>
+      </w:r>
+      <w:r>
+        <w:rPr>
+          <w:rFonts w:eastAsia="SimSun" w:hint="eastAsia"/>
+          <w:lang w:val="en-US" w:eastAsia="zh-CN"/>
+        </w:rPr>
+        <w:t>，</w:t>
+      </w:r>
+      <w:r>
+        <w:rPr>
+          <w:rFonts w:eastAsia="SimSun" w:hint="eastAsia"/>
+          <w:lang w:val="en-US" w:eastAsia="zh-CN"/>
+        </w:rPr>
+        <w:t>Git</w:t>
+      </w:r>
+      <w:r>
+        <w:rPr>
+          <w:rFonts w:eastAsia="SimSun" w:hint="eastAsia"/>
+          <w:lang w:val="en-US" w:eastAsia="zh-CN"/>
+        </w:rPr>
+        <w:t>保存历史记录</w:t>
+      </w:r>
+      <w:r>
+        <w:rPr>
+          <w:rFonts w:eastAsia="SimSun" w:hint="eastAsia"/>
+          <w:lang w:val="en-US" w:eastAsia="zh-CN"/>
+        </w:rPr>
+        <w:t>90</w:t>
+      </w:r>
+      <w:r>
+        <w:rPr>
+          <w:rFonts w:eastAsia="SimSun" w:hint="eastAsia"/>
+          <w:lang w:val="en-US" w:eastAsia="zh-CN"/>
+        </w:rPr>
+        <w:t>天；</w:t>
+      </w:r>
+      <w:r>
+        <w:rPr>
+          <w:rFonts w:eastAsia="SimSun" w:hint="eastAsia"/>
+          <w:lang w:val="en-US" w:eastAsia="zh-CN"/>
+        </w:rPr>
+        <w:t>如果这些记录有些</w:t>
+      </w:r>
+      <w:r>
+        <w:rPr>
+          <w:rFonts w:eastAsia="SimSun" w:hint="eastAsia"/>
+          <w:lang w:val="en-US" w:eastAsia="zh-CN"/>
+        </w:rPr>
+        <w:t>commit</w:t>
+      </w:r>
+      <w:r>
+        <w:rPr>
+          <w:rFonts w:eastAsia="SimSun" w:hint="eastAsia"/>
+          <w:lang w:val="en-US" w:eastAsia="zh-CN"/>
+        </w:rPr>
+        <w:t>物件不在分支线上，默认保存</w:t>
+      </w:r>
+      <w:r>
+        <w:rPr>
+          <w:rFonts w:eastAsia="SimSun" w:hint="eastAsia"/>
+          <w:lang w:val="en-US" w:eastAsia="zh-CN"/>
+        </w:rPr>
+        <w:t>30</w:t>
+      </w:r>
+      <w:r>
+        <w:rPr>
+          <w:rFonts w:eastAsia="SimSun" w:hint="eastAsia"/>
+          <w:lang w:val="en-US" w:eastAsia="zh-CN"/>
+        </w:rPr>
+        <w:t>天。</w:t>
+      </w:r>
+    </w:p>
+    <w:p>
+      <w:pPr>
+        <w:rPr>
+          <w:rFonts w:eastAsia="SimSun" w:hint="eastAsia"/>
+          <w:lang w:val="en-US" w:eastAsia="zh-CN"/>
+        </w:rPr>
+      </w:pPr>
+      <w:r>
+        <w:rPr>
+          <w:rFonts w:eastAsia="SimSun" w:hint="eastAsia"/>
+          <w:lang w:val="en-US" w:eastAsia="zh-CN"/>
+        </w:rPr>
+        <w:lastRenderedPageBreak/>
+        <w:t>先建立分支</w:t>
+      </w:r>
+      <w:r>
+        <w:rPr>
+          <w:rFonts w:eastAsia="SimSun" w:hint="eastAsia"/>
+          <w:lang w:val="en-US" w:eastAsia="zh-CN"/>
+        </w:rPr>
+        <w:t>branch1</w:t>
+      </w:r>
+      <w:r>
+        <w:rPr>
+          <w:rFonts w:eastAsia="SimSun" w:hint="eastAsia"/>
+          <w:lang w:val="en-US" w:eastAsia="zh-CN"/>
+        </w:rPr>
+        <w:t>，然后</w:t>
+      </w:r>
+      <w:r>
+        <w:rPr>
+          <w:rFonts w:eastAsia="SimSun" w:hint="eastAsia"/>
+          <w:lang w:val="en-US" w:eastAsia="zh-CN"/>
+        </w:rPr>
+        <w:t>commit</w:t>
+      </w:r>
+      <w:r>
+        <w:rPr>
+          <w:rFonts w:eastAsia="SimSun" w:hint="eastAsia"/>
+          <w:lang w:val="en-US" w:eastAsia="zh-CN"/>
+        </w:rPr>
+        <w:t>了几个版本，最后把该分支直接删掉。这些</w:t>
+      </w:r>
+      <w:r>
+        <w:rPr>
+          <w:rFonts w:eastAsia="SimSun" w:hint="eastAsia"/>
+          <w:lang w:val="en-US" w:eastAsia="zh-CN"/>
+        </w:rPr>
+        <w:t>commit</w:t>
+      </w:r>
+      <w:r>
+        <w:rPr>
+          <w:rFonts w:eastAsia="SimSun" w:hint="eastAsia"/>
+          <w:lang w:val="en-US" w:eastAsia="zh-CN"/>
+        </w:rPr>
+        <w:t>仍在</w:t>
+      </w:r>
+      <w:r>
+        <w:rPr>
+          <w:rFonts w:eastAsia="SimSun" w:hint="eastAsia"/>
+          <w:lang w:val="en-US" w:eastAsia="zh-CN"/>
+        </w:rPr>
+        <w:t>object storage</w:t>
+      </w:r>
+      <w:r>
+        <w:rPr>
+          <w:rFonts w:eastAsia="SimSun" w:hint="eastAsia"/>
+          <w:lang w:val="en-US" w:eastAsia="zh-CN"/>
+        </w:rPr>
+        <w:t>里，但不能通过</w:t>
+      </w:r>
+      <w:r>
+        <w:rPr>
+          <w:rFonts w:eastAsia="SimSun" w:hint="eastAsia"/>
+          <w:lang w:val="en-US" w:eastAsia="zh-CN"/>
+        </w:rPr>
+        <w:t>git log</w:t>
+      </w:r>
+      <w:r>
+        <w:rPr>
+          <w:rFonts w:eastAsia="SimSun" w:hint="eastAsia"/>
+          <w:lang w:val="en-US" w:eastAsia="zh-CN"/>
+        </w:rPr>
+        <w:t>取得该版本，称为“不在分支线上的版本”</w:t>
+      </w:r>
+    </w:p>
+    <w:p>
+      <w:pPr>
+        <w:rPr>
+          <w:rFonts w:eastAsia="SimSun" w:hint="eastAsia"/>
+          <w:lang w:val="en-US" w:eastAsia="zh-CN"/>
+        </w:rPr>
+      </w:pPr>
+      <w:r>
+        <w:rPr>
+          <w:rFonts w:eastAsia="SimSun" w:hint="eastAsia"/>
+          <w:lang w:val="en-US" w:eastAsia="zh-CN"/>
+        </w:rPr>
+        <w:t>修改默认过期期限：</w:t>
+      </w:r>
+      <w:r>
+        <w:rPr>
+          <w:rFonts w:eastAsia="SimSun" w:hint="eastAsia"/>
+          <w:lang w:val="en-US" w:eastAsia="zh-CN"/>
+        </w:rPr>
+        <w:t>git config gc.reflogExpire</w:t>
+      </w:r>
+      <w:r>
+        <w:rPr>
+          <w:rFonts w:eastAsia="SimSun" w:hint="eastAsia"/>
+          <w:lang w:val="en-US" w:eastAsia="zh-CN"/>
+        </w:rPr>
+        <w:tab/>
+      </w:r>
+      <w:r>
+        <w:rPr>
+          <w:rFonts w:eastAsia="SimSun" w:hint="eastAsia"/>
+          <w:lang w:val="en-US" w:eastAsia="zh-CN"/>
+        </w:rPr>
+        <w:tab/>
+        <w:t>git config gc.reflogExpireUnreachable</w:t>
+      </w:r>
+    </w:p>
+    <w:p>
+      <w:pPr>
+        <w:rPr>
+          <w:rFonts w:eastAsia="SimSun"/>
+          <w:lang w:val="en-US" w:eastAsia="zh-CN"/>
+        </w:rPr>
+      </w:pPr>
+      <w:r>
+        <w:rPr>
+          <w:rFonts w:eastAsia="SimSun"/>
+          <w:lang w:val="en-US" w:eastAsia="zh-CN"/>
+        </w:rPr>
+        <w:t>$ git reflog gc.Expire “7 days”</w:t>
+      </w:r>
+    </w:p>
+    <w:p>
+      <w:pPr>
+        <w:rPr>
+          <w:rFonts w:eastAsia="SimSun"/>
+          <w:lang w:val="en-US" w:eastAsia="zh-CN"/>
+        </w:rPr>
+      </w:pPr>
+      <w:r>
+        <w:rPr>
+          <w:rFonts w:eastAsia="SimSun"/>
+          <w:lang w:val="en-US" w:eastAsia="zh-CN"/>
+        </w:rPr>
+        <w:t>$ git reflog gc.ExpireUnreachable “</w:t>
+      </w:r>
+      <w:r>
+        <w:rPr>
+          <w:rFonts w:eastAsia="SimSun"/>
+          <w:lang w:val="en-US" w:eastAsia="zh-CN"/>
+        </w:rPr>
+        <w:t>8 days</w:t>
+      </w:r>
+      <w:r>
+        <w:rPr>
+          <w:rFonts w:eastAsia="SimSun"/>
+          <w:lang w:val="en-US" w:eastAsia="zh-CN"/>
+        </w:rPr>
+        <w:t>”</w:t>
+      </w:r>
+    </w:p>
+    <w:p>
+      <w:pPr>
+        <w:pStyle w:val="Heading2"/>
+        <w:rPr>
+          <w:rFonts w:eastAsia="SimSun" w:hint="eastAsia"/>
+          <w:lang w:val="en-US" w:eastAsia="zh-CN"/>
+        </w:rPr>
+      </w:pPr>
+      <w:r>
+        <w:rPr>
+          <w:lang w:val="en-US" w:eastAsia="zh-CN"/>
+        </w:rPr>
+        <w:t xml:space="preserve">13.5 </w:t>
+      </w:r>
+      <w:r>
+        <w:rPr>
+          <w:rFonts w:eastAsia="SimSun" w:hint="eastAsia"/>
+          <w:lang w:val="en-US" w:eastAsia="zh-CN"/>
+        </w:rPr>
+        <w:t>清楚历史记录</w:t>
+      </w:r>
+    </w:p>
+    <w:p>
+      <w:pPr>
+        <w:rPr>
+          <w:rFonts w:eastAsia="SimSun" w:hint="eastAsia"/>
+          <w:lang w:val="en-US" w:eastAsia="zh-CN"/>
+        </w:rPr>
+      </w:pPr>
+      <w:r>
+        <w:rPr>
+          <w:rFonts w:eastAsia="SimSun" w:hint="eastAsia"/>
+          <w:lang w:val="en-US" w:eastAsia="zh-CN"/>
+        </w:rPr>
+        <w:t>立即清楚历史记录，通过</w:t>
+      </w:r>
+      <w:r>
+        <w:rPr>
+          <w:rFonts w:eastAsia="SimSun" w:hint="eastAsia"/>
+          <w:lang w:val="en-US" w:eastAsia="zh-CN"/>
+        </w:rPr>
+        <w:t>git reflog expire --expire = now --all</w:t>
+      </w:r>
+      <w:r>
+        <w:rPr>
+          <w:rFonts w:eastAsia="SimSun" w:hint="eastAsia"/>
+          <w:lang w:val="en-US" w:eastAsia="zh-CN"/>
+        </w:rPr>
+        <w:t xml:space="preserve"> </w:t>
+      </w:r>
+      <w:r>
+        <w:rPr>
+          <w:rFonts w:eastAsia="SimSun" w:hint="eastAsia"/>
+          <w:lang w:val="en-US" w:eastAsia="zh-CN"/>
+        </w:rPr>
+        <w:t>然后配合</w:t>
+      </w:r>
+      <w:r>
+        <w:rPr>
+          <w:rFonts w:eastAsia="SimSun" w:hint="eastAsia"/>
+          <w:lang w:val="en-US" w:eastAsia="zh-CN"/>
+        </w:rPr>
+        <w:t>git gc</w:t>
+      </w:r>
+      <w:r>
+        <w:rPr>
+          <w:rFonts w:eastAsia="SimSun" w:hint="eastAsia"/>
+          <w:lang w:val="en-US" w:eastAsia="zh-CN"/>
+        </w:rPr>
+        <w:t>整理、清楚找不到、无法追踪的版本</w:t>
+      </w:r>
+    </w:p>
+    <w:p>
+      <w:pPr>
+        <w:pStyle w:val="Heading1"/>
+        <w:rPr>
+          <w:rFonts w:eastAsia="SimSun" w:hint="eastAsia"/>
+          <w:lang w:val="en-US" w:eastAsia="zh-CN"/>
+        </w:rPr>
+      </w:pPr>
+      <w:r>
+        <w:rPr>
+          <w:rFonts w:eastAsia="SimSun" w:hint="eastAsia"/>
+          <w:lang w:val="en-US" w:eastAsia="zh-CN"/>
+        </w:rPr>
+        <w:t xml:space="preserve">14. </w:t>
+      </w:r>
+      <w:r>
+        <w:rPr>
+          <w:rFonts w:eastAsia="SimSun" w:hint="eastAsia"/>
+          <w:lang w:val="en-US" w:eastAsia="zh-CN"/>
+        </w:rPr>
+        <w:t>关于合并的基本观念与使用方式</w:t>
+      </w:r>
+    </w:p>
+    <w:p>
+      <w:pPr>
+        <w:pStyle w:val="Heading2"/>
+        <w:rPr>
+          <w:rFonts w:eastAsia="SimSun" w:hint="eastAsia"/>
+          <w:lang w:val="en-US" w:eastAsia="zh-CN"/>
+        </w:rPr>
+      </w:pPr>
+      <w:r>
+        <w:rPr>
+          <w:rFonts w:eastAsia="SimSun" w:hint="eastAsia"/>
+          <w:lang w:val="en-US" w:eastAsia="zh-CN"/>
+        </w:rPr>
+        <w:t xml:space="preserve">14.1 </w:t>
+      </w:r>
+      <w:r>
+        <w:rPr>
+          <w:rFonts w:eastAsia="SimSun" w:hint="eastAsia"/>
+          <w:lang w:val="en-US" w:eastAsia="zh-CN"/>
+        </w:rPr>
+        <w:t>合并的基本观念</w:t>
+      </w:r>
+    </w:p>
+    <w:p>
+      <w:pPr>
+        <w:rPr>
+          <w:rFonts w:eastAsia="SimSun" w:hint="eastAsia"/>
+          <w:lang w:val="en-US" w:eastAsia="zh-CN"/>
+        </w:rPr>
+      </w:pPr>
+      <w:r>
+        <w:rPr>
+          <w:rFonts w:eastAsia="SimSun" w:hint="eastAsia"/>
+          <w:lang w:val="en-US" w:eastAsia="zh-CN"/>
+        </w:rPr>
+        <w:t>Git</w:t>
+      </w:r>
+      <w:r>
+        <w:rPr>
+          <w:rFonts w:eastAsia="SimSun" w:hint="eastAsia"/>
+          <w:lang w:val="en-US" w:eastAsia="zh-CN"/>
+        </w:rPr>
+        <w:t>下建立分支，可以让系统根据不同需求，分别开发、互不影响。</w:t>
+      </w:r>
+      <w:r>
+        <w:rPr>
+          <w:rFonts w:eastAsia="SimSun" w:hint="eastAsia"/>
+          <w:lang w:val="en-US" w:eastAsia="zh-CN"/>
+        </w:rPr>
+        <w:t>如：原本稳定的系统放在</w:t>
+      </w:r>
+      <w:r>
+        <w:rPr>
+          <w:rFonts w:eastAsia="SimSun" w:hint="eastAsia"/>
+          <w:lang w:val="en-US" w:eastAsia="zh-CN"/>
+        </w:rPr>
+        <w:t>master</w:t>
+      </w:r>
+      <w:r>
+        <w:rPr>
+          <w:rFonts w:eastAsia="SimSun" w:hint="eastAsia"/>
+          <w:lang w:val="en-US" w:eastAsia="zh-CN"/>
+        </w:rPr>
+        <w:t>分支中；修正错误时则建立</w:t>
+      </w:r>
+      <w:r>
+        <w:rPr>
+          <w:rFonts w:eastAsia="SimSun" w:hint="eastAsia"/>
+          <w:lang w:val="en-US" w:eastAsia="zh-CN"/>
+        </w:rPr>
+        <w:t>bugfix</w:t>
+      </w:r>
+      <w:r>
+        <w:rPr>
+          <w:rFonts w:eastAsia="SimSun" w:hint="eastAsia"/>
+          <w:lang w:val="en-US" w:eastAsia="zh-CN"/>
+        </w:rPr>
+        <w:t>分支，修正错误，</w:t>
+      </w:r>
+      <w:r>
+        <w:rPr>
+          <w:rFonts w:eastAsia="SimSun" w:hint="eastAsia"/>
+          <w:lang w:val="en-US" w:eastAsia="zh-CN"/>
+        </w:rPr>
+        <w:t>bugs</w:t>
+      </w:r>
+      <w:r>
+        <w:rPr>
+          <w:rFonts w:eastAsia="SimSun" w:hint="eastAsia"/>
+          <w:lang w:val="en-US" w:eastAsia="zh-CN"/>
+        </w:rPr>
+        <w:t>修正后，通过“</w:t>
+      </w:r>
+      <w:r>
+        <w:rPr>
+          <w:rFonts w:eastAsia="SimSun" w:hint="eastAsia"/>
+          <w:b/>
+          <w:color w:val="FF0000"/>
+          <w:lang w:val="en-US" w:eastAsia="zh-CN"/>
+        </w:rPr>
+        <w:t>合并</w:t>
+      </w:r>
+      <w:r>
+        <w:rPr>
+          <w:rFonts w:eastAsia="SimSun" w:hint="eastAsia"/>
+          <w:lang w:val="en-US" w:eastAsia="zh-CN"/>
+        </w:rPr>
+        <w:t>”将</w:t>
+      </w:r>
+      <w:r>
+        <w:rPr>
+          <w:rFonts w:eastAsia="SimSun" w:hint="eastAsia"/>
+          <w:lang w:val="en-US" w:eastAsia="zh-CN"/>
+        </w:rPr>
+        <w:t>bugfix</w:t>
+      </w:r>
+      <w:r>
+        <w:rPr>
+          <w:rFonts w:eastAsia="SimSun" w:hint="eastAsia"/>
+          <w:lang w:val="en-US" w:eastAsia="zh-CN"/>
+        </w:rPr>
+        <w:t>分支上的变更重新套用在</w:t>
+      </w:r>
+      <w:r>
+        <w:rPr>
+          <w:rFonts w:eastAsia="SimSun" w:hint="eastAsia"/>
+          <w:lang w:val="en-US" w:eastAsia="zh-CN"/>
+        </w:rPr>
+        <w:t>master</w:t>
+      </w:r>
+      <w:r>
+        <w:rPr>
+          <w:rFonts w:eastAsia="SimSun" w:hint="eastAsia"/>
+          <w:lang w:val="en-US" w:eastAsia="zh-CN"/>
+        </w:rPr>
+        <w:t>上。</w:t>
+      </w:r>
+      <w:r>
+        <w:rPr>
+          <w:rFonts w:eastAsia="SimSun" w:hint="eastAsia"/>
+          <w:lang w:val="en-US" w:eastAsia="zh-CN"/>
+        </w:rPr>
+        <w:t>合并时，“</w:t>
+      </w:r>
+      <w:r>
+        <w:rPr>
+          <w:rFonts w:eastAsia="SimSun" w:hint="eastAsia"/>
+          <w:b/>
+          <w:color w:val="FF0000"/>
+          <w:lang w:val="en-US" w:eastAsia="zh-CN"/>
+        </w:rPr>
+        <w:t>必须发生在同一个储存库里</w:t>
+      </w:r>
+      <w:r>
+        <w:rPr>
+          <w:rFonts w:eastAsia="SimSun" w:hint="eastAsia"/>
+          <w:lang w:val="en-US" w:eastAsia="zh-CN"/>
+        </w:rPr>
+        <w:t>”</w:t>
+      </w:r>
+    </w:p>
+    <w:p>
+      <w:pPr>
+        <w:rPr>
+          <w:rFonts w:eastAsia="SimSun" w:hint="eastAsia"/>
+          <w:lang w:val="en-US" w:eastAsia="zh-CN"/>
+        </w:rPr>
+      </w:pPr>
+      <w:r>
+        <w:rPr>
+          <w:rFonts w:eastAsia="SimSun" w:hint="eastAsia"/>
+          <w:lang w:val="en-US" w:eastAsia="zh-CN"/>
+        </w:rPr>
+        <w:t>合并时，如果两个分支有修改到相同档案，但</w:t>
+      </w:r>
+      <w:r>
+        <w:rPr>
+          <w:rFonts w:eastAsia="SimSun" w:hint="eastAsia"/>
+          <w:color w:val="FF0000"/>
+          <w:lang w:val="en-US" w:eastAsia="zh-CN"/>
+        </w:rPr>
+        <w:t>只要修改的行数不同</w:t>
+      </w:r>
+      <w:r>
+        <w:rPr>
+          <w:rFonts w:eastAsia="SimSun" w:hint="eastAsia"/>
+          <w:lang w:val="en-US" w:eastAsia="zh-CN"/>
+        </w:rPr>
+        <w:t>，</w:t>
+      </w:r>
+      <w:r>
+        <w:rPr>
+          <w:rFonts w:eastAsia="SimSun" w:hint="eastAsia"/>
+          <w:lang w:val="en-US" w:eastAsia="zh-CN"/>
+        </w:rPr>
+        <w:t>Git</w:t>
+      </w:r>
+      <w:r>
+        <w:rPr>
+          <w:rFonts w:eastAsia="SimSun" w:hint="eastAsia"/>
+          <w:lang w:val="en-US" w:eastAsia="zh-CN"/>
+        </w:rPr>
+        <w:t>会自动帮你套用</w:t>
+      </w:r>
+      <w:r>
+        <w:rPr>
+          <w:rFonts w:eastAsia="SimSun" w:hint="eastAsia"/>
+          <w:lang w:val="en-US" w:eastAsia="zh-CN"/>
+        </w:rPr>
+        <w:t>/</w:t>
+      </w:r>
+      <w:r>
+        <w:rPr>
+          <w:rFonts w:eastAsia="SimSun" w:hint="eastAsia"/>
+          <w:lang w:val="en-US" w:eastAsia="zh-CN"/>
+        </w:rPr>
+        <w:t>合并这两个变更。</w:t>
+      </w:r>
+      <w:r>
+        <w:rPr>
+          <w:rFonts w:eastAsia="SimSun" w:hint="eastAsia"/>
+          <w:lang w:val="en-US" w:eastAsia="zh-CN"/>
+        </w:rPr>
+        <w:t>但如果刚好，两个分支里，修改到</w:t>
+      </w:r>
+      <w:r>
+        <w:rPr>
+          <w:rFonts w:eastAsia="SimSun" w:hint="eastAsia"/>
+          <w:b/>
+          <w:color w:val="FF0000"/>
+          <w:lang w:val="en-US" w:eastAsia="zh-CN"/>
+        </w:rPr>
+        <w:t>“同一档案”的“</w:t>
+      </w:r>
+      <w:r>
+        <w:rPr>
+          <w:rFonts w:eastAsia="SimSun" w:hint="eastAsia"/>
+          <w:b/>
+          <w:color w:val="FF0000"/>
+          <w:lang w:val="en-US" w:eastAsia="zh-CN"/>
+        </w:rPr>
+        <w:t>同一行</w:t>
+      </w:r>
+      <w:r>
+        <w:rPr>
+          <w:rFonts w:eastAsia="SimSun" w:hint="eastAsia"/>
+          <w:b/>
+          <w:color w:val="FF0000"/>
+          <w:lang w:val="en-US" w:eastAsia="zh-CN"/>
+        </w:rPr>
+        <w:t>”</w:t>
+      </w:r>
+      <w:r>
+        <w:rPr>
+          <w:rFonts w:eastAsia="SimSun" w:hint="eastAsia"/>
+          <w:lang w:val="en-US" w:eastAsia="zh-CN"/>
+        </w:rPr>
+        <w:t>，会引发冲突事件。</w:t>
+      </w:r>
+      <w:r>
+        <w:rPr>
+          <w:rFonts w:eastAsia="SimSun" w:hint="eastAsia"/>
+          <w:lang w:val="en-US" w:eastAsia="zh-CN"/>
+        </w:rPr>
+        <w:t>冲突时，</w:t>
+      </w:r>
+      <w:r>
+        <w:rPr>
+          <w:rFonts w:eastAsia="SimSun" w:hint="eastAsia"/>
+          <w:lang w:val="en-US" w:eastAsia="zh-CN"/>
+        </w:rPr>
+        <w:t>Git</w:t>
+      </w:r>
+      <w:r>
+        <w:rPr>
+          <w:rFonts w:eastAsia="SimSun" w:hint="eastAsia"/>
+          <w:lang w:val="en-US" w:eastAsia="zh-CN"/>
+        </w:rPr>
+        <w:t>不会决定任何事情，将“解决冲突”的工作交给你。</w:t>
+      </w:r>
+      <w:r>
+        <w:rPr>
+          <w:rFonts w:eastAsia="SimSun" w:hint="eastAsia"/>
+          <w:lang w:val="en-US" w:eastAsia="zh-CN"/>
+        </w:rPr>
+        <w:t>发生冲突的档案，显示为</w:t>
+      </w:r>
+      <w:r>
+        <w:rPr>
+          <w:rFonts w:eastAsia="SimSun"/>
+          <w:lang w:val="en-US" w:eastAsia="zh-CN"/>
+        </w:rPr>
+        <w:t>”</w:t>
+      </w:r>
+      <w:r>
+        <w:rPr>
+          <w:rFonts w:eastAsia="SimSun" w:hint="eastAsia"/>
+          <w:lang w:val="en-US" w:eastAsia="zh-CN"/>
+        </w:rPr>
+        <w:t>unmerged</w:t>
+      </w:r>
+      <w:r>
+        <w:rPr>
+          <w:rFonts w:eastAsia="SimSun"/>
+          <w:lang w:val="en-US" w:eastAsia="zh-CN"/>
+        </w:rPr>
+        <w:t>”</w:t>
+      </w:r>
+      <w:r>
+        <w:rPr>
+          <w:rFonts w:eastAsia="SimSun" w:hint="eastAsia"/>
+          <w:lang w:val="en-US" w:eastAsia="zh-CN"/>
+        </w:rPr>
+        <w:t>状态。</w:t>
+      </w:r>
+    </w:p>
+    <w:p>
+      <w:pPr>
+        <w:pStyle w:val="Heading2"/>
+        <w:rPr>
+          <w:rFonts w:eastAsia="SimSun" w:hint="eastAsia"/>
+          <w:lang w:val="en-US" w:eastAsia="zh-CN"/>
+        </w:rPr>
+      </w:pPr>
+      <w:r>
+        <w:rPr>
+          <w:rFonts w:eastAsia="SimSun" w:hint="eastAsia"/>
+          <w:lang w:val="en-US" w:eastAsia="zh-CN"/>
+        </w:rPr>
+        <w:t xml:space="preserve">14.2 </w:t>
+      </w:r>
+      <w:r>
+        <w:rPr>
+          <w:rFonts w:eastAsia="SimSun" w:hint="eastAsia"/>
+          <w:lang w:val="en-US" w:eastAsia="zh-CN"/>
+        </w:rPr>
+        <w:t>“成功的合作”</w:t>
+      </w:r>
+    </w:p>
+    <w:p>
+      <w:pPr>
+        <w:pStyle w:val="NoSpacing"/>
+        <w:rPr>
+          <w:lang w:val="en-US" w:eastAsia="zh-CN"/>
+        </w:rPr>
+      </w:pPr>
+      <w:r>
+        <w:rPr>
+          <w:lang w:val="en-US" w:eastAsia="zh-CN"/>
+        </w:rPr>
+        <w:t>$ mkdir git-merge-demo</w:t>
+      </w:r>
+    </w:p>
+    <w:p>
+      <w:pPr>
+        <w:pStyle w:val="NoSpacing"/>
+        <w:rPr>
+          <w:lang w:val="en-US" w:eastAsia="zh-CN"/>
+        </w:rPr>
+      </w:pPr>
+      <w:r>
+        <w:rPr>
+          <w:lang w:val="en-US" w:eastAsia="zh-CN"/>
+        </w:rPr>
+        <w:t>$ cd git-merge-demo</w:t>
+      </w:r>
+    </w:p>
+    <w:p>
+      <w:pPr>
+        <w:pStyle w:val="NoSpacing"/>
+        <w:rPr>
+          <w:lang w:val="en-US" w:eastAsia="zh-CN"/>
+        </w:rPr>
+      </w:pPr>
+      <w:r>
+        <w:rPr>
+          <w:lang w:val="en-US" w:eastAsia="zh-CN"/>
+        </w:rPr>
+        <w:t>$ git init</w:t>
+      </w:r>
+    </w:p>
+    <w:p>
+      <w:pPr>
+        <w:pStyle w:val="NoSpacing"/>
+        <w:rPr>
+          <w:lang w:val="en-US" w:eastAsia="zh-CN"/>
+        </w:rPr>
+      </w:pPr>
+      <w:r>
+        <w:rPr>
+          <w:lang w:val="en-US" w:eastAsia="zh-CN"/>
+        </w:rPr>
+        <w:t>$ echo . &gt; a.txt</w:t>
+      </w:r>
+    </w:p>
+    <w:p>
+      <w:pPr>
+        <w:pStyle w:val="NoSpacing"/>
+        <w:rPr>
+          <w:lang w:val="en-US" w:eastAsia="zh-CN"/>
+        </w:rPr>
+      </w:pPr>
+      <w:r>
+        <w:rPr>
+          <w:lang w:val="en-US" w:eastAsia="zh-CN"/>
+        </w:rPr>
+        <w:t>$ git add .</w:t>
+      </w:r>
+    </w:p>
+    <w:p>
+      <w:pPr>
+        <w:pStyle w:val="NoSpacing"/>
+        <w:rPr>
+          <w:lang w:val="en-US" w:eastAsia="zh-CN"/>
+        </w:rPr>
+      </w:pPr>
+      <w:r>
+        <w:rPr>
+          <w:lang w:val="en-US" w:eastAsia="zh-CN"/>
+        </w:rPr>
+        <w:t>$ git commit -m ‘Initial commit (a.txt created)’</w:t>
+      </w:r>
+    </w:p>
+    <w:p>
+      <w:pPr>
+        <w:pStyle w:val="NoSpacing"/>
+        <w:rPr>
+          <w:lang w:val="en-US" w:eastAsia="zh-CN"/>
+        </w:rPr>
+      </w:pPr>
+      <w:r>
+        <w:rPr>
+          <w:lang w:val="en-US" w:eastAsia="zh-CN"/>
+        </w:rPr>
+        <w:t>$ echo 1 &gt; a.txt</w:t>
+      </w:r>
+    </w:p>
+    <w:p>
+      <w:pPr>
+        <w:pStyle w:val="NoSpacing"/>
+        <w:rPr>
+          <w:lang w:val="en-US" w:eastAsia="zh-CN"/>
+        </w:rPr>
+      </w:pPr>
+      <w:r>
+        <w:rPr>
+          <w:lang w:val="en-US" w:eastAsia="zh-CN"/>
+        </w:rPr>
+        <w:t>$ git add .</w:t>
+      </w:r>
+    </w:p>
+    <w:p>
+      <w:pPr>
+        <w:pStyle w:val="NoSpacing"/>
+        <w:rPr>
+          <w:lang w:val="en-US" w:eastAsia="zh-CN"/>
+        </w:rPr>
+      </w:pPr>
+      <w:r>
+        <w:rPr>
+          <w:lang w:val="en-US" w:eastAsia="zh-CN"/>
+        </w:rPr>
+        <w:t>$ git commit -m ‘Update a.txt’</w:t>
+      </w:r>
+    </w:p>
+    <w:p>
+      <w:pPr>
+        <w:pStyle w:val="NoSpacing"/>
+        <w:rPr>
+          <w:lang w:val="en-US" w:eastAsia="zh-CN"/>
+        </w:rPr>
+      </w:pPr>
+      <w:r>
+        <w:rPr>
+          <w:lang w:val="en-US" w:eastAsia="zh-CN"/>
+        </w:rPr>
+        <w:t>$ git checkout –b feature</w:t>
+      </w:r>
+    </w:p>
+    <w:p>
+      <w:pPr>
+        <w:pStyle w:val="NoSpacing"/>
+        <w:rPr>
+          <w:lang w:val="en-US" w:eastAsia="zh-CN"/>
+        </w:rPr>
+      </w:pPr>
+      <w:r>
+        <w:rPr>
+          <w:lang w:val="en-US" w:eastAsia="zh-CN"/>
+        </w:rPr>
+        <w:t>$ echo 2 &gt; b.txt</w:t>
+      </w:r>
+    </w:p>
+    <w:p>
+      <w:pPr>
+        <w:pStyle w:val="NoSpacing"/>
+        <w:rPr>
+          <w:lang w:val="en-US" w:eastAsia="zh-CN"/>
+        </w:rPr>
+      </w:pPr>
+      <w:r>
+        <w:rPr>
+          <w:lang w:val="en-US" w:eastAsia="zh-CN"/>
+        </w:rPr>
+        <w:t>$ git add .</w:t>
+      </w:r>
+    </w:p>
+    <w:p>
+      <w:pPr>
+        <w:pStyle w:val="NoSpacing"/>
+        <w:rPr>
+          <w:lang w:val="en-US" w:eastAsia="zh-CN"/>
+        </w:rPr>
+      </w:pPr>
+      <w:r>
+        <w:rPr>
+          <w:lang w:val="en-US" w:eastAsia="zh-CN"/>
+        </w:rPr>
+        <w:t>$ git commit -m ‘Add b.txt’</w:t>
+      </w:r>
+    </w:p>
+    <w:p>
+      <w:pPr>
+        <w:rPr>
+          <w:rFonts w:eastAsia="SimSun" w:hint="eastAsia"/>
+          <w:lang w:val="en-US" w:eastAsia="zh-CN"/>
+        </w:rPr>
+      </w:pPr>
+      <w:r>
+        <w:rPr>
+          <w:rFonts w:eastAsia="SimSun" w:hint="eastAsia"/>
+          <w:b/>
+          <w:color w:val="FF0000"/>
+          <w:lang w:val="en-US" w:eastAsia="zh-CN"/>
+        </w:rPr>
+        <w:t>注意</w:t>
+      </w:r>
+      <w:r>
+        <w:rPr>
+          <w:rFonts w:eastAsia="SimSun" w:hint="eastAsia"/>
+          <w:lang w:val="en-US" w:eastAsia="zh-CN"/>
+        </w:rPr>
+        <w:t>：切换“分支”时，随时查看保持“工作目录”是“干净的”，不要有任何档案异动</w:t>
+      </w:r>
+    </w:p>
+    <w:p>
+      <w:pPr>
+        <w:pStyle w:val="ListParagraph"/>
+        <w:numPr>
+          <w:ilvl w:val="0"/>
+          <w:numId w:val="20"/>
+        </w:numPr>
+        <w:rPr>
+          <w:rFonts w:eastAsia="SimSun" w:hint="eastAsia"/>
+          <w:lang w:val="en-US" w:eastAsia="zh-CN"/>
+        </w:rPr>
+      </w:pPr>
+      <w:r>
+        <w:rPr>
+          <w:rFonts w:eastAsia="SimSun" w:hint="eastAsia"/>
+          <w:lang w:val="en-US" w:eastAsia="zh-CN"/>
+        </w:rPr>
+        <w:t>主分支：</w:t>
+      </w:r>
+      <w:r>
+        <w:rPr>
+          <w:rFonts w:eastAsia="SimSun" w:hint="eastAsia"/>
+          <w:lang w:val="en-US" w:eastAsia="zh-CN"/>
+        </w:rPr>
+        <w:t>master</w:t>
+      </w:r>
+    </w:p>
+    <w:p>
+      <w:pPr>
+        <w:pStyle w:val="ListParagraph"/>
+        <w:numPr>
+          <w:ilvl w:val="1"/>
+          <w:numId w:val="20"/>
+        </w:numPr>
+        <w:rPr>
+          <w:rFonts w:eastAsia="SimSun" w:hint="eastAsia"/>
+          <w:lang w:val="en-US" w:eastAsia="zh-CN"/>
+        </w:rPr>
+      </w:pPr>
+      <w:r>
+        <w:rPr>
+          <w:rFonts w:eastAsia="SimSun" w:hint="eastAsia"/>
+          <w:lang w:val="en-US" w:eastAsia="zh-CN"/>
+        </w:rPr>
+        <w:t xml:space="preserve">a.txt: </w:t>
+      </w:r>
+      <w:r>
+        <w:rPr>
+          <w:rFonts w:eastAsia="SimSun" w:hint="eastAsia"/>
+          <w:lang w:val="en-US" w:eastAsia="zh-CN"/>
+        </w:rPr>
+        <w:t>内容是</w:t>
+      </w:r>
+      <w:r>
+        <w:rPr>
+          <w:rFonts w:eastAsia="SimSun" w:hint="eastAsia"/>
+          <w:lang w:val="en-US" w:eastAsia="zh-CN"/>
+        </w:rPr>
+        <w:t>1</w:t>
+      </w:r>
+    </w:p>
+    <w:p>
+      <w:pPr>
+        <w:pStyle w:val="ListParagraph"/>
+        <w:numPr>
+          <w:ilvl w:val="0"/>
+          <w:numId w:val="20"/>
+        </w:numPr>
+        <w:rPr>
+          <w:rFonts w:eastAsia="SimSun" w:hint="eastAsia"/>
+          <w:lang w:val="en-US" w:eastAsia="zh-CN"/>
+        </w:rPr>
+      </w:pPr>
+      <w:r>
+        <w:rPr>
+          <w:rFonts w:eastAsia="SimSun" w:hint="eastAsia"/>
+          <w:lang w:val="en-US" w:eastAsia="zh-CN"/>
+        </w:rPr>
+        <w:t xml:space="preserve">feature </w:t>
+      </w:r>
+      <w:r>
+        <w:rPr>
+          <w:rFonts w:eastAsia="SimSun" w:hint="eastAsia"/>
+          <w:lang w:val="en-US" w:eastAsia="zh-CN"/>
+        </w:rPr>
+        <w:t>分支</w:t>
+      </w:r>
+    </w:p>
+    <w:p>
+      <w:pPr>
+        <w:pStyle w:val="ListParagraph"/>
+        <w:numPr>
+          <w:ilvl w:val="1"/>
+          <w:numId w:val="20"/>
+        </w:numPr>
+        <w:rPr>
+          <w:rFonts w:eastAsia="SimSun" w:hint="eastAsia"/>
+          <w:lang w:val="en-US" w:eastAsia="zh-CN"/>
+        </w:rPr>
+      </w:pPr>
+      <w:r>
+        <w:rPr>
+          <w:rFonts w:eastAsia="SimSun" w:hint="eastAsia"/>
+          <w:lang w:val="en-US" w:eastAsia="zh-CN"/>
+        </w:rPr>
+        <w:t xml:space="preserve">a.txt: </w:t>
+      </w:r>
+      <w:r>
+        <w:rPr>
+          <w:rFonts w:eastAsia="SimSun" w:hint="eastAsia"/>
+          <w:lang w:val="en-US" w:eastAsia="zh-CN"/>
+        </w:rPr>
+        <w:t>内容是</w:t>
+      </w:r>
+      <w:r>
+        <w:rPr>
+          <w:rFonts w:eastAsia="SimSun" w:hint="eastAsia"/>
+          <w:lang w:val="en-US" w:eastAsia="zh-CN"/>
+        </w:rPr>
+        <w:t>1</w:t>
+      </w:r>
+      <w:r>
+        <w:rPr>
+          <w:rFonts w:eastAsia="SimSun" w:hint="eastAsia"/>
+          <w:lang w:val="en-US" w:eastAsia="zh-CN"/>
+        </w:rPr>
+        <w:t>（从</w:t>
+      </w:r>
+      <w:r>
+        <w:rPr>
+          <w:rFonts w:eastAsia="SimSun" w:hint="eastAsia"/>
+          <w:lang w:val="en-US" w:eastAsia="zh-CN"/>
+        </w:rPr>
+        <w:t>master</w:t>
+      </w:r>
+      <w:r>
+        <w:rPr>
+          <w:rFonts w:eastAsia="SimSun" w:hint="eastAsia"/>
+          <w:lang w:val="en-US" w:eastAsia="zh-CN"/>
+        </w:rPr>
+        <w:t>继承</w:t>
+      </w:r>
+      <w:r>
+        <w:rPr>
+          <w:rFonts w:eastAsia="SimSun" w:hint="eastAsia"/>
+          <w:lang w:val="en-US" w:eastAsia="zh-CN"/>
+        </w:rPr>
+        <w:t>）</w:t>
+      </w:r>
+    </w:p>
+    <w:p>
+      <w:pPr>
+        <w:pStyle w:val="ListParagraph"/>
+        <w:numPr>
+          <w:ilvl w:val="1"/>
+          <w:numId w:val="20"/>
+        </w:numPr>
+        <w:rPr>
+          <w:rFonts w:eastAsia="SimSun" w:hint="eastAsia"/>
+          <w:lang w:val="en-US" w:eastAsia="zh-CN"/>
+        </w:rPr>
+      </w:pPr>
+      <w:r>
+        <w:rPr>
+          <w:rFonts w:eastAsia="SimSun" w:hint="eastAsia"/>
+          <w:lang w:val="en-US" w:eastAsia="zh-CN"/>
+        </w:rPr>
+        <w:t xml:space="preserve">b.txt: </w:t>
+      </w:r>
+      <w:r>
+        <w:rPr>
+          <w:rFonts w:eastAsia="SimSun" w:hint="eastAsia"/>
+          <w:lang w:val="en-US" w:eastAsia="zh-CN"/>
+        </w:rPr>
+        <w:t>内容是</w:t>
+      </w:r>
+      <w:r>
+        <w:rPr>
+          <w:rFonts w:eastAsia="SimSun" w:hint="eastAsia"/>
+          <w:lang w:val="en-US" w:eastAsia="zh-CN"/>
+        </w:rPr>
+        <w:t>2</w:t>
+      </w:r>
+    </w:p>
+    <w:p>
+      <w:pPr>
+        <w:pStyle w:val="NoSpacing"/>
+        <w:rPr>
+          <w:rFonts w:eastAsia="SimSun" w:hint="eastAsia"/>
+          <w:lang w:val="en-US" w:eastAsia="zh-CN"/>
+        </w:rPr>
+      </w:pPr>
+      <w:r>
+        <w:rPr>
+          <w:rFonts w:hint="eastAsia"/>
+          <w:lang w:val="en-US" w:eastAsia="zh-CN"/>
+        </w:rPr>
+        <w:t xml:space="preserve">$ git </w:t>
+      </w:r>
+      <w:r>
+        <w:rPr>
+          <w:lang w:val="en-US" w:eastAsia="zh-CN"/>
+        </w:rPr>
+        <w:t>checkout</w:t>
+      </w:r>
+      <w:r>
+        <w:rPr>
+          <w:rFonts w:hint="eastAsia"/>
+          <w:lang w:val="en-US" w:eastAsia="zh-CN"/>
+        </w:rPr>
+        <w:t xml:space="preserve"> </w:t>
+      </w:r>
+      <w:r>
+        <w:rPr>
+          <w:rFonts w:eastAsia="SimSun" w:hint="eastAsia"/>
+          <w:lang w:val="en-US" w:eastAsia="zh-CN"/>
+        </w:rPr>
+        <w:t>master</w:t>
+      </w:r>
+    </w:p>
+    <w:p>
+      <w:pPr>
+        <w:pStyle w:val="NoSpacing"/>
+        <w:rPr>
+          <w:rFonts w:eastAsia="SimSun" w:hint="eastAsia"/>
+          <w:lang w:val="en-US" w:eastAsia="zh-CN"/>
+        </w:rPr>
+      </w:pPr>
+      <w:r>
+        <w:rPr>
+          <w:rFonts w:eastAsia="SimSun" w:hint="eastAsia"/>
+          <w:lang w:val="en-US" w:eastAsia="zh-CN"/>
+        </w:rPr>
+        <w:t>$ echo NEWLINE &gt;&gt; a.txt</w:t>
+      </w:r>
+    </w:p>
+    <w:p>
+      <w:pPr>
+        <w:pStyle w:val="NoSpacing"/>
+        <w:rPr>
+          <w:rFonts w:eastAsia="SimSun" w:hint="eastAsia"/>
+          <w:lang w:val="en-US" w:eastAsia="zh-CN"/>
+        </w:rPr>
+      </w:pPr>
+      <w:r>
+        <w:rPr>
+          <w:rFonts w:eastAsia="SimSun" w:hint="eastAsia"/>
+          <w:lang w:val="en-US" w:eastAsia="zh-CN"/>
+        </w:rPr>
+        <w:t>$ git add .</w:t>
+      </w:r>
+    </w:p>
+    <w:p>
+      <w:pPr>
+        <w:pStyle w:val="NoSpacing"/>
+        <w:rPr>
+          <w:rFonts w:eastAsia="SimSun" w:hint="eastAsia"/>
+          <w:lang w:val="en-US" w:eastAsia="zh-CN"/>
+        </w:rPr>
+      </w:pPr>
+      <w:r>
+        <w:rPr>
+          <w:rFonts w:eastAsia="SimSun" w:hint="eastAsia"/>
+          <w:lang w:val="en-US" w:eastAsia="zh-CN"/>
+        </w:rPr>
+        <w:t xml:space="preserve">$ git commit </w:t>
+      </w:r>
+      <w:r>
+        <w:rPr>
+          <w:rFonts w:eastAsia="SimSun"/>
+          <w:lang w:val="en-US" w:eastAsia="zh-CN"/>
+        </w:rPr>
+        <w:t>–</w:t>
+      </w:r>
+      <w:r>
+        <w:rPr>
+          <w:rFonts w:eastAsia="SimSun" w:hint="eastAsia"/>
+          <w:lang w:val="en-US" w:eastAsia="zh-CN"/>
+        </w:rPr>
+        <w:t xml:space="preserve">m </w:t>
+      </w:r>
+      <w:r>
+        <w:rPr>
+          <w:rFonts w:eastAsia="SimSun"/>
+          <w:lang w:val="en-US" w:eastAsia="zh-CN"/>
+        </w:rPr>
+        <w:t>‘</w:t>
+      </w:r>
+      <w:r>
+        <w:rPr>
+          <w:rFonts w:eastAsia="SimSun" w:hint="eastAsia"/>
+          <w:lang w:val="en-US" w:eastAsia="zh-CN"/>
+        </w:rPr>
+        <w:t>Update a.txt: append NEW LINE</w:t>
+      </w:r>
+      <w:r>
+        <w:rPr>
+          <w:rFonts w:eastAsia="SimSun"/>
+          <w:lang w:val="en-US" w:eastAsia="zh-CN"/>
+        </w:rPr>
+        <w:t>’</w:t>
+      </w:r>
+    </w:p>
+    <w:p>
+      <w:pPr>
+        <w:pStyle w:val="ListParagraph"/>
+        <w:numPr>
+          <w:ilvl w:val="0"/>
+          <w:numId w:val="20"/>
+        </w:numPr>
+        <w:rPr>
+          <w:rFonts w:eastAsia="SimSun" w:hint="eastAsia"/>
+          <w:lang w:val="en-US" w:eastAsia="zh-CN"/>
+        </w:rPr>
+      </w:pPr>
+      <w:r>
+        <w:rPr>
+          <w:rFonts w:eastAsia="SimSun" w:hint="eastAsia"/>
+          <w:lang w:val="en-US" w:eastAsia="zh-CN"/>
+        </w:rPr>
+        <w:t>主分支：</w:t>
+      </w:r>
+      <w:r>
+        <w:rPr>
+          <w:rFonts w:eastAsia="SimSun" w:hint="eastAsia"/>
+          <w:lang w:val="en-US" w:eastAsia="zh-CN"/>
+        </w:rPr>
+        <w:t>master</w:t>
+      </w:r>
+    </w:p>
+    <w:p>
+      <w:pPr>
+        <w:pStyle w:val="ListParagraph"/>
+        <w:numPr>
+          <w:ilvl w:val="1"/>
+          <w:numId w:val="20"/>
+        </w:numPr>
+        <w:rPr>
+          <w:rFonts w:eastAsia="SimSun" w:hint="eastAsia"/>
+          <w:lang w:val="en-US" w:eastAsia="zh-CN"/>
+        </w:rPr>
+      </w:pPr>
+      <w:r>
+        <w:rPr>
+          <w:rFonts w:eastAsia="SimSun" w:hint="eastAsia"/>
+          <w:lang w:val="en-US" w:eastAsia="zh-CN"/>
+        </w:rPr>
+        <w:t xml:space="preserve">a.txt: </w:t>
+      </w:r>
+      <w:r>
+        <w:rPr>
+          <w:rFonts w:eastAsia="SimSun" w:hint="eastAsia"/>
+          <w:lang w:val="en-US" w:eastAsia="zh-CN"/>
+        </w:rPr>
+        <w:t>内容是</w:t>
+      </w:r>
+      <w:r>
+        <w:rPr>
+          <w:rFonts w:eastAsia="SimSun" w:hint="eastAsia"/>
+          <w:lang w:val="en-US" w:eastAsia="zh-CN"/>
+        </w:rPr>
+        <w:t>两行，</w:t>
+      </w:r>
+      <w:r>
+        <w:rPr>
+          <w:rFonts w:eastAsia="SimSun" w:hint="eastAsia"/>
+          <w:lang w:val="en-US" w:eastAsia="zh-CN"/>
+        </w:rPr>
+        <w:t>1 &amp; NEW LINE</w:t>
+      </w:r>
+    </w:p>
+    <w:p>
+      <w:pPr>
+        <w:pStyle w:val="ListParagraph"/>
+        <w:numPr>
+          <w:ilvl w:val="1"/>
+          <w:numId w:val="20"/>
+        </w:numPr>
+        <w:rPr>
+          <w:rFonts w:eastAsia="SimSun" w:hint="eastAsia"/>
+          <w:lang w:val="en-US" w:eastAsia="zh-CN"/>
+        </w:rPr>
+      </w:pPr>
+      <w:r>
+        <w:rPr>
+          <w:rFonts w:eastAsia="SimSun" w:hint="eastAsia"/>
+          <w:lang w:val="en-US" w:eastAsia="zh-CN"/>
+        </w:rPr>
+        <w:lastRenderedPageBreak/>
+        <w:t>没有</w:t>
+      </w:r>
+      <w:r>
+        <w:rPr>
+          <w:rFonts w:eastAsia="SimSun" w:hint="eastAsia"/>
+          <w:lang w:val="en-US" w:eastAsia="zh-CN"/>
+        </w:rPr>
+        <w:t>feature</w:t>
+      </w:r>
+      <w:r>
+        <w:rPr>
+          <w:rFonts w:eastAsia="SimSun" w:hint="eastAsia"/>
+          <w:lang w:val="en-US" w:eastAsia="zh-CN"/>
+        </w:rPr>
+        <w:t>分支的变更，即没有</w:t>
+      </w:r>
+      <w:r>
+        <w:rPr>
+          <w:rFonts w:eastAsia="SimSun" w:hint="eastAsia"/>
+          <w:lang w:val="en-US" w:eastAsia="zh-CN"/>
+        </w:rPr>
+        <w:t>b.txt</w:t>
+      </w:r>
+    </w:p>
+    <w:p>
+      <w:pPr>
+        <w:pStyle w:val="ListParagraph"/>
+        <w:numPr>
+          <w:ilvl w:val="0"/>
+          <w:numId w:val="20"/>
+        </w:numPr>
+        <w:rPr>
+          <w:rFonts w:eastAsia="SimSun" w:hint="eastAsia"/>
+          <w:lang w:val="en-US" w:eastAsia="zh-CN"/>
+        </w:rPr>
+      </w:pPr>
+      <w:r>
+        <w:rPr>
+          <w:rFonts w:eastAsia="SimSun" w:hint="eastAsia"/>
+          <w:lang w:val="en-US" w:eastAsia="zh-CN"/>
+        </w:rPr>
+        <w:t xml:space="preserve">feature </w:t>
+      </w:r>
+      <w:r>
+        <w:rPr>
+          <w:rFonts w:eastAsia="SimSun" w:hint="eastAsia"/>
+          <w:lang w:val="en-US" w:eastAsia="zh-CN"/>
+        </w:rPr>
+        <w:t>分支</w:t>
+      </w:r>
+    </w:p>
+    <w:p>
+      <w:pPr>
+        <w:pStyle w:val="ListParagraph"/>
+        <w:numPr>
+          <w:ilvl w:val="1"/>
+          <w:numId w:val="20"/>
+        </w:numPr>
+        <w:rPr>
+          <w:rFonts w:eastAsia="SimSun" w:hint="eastAsia"/>
+          <w:lang w:val="en-US" w:eastAsia="zh-CN"/>
+        </w:rPr>
+      </w:pPr>
+      <w:r>
+        <w:rPr>
+          <w:rFonts w:eastAsia="SimSun" w:hint="eastAsia"/>
+          <w:lang w:val="en-US" w:eastAsia="zh-CN"/>
+        </w:rPr>
+        <w:t xml:space="preserve">a.txt: </w:t>
+      </w:r>
+      <w:r>
+        <w:rPr>
+          <w:rFonts w:eastAsia="SimSun" w:hint="eastAsia"/>
+          <w:lang w:val="en-US" w:eastAsia="zh-CN"/>
+        </w:rPr>
+        <w:t>内容是</w:t>
+      </w:r>
+      <w:r>
+        <w:rPr>
+          <w:rFonts w:eastAsia="SimSun" w:hint="eastAsia"/>
+          <w:lang w:val="en-US" w:eastAsia="zh-CN"/>
+        </w:rPr>
+        <w:t>1</w:t>
+      </w:r>
+      <w:r>
+        <w:rPr>
+          <w:rFonts w:eastAsia="SimSun" w:hint="eastAsia"/>
+          <w:lang w:val="en-US" w:eastAsia="zh-CN"/>
+        </w:rPr>
+        <w:t>（从</w:t>
+      </w:r>
+      <w:r>
+        <w:rPr>
+          <w:rFonts w:eastAsia="SimSun" w:hint="eastAsia"/>
+          <w:lang w:val="en-US" w:eastAsia="zh-CN"/>
+        </w:rPr>
+        <w:t>master</w:t>
+      </w:r>
+      <w:r>
+        <w:rPr>
+          <w:rFonts w:eastAsia="SimSun" w:hint="eastAsia"/>
+          <w:lang w:val="en-US" w:eastAsia="zh-CN"/>
+        </w:rPr>
+        <w:t>继承）</w:t>
+      </w:r>
+    </w:p>
+    <w:p>
+      <w:pPr>
+        <w:pStyle w:val="ListParagraph"/>
+        <w:numPr>
+          <w:ilvl w:val="1"/>
+          <w:numId w:val="20"/>
+        </w:numPr>
+        <w:rPr>
+          <w:rFonts w:eastAsia="SimSun" w:hint="eastAsia"/>
+          <w:lang w:val="en-US" w:eastAsia="zh-CN"/>
+        </w:rPr>
+      </w:pPr>
+      <w:r>
+        <w:rPr>
+          <w:rFonts w:eastAsia="SimSun" w:hint="eastAsia"/>
+          <w:lang w:val="en-US" w:eastAsia="zh-CN"/>
+        </w:rPr>
+        <w:t xml:space="preserve">b.txt: </w:t>
+      </w:r>
+      <w:r>
+        <w:rPr>
+          <w:rFonts w:eastAsia="SimSun" w:hint="eastAsia"/>
+          <w:lang w:val="en-US" w:eastAsia="zh-CN"/>
+        </w:rPr>
+        <w:t>内容是</w:t>
+      </w:r>
+      <w:r>
+        <w:rPr>
+          <w:rFonts w:eastAsia="SimSun" w:hint="eastAsia"/>
+          <w:lang w:val="en-US" w:eastAsia="zh-CN"/>
+        </w:rPr>
+        <w:t>2</w:t>
+      </w:r>
+      <w:r>
+        <w:rPr>
+          <w:rFonts w:eastAsia="SimSun" w:hint="eastAsia"/>
+          <w:lang w:val="en-US" w:eastAsia="zh-CN"/>
+        </w:rPr>
+        <w:t xml:space="preserve"> (feature</w:t>
+      </w:r>
+      <w:r>
+        <w:rPr>
+          <w:rFonts w:eastAsia="SimSun" w:hint="eastAsia"/>
+          <w:lang w:val="en-US" w:eastAsia="zh-CN"/>
+        </w:rPr>
+        <w:t>分支新建立的</w:t>
+      </w:r>
+      <w:r>
+        <w:rPr>
+          <w:rFonts w:eastAsia="SimSun" w:hint="eastAsia"/>
+          <w:lang w:val="en-US" w:eastAsia="zh-CN"/>
+        </w:rPr>
+        <w:t>)</w:t>
+      </w:r>
+    </w:p>
+    <w:p>
+      <w:pPr>
+        <w:rPr>
+          <w:rFonts w:eastAsia="SimSun" w:hint="eastAsia"/>
+          <w:lang w:val="en-US" w:eastAsia="zh-CN"/>
+        </w:rPr>
+      </w:pPr>
+      <w:r>
+        <w:rPr>
+          <w:noProof/>
+          <w:lang w:eastAsia="zh-CN"/>
+        </w:rPr>
+        <w:drawing>
+          <wp:inline distT="0" distB="0" distL="0" distR="0">
+            <wp:extent cx="3975652" cy="1393791"/>
+            <wp:effectExtent l="0" t="0" r="6350" b="0"/>
+            <wp:docPr id="5" name="Picture 5" descr="image"/>
+            <wp:cNvGraphicFramePr>
+              <a:graphicFrameLocks xmlns:a="http://schemas.openxmlformats.org/drawingml/2006/main" noChangeAspect="1"/>
+            </wp:cNvGraphicFramePr>
+            <a:graphic xmlns:a="http://schemas.openxmlformats.org/drawingml/2006/main">
+              <a:graphicData uri="http://schemas.openxmlformats.org/drawingml/2006/picture">
+                <pic:pic xmlns:pic="http://schemas.openxmlformats.org/drawingml/2006/picture">
+                  <pic:nvPicPr>
+                    <pic:cNvPr id="0" name="Picture 1" descr="image"/>
+                    <pic:cNvPicPr>
+                      <a:picLocks noChangeAspect="1" noChangeArrowheads="1"/>
+                    </pic:cNvPicPr>
+                  </pic:nvPicPr>
+                  <pic:blipFill>
+                    <a:blip r:embed="rId12">
+                      <a:extLst>
+                        <a:ext uri="{28A0092B-C50C-407E-A947-70E740481C1C}">
+                          <a14:useLocalDpi xmlns:a14="http://schemas.microsoft.com/office/drawing/2010/main" val="0"/>
+                        </a:ext>
+                      </a:extLst>
+                    </a:blip>
+                    <a:srcRect/>
+                    <a:stretch>
+                      <a:fillRect/>
+                    </a:stretch>
+                  </pic:blipFill>
+                  <pic:spPr bwMode="auto">
+                    <a:xfrm>
+                      <a:off x="0" y="0"/>
+                      <a:ext cx="3976310" cy="1394022"/>
+                    </a:xfrm>
+                    <a:prstGeom prst="rect">
+                      <a:avLst/>
+                    </a:prstGeom>
+                    <a:noFill/>
+                    <a:ln>
+                      <a:noFill/>
+                    </a:ln>
+                  </pic:spPr>
+                </pic:pic>
+              </a:graphicData>
+            </a:graphic>
+          </wp:inline>
+        </w:drawing>
+      </w:r>
+    </w:p>
+    <w:p>
+      <w:pPr>
+        <w:rPr>
+          <w:rFonts w:eastAsia="SimSun" w:hint="eastAsia"/>
+          <w:lang w:val="en-US" w:eastAsia="zh-CN"/>
+        </w:rPr>
+      </w:pPr>
+      <w:r>
+        <w:rPr>
+          <w:rFonts w:eastAsia="SimSun" w:hint="eastAsia"/>
+          <w:lang w:val="en-US" w:eastAsia="zh-CN"/>
+        </w:rPr>
+        <w:t>建立</w:t>
+      </w:r>
+      <w:r>
+        <w:rPr>
+          <w:rFonts w:eastAsia="SimSun" w:hint="eastAsia"/>
+          <w:lang w:val="en-US" w:eastAsia="zh-CN"/>
+        </w:rPr>
+        <w:t>feature</w:t>
+      </w:r>
+      <w:r>
+        <w:rPr>
+          <w:rFonts w:eastAsia="SimSun" w:hint="eastAsia"/>
+          <w:lang w:val="en-US" w:eastAsia="zh-CN"/>
+        </w:rPr>
+        <w:t>分支后，</w:t>
+      </w:r>
+      <w:r>
+        <w:rPr>
+          <w:rFonts w:eastAsia="SimSun" w:hint="eastAsia"/>
+          <w:lang w:val="en-US" w:eastAsia="zh-CN"/>
+        </w:rPr>
+        <w:t>master</w:t>
+      </w:r>
+      <w:r>
+        <w:rPr>
+          <w:rFonts w:eastAsia="SimSun" w:hint="eastAsia"/>
+          <w:lang w:val="en-US" w:eastAsia="zh-CN"/>
+        </w:rPr>
+        <w:t>和</w:t>
+      </w:r>
+      <w:r>
+        <w:rPr>
+          <w:rFonts w:eastAsia="SimSun" w:hint="eastAsia"/>
+          <w:lang w:val="en-US" w:eastAsia="zh-CN"/>
+        </w:rPr>
+        <w:t>feature</w:t>
+      </w:r>
+      <w:r>
+        <w:rPr>
+          <w:rFonts w:eastAsia="SimSun" w:hint="eastAsia"/>
+          <w:lang w:val="en-US" w:eastAsia="zh-CN"/>
+        </w:rPr>
+        <w:t>都有修改，但修改不冲突，合并不会有问题</w:t>
+      </w:r>
+    </w:p>
+    <w:p>
+      <w:pPr>
+        <w:pStyle w:val="ListParagraph"/>
+        <w:numPr>
+          <w:ilvl w:val="0"/>
+          <w:numId w:val="22"/>
+        </w:numPr>
+        <w:rPr>
+          <w:rFonts w:eastAsia="SimSun" w:hint="eastAsia"/>
+          <w:lang w:val="en-US" w:eastAsia="zh-CN"/>
+        </w:rPr>
+      </w:pPr>
+      <w:r>
+        <w:rPr>
+          <w:rFonts w:eastAsia="SimSun" w:hint="eastAsia"/>
+          <w:lang w:val="en-US" w:eastAsia="zh-CN"/>
+        </w:rPr>
+        <w:t>合并前，清楚自己在哪个分支</w:t>
+      </w:r>
+    </w:p>
+    <w:p>
+      <w:pPr>
+        <w:pStyle w:val="ListParagraph"/>
+        <w:numPr>
+          <w:ilvl w:val="0"/>
+          <w:numId w:val="22"/>
+        </w:numPr>
+        <w:rPr>
+          <w:rFonts w:eastAsia="SimSun" w:hint="eastAsia"/>
+          <w:lang w:val="en-US" w:eastAsia="zh-CN"/>
+        </w:rPr>
+      </w:pPr>
+      <w:r>
+        <w:rPr>
+          <w:rFonts w:eastAsia="SimSun" w:hint="eastAsia"/>
+          <w:lang w:val="en-US" w:eastAsia="zh-CN"/>
+        </w:rPr>
+        <w:t>合并前，确保工作目录干净</w:t>
+      </w:r>
+      <w:r>
+        <w:rPr>
+          <w:rFonts w:eastAsia="SimSun" w:hint="eastAsia"/>
+          <w:lang w:val="en-US" w:eastAsia="zh-CN"/>
+        </w:rPr>
+        <w:t xml:space="preserve"> ($ git status</w:t>
+      </w:r>
+      <w:r>
+        <w:rPr>
+          <w:rFonts w:eastAsia="SimSun" w:hint="eastAsia"/>
+          <w:lang w:val="en-US" w:eastAsia="zh-CN"/>
+        </w:rPr>
+        <w:t>确保</w:t>
+      </w:r>
+      <w:r>
+        <w:rPr>
+          <w:rFonts w:eastAsia="SimSun"/>
+          <w:lang w:val="en-US" w:eastAsia="zh-CN"/>
+        </w:rPr>
+        <w:t>”</w:t>
+      </w:r>
+      <w:r>
+        <w:rPr>
+          <w:rFonts w:eastAsia="SimSun" w:hint="eastAsia"/>
+          <w:lang w:val="en-US" w:eastAsia="zh-CN"/>
+        </w:rPr>
+        <w:t>nothing to commit</w:t>
+      </w:r>
+      <w:r>
+        <w:rPr>
+          <w:rFonts w:eastAsia="SimSun"/>
+          <w:lang w:val="en-US" w:eastAsia="zh-CN"/>
+        </w:rPr>
+        <w:t>”</w:t>
+      </w:r>
+      <w:r>
+        <w:rPr>
+          <w:rFonts w:eastAsia="SimSun" w:hint="eastAsia"/>
+          <w:lang w:val="en-US" w:eastAsia="zh-CN"/>
+        </w:rPr>
+        <w:t>)</w:t>
+      </w:r>
+    </w:p>
+    <w:p>
+      <w:pPr>
+        <w:pStyle w:val="ListParagraph"/>
+        <w:numPr>
+          <w:ilvl w:val="0"/>
+          <w:numId w:val="22"/>
+        </w:numPr>
+        <w:rPr>
+          <w:rFonts w:eastAsia="SimSun" w:hint="eastAsia"/>
+          <w:lang w:val="en-US" w:eastAsia="zh-CN"/>
+        </w:rPr>
+      </w:pPr>
+      <w:r>
+        <w:rPr>
+          <w:rFonts w:eastAsia="SimSun" w:hint="eastAsia"/>
+          <w:lang w:val="en-US" w:eastAsia="zh-CN"/>
+        </w:rPr>
+        <w:t>git merge [</w:t>
+      </w:r>
+      <w:r>
+        <w:rPr>
+          <w:rFonts w:eastAsia="SimSun" w:hint="eastAsia"/>
+          <w:lang w:val="en-US" w:eastAsia="zh-CN"/>
+        </w:rPr>
+        <w:t>另一个分支</w:t>
+      </w:r>
+      <w:r>
+        <w:rPr>
+          <w:rFonts w:eastAsia="SimSun" w:hint="eastAsia"/>
+          <w:lang w:val="en-US" w:eastAsia="zh-CN"/>
+        </w:rPr>
+        <w:t>]</w:t>
+      </w:r>
+      <w:r>
+        <w:rPr>
+          <w:rFonts w:eastAsia="SimSun" w:hint="eastAsia"/>
+          <w:lang w:val="en-US" w:eastAsia="zh-CN"/>
+        </w:rPr>
+        <w:tab/>
+      </w:r>
+      <w:r>
+        <w:rPr>
+          <w:rFonts w:eastAsia="SimSun" w:hint="eastAsia"/>
+          <w:lang w:val="en-US" w:eastAsia="zh-CN"/>
+        </w:rPr>
+        <w:tab/>
+      </w:r>
+      <w:r>
+        <w:rPr>
+          <w:rFonts w:eastAsia="SimSun" w:hint="eastAsia"/>
+          <w:lang w:val="en-US" w:eastAsia="zh-CN"/>
+        </w:rPr>
+        <w:t>将另一个分支变更合并回来</w:t>
+      </w:r>
+    </w:p>
+    <w:p>
+      <w:pPr>
+        <w:pStyle w:val="ListParagraph"/>
+        <w:numPr>
+          <w:ilvl w:val="0"/>
+          <w:numId w:val="22"/>
+        </w:numPr>
+        <w:rPr>
+          <w:rFonts w:eastAsia="SimSun" w:hint="eastAsia"/>
+          <w:lang w:val="en-US" w:eastAsia="zh-CN"/>
+        </w:rPr>
+      </w:pPr>
+      <w:r>
+        <w:rPr>
+          <w:rFonts w:eastAsia="SimSun" w:hint="eastAsia"/>
+          <w:lang w:val="en-US" w:eastAsia="zh-CN"/>
+        </w:rPr>
+        <w:t>合并后，用</w:t>
+      </w:r>
+      <w:r>
+        <w:rPr>
+          <w:rFonts w:eastAsia="SimSun" w:hint="eastAsia"/>
+          <w:lang w:val="en-US" w:eastAsia="zh-CN"/>
+        </w:rPr>
+        <w:t>git log</w:t>
+      </w:r>
+      <w:r>
+        <w:rPr>
+          <w:rFonts w:eastAsia="SimSun" w:hint="eastAsia"/>
+          <w:lang w:val="en-US" w:eastAsia="zh-CN"/>
+        </w:rPr>
+        <w:t>，发现“合并”会自动建立一个新版本</w:t>
+      </w:r>
+    </w:p>
+    <w:p>
+      <w:pPr>
+        <w:rPr>
+          <w:rFonts w:eastAsia="SimSun" w:hint="eastAsia"/>
+          <w:lang w:val="en-US" w:eastAsia="zh-CN"/>
+        </w:rPr>
+      </w:pPr>
+      <w:r>
+        <w:rPr>
+          <w:noProof/>
+          <w:lang w:eastAsia="zh-CN"/>
+        </w:rPr>
+        <w:drawing>
+          <wp:inline distT="0" distB="0" distL="0" distR="0">
+            <wp:extent cx="3904090" cy="1466348"/>
+            <wp:effectExtent l="0" t="0" r="1270" b="635"/>
+            <wp:docPr id="6" name="Picture 6" descr="image"/>
+            <wp:cNvGraphicFramePr>
+              <a:graphicFrameLocks xmlns:a="http://schemas.openxmlformats.org/drawingml/2006/main" noChangeAspect="1"/>
+            </wp:cNvGraphicFramePr>
+            <a:graphic xmlns:a="http://schemas.openxmlformats.org/drawingml/2006/main">
+              <a:graphicData uri="http://schemas.openxmlformats.org/drawingml/2006/picture">
+                <pic:pic xmlns:pic="http://schemas.openxmlformats.org/drawingml/2006/picture">
+                  <pic:nvPicPr>
+                    <pic:cNvPr id="0" name="Picture 3" descr="image"/>
+                    <pic:cNvPicPr>
+                      <a:picLocks noChangeAspect="1" noChangeArrowheads="1"/>
+                    </pic:cNvPicPr>
+                  </pic:nvPicPr>
+                  <pic:blipFill>
+                    <a:blip r:embed="rId13">
+                      <a:extLst>
+                        <a:ext uri="{28A0092B-C50C-407E-A947-70E740481C1C}">
+                          <a14:useLocalDpi xmlns:a14="http://schemas.microsoft.com/office/drawing/2010/main" val="0"/>
+                        </a:ext>
+                      </a:extLst>
+                    </a:blip>
+                    <a:srcRect/>
+                    <a:stretch>
+                      <a:fillRect/>
+                    </a:stretch>
+                  </pic:blipFill>
+                  <pic:spPr bwMode="auto">
+                    <a:xfrm>
+                      <a:off x="0" y="0"/>
+                      <a:ext cx="3904069" cy="1466340"/>
+                    </a:xfrm>
+                    <a:prstGeom prst="rect">
+                      <a:avLst/>
+                    </a:prstGeom>
+                    <a:noFill/>
+                    <a:ln>
+                      <a:noFill/>
+                    </a:ln>
+                  </pic:spPr>
+                </pic:pic>
+              </a:graphicData>
+            </a:graphic>
+          </wp:inline>
+        </w:drawing>
+      </w:r>
+    </w:p>
+    <w:p>
+      <w:pPr>
+        <w:pStyle w:val="Heading2"/>
+        <w:rPr>
+          <w:rFonts w:eastAsia="SimSun" w:hint="eastAsia"/>
+          <w:lang w:val="en-US" w:eastAsia="zh-CN"/>
+        </w:rPr>
+      </w:pPr>
+      <w:r>
+        <w:rPr>
+          <w:rFonts w:eastAsia="SimSun" w:hint="eastAsia"/>
+          <w:lang w:val="en-US" w:eastAsia="zh-CN"/>
+        </w:rPr>
+        <w:t xml:space="preserve">14.3 </w:t>
+      </w:r>
+      <w:r>
+        <w:rPr>
+          <w:rFonts w:eastAsia="SimSun" w:hint="eastAsia"/>
+          <w:lang w:val="en-US" w:eastAsia="zh-CN"/>
+        </w:rPr>
+        <w:t>删除不必要的分支</w:t>
+      </w:r>
+    </w:p>
+    <w:p>
+      <w:pPr>
+        <w:rPr>
+          <w:rFonts w:eastAsia="SimSun" w:hint="eastAsia"/>
+          <w:lang w:val="en-US" w:eastAsia="zh-CN"/>
+        </w:rPr>
+      </w:pPr>
+      <w:r>
+        <w:rPr>
+          <w:rFonts w:eastAsia="SimSun" w:hint="eastAsia"/>
+          <w:lang w:val="en-US" w:eastAsia="zh-CN"/>
+        </w:rPr>
+        <w:t>如果</w:t>
+      </w:r>
+      <w:r>
+        <w:rPr>
+          <w:rFonts w:eastAsia="SimSun" w:hint="eastAsia"/>
+          <w:lang w:val="en-US" w:eastAsia="zh-CN"/>
+        </w:rPr>
+        <w:t>feature</w:t>
+      </w:r>
+      <w:r>
+        <w:rPr>
+          <w:rFonts w:eastAsia="SimSun" w:hint="eastAsia"/>
+          <w:lang w:val="en-US" w:eastAsia="zh-CN"/>
+        </w:rPr>
+        <w:t>还会持续开发新功能，可以暂时留着</w:t>
+      </w:r>
+    </w:p>
+    <w:p>
+      <w:pPr>
+        <w:rPr>
+          <w:rFonts w:eastAsia="SimSun" w:hint="eastAsia"/>
+          <w:lang w:val="en-US" w:eastAsia="zh-CN"/>
+        </w:rPr>
+      </w:pPr>
+      <w:r>
+        <w:rPr>
+          <w:rFonts w:eastAsia="SimSun" w:hint="eastAsia"/>
+          <w:lang w:val="en-US" w:eastAsia="zh-CN"/>
+        </w:rPr>
+        <w:t>如果确定不用的话，</w:t>
+      </w:r>
+      <w:r>
+        <w:rPr>
+          <w:rFonts w:eastAsia="SimSun" w:hint="eastAsia"/>
+          <w:lang w:val="en-US" w:eastAsia="zh-CN"/>
+        </w:rPr>
+        <w:t xml:space="preserve">git branch </w:t>
+      </w:r>
+      <w:r>
+        <w:rPr>
+          <w:rFonts w:eastAsia="SimSun"/>
+          <w:lang w:val="en-US" w:eastAsia="zh-CN"/>
+        </w:rPr>
+        <w:t>–</w:t>
+      </w:r>
+      <w:r>
+        <w:rPr>
+          <w:rFonts w:eastAsia="SimSun" w:hint="eastAsia"/>
+          <w:lang w:val="en-US" w:eastAsia="zh-CN"/>
+        </w:rPr>
+        <w:t>d feature</w:t>
+      </w:r>
+      <w:r>
+        <w:rPr>
+          <w:rFonts w:eastAsia="SimSun" w:hint="eastAsia"/>
+          <w:lang w:val="en-US" w:eastAsia="zh-CN"/>
+        </w:rPr>
+        <w:t>删除</w:t>
+      </w:r>
+    </w:p>
+    <w:p>
+      <w:pPr>
+        <w:rPr>
+          <w:rFonts w:eastAsia="SimSun" w:hint="eastAsia"/>
+          <w:lang w:val="en-US" w:eastAsia="zh-CN"/>
+        </w:rPr>
+      </w:pPr>
+      <w:r>
+        <w:rPr>
+          <w:rFonts w:eastAsia="SimSun" w:hint="eastAsia"/>
+          <w:lang w:val="en-US" w:eastAsia="zh-CN"/>
+        </w:rPr>
+        <w:t>Git</w:t>
+      </w:r>
+      <w:r>
+        <w:rPr>
+          <w:rFonts w:eastAsia="SimSun" w:hint="eastAsia"/>
+          <w:lang w:val="en-US" w:eastAsia="zh-CN"/>
+        </w:rPr>
+        <w:t>里，没有执行合并的分支，不能用</w:t>
+      </w:r>
+      <w:r>
+        <w:rPr>
+          <w:rFonts w:eastAsia="SimSun" w:hint="eastAsia"/>
+          <w:lang w:val="en-US" w:eastAsia="zh-CN"/>
+        </w:rPr>
+        <w:t>-d</w:t>
+      </w:r>
+      <w:r>
+        <w:rPr>
+          <w:rFonts w:eastAsia="SimSun" w:hint="eastAsia"/>
+          <w:lang w:val="en-US" w:eastAsia="zh-CN"/>
+        </w:rPr>
+        <w:t>删除，只能用</w:t>
+      </w:r>
+      <w:r>
+        <w:rPr>
+          <w:rFonts w:eastAsia="SimSun" w:hint="eastAsia"/>
+          <w:lang w:val="en-US" w:eastAsia="zh-CN"/>
+        </w:rPr>
+        <w:t>-D</w:t>
+      </w:r>
+      <w:r>
+        <w:rPr>
+          <w:rFonts w:eastAsia="SimSun" w:hint="eastAsia"/>
+          <w:lang w:val="en-US" w:eastAsia="zh-CN"/>
+        </w:rPr>
+        <w:t>强行删除</w:t>
+      </w:r>
+    </w:p>
+    <w:p>
+      <w:pPr>
+        <w:pStyle w:val="Heading2"/>
+        <w:rPr>
+          <w:rFonts w:eastAsia="SimSun" w:hint="eastAsia"/>
+          <w:lang w:val="en-US" w:eastAsia="zh-CN"/>
+        </w:rPr>
+      </w:pPr>
+      <w:r>
+        <w:rPr>
+          <w:rFonts w:hint="eastAsia"/>
+          <w:lang w:val="en-US" w:eastAsia="zh-CN"/>
+        </w:rPr>
+        <w:t xml:space="preserve">14.4 </w:t>
+      </w:r>
+      <w:r>
+        <w:rPr>
+          <w:rFonts w:hint="eastAsia"/>
+          <w:lang w:val="en-US" w:eastAsia="zh-CN"/>
+        </w:rPr>
+        <w:t>救回误删的分支</w:t>
+      </w:r>
+    </w:p>
+    <w:p>
+      <w:pPr>
+        <w:pStyle w:val="ListParagraph"/>
+        <w:numPr>
+          <w:ilvl w:val="0"/>
+          <w:numId w:val="23"/>
+        </w:numPr>
+        <w:rPr>
+          <w:rFonts w:eastAsia="SimSun" w:hint="eastAsia"/>
+          <w:lang w:val="en-US" w:eastAsia="zh-CN"/>
+        </w:rPr>
+      </w:pPr>
+      <w:r>
+        <w:rPr>
+          <w:rFonts w:eastAsia="SimSun" w:hint="eastAsia"/>
+          <w:lang w:val="en-US" w:eastAsia="zh-CN"/>
+        </w:rPr>
+        <w:t>git reflog</w:t>
+      </w:r>
+      <w:r>
+        <w:rPr>
+          <w:rFonts w:eastAsia="SimSun" w:hint="eastAsia"/>
+          <w:lang w:val="en-US" w:eastAsia="zh-CN"/>
+        </w:rPr>
+        <w:t>找出该分支最后一个版本的</w:t>
+      </w:r>
+      <w:r>
+        <w:rPr>
+          <w:rFonts w:eastAsia="SimSun" w:hint="eastAsia"/>
+          <w:lang w:val="en-US" w:eastAsia="zh-CN"/>
+        </w:rPr>
+        <w:t>object id</w:t>
+      </w:r>
+    </w:p>
+    <w:p>
+      <w:pPr>
+        <w:pStyle w:val="ListParagraph"/>
+        <w:numPr>
+          <w:ilvl w:val="0"/>
+          <w:numId w:val="23"/>
+        </w:numPr>
+        <w:rPr>
+          <w:rFonts w:eastAsia="SimSun" w:hint="eastAsia"/>
+          <w:lang w:val="en-US" w:eastAsia="zh-CN"/>
+        </w:rPr>
+      </w:pPr>
+      <w:r>
+        <w:rPr>
+          <w:rFonts w:eastAsia="SimSun" w:hint="eastAsia"/>
+          <w:lang w:val="en-US" w:eastAsia="zh-CN"/>
+        </w:rPr>
+        <w:t>git branch feature &lt;SHA1&gt;</w:t>
+      </w:r>
+    </w:p>
+    <w:p>
+      <w:pPr>
+        <w:pStyle w:val="Heading2"/>
+        <w:rPr>
+          <w:rFonts w:eastAsia="SimSun" w:hint="eastAsia"/>
+          <w:lang w:val="en-US" w:eastAsia="zh-CN"/>
+        </w:rPr>
+      </w:pPr>
+      <w:r>
+        <w:rPr>
+          <w:rFonts w:eastAsia="SimSun" w:hint="eastAsia"/>
+          <w:lang w:val="en-US" w:eastAsia="zh-CN"/>
+        </w:rPr>
+        <w:t xml:space="preserve">14.5 </w:t>
+      </w:r>
+      <w:r>
+        <w:rPr>
+          <w:rFonts w:eastAsia="SimSun" w:hint="eastAsia"/>
+          <w:lang w:val="en-US" w:eastAsia="zh-CN"/>
+        </w:rPr>
+        <w:t>冲突的合并</w:t>
+      </w:r>
+    </w:p>
+    <w:p>
+      <w:pPr>
+        <w:pStyle w:val="NoSpacing"/>
+        <w:rPr>
+          <w:lang w:val="en-US" w:eastAsia="zh-CN"/>
+        </w:rPr>
+      </w:pPr>
+      <w:r>
+        <w:rPr>
+          <w:lang w:val="en-US" w:eastAsia="zh-CN"/>
+        </w:rPr>
+        <w:t>$ git checkout –b hotfixes</w:t>
+      </w:r>
+    </w:p>
+    <w:p>
+      <w:pPr>
+        <w:pStyle w:val="NoSpacing"/>
+        <w:rPr>
+          <w:lang w:val="en-US" w:eastAsia="zh-CN"/>
+        </w:rPr>
+      </w:pPr>
+      <w:r>
+        <w:rPr>
+          <w:lang w:val="en-US" w:eastAsia="zh-CN"/>
+        </w:rPr>
+        <w:t>$ notepad a.txt</w:t>
+      </w:r>
+      <w:r>
+        <w:rPr>
+          <w:lang w:val="en-US" w:eastAsia="zh-CN"/>
+        </w:rPr>
+        <w:tab/>
+        <w:t>(change line 1 to “bugfixed: 1”)</w:t>
+      </w:r>
+    </w:p>
+    <w:p>
+      <w:pPr>
+        <w:pStyle w:val="NoSpacing"/>
+        <w:rPr>
+          <w:lang w:val="en-US" w:eastAsia="zh-CN"/>
+        </w:rPr>
+      </w:pPr>
+      <w:r>
+        <w:rPr>
+          <w:lang w:val="en-US" w:eastAsia="zh-CN"/>
+        </w:rPr>
+        <w:t>$ git add .</w:t>
+      </w:r>
+    </w:p>
+    <w:p>
+      <w:pPr>
+        <w:pStyle w:val="NoSpacing"/>
+        <w:rPr>
+          <w:lang w:val="en-US" w:eastAsia="zh-CN"/>
+        </w:rPr>
+      </w:pPr>
+      <w:r>
+        <w:rPr>
+          <w:lang w:val="en-US" w:eastAsia="zh-CN"/>
+        </w:rPr>
+        <w:t>$ git commit –m ‘a.txt bug fixed’</w:t>
+      </w:r>
+    </w:p>
+    <w:p>
+      <w:pPr>
+        <w:pStyle w:val="NoSpacing"/>
+        <w:rPr>
+          <w:lang w:val="en-US" w:eastAsia="zh-CN"/>
+        </w:rPr>
+      </w:pPr>
+      <w:r>
+        <w:rPr>
+          <w:lang w:val="en-US" w:eastAsia="zh-CN"/>
+        </w:rPr>
+        <w:t>$ git checkout master</w:t>
+      </w:r>
+    </w:p>
+    <w:p>
+      <w:pPr>
+        <w:pStyle w:val="NoSpacing"/>
+        <w:rPr>
+          <w:lang w:val="en-US" w:eastAsia="zh-CN"/>
+        </w:rPr>
+      </w:pPr>
+      <w:r>
+        <w:rPr>
+          <w:lang w:val="en-US" w:eastAsia="zh-CN"/>
+        </w:rPr>
+        <w:t>$ notepad a.txt (change line 1 to “bugfixed by cqbaizuo: 1”)</w:t>
+      </w:r>
+    </w:p>
+    <w:p>
+      <w:pPr>
+        <w:pStyle w:val="NoSpacing"/>
+        <w:rPr>
+          <w:lang w:val="en-US" w:eastAsia="zh-CN"/>
+        </w:rPr>
+      </w:pPr>
+      <w:r>
+        <w:rPr>
+          <w:lang w:val="en-US" w:eastAsia="zh-CN"/>
+        </w:rPr>
+        <w:t>$ git add .</w:t>
+      </w:r>
+    </w:p>
+    <w:p>
+      <w:pPr>
+        <w:pStyle w:val="NoSpacing"/>
+        <w:rPr>
+          <w:lang w:val="en-US" w:eastAsia="zh-CN"/>
+        </w:rPr>
+      </w:pPr>
+      <w:r>
+        <w:rPr>
+          <w:lang w:val="en-US" w:eastAsia="zh-CN"/>
+        </w:rPr>
+        <w:t>$ git commit –m ‘a.txt bug fixed by cqbaizuo’</w:t>
+      </w:r>
+    </w:p>
+    <w:p>
+      <w:pPr>
+        <w:pStyle w:val="NoSpacing"/>
+        <w:rPr>
+          <w:lang w:val="en-US" w:eastAsia="zh-CN"/>
+        </w:rPr>
+      </w:pPr>
+      <w:r>
+        <w:rPr>
+          <w:lang w:val="en-US" w:eastAsia="zh-CN"/>
+        </w:rPr>
+        <w:t>$ git merge</w:t>
+      </w:r>
+    </w:p>
+    <w:p>
+      <w:pPr>
+        <w:pStyle w:val="NoSpacing"/>
+        <w:rPr>
+          <w:lang w:val="en-US" w:eastAsia="zh-CN"/>
+        </w:rPr>
+      </w:pPr>
+      <w:r>
+        <w:rPr>
+          <w:noProof/>
+          <w:lang w:eastAsia="zh-CN"/>
+        </w:rPr>
+        <w:lastRenderedPageBreak/>
+        <w:drawing>
+          <wp:inline distT="0" distB="0" distL="0" distR="0">
+            <wp:extent cx="3978844" cy="2512612"/>
+            <wp:effectExtent l="0" t="0" r="3175" b="2540"/>
+            <wp:docPr id="7" name="Picture 7" descr="image"/>
+            <wp:cNvGraphicFramePr>
+              <a:graphicFrameLocks xmlns:a="http://schemas.openxmlformats.org/drawingml/2006/main" noChangeAspect="1"/>
+            </wp:cNvGraphicFramePr>
+            <a:graphic xmlns:a="http://schemas.openxmlformats.org/drawingml/2006/main">
+              <a:graphicData uri="http://schemas.openxmlformats.org/drawingml/2006/picture">
+                <pic:pic xmlns:pic="http://schemas.openxmlformats.org/drawingml/2006/picture">
+                  <pic:nvPicPr>
+                    <pic:cNvPr id="0" name="Picture 5" descr="image"/>
+                    <pic:cNvPicPr>
+                      <a:picLocks noChangeAspect="1" noChangeArrowheads="1"/>
+                    </pic:cNvPicPr>
+                  </pic:nvPicPr>
+                  <pic:blipFill>
+                    <a:blip r:embed="rId14">
+                      <a:extLst>
+                        <a:ext uri="{28A0092B-C50C-407E-A947-70E740481C1C}">
+                          <a14:useLocalDpi xmlns:a14="http://schemas.microsoft.com/office/drawing/2010/main" val="0"/>
+                        </a:ext>
+                      </a:extLst>
+                    </a:blip>
+                    <a:srcRect/>
+                    <a:stretch>
+                      <a:fillRect/>
+                    </a:stretch>
+                  </pic:blipFill>
+                  <pic:spPr bwMode="auto">
+                    <a:xfrm>
+                      <a:off x="0" y="0"/>
+                      <a:ext cx="3978691" cy="2512516"/>
+                    </a:xfrm>
+                    <a:prstGeom prst="rect">
+                      <a:avLst/>
+                    </a:prstGeom>
+                    <a:noFill/>
+                    <a:ln>
+                      <a:noFill/>
+                    </a:ln>
+                  </pic:spPr>
+                </pic:pic>
+              </a:graphicData>
+            </a:graphic>
+          </wp:inline>
+        </w:drawing>
+      </w:r>
+    </w:p>
+    <w:p>
+      <w:pPr>
+        <w:pStyle w:val="Heading2"/>
+        <w:rPr>
+          <w:rFonts w:eastAsia="SimSun" w:hint="eastAsia"/>
+          <w:lang w:val="en-US" w:eastAsia="zh-CN"/>
+        </w:rPr>
+      </w:pPr>
+      <w:r>
+        <w:rPr>
+          <w:lang w:val="en-US" w:eastAsia="zh-CN"/>
+        </w:rPr>
+        <w:t xml:space="preserve">14.6 </w:t>
+      </w:r>
+      <w:r>
+        <w:rPr>
+          <w:rFonts w:eastAsia="SimSun" w:hint="eastAsia"/>
+          <w:lang w:val="en-US" w:eastAsia="zh-CN"/>
+        </w:rPr>
+        <w:t>查看冲突内容</w:t>
+      </w:r>
+      <w:r>
+        <w:rPr>
+          <w:rFonts w:eastAsia="SimSun" w:hint="eastAsia"/>
+          <w:lang w:val="en-US" w:eastAsia="zh-CN"/>
+        </w:rPr>
+        <w:t>、解决问题</w:t>
+      </w:r>
+    </w:p>
+    <w:p>
+      <w:pPr>
+        <w:rPr>
+          <w:rFonts w:eastAsia="SimSun" w:hint="eastAsia"/>
+          <w:lang w:val="en-US" w:eastAsia="zh-CN"/>
+        </w:rPr>
+      </w:pPr>
+      <w:r>
+        <w:rPr>
+          <w:rFonts w:eastAsia="SimSun" w:hint="eastAsia"/>
+          <w:lang w:val="en-US" w:eastAsia="zh-CN"/>
+        </w:rPr>
+        <w:t>$ git diff</w:t>
+      </w:r>
+    </w:p>
+    <w:p>
+      <w:pPr>
+        <w:rPr>
+          <w:rFonts w:eastAsia="SimSun" w:hint="eastAsia"/>
+          <w:lang w:val="en-US" w:eastAsia="zh-CN"/>
+        </w:rPr>
+      </w:pPr>
+      <w:r>
+        <w:rPr>
+          <w:rFonts w:eastAsia="SimSun"/>
+          <w:lang w:val="en-US" w:eastAsia="zh-CN"/>
+        </w:rPr>
+        <w:t xml:space="preserve">$ </w:t>
+      </w:r>
+      <w:r>
+        <w:rPr>
+          <w:rFonts w:eastAsia="SimSun" w:hint="eastAsia"/>
+          <w:lang w:val="en-US" w:eastAsia="zh-CN"/>
+        </w:rPr>
+        <w:t>git add .</w:t>
+      </w:r>
+      <w:r>
+        <w:rPr>
+          <w:rFonts w:eastAsia="SimSun"/>
+          <w:lang w:val="en-US" w:eastAsia="zh-CN"/>
+        </w:rPr>
+        <w:tab/>
+      </w:r>
+      <w:r>
+        <w:rPr>
+          <w:rFonts w:eastAsia="SimSun" w:hint="eastAsia"/>
+          <w:lang w:val="en-US" w:eastAsia="zh-CN"/>
+        </w:rPr>
+        <w:t>把当前工作目录的状态加入“索引”中，则可取消这些</w:t>
+      </w:r>
+      <w:r>
+        <w:rPr>
+          <w:rFonts w:eastAsia="SimSun" w:hint="eastAsia"/>
+          <w:lang w:val="en-US" w:eastAsia="zh-CN"/>
+        </w:rPr>
+        <w:t>unmerged</w:t>
+      </w:r>
+      <w:r>
+        <w:rPr>
+          <w:rFonts w:eastAsia="SimSun" w:hint="eastAsia"/>
+          <w:lang w:val="en-US" w:eastAsia="zh-CN"/>
+        </w:rPr>
+        <w:t>档案的冲突状态</w:t>
+      </w:r>
+      <w:r>
+        <w:rPr>
+          <w:rFonts w:eastAsia="SimSun" w:hint="eastAsia"/>
+          <w:lang w:val="en-US" w:eastAsia="zh-CN"/>
+        </w:rPr>
+        <w:t>。但是</w:t>
+      </w:r>
+      <w:r>
+        <w:rPr>
+          <w:rFonts w:eastAsia="SimSun" w:hint="eastAsia"/>
+          <w:lang w:val="en-US" w:eastAsia="zh-CN"/>
+        </w:rPr>
+        <w:t>commit</w:t>
+      </w:r>
+      <w:r>
+        <w:rPr>
+          <w:rFonts w:eastAsia="SimSun" w:hint="eastAsia"/>
+          <w:lang w:val="en-US" w:eastAsia="zh-CN"/>
+        </w:rPr>
+        <w:t>版本会包含这些冲突文字</w:t>
+      </w:r>
+      <w:r>
+        <w:rPr>
+          <w:rFonts w:eastAsia="SimSun" w:hint="eastAsia"/>
+          <w:lang w:val="en-US" w:eastAsia="zh-CN"/>
+        </w:rPr>
+        <w:t>（</w:t>
+      </w:r>
+      <w:r>
+        <w:rPr>
+          <w:rFonts w:eastAsia="SimSun" w:hint="eastAsia"/>
+          <w:b/>
+          <w:color w:val="FF0000"/>
+          <w:lang w:val="en-US" w:eastAsia="zh-CN"/>
+        </w:rPr>
+        <w:t>不是好的解决方案</w:t>
+      </w:r>
+      <w:r>
+        <w:rPr>
+          <w:rFonts w:eastAsia="SimSun" w:hint="eastAsia"/>
+          <w:lang w:val="en-US" w:eastAsia="zh-CN"/>
+        </w:rPr>
+        <w:t>）</w:t>
+      </w:r>
+    </w:p>
+    <w:p>
+      <w:pPr>
+        <w:rPr>
+          <w:rFonts w:eastAsia="SimSun" w:hint="eastAsia"/>
+          <w:lang w:val="en-US" w:eastAsia="zh-CN"/>
+        </w:rPr>
+      </w:pPr>
+      <w:r>
+        <w:rPr>
+          <w:rFonts w:eastAsia="SimSun" w:hint="eastAsia"/>
+          <w:lang w:val="en-US" w:eastAsia="zh-CN"/>
+        </w:rPr>
+        <w:t xml:space="preserve">$ git status/git ls-files </w:t>
+      </w:r>
+      <w:r>
+        <w:rPr>
+          <w:rFonts w:eastAsia="SimSun"/>
+          <w:lang w:val="en-US" w:eastAsia="zh-CN"/>
+        </w:rPr>
+        <w:t>–</w:t>
+      </w:r>
+      <w:r>
+        <w:rPr>
+          <w:rFonts w:eastAsia="SimSun" w:hint="eastAsia"/>
+          <w:lang w:val="en-US" w:eastAsia="zh-CN"/>
+        </w:rPr>
+        <w:t>u</w:t>
+      </w:r>
+      <w:r>
+        <w:rPr>
+          <w:rFonts w:eastAsia="SimSun" w:hint="eastAsia"/>
+          <w:lang w:val="en-US" w:eastAsia="zh-CN"/>
+        </w:rPr>
+        <w:tab/>
+      </w:r>
+      <w:r>
+        <w:rPr>
+          <w:rFonts w:eastAsia="SimSun" w:hint="eastAsia"/>
+          <w:lang w:val="en-US" w:eastAsia="zh-CN"/>
+        </w:rPr>
+        <w:t>找出冲突档案</w:t>
+      </w:r>
+    </w:p>
+    <w:p>
+      <w:pPr>
+        <w:rPr>
+          <w:rFonts w:eastAsia="SimSun" w:hint="eastAsia"/>
+          <w:lang w:val="en-US" w:eastAsia="zh-CN"/>
+        </w:rPr>
+      </w:pPr>
+      <w:r>
+        <w:rPr>
+          <w:rFonts w:eastAsia="SimSun" w:hint="eastAsia"/>
+          <w:b/>
+          <w:color w:val="FF0000"/>
+          <w:lang w:val="en-US" w:eastAsia="zh-CN"/>
+        </w:rPr>
+        <w:t>必须手动修改冲突的文件</w:t>
+      </w:r>
+      <w:r>
+        <w:rPr>
+          <w:rFonts w:eastAsia="SimSun" w:hint="eastAsia"/>
+          <w:lang w:val="en-US" w:eastAsia="zh-CN"/>
+        </w:rPr>
+        <w:t>，使用</w:t>
+      </w:r>
+      <w:r>
+        <w:rPr>
+          <w:rFonts w:eastAsia="SimSun" w:hint="eastAsia"/>
+          <w:lang w:val="en-US" w:eastAsia="zh-CN"/>
+        </w:rPr>
+        <w:t>SourceTree</w:t>
+      </w:r>
+      <w:r>
+        <w:rPr>
+          <w:rFonts w:eastAsia="SimSun" w:hint="eastAsia"/>
+          <w:lang w:val="en-US" w:eastAsia="zh-CN"/>
+        </w:rPr>
+        <w:t>可以很方便。</w:t>
       </w:r>
     </w:p>
     <w:p>
@@ -9780,7 +12880,15 @@
     <w:p>
       <w:pPr>
         <w:rPr>
-          <w:rFonts w:eastAsia="SimSun" w:hint="eastAsia"/>
+          <w:rFonts w:eastAsia="SimSun"/>
+          <w:lang w:val="en-US" w:eastAsia="zh-CN"/>
+        </w:rPr>
+      </w:pPr>
+    </w:p>
+    <w:p>
+      <w:pPr>
+        <w:rPr>
+          <w:rFonts w:eastAsia="SimSun"/>
           <w:lang w:val="en-US" w:eastAsia="zh-CN"/>
         </w:rPr>
       </w:pPr>
@@ -10336,6 +13444,119 @@
     </w:lvl>
   </w:abstractNum>
   <w:abstractNum w:abstractNumId="5">
+    <w:nsid w:val="22BC355D"/>
+    <w:multiLevelType w:val="hybridMultilevel"/>
+    <w:tmpl w:val="AEB256A4"/>
+    <w:lvl w:ilvl="0" w:tplc="48090001">
+      <w:start w:val="1"/>
+      <w:numFmt w:val="bullet"/>
+      <w:lvlText w:val=""/>
+      <w:lvlJc w:val="left"/>
+      <w:pPr>
+        <w:ind w:left="720" w:hanging="360"/>
+      </w:pPr>
+      <w:rPr>
+        <w:rFonts w:ascii="Symbol" w:hAnsi="Symbol" w:hint="default"/>
+      </w:rPr>
+    </w:lvl>
+    <w:lvl w:ilvl="1" w:tplc="48090003">
+      <w:start w:val="1"/>
+      <w:numFmt w:val="bullet"/>
+      <w:lvlText w:val="o"/>
+      <w:lvlJc w:val="left"/>
+      <w:pPr>
+        <w:ind w:left="1440" w:hanging="360"/>
+      </w:pPr>
+      <w:rPr>
+        <w:rFonts w:ascii="Courier New" w:hAnsi="Courier New" w:cs="Courier New" w:hint="default"/>
+      </w:rPr>
+    </w:lvl>
+    <w:lvl w:ilvl="2" w:tplc="48090005" w:tentative="1">
+      <w:start w:val="1"/>
+      <w:numFmt w:val="bullet"/>
+      <w:lvlText w:val=""/>
+      <w:lvlJc w:val="left"/>
+      <w:pPr>
+        <w:ind w:left="2160" w:hanging="360"/>
+      </w:pPr>
+      <w:rPr>
+        <w:rFonts w:ascii="Wingdings" w:hAnsi="Wingdings" w:hint="default"/>
+      </w:rPr>
+    </w:lvl>
+    <w:lvl w:ilvl="3" w:tplc="48090001" w:tentative="1">
+      <w:start w:val="1"/>
+      <w:numFmt w:val="bullet"/>
+      <w:lvlText w:val=""/>
+      <w:lvlJc w:val="left"/>
+      <w:pPr>
+        <w:ind w:left="2880" w:hanging="360"/>
+      </w:pPr>
+      <w:rPr>
+        <w:rFonts w:ascii="Symbol" w:hAnsi="Symbol" w:hint="default"/>
+      </w:rPr>
+    </w:lvl>
+    <w:lvl w:ilvl="4" w:tplc="48090003" w:tentative="1">
+      <w:start w:val="1"/>
+      <w:numFmt w:val="bullet"/>
+      <w:lvlText w:val="o"/>
+      <w:lvlJc w:val="left"/>
+      <w:pPr>
+        <w:ind w:left="3600" w:hanging="360"/>
+      </w:pPr>
+      <w:rPr>
+        <w:rFonts w:ascii="Courier New" w:hAnsi="Courier New" w:cs="Courier New" w:hint="default"/>
+      </w:rPr>
+    </w:lvl>
+    <w:lvl w:ilvl="5" w:tplc="48090005" w:tentative="1">
+      <w:start w:val="1"/>
+      <w:numFmt w:val="bullet"/>
+      <w:lvlText w:val=""/>
+      <w:lvlJc w:val="left"/>
+      <w:pPr>
+        <w:ind w:left="4320" w:hanging="360"/>
+      </w:pPr>
+      <w:rPr>
+        <w:rFonts w:ascii="Wingdings" w:hAnsi="Wingdings" w:hint="default"/>
+      </w:rPr>
+    </w:lvl>
+    <w:lvl w:ilvl="6" w:tplc="48090001" w:tentative="1">
+      <w:start w:val="1"/>
+      <w:numFmt w:val="bullet"/>
+      <w:lvlText w:val=""/>
+      <w:lvlJc w:val="left"/>
+      <w:pPr>
+        <w:ind w:left="5040" w:hanging="360"/>
+      </w:pPr>
+      <w:rPr>
+        <w:rFonts w:ascii="Symbol" w:hAnsi="Symbol" w:hint="default"/>
+      </w:rPr>
+    </w:lvl>
+    <w:lvl w:ilvl="7" w:tplc="48090003" w:tentative="1">
+      <w:start w:val="1"/>
+      <w:numFmt w:val="bullet"/>
+      <w:lvlText w:val="o"/>
+      <w:lvlJc w:val="left"/>
+      <w:pPr>
+        <w:ind w:left="5760" w:hanging="360"/>
+      </w:pPr>
+      <w:rPr>
+        <w:rFonts w:ascii="Courier New" w:hAnsi="Courier New" w:cs="Courier New" w:hint="default"/>
+      </w:rPr>
+    </w:lvl>
+    <w:lvl w:ilvl="8" w:tplc="48090005" w:tentative="1">
+      <w:start w:val="1"/>
+      <w:numFmt w:val="bullet"/>
+      <w:lvlText w:val=""/>
+      <w:lvlJc w:val="left"/>
+      <w:pPr>
+        <w:ind w:left="6480" w:hanging="360"/>
+      </w:pPr>
+      <w:rPr>
+        <w:rFonts w:ascii="Wingdings" w:hAnsi="Wingdings" w:hint="default"/>
+      </w:rPr>
+    </w:lvl>
+  </w:abstractNum>
+  <w:abstractNum w:abstractNumId="6">
     <w:nsid w:val="248125C1"/>
     <w:multiLevelType w:val="hybridMultilevel"/>
     <w:tmpl w:val="1F242240"/>
@@ -10448,7 +13669,7 @@
       </w:rPr>
     </w:lvl>
   </w:abstractNum>
-  <w:abstractNum w:abstractNumId="6">
+  <w:abstractNum w:abstractNumId="7">
     <w:nsid w:val="26455AF6"/>
     <w:multiLevelType w:val="hybridMultilevel"/>
     <w:tmpl w:val="AE5EC04E"/>
@@ -10561,7 +13782,93 @@
       </w:rPr>
     </w:lvl>
   </w:abstractNum>
-  <w:abstractNum w:abstractNumId="7">
+  <w:abstractNum w:abstractNumId="8">
+    <w:nsid w:val="29043DB5"/>
+    <w:multiLevelType w:val="hybridMultilevel"/>
+    <w:tmpl w:val="FFBC6182"/>
+    <w:lvl w:ilvl="0" w:tplc="48090011">
+      <w:start w:val="1"/>
+      <w:numFmt w:val="decimal"/>
+      <w:lvlText w:val="%1)"/>
+      <w:lvlJc w:val="left"/>
+      <w:pPr>
+        <w:ind w:left="720" w:hanging="360"/>
+      </w:pPr>
+    </w:lvl>
+    <w:lvl w:ilvl="1" w:tplc="48090019" w:tentative="1">
+      <w:start w:val="1"/>
+      <w:numFmt w:val="lowerLetter"/>
+      <w:lvlText w:val="%2."/>
+      <w:lvlJc w:val="left"/>
+      <w:pPr>
+        <w:ind w:left="1440" w:hanging="360"/>
+      </w:pPr>
+    </w:lvl>
+    <w:lvl w:ilvl="2" w:tplc="4809001B" w:tentative="1">
+      <w:start w:val="1"/>
+      <w:numFmt w:val="lowerRoman"/>
+      <w:lvlText w:val="%3."/>
+      <w:lvlJc w:val="right"/>
+      <w:pPr>
+        <w:ind w:left="2160" w:hanging="180"/>
+      </w:pPr>
+    </w:lvl>
+    <w:lvl w:ilvl="3" w:tplc="4809000F" w:tentative="1">
+      <w:start w:val="1"/>
+      <w:numFmt w:val="decimal"/>
+      <w:lvlText w:val="%4."/>
+      <w:lvlJc w:val="left"/>
+      <w:pPr>
+        <w:ind w:left="2880" w:hanging="360"/>
+      </w:pPr>
+    </w:lvl>
+    <w:lvl w:ilvl="4" w:tplc="48090019" w:tentative="1">
+      <w:start w:val="1"/>
+      <w:numFmt w:val="lowerLetter"/>
+      <w:lvlText w:val="%5."/>
+      <w:lvlJc w:val="left"/>
+      <w:pPr>
+        <w:ind w:left="3600" w:hanging="360"/>
+      </w:pPr>
+    </w:lvl>
+    <w:lvl w:ilvl="5" w:tplc="4809001B" w:tentative="1">
+      <w:start w:val="1"/>
+      <w:numFmt w:val="lowerRoman"/>
+      <w:lvlText w:val="%6."/>
+      <w:lvlJc w:val="right"/>
+      <w:pPr>
+        <w:ind w:left="4320" w:hanging="180"/>
+      </w:pPr>
+    </w:lvl>
+    <w:lvl w:ilvl="6" w:tplc="4809000F" w:tentative="1">
+      <w:start w:val="1"/>
+      <w:numFmt w:val="decimal"/>
+      <w:lvlText w:val="%7."/>
+      <w:lvlJc w:val="left"/>
+      <w:pPr>
+        <w:ind w:left="5040" w:hanging="360"/>
+      </w:pPr>
+    </w:lvl>
+    <w:lvl w:ilvl="7" w:tplc="48090019" w:tentative="1">
+      <w:start w:val="1"/>
+      <w:numFmt w:val="lowerLetter"/>
+      <w:lvlText w:val="%8."/>
+      <w:lvlJc w:val="left"/>
+      <w:pPr>
+        <w:ind w:left="5760" w:hanging="360"/>
+      </w:pPr>
+    </w:lvl>
+    <w:lvl w:ilvl="8" w:tplc="4809001B" w:tentative="1">
+      <w:start w:val="1"/>
+      <w:numFmt w:val="lowerRoman"/>
+      <w:lvlText w:val="%9."/>
+      <w:lvlJc w:val="right"/>
+      <w:pPr>
+        <w:ind w:left="6480" w:hanging="180"/>
+      </w:pPr>
+    </w:lvl>
+  </w:abstractNum>
+  <w:abstractNum w:abstractNumId="9">
     <w:nsid w:val="29850E1C"/>
     <w:multiLevelType w:val="hybridMultilevel"/>
     <w:tmpl w:val="0E2645C8"/>
@@ -10674,7 +13981,7 @@
       </w:rPr>
     </w:lvl>
   </w:abstractNum>
-  <w:abstractNum w:abstractNumId="8">
+  <w:abstractNum w:abstractNumId="10">
     <w:nsid w:val="382409C0"/>
     <w:multiLevelType w:val="hybridMultilevel"/>
     <w:tmpl w:val="62107272"/>
@@ -10787,7 +14094,7 @@
       </w:rPr>
     </w:lvl>
   </w:abstractNum>
-  <w:abstractNum w:abstractNumId="9">
+  <w:abstractNum w:abstractNumId="11">
     <w:nsid w:val="3A127530"/>
     <w:multiLevelType w:val="hybridMultilevel"/>
     <w:tmpl w:val="C5F2692C"/>
@@ -10900,7 +14207,93 @@
       </w:rPr>
     </w:lvl>
   </w:abstractNum>
-  <w:abstractNum w:abstractNumId="10">
+  <w:abstractNum w:abstractNumId="12">
+    <w:nsid w:val="3AD1115F"/>
+    <w:multiLevelType w:val="hybridMultilevel"/>
+    <w:tmpl w:val="1EEA7C90"/>
+    <w:lvl w:ilvl="0" w:tplc="48090011">
+      <w:start w:val="1"/>
+      <w:numFmt w:val="decimal"/>
+      <w:lvlText w:val="%1)"/>
+      <w:lvlJc w:val="left"/>
+      <w:pPr>
+        <w:ind w:left="720" w:hanging="360"/>
+      </w:pPr>
+    </w:lvl>
+    <w:lvl w:ilvl="1" w:tplc="48090019" w:tentative="1">
+      <w:start w:val="1"/>
+      <w:numFmt w:val="lowerLetter"/>
+      <w:lvlText w:val="%2."/>
+      <w:lvlJc w:val="left"/>
+      <w:pPr>
+        <w:ind w:left="1440" w:hanging="360"/>
+      </w:pPr>
+    </w:lvl>
+    <w:lvl w:ilvl="2" w:tplc="4809001B" w:tentative="1">
+      <w:start w:val="1"/>
+      <w:numFmt w:val="lowerRoman"/>
+      <w:lvlText w:val="%3."/>
+      <w:lvlJc w:val="right"/>
+      <w:pPr>
+        <w:ind w:left="2160" w:hanging="180"/>
+      </w:pPr>
+    </w:lvl>
+    <w:lvl w:ilvl="3" w:tplc="4809000F" w:tentative="1">
+      <w:start w:val="1"/>
+      <w:numFmt w:val="decimal"/>
+      <w:lvlText w:val="%4."/>
+      <w:lvlJc w:val="left"/>
+      <w:pPr>
+        <w:ind w:left="2880" w:hanging="360"/>
+      </w:pPr>
+    </w:lvl>
+    <w:lvl w:ilvl="4" w:tplc="48090019" w:tentative="1">
+      <w:start w:val="1"/>
+      <w:numFmt w:val="lowerLetter"/>
+      <w:lvlText w:val="%5."/>
+      <w:lvlJc w:val="left"/>
+      <w:pPr>
+        <w:ind w:left="3600" w:hanging="360"/>
+      </w:pPr>
+    </w:lvl>
+    <w:lvl w:ilvl="5" w:tplc="4809001B" w:tentative="1">
+      <w:start w:val="1"/>
+      <w:numFmt w:val="lowerRoman"/>
+      <w:lvlText w:val="%6."/>
+      <w:lvlJc w:val="right"/>
+      <w:pPr>
+        <w:ind w:left="4320" w:hanging="180"/>
+      </w:pPr>
+    </w:lvl>
+    <w:lvl w:ilvl="6" w:tplc="4809000F" w:tentative="1">
+      <w:start w:val="1"/>
+      <w:numFmt w:val="decimal"/>
+      <w:lvlText w:val="%7."/>
+      <w:lvlJc w:val="left"/>
+      <w:pPr>
+        <w:ind w:left="5040" w:hanging="360"/>
+      </w:pPr>
+    </w:lvl>
+    <w:lvl w:ilvl="7" w:tplc="48090019" w:tentative="1">
+      <w:start w:val="1"/>
+      <w:numFmt w:val="lowerLetter"/>
+      <w:lvlText w:val="%8."/>
+      <w:lvlJc w:val="left"/>
+      <w:pPr>
+        <w:ind w:left="5760" w:hanging="360"/>
+      </w:pPr>
+    </w:lvl>
+    <w:lvl w:ilvl="8" w:tplc="4809001B" w:tentative="1">
+      <w:start w:val="1"/>
+      <w:numFmt w:val="lowerRoman"/>
+      <w:lvlText w:val="%9."/>
+      <w:lvlJc w:val="right"/>
+      <w:pPr>
+        <w:ind w:left="6480" w:hanging="180"/>
+      </w:pPr>
+    </w:lvl>
+  </w:abstractNum>
+  <w:abstractNum w:abstractNumId="13">
     <w:nsid w:val="3E545E97"/>
     <w:multiLevelType w:val="hybridMultilevel"/>
     <w:tmpl w:val="87C624F8"/>
@@ -11013,7 +14406,93 @@
       </w:rPr>
     </w:lvl>
   </w:abstractNum>
-  <w:abstractNum w:abstractNumId="11">
+  <w:abstractNum w:abstractNumId="14">
+    <w:nsid w:val="40C0589B"/>
+    <w:multiLevelType w:val="hybridMultilevel"/>
+    <w:tmpl w:val="F92486AC"/>
+    <w:lvl w:ilvl="0" w:tplc="48090011">
+      <w:start w:val="1"/>
+      <w:numFmt w:val="decimal"/>
+      <w:lvlText w:val="%1)"/>
+      <w:lvlJc w:val="left"/>
+      <w:pPr>
+        <w:ind w:left="720" w:hanging="360"/>
+      </w:pPr>
+    </w:lvl>
+    <w:lvl w:ilvl="1" w:tplc="48090019" w:tentative="1">
+      <w:start w:val="1"/>
+      <w:numFmt w:val="lowerLetter"/>
+      <w:lvlText w:val="%2."/>
+      <w:lvlJc w:val="left"/>
+      <w:pPr>
+        <w:ind w:left="1440" w:hanging="360"/>
+      </w:pPr>
+    </w:lvl>
+    <w:lvl w:ilvl="2" w:tplc="4809001B" w:tentative="1">
+      <w:start w:val="1"/>
+      <w:numFmt w:val="lowerRoman"/>
+      <w:lvlText w:val="%3."/>
+      <w:lvlJc w:val="right"/>
+      <w:pPr>
+        <w:ind w:left="2160" w:hanging="180"/>
+      </w:pPr>
+    </w:lvl>
+    <w:lvl w:ilvl="3" w:tplc="4809000F" w:tentative="1">
+      <w:start w:val="1"/>
+      <w:numFmt w:val="decimal"/>
+      <w:lvlText w:val="%4."/>
+      <w:lvlJc w:val="left"/>
+      <w:pPr>
+        <w:ind w:left="2880" w:hanging="360"/>
+      </w:pPr>
+    </w:lvl>
+    <w:lvl w:ilvl="4" w:tplc="48090019" w:tentative="1">
+      <w:start w:val="1"/>
+      <w:numFmt w:val="lowerLetter"/>
+      <w:lvlText w:val="%5."/>
+      <w:lvlJc w:val="left"/>
+      <w:pPr>
+        <w:ind w:left="3600" w:hanging="360"/>
+      </w:pPr>
+    </w:lvl>
+    <w:lvl w:ilvl="5" w:tplc="4809001B" w:tentative="1">
+      <w:start w:val="1"/>
+      <w:numFmt w:val="lowerRoman"/>
+      <w:lvlText w:val="%6."/>
+      <w:lvlJc w:val="right"/>
+      <w:pPr>
+        <w:ind w:left="4320" w:hanging="180"/>
+      </w:pPr>
+    </w:lvl>
+    <w:lvl w:ilvl="6" w:tplc="4809000F" w:tentative="1">
+      <w:start w:val="1"/>
+      <w:numFmt w:val="decimal"/>
+      <w:lvlText w:val="%7."/>
+      <w:lvlJc w:val="left"/>
+      <w:pPr>
+        <w:ind w:left="5040" w:hanging="360"/>
+      </w:pPr>
+    </w:lvl>
+    <w:lvl w:ilvl="7" w:tplc="48090019" w:tentative="1">
+      <w:start w:val="1"/>
+      <w:numFmt w:val="lowerLetter"/>
+      <w:lvlText w:val="%8."/>
+      <w:lvlJc w:val="left"/>
+      <w:pPr>
+        <w:ind w:left="5760" w:hanging="360"/>
+      </w:pPr>
+    </w:lvl>
+    <w:lvl w:ilvl="8" w:tplc="4809001B" w:tentative="1">
+      <w:start w:val="1"/>
+      <w:numFmt w:val="lowerRoman"/>
+      <w:lvlText w:val="%9."/>
+      <w:lvlJc w:val="right"/>
+      <w:pPr>
+        <w:ind w:left="6480" w:hanging="180"/>
+      </w:pPr>
+    </w:lvl>
+  </w:abstractNum>
+  <w:abstractNum w:abstractNumId="15">
     <w:nsid w:val="41663AAC"/>
     <w:multiLevelType w:val="hybridMultilevel"/>
     <w:tmpl w:val="C4DCD582"/>
@@ -11126,7 +14605,93 @@
       </w:rPr>
     </w:lvl>
   </w:abstractNum>
-  <w:abstractNum w:abstractNumId="12">
+  <w:abstractNum w:abstractNumId="16">
+    <w:nsid w:val="4FE970D3"/>
+    <w:multiLevelType w:val="hybridMultilevel"/>
+    <w:tmpl w:val="2BBC0EC2"/>
+    <w:lvl w:ilvl="0" w:tplc="48090011">
+      <w:start w:val="1"/>
+      <w:numFmt w:val="decimal"/>
+      <w:lvlText w:val="%1)"/>
+      <w:lvlJc w:val="left"/>
+      <w:pPr>
+        <w:ind w:left="720" w:hanging="360"/>
+      </w:pPr>
+    </w:lvl>
+    <w:lvl w:ilvl="1" w:tplc="48090019" w:tentative="1">
+      <w:start w:val="1"/>
+      <w:numFmt w:val="lowerLetter"/>
+      <w:lvlText w:val="%2."/>
+      <w:lvlJc w:val="left"/>
+      <w:pPr>
+        <w:ind w:left="1440" w:hanging="360"/>
+      </w:pPr>
+    </w:lvl>
+    <w:lvl w:ilvl="2" w:tplc="4809001B" w:tentative="1">
+      <w:start w:val="1"/>
+      <w:numFmt w:val="lowerRoman"/>
+      <w:lvlText w:val="%3."/>
+      <w:lvlJc w:val="right"/>
+      <w:pPr>
+        <w:ind w:left="2160" w:hanging="180"/>
+      </w:pPr>
+    </w:lvl>
+    <w:lvl w:ilvl="3" w:tplc="4809000F" w:tentative="1">
+      <w:start w:val="1"/>
+      <w:numFmt w:val="decimal"/>
+      <w:lvlText w:val="%4."/>
+      <w:lvlJc w:val="left"/>
+      <w:pPr>
+        <w:ind w:left="2880" w:hanging="360"/>
+      </w:pPr>
+    </w:lvl>
+    <w:lvl w:ilvl="4" w:tplc="48090019" w:tentative="1">
+      <w:start w:val="1"/>
+      <w:numFmt w:val="lowerLetter"/>
+      <w:lvlText w:val="%5."/>
+      <w:lvlJc w:val="left"/>
+      <w:pPr>
+        <w:ind w:left="3600" w:hanging="360"/>
+      </w:pPr>
+    </w:lvl>
+    <w:lvl w:ilvl="5" w:tplc="4809001B" w:tentative="1">
+      <w:start w:val="1"/>
+      <w:numFmt w:val="lowerRoman"/>
+      <w:lvlText w:val="%6."/>
+      <w:lvlJc w:val="right"/>
+      <w:pPr>
+        <w:ind w:left="4320" w:hanging="180"/>
+      </w:pPr>
+    </w:lvl>
+    <w:lvl w:ilvl="6" w:tplc="4809000F" w:tentative="1">
+      <w:start w:val="1"/>
+      <w:numFmt w:val="decimal"/>
+      <w:lvlText w:val="%7."/>
+      <w:lvlJc w:val="left"/>
+      <w:pPr>
+        <w:ind w:left="5040" w:hanging="360"/>
+      </w:pPr>
+    </w:lvl>
+    <w:lvl w:ilvl="7" w:tplc="48090019" w:tentative="1">
+      <w:start w:val="1"/>
+      <w:numFmt w:val="lowerLetter"/>
+      <w:lvlText w:val="%8."/>
+      <w:lvlJc w:val="left"/>
+      <w:pPr>
+        <w:ind w:left="5760" w:hanging="360"/>
+      </w:pPr>
+    </w:lvl>
+    <w:lvl w:ilvl="8" w:tplc="4809001B" w:tentative="1">
+      <w:start w:val="1"/>
+      <w:numFmt w:val="lowerRoman"/>
+      <w:lvlText w:val="%9."/>
+      <w:lvlJc w:val="right"/>
+      <w:pPr>
+        <w:ind w:left="6480" w:hanging="180"/>
+      </w:pPr>
+    </w:lvl>
+  </w:abstractNum>
+  <w:abstractNum w:abstractNumId="17">
     <w:nsid w:val="59AB31DC"/>
     <w:multiLevelType w:val="hybridMultilevel"/>
     <w:tmpl w:val="1AB281DA"/>
@@ -11239,7 +14804,7 @@
       </w:rPr>
     </w:lvl>
   </w:abstractNum>
-  <w:abstractNum w:abstractNumId="13">
+  <w:abstractNum w:abstractNumId="18">
     <w:nsid w:val="5AE07BBE"/>
     <w:multiLevelType w:val="hybridMultilevel"/>
     <w:tmpl w:val="061A9760"/>
@@ -11352,7 +14917,7 @@
       </w:rPr>
     </w:lvl>
   </w:abstractNum>
-  <w:abstractNum w:abstractNumId="14">
+  <w:abstractNum w:abstractNumId="19">
     <w:nsid w:val="5C1B3D38"/>
     <w:multiLevelType w:val="hybridMultilevel"/>
     <w:tmpl w:val="7B88733C"/>
@@ -11465,7 +15030,7 @@
       </w:rPr>
     </w:lvl>
   </w:abstractNum>
-  <w:abstractNum w:abstractNumId="15">
+  <w:abstractNum w:abstractNumId="20">
     <w:nsid w:val="5DFE320F"/>
     <w:multiLevelType w:val="hybridMultilevel"/>
     <w:tmpl w:val="4DBA69B6"/>
@@ -11578,7 +15143,7 @@
       </w:rPr>
     </w:lvl>
   </w:abstractNum>
-  <w:abstractNum w:abstractNumId="16">
+  <w:abstractNum w:abstractNumId="21">
     <w:nsid w:val="64136B77"/>
     <w:multiLevelType w:val="hybridMultilevel"/>
     <w:tmpl w:val="7716033E"/>
@@ -11664,7 +15229,7 @@
       </w:pPr>
     </w:lvl>
   </w:abstractNum>
-  <w:abstractNum w:abstractNumId="17">
+  <w:abstractNum w:abstractNumId="22">
     <w:nsid w:val="67F14C69"/>
     <w:multiLevelType w:val="hybridMultilevel"/>
     <w:tmpl w:val="2A1CDBFA"/>
@@ -11777,7 +15342,7 @@
       </w:rPr>
     </w:lvl>
   </w:abstractNum>
-  <w:abstractNum w:abstractNumId="18">
+  <w:abstractNum w:abstractNumId="23">
     <w:nsid w:val="7A7C406A"/>
     <w:multiLevelType w:val="hybridMultilevel"/>
     <w:tmpl w:val="DBCA83A2"/>
@@ -11891,49 +15456,49 @@
     </w:lvl>
   </w:abstractNum>
   <w:num w:numId="1">
-    <w:abstractNumId w:val="15"/>
+    <w:abstractNumId w:val="20"/>
   </w:num>
   <w:num w:numId="2">
-    <w:abstractNumId w:val="18"/>
+    <w:abstractNumId w:val="23"/>
   </w:num>
   <w:num w:numId="3">
-    <w:abstractNumId w:val="6"/>
+    <w:abstractNumId w:val="7"/>
   </w:num>
   <w:num w:numId="4">
     <w:abstractNumId w:val="4"/>
   </w:num>
   <w:num w:numId="5">
-    <w:abstractNumId w:val="14"/>
+    <w:abstractNumId w:val="19"/>
   </w:num>
   <w:num w:numId="6">
-    <w:abstractNumId w:val="10"/>
+    <w:abstractNumId w:val="13"/>
   </w:num>
   <w:num w:numId="7">
-    <w:abstractNumId w:val="11"/>
+    <w:abstractNumId w:val="15"/>
   </w:num>
   <w:num w:numId="8">
-    <w:abstractNumId w:val="12"/>
+    <w:abstractNumId w:val="17"/>
   </w:num>
   <w:num w:numId="9">
     <w:abstractNumId w:val="2"/>
   </w:num>
   <w:num w:numId="10">
-    <w:abstractNumId w:val="8"/>
+    <w:abstractNumId w:val="10"/>
   </w:num>
   <w:num w:numId="11">
-    <w:abstractNumId w:val="16"/>
+    <w:abstractNumId w:val="21"/>
   </w:num>
   <w:num w:numId="12">
-    <w:abstractNumId w:val="17"/>
+    <w:abstractNumId w:val="22"/>
   </w:num>
   <w:num w:numId="13">
     <w:abstractNumId w:val="0"/>
   </w:num>
   <w:num w:numId="14">
-    <w:abstractNumId w:val="7"/>
+    <w:abstractNumId w:val="9"/>
   </w:num>
   <w:num w:numId="15">
-    <w:abstractNumId w:val="5"/>
+    <w:abstractNumId w:val="6"/>
   </w:num>
   <w:num w:numId="16">
     <w:abstractNumId w:val="1"/>
@@ -11942,10 +15507,25 @@
     <w:abstractNumId w:val="3"/>
   </w:num>
   <w:num w:numId="18">
-    <w:abstractNumId w:val="13"/>
+    <w:abstractNumId w:val="18"/>
   </w:num>
   <w:num w:numId="19">
-    <w:abstractNumId w:val="9"/>
+    <w:abstractNumId w:val="11"/>
+  </w:num>
+  <w:num w:numId="20">
+    <w:abstractNumId w:val="5"/>
+  </w:num>
+  <w:num w:numId="21">
+    <w:abstractNumId w:val="12"/>
+  </w:num>
+  <w:num w:numId="22">
+    <w:abstractNumId w:val="16"/>
+  </w:num>
+  <w:num w:numId="23">
+    <w:abstractNumId w:val="8"/>
+  </w:num>
+  <w:num w:numId="24">
+    <w:abstractNumId w:val="14"/>
   </w:num>
 </w:numbering>
 </file>

</xml_diff>

<commit_message>
version 10: study till day 20. Stop now and revist if needed in the future
</commit_message>
<xml_diff>
--- a/Git study.docx
+++ b/Git study.docx
@@ -15525,7 +15525,7 @@
       <w:pPr>
         <w:pStyle w:val="Heading1"/>
         <w:rPr>
-          <w:rFonts w:eastAsia="SimSun" w:hint="eastAsia"/>
+          <w:rFonts w:eastAsia="SimSun"/>
           <w:lang w:val="en-US" w:eastAsia="zh-CN"/>
         </w:rPr>
       </w:pPr>
@@ -15561,7 +15561,7 @@
     <w:p>
       <w:pPr>
         <w:rPr>
-          <w:rFonts w:eastAsia="SimSun" w:hint="eastAsia"/>
+          <w:rFonts w:eastAsia="SimSun"/>
           <w:lang w:val="en-US" w:eastAsia="zh-CN"/>
         </w:rPr>
       </w:pPr>
@@ -15586,7 +15586,7 @@
       <w:pPr>
         <w:pStyle w:val="Heading2"/>
         <w:rPr>
-          <w:rFonts w:eastAsia="SimSun" w:hint="eastAsia"/>
+          <w:rFonts w:eastAsia="SimSun"/>
           <w:lang w:val="en-US" w:eastAsia="zh-CN"/>
         </w:rPr>
       </w:pPr>
@@ -15613,7 +15613,7 @@
           <w:numId w:val="25"/>
         </w:numPr>
         <w:rPr>
-          <w:rFonts w:eastAsia="SimSun" w:hint="eastAsia"/>
+          <w:rFonts w:eastAsia="SimSun"/>
           <w:lang w:val="en-US" w:eastAsia="zh-CN"/>
         </w:rPr>
       </w:pPr>
@@ -15633,7 +15633,7 @@
           <w:numId w:val="25"/>
         </w:numPr>
         <w:rPr>
-          <w:rFonts w:eastAsia="SimSun" w:hint="eastAsia"/>
+          <w:rFonts w:eastAsia="SimSun"/>
           <w:lang w:val="en-US" w:eastAsia="zh-CN"/>
         </w:rPr>
       </w:pPr>
@@ -15653,7 +15653,7 @@
           <w:numId w:val="25"/>
         </w:numPr>
         <w:rPr>
-          <w:rFonts w:eastAsia="SimSun" w:hint="eastAsia"/>
+          <w:rFonts w:eastAsia="SimSun"/>
           <w:lang w:val="en-US" w:eastAsia="zh-CN"/>
         </w:rPr>
       </w:pPr>
@@ -15683,7 +15683,7 @@
       <w:pPr>
         <w:pStyle w:val="Heading2"/>
         <w:rPr>
-          <w:rFonts w:eastAsia="SimSun" w:hint="eastAsia"/>
+          <w:rFonts w:eastAsia="SimSun"/>
           <w:lang w:val="en-US" w:eastAsia="zh-CN"/>
         </w:rPr>
       </w:pPr>
@@ -15719,7 +15719,7 @@
     <w:p>
       <w:pPr>
         <w:rPr>
-          <w:rFonts w:eastAsia="SimSun" w:hint="eastAsia"/>
+          <w:rFonts w:eastAsia="SimSun"/>
           <w:lang w:val="en-US" w:eastAsia="zh-CN"/>
         </w:rPr>
       </w:pPr>
@@ -15754,7 +15754,7 @@
           <w:numId w:val="26"/>
         </w:numPr>
         <w:rPr>
-          <w:rFonts w:eastAsia="SimSun" w:hint="eastAsia"/>
+          <w:rFonts w:eastAsia="SimSun"/>
           <w:lang w:val="en-US" w:eastAsia="zh-CN"/>
         </w:rPr>
       </w:pPr>
@@ -15774,7 +15774,7 @@
           <w:numId w:val="26"/>
         </w:numPr>
         <w:rPr>
-          <w:rFonts w:eastAsia="SimSun" w:hint="eastAsia"/>
+          <w:rFonts w:eastAsia="SimSun"/>
           <w:lang w:val="en-US" w:eastAsia="zh-CN"/>
         </w:rPr>
       </w:pPr>
@@ -15810,7 +15810,7 @@
           <w:numId w:val="26"/>
         </w:numPr>
         <w:rPr>
-          <w:rFonts w:eastAsia="SimSun" w:hint="eastAsia"/>
+          <w:rFonts w:eastAsia="SimSun"/>
           <w:lang w:val="en-US" w:eastAsia="zh-CN"/>
         </w:rPr>
       </w:pPr>
@@ -15844,7 +15844,7 @@
           <w:numId w:val="26"/>
         </w:numPr>
         <w:rPr>
-          <w:rFonts w:eastAsia="SimSun" w:hint="eastAsia"/>
+          <w:rFonts w:eastAsia="SimSun"/>
           <w:lang w:val="en-US" w:eastAsia="zh-CN"/>
         </w:rPr>
       </w:pPr>
@@ -15859,7 +15859,7 @@
     <w:p>
       <w:pPr>
         <w:rPr>
-          <w:rFonts w:eastAsia="SimSun" w:hint="eastAsia"/>
+          <w:rFonts w:eastAsia="SimSun"/>
           <w:lang w:val="en-US" w:eastAsia="zh-CN"/>
         </w:rPr>
       </w:pPr>
@@ -15941,7 +15941,7 @@
     <w:p>
       <w:pPr>
         <w:rPr>
-          <w:rFonts w:eastAsia="SimSun" w:hint="eastAsia"/>
+          <w:rFonts w:eastAsia="SimSun"/>
           <w:lang w:val="en-US" w:eastAsia="zh-CN"/>
         </w:rPr>
       </w:pPr>
@@ -15972,7 +15972,7 @@
     <w:p>
       <w:pPr>
         <w:rPr>
-          <w:rFonts w:eastAsia="SimSun" w:hint="eastAsia"/>
+          <w:rFonts w:eastAsia="SimSun"/>
           <w:b/>
           <w:color w:val="FF0000"/>
           <w:shd w:val="pct15" w:color="auto" w:fill="FFFFFF"/>
@@ -16109,7 +16109,7 @@
     <w:p>
       <w:pPr>
         <w:rPr>
-          <w:rFonts w:eastAsia="SimSun" w:hint="eastAsia"/>
+          <w:rFonts w:eastAsia="SimSun"/>
           <w:lang w:val="en-US" w:eastAsia="zh-CN"/>
         </w:rPr>
       </w:pPr>
@@ -16227,7 +16227,7 @@
       <w:pPr>
         <w:pStyle w:val="Heading2"/>
         <w:rPr>
-          <w:rFonts w:eastAsia="SimSun" w:hint="eastAsia"/>
+          <w:rFonts w:eastAsia="SimSun"/>
           <w:lang w:val="en-US" w:eastAsia="zh-CN"/>
         </w:rPr>
       </w:pPr>
@@ -16331,369 +16331,724 @@
     </w:p>
     <w:p>
       <w:pPr>
-        <w:rPr>
-          <w:rFonts w:eastAsia="SimSun" w:hint="eastAsia"/>
-          <w:lang w:val="en-US" w:eastAsia="zh-CN"/>
-        </w:rPr>
-      </w:pPr>
+        <w:pStyle w:val="Heading2"/>
+        <w:rPr>
+          <w:rFonts w:eastAsia="SimSun" w:hint="eastAsia"/>
+          <w:lang w:val="en-US" w:eastAsia="zh-CN"/>
+        </w:rPr>
+      </w:pPr>
+      <w:r>
+        <w:rPr>
+          <w:rFonts w:hint="eastAsia"/>
+          <w:lang w:val="en-US" w:eastAsia="zh-CN"/>
+        </w:rPr>
+        <w:t xml:space="preserve">15.4 </w:t>
+      </w:r>
+      <w:proofErr w:type="spellStart"/>
+      <w:r>
+        <w:rPr>
+          <w:rFonts w:hint="eastAsia"/>
+          <w:lang w:val="en-US" w:eastAsia="zh-CN"/>
+        </w:rPr>
+        <w:t>git</w:t>
+      </w:r>
+      <w:proofErr w:type="spellEnd"/>
+      <w:r>
+        <w:rPr>
+          <w:rFonts w:hint="eastAsia"/>
+          <w:lang w:val="en-US" w:eastAsia="zh-CN"/>
+        </w:rPr>
+        <w:t xml:space="preserve"> revert</w:t>
+      </w:r>
+    </w:p>
+    <w:p>
+      <w:pPr>
+        <w:rPr>
+          <w:rFonts w:eastAsia="SimSun" w:hint="eastAsia"/>
+          <w:lang w:val="en-US" w:eastAsia="zh-CN"/>
+        </w:rPr>
+      </w:pPr>
+      <w:r>
+        <w:rPr>
+          <w:rFonts w:eastAsia="SimSun" w:hint="eastAsia"/>
+          <w:lang w:val="en-US" w:eastAsia="zh-CN"/>
+        </w:rPr>
+        <w:t>发现上一个版本（</w:t>
+      </w:r>
+      <w:r>
+        <w:rPr>
+          <w:rFonts w:eastAsia="SimSun" w:hint="eastAsia"/>
+          <w:lang w:val="en-US" w:eastAsia="zh-CN"/>
+        </w:rPr>
+        <w:t>HEAD~, HEAD^</w:t>
+      </w:r>
+      <w:r>
+        <w:rPr>
+          <w:rFonts w:eastAsia="SimSun" w:hint="eastAsia"/>
+          <w:lang w:val="en-US" w:eastAsia="zh-CN"/>
+        </w:rPr>
+        <w:t>或</w:t>
+      </w:r>
+      <w:proofErr w:type="spellStart"/>
+      <w:r>
+        <w:rPr>
+          <w:rFonts w:eastAsia="SimSun" w:hint="eastAsia"/>
+          <w:lang w:val="en-US" w:eastAsia="zh-CN"/>
+        </w:rPr>
+        <w:t>commitID</w:t>
+      </w:r>
+      <w:proofErr w:type="spellEnd"/>
+      <w:r>
+        <w:rPr>
+          <w:rFonts w:eastAsia="SimSun" w:hint="eastAsia"/>
+          <w:lang w:val="en-US" w:eastAsia="zh-CN"/>
+        </w:rPr>
+        <w:t>）被改错了，希望将该版本还原就好。</w:t>
+      </w:r>
+    </w:p>
+    <w:p>
+      <w:pPr>
+        <w:rPr>
+          <w:rFonts w:eastAsia="SimSun" w:hint="eastAsia"/>
+          <w:lang w:val="en-US" w:eastAsia="zh-CN"/>
+        </w:rPr>
+      </w:pPr>
+      <w:r>
+        <w:rPr>
+          <w:rFonts w:eastAsia="SimSun" w:hint="eastAsia"/>
+          <w:lang w:val="en-US" w:eastAsia="zh-CN"/>
+        </w:rPr>
+        <w:t xml:space="preserve">$ </w:t>
+      </w:r>
+      <w:proofErr w:type="spellStart"/>
+      <w:proofErr w:type="gramStart"/>
+      <w:r>
+        <w:rPr>
+          <w:rFonts w:eastAsia="SimSun" w:hint="eastAsia"/>
+          <w:lang w:val="en-US" w:eastAsia="zh-CN"/>
+        </w:rPr>
+        <w:t>git</w:t>
+      </w:r>
+      <w:proofErr w:type="spellEnd"/>
+      <w:proofErr w:type="gramEnd"/>
+      <w:r>
+        <w:rPr>
+          <w:rFonts w:eastAsia="SimSun" w:hint="eastAsia"/>
+          <w:lang w:val="en-US" w:eastAsia="zh-CN"/>
+        </w:rPr>
+        <w:t xml:space="preserve"> show </w:t>
+      </w:r>
+      <w:proofErr w:type="spellStart"/>
+      <w:r>
+        <w:rPr>
+          <w:rFonts w:eastAsia="SimSun" w:hint="eastAsia"/>
+          <w:lang w:val="en-US" w:eastAsia="zh-CN"/>
+        </w:rPr>
+        <w:t>commitID</w:t>
+      </w:r>
+      <w:proofErr w:type="spellEnd"/>
+    </w:p>
+    <w:p>
+      <w:pPr>
+        <w:rPr>
+          <w:rFonts w:eastAsia="SimSun" w:hint="eastAsia"/>
+          <w:lang w:val="en-US" w:eastAsia="zh-CN"/>
+        </w:rPr>
+      </w:pPr>
+      <w:r>
+        <w:rPr>
+          <w:noProof/>
+          <w:lang w:eastAsia="zh-CN"/>
+        </w:rPr>
+        <w:drawing>
+          <wp:inline distT="0" distB="0" distL="0" distR="0" wp14:anchorId="71DBF6D6" wp14:editId="7ACAFDBC">
+            <wp:extent cx="3236181" cy="1828800"/>
+            <wp:effectExtent l="0" t="0" r="2540" b="0"/>
+            <wp:docPr id="8" name="Picture 8"/>
+            <wp:cNvGraphicFramePr>
+              <a:graphicFrameLocks xmlns:a="http://schemas.openxmlformats.org/drawingml/2006/main" noChangeAspect="1"/>
+            </wp:cNvGraphicFramePr>
+            <a:graphic xmlns:a="http://schemas.openxmlformats.org/drawingml/2006/main">
+              <a:graphicData uri="http://schemas.openxmlformats.org/drawingml/2006/picture">
+                <pic:pic xmlns:pic="http://schemas.openxmlformats.org/drawingml/2006/picture">
+                  <pic:nvPicPr>
+                    <pic:cNvPr id="0" name=""/>
+                    <pic:cNvPicPr/>
+                  </pic:nvPicPr>
+                  <pic:blipFill>
+                    <a:blip r:embed="rId15"/>
+                    <a:stretch>
+                      <a:fillRect/>
+                    </a:stretch>
+                  </pic:blipFill>
+                  <pic:spPr>
+                    <a:xfrm>
+                      <a:off x="0" y="0"/>
+                      <a:ext cx="3233211" cy="1827122"/>
+                    </a:xfrm>
+                    <a:prstGeom prst="rect">
+                      <a:avLst/>
+                    </a:prstGeom>
+                  </pic:spPr>
+                </pic:pic>
+              </a:graphicData>
+            </a:graphic>
+          </wp:inline>
+        </w:drawing>
+      </w:r>
+    </w:p>
+    <w:p>
+      <w:pPr>
+        <w:rPr>
+          <w:rFonts w:eastAsia="SimSun" w:hint="eastAsia"/>
+          <w:lang w:val="en-US" w:eastAsia="zh-CN"/>
+        </w:rPr>
+      </w:pPr>
+      <w:r>
+        <w:rPr>
+          <w:rFonts w:eastAsia="SimSun" w:hint="eastAsia"/>
+          <w:lang w:val="en-US" w:eastAsia="zh-CN"/>
+        </w:rPr>
+        <w:t>发现：第</w:t>
+      </w:r>
+      <w:r>
+        <w:rPr>
+          <w:rFonts w:eastAsia="SimSun" w:hint="eastAsia"/>
+          <w:lang w:val="en-US" w:eastAsia="zh-CN"/>
+        </w:rPr>
+        <w:t>1</w:t>
+      </w:r>
+      <w:r>
+        <w:rPr>
+          <w:rFonts w:eastAsia="SimSun" w:hint="eastAsia"/>
+          <w:lang w:val="en-US" w:eastAsia="zh-CN"/>
+        </w:rPr>
+        <w:t>行从</w:t>
+      </w:r>
+      <w:r>
+        <w:rPr>
+          <w:rFonts w:eastAsia="SimSun" w:hint="eastAsia"/>
+          <w:lang w:val="en-US" w:eastAsia="zh-CN"/>
+        </w:rPr>
+        <w:t>1</w:t>
+      </w:r>
+      <w:r>
+        <w:rPr>
+          <w:rFonts w:eastAsia="SimSun" w:hint="eastAsia"/>
+          <w:lang w:val="en-US" w:eastAsia="zh-CN"/>
+        </w:rPr>
+        <w:t>修改成</w:t>
+      </w:r>
+      <w:r>
+        <w:rPr>
+          <w:rFonts w:eastAsia="SimSun" w:hint="eastAsia"/>
+          <w:lang w:val="en-US" w:eastAsia="zh-CN"/>
+        </w:rPr>
+        <w:t>2</w:t>
+      </w:r>
+      <w:r>
+        <w:rPr>
+          <w:rFonts w:eastAsia="SimSun" w:hint="eastAsia"/>
+          <w:lang w:val="en-US" w:eastAsia="zh-CN"/>
+        </w:rPr>
+        <w:t>，那么“</w:t>
+      </w:r>
+      <w:r>
+        <w:rPr>
+          <w:rFonts w:eastAsia="SimSun" w:hint="eastAsia"/>
+          <w:b/>
+          <w:color w:val="FF0000"/>
+          <w:lang w:val="en-US" w:eastAsia="zh-CN"/>
+        </w:rPr>
+        <w:t>相反</w:t>
+      </w:r>
+      <w:r>
+        <w:rPr>
+          <w:rFonts w:eastAsia="SimSun" w:hint="eastAsia"/>
+          <w:lang w:val="en-US" w:eastAsia="zh-CN"/>
+        </w:rPr>
+        <w:t>”的步骤：</w:t>
+      </w:r>
+      <w:r>
+        <w:rPr>
+          <w:rFonts w:eastAsia="SimSun" w:hint="eastAsia"/>
+          <w:lang w:val="en-US" w:eastAsia="zh-CN"/>
+        </w:rPr>
+        <w:t>2</w:t>
+      </w:r>
+      <w:r>
+        <w:rPr>
+          <w:rFonts w:eastAsia="SimSun" w:hint="eastAsia"/>
+          <w:lang w:val="en-US" w:eastAsia="zh-CN"/>
+        </w:rPr>
+        <w:t>改成</w:t>
+      </w:r>
+      <w:r>
+        <w:rPr>
+          <w:rFonts w:eastAsia="SimSun" w:hint="eastAsia"/>
+          <w:lang w:val="en-US" w:eastAsia="zh-CN"/>
+        </w:rPr>
+        <w:t>1</w:t>
+      </w:r>
+    </w:p>
+    <w:p>
+      <w:pPr>
+        <w:rPr>
+          <w:rFonts w:eastAsia="SimSun" w:hint="eastAsia"/>
+          <w:lang w:val="en-US" w:eastAsia="zh-CN"/>
+        </w:rPr>
+      </w:pPr>
+      <w:r>
+        <w:rPr>
+          <w:rFonts w:eastAsia="SimSun" w:hint="eastAsia"/>
+          <w:lang w:val="en-US" w:eastAsia="zh-CN"/>
+        </w:rPr>
+        <w:t xml:space="preserve">$ </w:t>
+      </w:r>
+      <w:proofErr w:type="spellStart"/>
+      <w:proofErr w:type="gramStart"/>
+      <w:r>
+        <w:rPr>
+          <w:rFonts w:eastAsia="SimSun" w:hint="eastAsia"/>
+          <w:lang w:val="en-US" w:eastAsia="zh-CN"/>
+        </w:rPr>
+        <w:t>git</w:t>
+      </w:r>
+      <w:proofErr w:type="spellEnd"/>
+      <w:proofErr w:type="gramEnd"/>
+      <w:r>
+        <w:rPr>
+          <w:rFonts w:eastAsia="SimSun" w:hint="eastAsia"/>
+          <w:lang w:val="en-US" w:eastAsia="zh-CN"/>
+        </w:rPr>
+        <w:t xml:space="preserve"> revert 6351ff0</w:t>
+      </w:r>
+    </w:p>
+    <w:p>
+      <w:pPr>
+        <w:rPr>
+          <w:rFonts w:eastAsia="SimSun"/>
+          <w:lang w:val="en-US" w:eastAsia="zh-CN"/>
+        </w:rPr>
+      </w:pPr>
+    </w:p>
+    <w:p>
+      <w:pPr>
+        <w:pStyle w:val="Heading1"/>
+        <w:rPr>
+          <w:lang w:val="en-US" w:eastAsia="zh-CN"/>
+        </w:rPr>
+      </w:pPr>
+      <w:r>
+        <w:rPr>
+          <w:rFonts w:hint="eastAsia"/>
+          <w:lang w:val="en-US" w:eastAsia="zh-CN"/>
+        </w:rPr>
+        <w:t xml:space="preserve">16. </w:t>
+      </w:r>
+      <w:r>
+        <w:rPr>
+          <w:rFonts w:hint="eastAsia"/>
+          <w:lang w:val="en-US" w:eastAsia="zh-CN"/>
+        </w:rPr>
+        <w:t>设定</w:t>
+      </w:r>
+      <w:r>
+        <w:rPr>
+          <w:rFonts w:hint="eastAsia"/>
+          <w:lang w:val="en-US" w:eastAsia="zh-CN"/>
+        </w:rPr>
+        <w:t>.</w:t>
+      </w:r>
+      <w:proofErr w:type="spellStart"/>
+      <w:r>
+        <w:rPr>
+          <w:rFonts w:hint="eastAsia"/>
+          <w:lang w:val="en-US" w:eastAsia="zh-CN"/>
+        </w:rPr>
+        <w:t>gitignore</w:t>
+      </w:r>
+      <w:proofErr w:type="spellEnd"/>
+      <w:r>
+        <w:rPr>
+          <w:rFonts w:hint="eastAsia"/>
+          <w:lang w:val="en-US" w:eastAsia="zh-CN"/>
+        </w:rPr>
+        <w:t>忽略清单</w:t>
+      </w:r>
       <w:bookmarkStart w:id="0" w:name="_GoBack"/>
       <w:bookmarkEnd w:id="0"/>
     </w:p>
     <w:p>
       <w:pPr>
-        <w:pStyle w:val="Heading1"/>
+        <w:rPr>
+          <w:rFonts w:eastAsia="SimSun"/>
+          <w:lang w:val="en-US" w:eastAsia="zh-CN"/>
+        </w:rPr>
+      </w:pPr>
+      <w:r>
+        <w:rPr>
+          <w:rFonts w:eastAsia="SimSun" w:hint="eastAsia"/>
+          <w:lang w:val="en-US" w:eastAsia="zh-CN"/>
+        </w:rPr>
+        <w:t>开发</w:t>
+      </w:r>
+      <w:r>
+        <w:rPr>
+          <w:rFonts w:eastAsia="SimSun" w:hint="eastAsia"/>
+          <w:lang w:val="en-US" w:eastAsia="zh-CN"/>
+        </w:rPr>
+        <w:t>时，可能会产生新的档案（如</w:t>
+      </w:r>
+      <w:r>
+        <w:rPr>
+          <w:rFonts w:eastAsia="SimSun" w:hint="eastAsia"/>
+          <w:lang w:val="en-US" w:eastAsia="zh-CN"/>
+        </w:rPr>
+        <w:t>Visual Studio</w:t>
+      </w:r>
+      <w:r>
+        <w:rPr>
+          <w:rFonts w:eastAsia="SimSun" w:hint="eastAsia"/>
+          <w:lang w:val="en-US" w:eastAsia="zh-CN"/>
+        </w:rPr>
+        <w:t>产生的暂存档案、快取档案；</w:t>
+      </w:r>
+      <w:r>
+        <w:rPr>
+          <w:rFonts w:eastAsia="SimSun" w:hint="eastAsia"/>
+          <w:lang w:val="en-US" w:eastAsia="zh-CN"/>
+        </w:rPr>
+        <w:t>word</w:t>
+      </w:r>
+      <w:r>
+        <w:rPr>
+          <w:rFonts w:eastAsia="SimSun" w:hint="eastAsia"/>
+          <w:lang w:val="en-US" w:eastAsia="zh-CN"/>
+        </w:rPr>
+        <w:t>编辑时，产生的暂存档案）</w:t>
+      </w:r>
+      <w:r>
+        <w:rPr>
+          <w:rFonts w:eastAsia="SimSun" w:hint="eastAsia"/>
+          <w:lang w:val="en-US" w:eastAsia="zh-CN"/>
+        </w:rPr>
+        <w:t>，不需列入版本管控“忽略清单”</w:t>
+      </w:r>
+    </w:p>
+    <w:p>
+      <w:pPr>
+        <w:rPr>
+          <w:rFonts w:eastAsia="SimSun"/>
+          <w:lang w:val="en-US" w:eastAsia="zh-CN"/>
+        </w:rPr>
+      </w:pPr>
+      <w:proofErr w:type="spellStart"/>
+      <w:r>
+        <w:rPr>
+          <w:rFonts w:eastAsia="SimSun" w:hint="eastAsia"/>
+          <w:lang w:val="en-US" w:eastAsia="zh-CN"/>
+        </w:rPr>
+        <w:t>Git</w:t>
+      </w:r>
+      <w:proofErr w:type="spellEnd"/>
+      <w:r>
+        <w:rPr>
+          <w:rFonts w:eastAsia="SimSun" w:hint="eastAsia"/>
+          <w:lang w:val="en-US" w:eastAsia="zh-CN"/>
+        </w:rPr>
+        <w:t>通过</w:t>
+      </w:r>
+      <w:r>
+        <w:rPr>
+          <w:rFonts w:eastAsia="SimSun" w:hint="eastAsia"/>
+          <w:lang w:val="en-US" w:eastAsia="zh-CN"/>
+        </w:rPr>
+        <w:t>.</w:t>
+      </w:r>
+      <w:proofErr w:type="spellStart"/>
+      <w:r>
+        <w:rPr>
+          <w:rFonts w:eastAsia="SimSun" w:hint="eastAsia"/>
+          <w:lang w:val="en-US" w:eastAsia="zh-CN"/>
+        </w:rPr>
+        <w:t>gitignore</w:t>
+      </w:r>
+      <w:proofErr w:type="spellEnd"/>
+      <w:r>
+        <w:rPr>
+          <w:rFonts w:eastAsia="SimSun" w:hint="eastAsia"/>
+          <w:lang w:val="en-US" w:eastAsia="zh-CN"/>
+        </w:rPr>
+        <w:t>定义忽略清单。</w:t>
+      </w:r>
+      <w:r>
+        <w:rPr>
+          <w:rFonts w:eastAsia="SimSun" w:hint="eastAsia"/>
+          <w:lang w:val="en-US" w:eastAsia="zh-CN"/>
+        </w:rPr>
+        <w:t>列在里面的档名或路径</w:t>
+      </w:r>
+      <w:r>
+        <w:rPr>
+          <w:rFonts w:eastAsia="SimSun" w:hint="eastAsia"/>
+          <w:lang w:val="en-US" w:eastAsia="zh-CN"/>
+        </w:rPr>
+        <w:t>（可用</w:t>
+      </w:r>
+      <w:r>
+        <w:rPr>
+          <w:rFonts w:eastAsia="SimSun" w:hint="eastAsia"/>
+          <w:lang w:val="en-US" w:eastAsia="zh-CN"/>
+        </w:rPr>
+        <w:t>regular expression</w:t>
+      </w:r>
+      <w:r>
+        <w:rPr>
+          <w:rFonts w:eastAsia="SimSun" w:hint="eastAsia"/>
+          <w:lang w:val="en-US" w:eastAsia="zh-CN"/>
+        </w:rPr>
+        <w:t>）不会出现在</w:t>
+      </w:r>
+      <w:proofErr w:type="spellStart"/>
+      <w:r>
+        <w:rPr>
+          <w:rFonts w:eastAsia="SimSun" w:hint="eastAsia"/>
+          <w:lang w:val="en-US" w:eastAsia="zh-CN"/>
+        </w:rPr>
+        <w:t>git</w:t>
+      </w:r>
+      <w:proofErr w:type="spellEnd"/>
+      <w:r>
+        <w:rPr>
+          <w:rFonts w:eastAsia="SimSun" w:hint="eastAsia"/>
+          <w:lang w:val="en-US" w:eastAsia="zh-CN"/>
+        </w:rPr>
+        <w:t xml:space="preserve"> status</w:t>
+      </w:r>
+      <w:r>
+        <w:rPr>
+          <w:rFonts w:eastAsia="SimSun" w:hint="eastAsia"/>
+          <w:lang w:val="en-US" w:eastAsia="zh-CN"/>
+        </w:rPr>
+        <w:t>结果中</w:t>
+      </w:r>
+      <w:r>
+        <w:rPr>
+          <w:rFonts w:eastAsia="SimSun" w:hint="eastAsia"/>
+          <w:lang w:val="en-US" w:eastAsia="zh-CN"/>
+        </w:rPr>
+        <w:t>，也不会被</w:t>
+      </w:r>
+      <w:proofErr w:type="spellStart"/>
+      <w:r>
+        <w:rPr>
+          <w:rFonts w:eastAsia="SimSun" w:hint="eastAsia"/>
+          <w:lang w:val="en-US" w:eastAsia="zh-CN"/>
+        </w:rPr>
+        <w:t>git</w:t>
+      </w:r>
+      <w:proofErr w:type="spellEnd"/>
+      <w:r>
+        <w:rPr>
+          <w:rFonts w:eastAsia="SimSun" w:hint="eastAsia"/>
+          <w:lang w:val="en-US" w:eastAsia="zh-CN"/>
+        </w:rPr>
+        <w:t xml:space="preserve"> add</w:t>
+      </w:r>
+      <w:r>
+        <w:rPr>
+          <w:rFonts w:eastAsia="SimSun" w:hint="eastAsia"/>
+          <w:lang w:val="en-US" w:eastAsia="zh-CN"/>
+        </w:rPr>
+        <w:t>添加</w:t>
+      </w:r>
+      <w:r>
+        <w:rPr>
+          <w:rFonts w:eastAsia="SimSun" w:hint="eastAsia"/>
+          <w:lang w:val="en-US" w:eastAsia="zh-CN"/>
+        </w:rPr>
+        <w:t>（仅限</w:t>
+      </w:r>
+      <w:r>
+        <w:rPr>
+          <w:rFonts w:eastAsia="SimSun" w:hint="eastAsia"/>
+          <w:lang w:val="en-US" w:eastAsia="zh-CN"/>
+        </w:rPr>
+        <w:t>untracked files</w:t>
+      </w:r>
+      <w:r>
+        <w:rPr>
+          <w:rFonts w:eastAsia="SimSun" w:hint="eastAsia"/>
+          <w:lang w:val="en-US" w:eastAsia="zh-CN"/>
+        </w:rPr>
+        <w:t>）。已经列入版控</w:t>
+      </w:r>
+      <w:r>
+        <w:rPr>
+          <w:rFonts w:eastAsia="SimSun" w:hint="eastAsia"/>
+          <w:lang w:val="en-US" w:eastAsia="zh-CN"/>
+        </w:rPr>
+        <w:t xml:space="preserve"> (</w:t>
+      </w:r>
+      <w:proofErr w:type="gramStart"/>
+      <w:r>
+        <w:rPr>
+          <w:rFonts w:eastAsia="SimSun" w:hint="eastAsia"/>
+          <w:lang w:val="en-US" w:eastAsia="zh-CN"/>
+        </w:rPr>
+        <w:t>staged</w:t>
+      </w:r>
+      <w:proofErr w:type="gramEnd"/>
+      <w:r>
+        <w:rPr>
+          <w:rFonts w:eastAsia="SimSun" w:hint="eastAsia"/>
+          <w:lang w:val="en-US" w:eastAsia="zh-CN"/>
+        </w:rPr>
+        <w:t xml:space="preserve"> files)</w:t>
+      </w:r>
+      <w:r>
+        <w:rPr>
+          <w:rFonts w:eastAsia="SimSun" w:hint="eastAsia"/>
+          <w:lang w:val="en-US" w:eastAsia="zh-CN"/>
+        </w:rPr>
+        <w:t>，不受</w:t>
+      </w:r>
+      <w:r>
+        <w:rPr>
+          <w:rFonts w:eastAsia="SimSun" w:hint="eastAsia"/>
+          <w:lang w:val="en-US" w:eastAsia="zh-CN"/>
+        </w:rPr>
+        <w:t>.</w:t>
+      </w:r>
+      <w:proofErr w:type="spellStart"/>
+      <w:r>
+        <w:rPr>
+          <w:rFonts w:eastAsia="SimSun" w:hint="eastAsia"/>
+          <w:lang w:val="en-US" w:eastAsia="zh-CN"/>
+        </w:rPr>
+        <w:t>gitignore</w:t>
+      </w:r>
+      <w:proofErr w:type="spellEnd"/>
+      <w:r>
+        <w:rPr>
+          <w:rFonts w:eastAsia="SimSun" w:hint="eastAsia"/>
+          <w:lang w:val="en-US" w:eastAsia="zh-CN"/>
+        </w:rPr>
+        <w:t>控制</w:t>
+      </w:r>
+    </w:p>
+    <w:p>
+      <w:pPr>
+        <w:rPr>
+          <w:rFonts w:eastAsia="SimSun" w:hint="eastAsia"/>
+          <w:lang w:val="en-US" w:eastAsia="zh-CN"/>
+        </w:rPr>
+      </w:pPr>
+      <w:r>
+        <w:rPr>
+          <w:rFonts w:eastAsia="SimSun" w:hint="eastAsia"/>
+          <w:lang w:eastAsia="zh-CN"/>
+        </w:rPr>
+        <w:t>借助</w:t>
+      </w:r>
+      <w:r>
         <w:rPr>
           <w:rFonts w:hint="eastAsia"/>
           <w:lang w:val="en-US" w:eastAsia="zh-CN"/>
         </w:rPr>
-      </w:pPr>
+        <w:t xml:space="preserve"> </w:t>
+      </w:r>
+      <w:proofErr w:type="spellStart"/>
       <w:r>
         <w:rPr>
           <w:rFonts w:hint="eastAsia"/>
           <w:lang w:val="en-US" w:eastAsia="zh-CN"/>
         </w:rPr>
-        <w:t xml:space="preserve">16. </w:t>
-      </w:r>
+        <w:t>GitHub</w:t>
+      </w:r>
+      <w:proofErr w:type="spellEnd"/>
       <w:r>
         <w:rPr>
           <w:rFonts w:hint="eastAsia"/>
           <w:lang w:val="en-US" w:eastAsia="zh-CN"/>
         </w:rPr>
-        <w:t>设定</w:t>
-      </w:r>
+        <w:t>建立默认忽略清单</w:t>
+      </w:r>
+    </w:p>
+    <w:p>
+      <w:pPr>
+        <w:rPr>
+          <w:rFonts w:eastAsia="SimSun" w:hint="eastAsia"/>
+          <w:lang w:val="en-US" w:eastAsia="zh-CN"/>
+        </w:rPr>
+      </w:pPr>
+    </w:p>
+    <w:p>
+      <w:pPr>
+        <w:pStyle w:val="Title"/>
+        <w:rPr>
+          <w:lang w:val="en-US" w:eastAsia="zh-CN"/>
+        </w:rPr>
+      </w:pPr>
       <w:r>
         <w:rPr>
           <w:rFonts w:hint="eastAsia"/>
           <w:lang w:val="en-US" w:eastAsia="zh-CN"/>
         </w:rPr>
-        <w:t>.</w:t>
-      </w:r>
-      <w:proofErr w:type="spellStart"/>
+        <w:t>学到</w:t>
+      </w:r>
+      <w:hyperlink r:id="rId16" w:history="1">
+        <w:r>
+          <w:rPr>
+            <w:rStyle w:val="Hyperlink"/>
+            <w:rFonts w:eastAsia="SimSun"/>
+            <w:lang w:val="en-US" w:eastAsia="zh-CN"/>
+          </w:rPr>
+          <w:t>https://github.com/doggy8088/Learn-Git-in-30-days/tree/master/docs</w:t>
+        </w:r>
+      </w:hyperlink>
       <w:r>
         <w:rPr>
           <w:rFonts w:hint="eastAsia"/>
           <w:lang w:val="en-US" w:eastAsia="zh-CN"/>
         </w:rPr>
-        <w:t>gitignore</w:t>
-      </w:r>
-      <w:proofErr w:type="spellEnd"/>
+        <w:t>，第</w:t>
+      </w:r>
       <w:r>
         <w:rPr>
           <w:rFonts w:hint="eastAsia"/>
           <w:lang w:val="en-US" w:eastAsia="zh-CN"/>
         </w:rPr>
-        <w:t>忽略清单</w:t>
-      </w:r>
-    </w:p>
-    <w:p>
-      <w:pPr>
-        <w:rPr>
-          <w:rFonts w:eastAsia="SimSun" w:hint="eastAsia"/>
-          <w:lang w:val="en-US" w:eastAsia="zh-CN"/>
-        </w:rPr>
-      </w:pPr>
-      <w:r>
-        <w:rPr>
-          <w:rFonts w:eastAsia="SimSun" w:hint="eastAsia"/>
-          <w:lang w:val="en-US" w:eastAsia="zh-CN"/>
-        </w:rPr>
-        <w:t>开发</w:t>
-      </w:r>
-      <w:r>
-        <w:rPr>
-          <w:rFonts w:eastAsia="SimSun" w:hint="eastAsia"/>
-          <w:lang w:val="en-US" w:eastAsia="zh-CN"/>
-        </w:rPr>
-        <w:t>时，可能会产生新的档案（如</w:t>
-      </w:r>
-      <w:r>
-        <w:rPr>
-          <w:rFonts w:eastAsia="SimSun" w:hint="eastAsia"/>
-          <w:lang w:val="en-US" w:eastAsia="zh-CN"/>
-        </w:rPr>
-        <w:t>Visual Studio</w:t>
-      </w:r>
-      <w:r>
-        <w:rPr>
-          <w:rFonts w:eastAsia="SimSun" w:hint="eastAsia"/>
-          <w:lang w:val="en-US" w:eastAsia="zh-CN"/>
-        </w:rPr>
-        <w:t>产生的暂存档案、快取档案；</w:t>
-      </w:r>
-      <w:r>
-        <w:rPr>
-          <w:rFonts w:eastAsia="SimSun" w:hint="eastAsia"/>
-          <w:lang w:val="en-US" w:eastAsia="zh-CN"/>
-        </w:rPr>
-        <w:t>word</w:t>
-      </w:r>
-      <w:r>
-        <w:rPr>
-          <w:rFonts w:eastAsia="SimSun" w:hint="eastAsia"/>
-          <w:lang w:val="en-US" w:eastAsia="zh-CN"/>
-        </w:rPr>
-        <w:t>编辑时，产生的暂存档案）</w:t>
-      </w:r>
-      <w:r>
-        <w:rPr>
-          <w:rFonts w:eastAsia="SimSun" w:hint="eastAsia"/>
-          <w:lang w:val="en-US" w:eastAsia="zh-CN"/>
-        </w:rPr>
-        <w:t>，不需列入版本管控“忽略清单”</w:t>
-      </w:r>
-    </w:p>
-    <w:p>
-      <w:pPr>
-        <w:rPr>
-          <w:rFonts w:eastAsia="SimSun" w:hint="eastAsia"/>
-          <w:lang w:val="en-US" w:eastAsia="zh-CN"/>
-        </w:rPr>
-      </w:pPr>
-      <w:proofErr w:type="spellStart"/>
-      <w:r>
-        <w:rPr>
-          <w:rFonts w:eastAsia="SimSun" w:hint="eastAsia"/>
-          <w:lang w:val="en-US" w:eastAsia="zh-CN"/>
-        </w:rPr>
-        <w:t>Git</w:t>
-      </w:r>
-      <w:proofErr w:type="spellEnd"/>
-      <w:r>
-        <w:rPr>
-          <w:rFonts w:eastAsia="SimSun" w:hint="eastAsia"/>
-          <w:lang w:val="en-US" w:eastAsia="zh-CN"/>
-        </w:rPr>
-        <w:t>通过</w:t>
-      </w:r>
-      <w:r>
-        <w:rPr>
-          <w:rFonts w:eastAsia="SimSun" w:hint="eastAsia"/>
-          <w:lang w:val="en-US" w:eastAsia="zh-CN"/>
-        </w:rPr>
-        <w:t>.</w:t>
-      </w:r>
-      <w:proofErr w:type="spellStart"/>
-      <w:r>
-        <w:rPr>
-          <w:rFonts w:eastAsia="SimSun" w:hint="eastAsia"/>
-          <w:lang w:val="en-US" w:eastAsia="zh-CN"/>
-        </w:rPr>
-        <w:t>gitignore</w:t>
-      </w:r>
-      <w:proofErr w:type="spellEnd"/>
-      <w:r>
-        <w:rPr>
-          <w:rFonts w:eastAsia="SimSun" w:hint="eastAsia"/>
-          <w:lang w:val="en-US" w:eastAsia="zh-CN"/>
-        </w:rPr>
-        <w:t>定义忽略清单。</w:t>
-      </w:r>
-      <w:r>
-        <w:rPr>
-          <w:rFonts w:eastAsia="SimSun" w:hint="eastAsia"/>
-          <w:lang w:val="en-US" w:eastAsia="zh-CN"/>
-        </w:rPr>
-        <w:t>列在里面的档名或路径</w:t>
-      </w:r>
-      <w:r>
-        <w:rPr>
-          <w:rFonts w:eastAsia="SimSun" w:hint="eastAsia"/>
-          <w:lang w:val="en-US" w:eastAsia="zh-CN"/>
-        </w:rPr>
-        <w:t>（可用</w:t>
-      </w:r>
-      <w:r>
-        <w:rPr>
-          <w:rFonts w:eastAsia="SimSun" w:hint="eastAsia"/>
-          <w:lang w:val="en-US" w:eastAsia="zh-CN"/>
-        </w:rPr>
-        <w:t>regular expression</w:t>
-      </w:r>
-      <w:r>
-        <w:rPr>
-          <w:rFonts w:eastAsia="SimSun" w:hint="eastAsia"/>
-          <w:lang w:val="en-US" w:eastAsia="zh-CN"/>
-        </w:rPr>
-        <w:t>）不会出现在</w:t>
-      </w:r>
-      <w:proofErr w:type="spellStart"/>
-      <w:r>
-        <w:rPr>
-          <w:rFonts w:eastAsia="SimSun" w:hint="eastAsia"/>
-          <w:lang w:val="en-US" w:eastAsia="zh-CN"/>
-        </w:rPr>
-        <w:t>git</w:t>
-      </w:r>
-      <w:proofErr w:type="spellEnd"/>
-      <w:r>
-        <w:rPr>
-          <w:rFonts w:eastAsia="SimSun" w:hint="eastAsia"/>
-          <w:lang w:val="en-US" w:eastAsia="zh-CN"/>
-        </w:rPr>
-        <w:t xml:space="preserve"> status</w:t>
-      </w:r>
-      <w:r>
-        <w:rPr>
-          <w:rFonts w:eastAsia="SimSun" w:hint="eastAsia"/>
-          <w:lang w:val="en-US" w:eastAsia="zh-CN"/>
-        </w:rPr>
-        <w:t>结果中</w:t>
-      </w:r>
-      <w:r>
-        <w:rPr>
-          <w:rFonts w:eastAsia="SimSun" w:hint="eastAsia"/>
-          <w:lang w:val="en-US" w:eastAsia="zh-CN"/>
-        </w:rPr>
-        <w:t>，也不会被</w:t>
-      </w:r>
-      <w:proofErr w:type="spellStart"/>
-      <w:r>
-        <w:rPr>
-          <w:rFonts w:eastAsia="SimSun" w:hint="eastAsia"/>
-          <w:lang w:val="en-US" w:eastAsia="zh-CN"/>
-        </w:rPr>
-        <w:t>git</w:t>
-      </w:r>
-      <w:proofErr w:type="spellEnd"/>
-      <w:r>
-        <w:rPr>
-          <w:rFonts w:eastAsia="SimSun" w:hint="eastAsia"/>
-          <w:lang w:val="en-US" w:eastAsia="zh-CN"/>
-        </w:rPr>
-        <w:t xml:space="preserve"> add</w:t>
-      </w:r>
-      <w:r>
-        <w:rPr>
-          <w:rFonts w:eastAsia="SimSun" w:hint="eastAsia"/>
-          <w:lang w:val="en-US" w:eastAsia="zh-CN"/>
-        </w:rPr>
-        <w:t>添加</w:t>
-      </w:r>
-      <w:r>
-        <w:rPr>
-          <w:rFonts w:eastAsia="SimSun" w:hint="eastAsia"/>
-          <w:lang w:val="en-US" w:eastAsia="zh-CN"/>
-        </w:rPr>
-        <w:t>（仅限</w:t>
-      </w:r>
-      <w:r>
-        <w:rPr>
-          <w:rFonts w:eastAsia="SimSun" w:hint="eastAsia"/>
-          <w:lang w:val="en-US" w:eastAsia="zh-CN"/>
-        </w:rPr>
-        <w:t>untracked files</w:t>
-      </w:r>
-      <w:r>
-        <w:rPr>
-          <w:rFonts w:eastAsia="SimSun" w:hint="eastAsia"/>
-          <w:lang w:val="en-US" w:eastAsia="zh-CN"/>
-        </w:rPr>
-        <w:t>）。已经列入版控</w:t>
-      </w:r>
-      <w:r>
-        <w:rPr>
-          <w:rFonts w:eastAsia="SimSun" w:hint="eastAsia"/>
-          <w:lang w:val="en-US" w:eastAsia="zh-CN"/>
-        </w:rPr>
-        <w:t xml:space="preserve"> (</w:t>
-      </w:r>
-      <w:proofErr w:type="gramStart"/>
-      <w:r>
-        <w:rPr>
-          <w:rFonts w:eastAsia="SimSun" w:hint="eastAsia"/>
-          <w:lang w:val="en-US" w:eastAsia="zh-CN"/>
-        </w:rPr>
-        <w:t>staged</w:t>
-      </w:r>
-      <w:proofErr w:type="gramEnd"/>
-      <w:r>
-        <w:rPr>
-          <w:rFonts w:eastAsia="SimSun" w:hint="eastAsia"/>
-          <w:lang w:val="en-US" w:eastAsia="zh-CN"/>
-        </w:rPr>
-        <w:t xml:space="preserve"> files)</w:t>
-      </w:r>
-      <w:r>
-        <w:rPr>
-          <w:rFonts w:eastAsia="SimSun" w:hint="eastAsia"/>
-          <w:lang w:val="en-US" w:eastAsia="zh-CN"/>
-        </w:rPr>
-        <w:t>，不受</w:t>
-      </w:r>
-      <w:r>
-        <w:rPr>
-          <w:rFonts w:eastAsia="SimSun" w:hint="eastAsia"/>
-          <w:lang w:val="en-US" w:eastAsia="zh-CN"/>
-        </w:rPr>
-        <w:t>.</w:t>
-      </w:r>
-      <w:proofErr w:type="spellStart"/>
-      <w:r>
-        <w:rPr>
-          <w:rFonts w:eastAsia="SimSun" w:hint="eastAsia"/>
-          <w:lang w:val="en-US" w:eastAsia="zh-CN"/>
-        </w:rPr>
-        <w:t>gitignore</w:t>
-      </w:r>
-      <w:proofErr w:type="spellEnd"/>
-      <w:r>
-        <w:rPr>
-          <w:rFonts w:eastAsia="SimSun" w:hint="eastAsia"/>
-          <w:lang w:val="en-US" w:eastAsia="zh-CN"/>
-        </w:rPr>
-        <w:t>控制</w:t>
-      </w:r>
-    </w:p>
-    <w:p>
-      <w:pPr>
-        <w:rPr>
-          <w:rFonts w:eastAsia="SimSun" w:hint="eastAsia"/>
-          <w:lang w:val="en-US" w:eastAsia="zh-CN"/>
-        </w:rPr>
-      </w:pPr>
-      <w:r>
-        <w:rPr>
-          <w:rFonts w:eastAsia="SimSun" w:hint="eastAsia"/>
-          <w:lang w:eastAsia="zh-CN"/>
-        </w:rPr>
-        <w:t>借助</w:t>
+        <w:t>20</w:t>
       </w:r>
       <w:r>
         <w:rPr>
           <w:rFonts w:hint="eastAsia"/>
           <w:lang w:val="en-US" w:eastAsia="zh-CN"/>
         </w:rPr>
-        <w:t xml:space="preserve"> </w:t>
-      </w:r>
-      <w:proofErr w:type="spellStart"/>
+        <w:t>天了，</w:t>
+      </w:r>
       <w:r>
         <w:rPr>
           <w:rFonts w:hint="eastAsia"/>
           <w:lang w:val="en-US" w:eastAsia="zh-CN"/>
         </w:rPr>
-        <w:t>GitHub</w:t>
-      </w:r>
-      <w:proofErr w:type="spellEnd"/>
-      <w:r>
-        <w:rPr>
-          <w:rFonts w:hint="eastAsia"/>
-          <w:lang w:val="en-US" w:eastAsia="zh-CN"/>
-        </w:rPr>
-        <w:t>建立默认忽略清单</w:t>
-      </w:r>
-    </w:p>
-    <w:p>
-      <w:pPr>
-        <w:rPr>
-          <w:rFonts w:eastAsia="SimSun" w:hint="eastAsia"/>
-          <w:lang w:val="en-US" w:eastAsia="zh-CN"/>
-        </w:rPr>
-      </w:pPr>
-    </w:p>
-    <w:p>
-      <w:pPr>
-        <w:rPr>
-          <w:rFonts w:eastAsia="SimSun" w:hint="eastAsia"/>
+        <w:t>用的时候再详细学</w:t>
+      </w:r>
+    </w:p>
+    <w:p>
+      <w:pPr>
+        <w:rPr>
+          <w:rFonts w:eastAsia="SimSun"/>
+          <w:lang w:val="en-US" w:eastAsia="zh-CN"/>
+        </w:rPr>
+      </w:pPr>
+    </w:p>
+    <w:p>
+      <w:pPr>
+        <w:rPr>
+          <w:rFonts w:eastAsia="SimSun"/>
           <w:lang w:val="en-US" w:eastAsia="zh-CN"/>
         </w:rPr>
       </w:pPr>
@@ -19822,6 +20177,7 @@
   <w:style w:type="character" w:default="1" w:styleId="DefaultParagraphFont">
     <w:name w:val="Default Paragraph Font"/>
     <w:uiPriority w:val="1"/>
+    <w:semiHidden/>
     <w:unhideWhenUsed/>
   </w:style>
   <w:style w:type="table" w:default="1" w:styleId="TableNormal">
@@ -20242,6 +20598,7 @@
   <w:style w:type="character" w:default="1" w:styleId="DefaultParagraphFont">
     <w:name w:val="Default Paragraph Font"/>
     <w:uiPriority w:val="1"/>
+    <w:semiHidden/>
     <w:unhideWhenUsed/>
   </w:style>
   <w:style w:type="table" w:default="1" w:styleId="TableNormal">

</xml_diff>